<commit_message>
Atualização de documentos Guia de Desenvolvimento para Sprint #1
</commit_message>
<xml_diff>
--- a/docs/Guia de Desenvolvimento.docx
+++ b/docs/Guia de Desenvolvimento.docx
@@ -299,6 +299,8 @@
           <w:r>
             <w:t>Sumário</w:t>
           </w:r>
+          <w:bookmarkStart w:id="0" w:name="_GoBack"/>
+          <w:bookmarkEnd w:id="0"/>
           <w:proofErr w:type="spellEnd"/>
         </w:p>
         <w:p/>
@@ -322,7 +324,7 @@
           <w:r>
             <w:fldChar w:fldCharType="separate"/>
           </w:r>
-          <w:hyperlink w:anchor="_Toc35293138" w:history="1">
+          <w:hyperlink w:anchor="_Toc35377397" w:history="1">
             <w:r>
               <w:rPr>
                 <w:rStyle w:val="Hyperlink"/>
@@ -352,7 +354,7 @@
                 <w:noProof/>
                 <w:webHidden/>
               </w:rPr>
-              <w:instrText xml:space="preserve"> PAGEREF _Toc35293138 \h </w:instrText>
+              <w:instrText xml:space="preserve"> PAGEREF _Toc35377397 \h </w:instrText>
             </w:r>
             <w:r>
               <w:rPr>
@@ -372,7 +374,7 @@
                 <w:noProof/>
                 <w:webHidden/>
               </w:rPr>
-              <w:t>3</w:t>
+              <w:t>4</w:t>
             </w:r>
             <w:r>
               <w:rPr>
@@ -394,7 +396,7 @@
               <w:noProof/>
             </w:rPr>
           </w:pPr>
-          <w:hyperlink w:anchor="_Toc35293139" w:history="1">
+          <w:hyperlink w:anchor="_Toc35377398" w:history="1">
             <w:r>
               <w:rPr>
                 <w:rStyle w:val="Hyperlink"/>
@@ -424,7 +426,7 @@
                 <w:noProof/>
                 <w:webHidden/>
               </w:rPr>
-              <w:instrText xml:space="preserve"> PAGEREF _Toc35293139 \h </w:instrText>
+              <w:instrText xml:space="preserve"> PAGEREF _Toc35377398 \h </w:instrText>
             </w:r>
             <w:r>
               <w:rPr>
@@ -444,7 +446,7 @@
                 <w:noProof/>
                 <w:webHidden/>
               </w:rPr>
-              <w:t>3</w:t>
+              <w:t>4</w:t>
             </w:r>
             <w:r>
               <w:rPr>
@@ -466,7 +468,7 @@
               <w:noProof/>
             </w:rPr>
           </w:pPr>
-          <w:hyperlink w:anchor="_Toc35293140" w:history="1">
+          <w:hyperlink w:anchor="_Toc35377399" w:history="1">
             <w:r>
               <w:rPr>
                 <w:rStyle w:val="Hyperlink"/>
@@ -496,7 +498,7 @@
                 <w:noProof/>
                 <w:webHidden/>
               </w:rPr>
-              <w:instrText xml:space="preserve"> PAGEREF _Toc35293140 \h </w:instrText>
+              <w:instrText xml:space="preserve"> PAGEREF _Toc35377399 \h </w:instrText>
             </w:r>
             <w:r>
               <w:rPr>
@@ -516,7 +518,7 @@
                 <w:noProof/>
                 <w:webHidden/>
               </w:rPr>
-              <w:t>4</w:t>
+              <w:t>5</w:t>
             </w:r>
             <w:r>
               <w:rPr>
@@ -538,7 +540,7 @@
               <w:noProof/>
             </w:rPr>
           </w:pPr>
-          <w:hyperlink w:anchor="_Toc35293141" w:history="1">
+          <w:hyperlink w:anchor="_Toc35377400" w:history="1">
             <w:r>
               <w:rPr>
                 <w:rStyle w:val="Hyperlink"/>
@@ -568,7 +570,7 @@
                 <w:noProof/>
                 <w:webHidden/>
               </w:rPr>
-              <w:instrText xml:space="preserve"> PAGEREF _Toc35293141 \h </w:instrText>
+              <w:instrText xml:space="preserve"> PAGEREF _Toc35377400 \h </w:instrText>
             </w:r>
             <w:r>
               <w:rPr>
@@ -610,7 +612,7 @@
               <w:noProof/>
             </w:rPr>
           </w:pPr>
-          <w:hyperlink w:anchor="_Toc35293142" w:history="1">
+          <w:hyperlink w:anchor="_Toc35377401" w:history="1">
             <w:r>
               <w:rPr>
                 <w:rStyle w:val="Hyperlink"/>
@@ -640,7 +642,7 @@
                 <w:noProof/>
                 <w:webHidden/>
               </w:rPr>
-              <w:instrText xml:space="preserve"> PAGEREF _Toc35293142 \h </w:instrText>
+              <w:instrText xml:space="preserve"> PAGEREF _Toc35377401 \h </w:instrText>
             </w:r>
             <w:r>
               <w:rPr>
@@ -682,7 +684,7 @@
               <w:noProof/>
             </w:rPr>
           </w:pPr>
-          <w:hyperlink w:anchor="_Toc35293143" w:history="1">
+          <w:hyperlink w:anchor="_Toc35377402" w:history="1">
             <w:r>
               <w:rPr>
                 <w:rStyle w:val="Hyperlink"/>
@@ -712,7 +714,7 @@
                 <w:noProof/>
                 <w:webHidden/>
               </w:rPr>
-              <w:instrText xml:space="preserve"> PAGEREF _Toc35293143 \h </w:instrText>
+              <w:instrText xml:space="preserve"> PAGEREF _Toc35377402 \h </w:instrText>
             </w:r>
             <w:r>
               <w:rPr>
@@ -754,7 +756,7 @@
               <w:noProof/>
             </w:rPr>
           </w:pPr>
-          <w:hyperlink w:anchor="_Toc35293144" w:history="1">
+          <w:hyperlink w:anchor="_Toc35377403" w:history="1">
             <w:r>
               <w:rPr>
                 <w:rStyle w:val="Hyperlink"/>
@@ -784,7 +786,7 @@
                 <w:noProof/>
                 <w:webHidden/>
               </w:rPr>
-              <w:instrText xml:space="preserve"> PAGEREF _Toc35293144 \h </w:instrText>
+              <w:instrText xml:space="preserve"> PAGEREF _Toc35377403 \h </w:instrText>
             </w:r>
             <w:r>
               <w:rPr>
@@ -805,6 +807,366 @@
                 <w:webHidden/>
               </w:rPr>
               <w:t>6</w:t>
+            </w:r>
+            <w:r>
+              <w:rPr>
+                <w:noProof/>
+                <w:webHidden/>
+              </w:rPr>
+              <w:fldChar w:fldCharType="end"/>
+            </w:r>
+          </w:hyperlink>
+        </w:p>
+        <w:p>
+          <w:pPr>
+            <w:pStyle w:val="TOC2"/>
+            <w:tabs>
+              <w:tab w:val="right" w:leader="dot" w:pos="9016"/>
+            </w:tabs>
+            <w:rPr>
+              <w:rFonts w:eastAsiaTheme="minorEastAsia"/>
+              <w:noProof/>
+            </w:rPr>
+          </w:pPr>
+          <w:hyperlink w:anchor="_Toc35377404" w:history="1">
+            <w:r>
+              <w:rPr>
+                <w:rStyle w:val="Hyperlink"/>
+                <w:b/>
+                <w:bCs/>
+                <w:noProof/>
+                <w:lang w:val="pt-BR"/>
+              </w:rPr>
+              <w:t>2.5 Camada Core</w:t>
+            </w:r>
+            <w:r>
+              <w:rPr>
+                <w:noProof/>
+                <w:webHidden/>
+              </w:rPr>
+              <w:tab/>
+            </w:r>
+            <w:r>
+              <w:rPr>
+                <w:noProof/>
+                <w:webHidden/>
+              </w:rPr>
+              <w:fldChar w:fldCharType="begin"/>
+            </w:r>
+            <w:r>
+              <w:rPr>
+                <w:noProof/>
+                <w:webHidden/>
+              </w:rPr>
+              <w:instrText xml:space="preserve"> PAGEREF _Toc35377404 \h </w:instrText>
+            </w:r>
+            <w:r>
+              <w:rPr>
+                <w:noProof/>
+                <w:webHidden/>
+              </w:rPr>
+            </w:r>
+            <w:r>
+              <w:rPr>
+                <w:noProof/>
+                <w:webHidden/>
+              </w:rPr>
+              <w:fldChar w:fldCharType="separate"/>
+            </w:r>
+            <w:r>
+              <w:rPr>
+                <w:noProof/>
+                <w:webHidden/>
+              </w:rPr>
+              <w:t>7</w:t>
+            </w:r>
+            <w:r>
+              <w:rPr>
+                <w:noProof/>
+                <w:webHidden/>
+              </w:rPr>
+              <w:fldChar w:fldCharType="end"/>
+            </w:r>
+          </w:hyperlink>
+        </w:p>
+        <w:p>
+          <w:pPr>
+            <w:pStyle w:val="TOC3"/>
+            <w:tabs>
+              <w:tab w:val="right" w:leader="dot" w:pos="9016"/>
+            </w:tabs>
+            <w:rPr>
+              <w:rFonts w:eastAsiaTheme="minorEastAsia"/>
+              <w:noProof/>
+            </w:rPr>
+          </w:pPr>
+          <w:hyperlink w:anchor="_Toc35377405" w:history="1">
+            <w:r>
+              <w:rPr>
+                <w:rStyle w:val="Hyperlink"/>
+                <w:b/>
+                <w:bCs/>
+                <w:noProof/>
+                <w:lang w:val="pt-BR"/>
+              </w:rPr>
+              <w:t>2.5.1 Loop principal</w:t>
+            </w:r>
+            <w:r>
+              <w:rPr>
+                <w:noProof/>
+                <w:webHidden/>
+              </w:rPr>
+              <w:tab/>
+            </w:r>
+            <w:r>
+              <w:rPr>
+                <w:noProof/>
+                <w:webHidden/>
+              </w:rPr>
+              <w:fldChar w:fldCharType="begin"/>
+            </w:r>
+            <w:r>
+              <w:rPr>
+                <w:noProof/>
+                <w:webHidden/>
+              </w:rPr>
+              <w:instrText xml:space="preserve"> PAGEREF _Toc35377405 \h </w:instrText>
+            </w:r>
+            <w:r>
+              <w:rPr>
+                <w:noProof/>
+                <w:webHidden/>
+              </w:rPr>
+            </w:r>
+            <w:r>
+              <w:rPr>
+                <w:noProof/>
+                <w:webHidden/>
+              </w:rPr>
+              <w:fldChar w:fldCharType="separate"/>
+            </w:r>
+            <w:r>
+              <w:rPr>
+                <w:noProof/>
+                <w:webHidden/>
+              </w:rPr>
+              <w:t>7</w:t>
+            </w:r>
+            <w:r>
+              <w:rPr>
+                <w:noProof/>
+                <w:webHidden/>
+              </w:rPr>
+              <w:fldChar w:fldCharType="end"/>
+            </w:r>
+          </w:hyperlink>
+        </w:p>
+        <w:p>
+          <w:pPr>
+            <w:pStyle w:val="TOC3"/>
+            <w:tabs>
+              <w:tab w:val="right" w:leader="dot" w:pos="9016"/>
+            </w:tabs>
+            <w:rPr>
+              <w:rFonts w:eastAsiaTheme="minorEastAsia"/>
+              <w:noProof/>
+            </w:rPr>
+          </w:pPr>
+          <w:hyperlink w:anchor="_Toc35377406" w:history="1">
+            <w:r>
+              <w:rPr>
+                <w:rStyle w:val="Hyperlink"/>
+                <w:b/>
+                <w:bCs/>
+                <w:noProof/>
+                <w:lang w:val="pt-BR"/>
+              </w:rPr>
+              <w:t>2.5.2 Controlando o tempo</w:t>
+            </w:r>
+            <w:r>
+              <w:rPr>
+                <w:noProof/>
+                <w:webHidden/>
+              </w:rPr>
+              <w:tab/>
+            </w:r>
+            <w:r>
+              <w:rPr>
+                <w:noProof/>
+                <w:webHidden/>
+              </w:rPr>
+              <w:fldChar w:fldCharType="begin"/>
+            </w:r>
+            <w:r>
+              <w:rPr>
+                <w:noProof/>
+                <w:webHidden/>
+              </w:rPr>
+              <w:instrText xml:space="preserve"> PAGEREF _Toc35377406 \h </w:instrText>
+            </w:r>
+            <w:r>
+              <w:rPr>
+                <w:noProof/>
+                <w:webHidden/>
+              </w:rPr>
+            </w:r>
+            <w:r>
+              <w:rPr>
+                <w:noProof/>
+                <w:webHidden/>
+              </w:rPr>
+              <w:fldChar w:fldCharType="separate"/>
+            </w:r>
+            <w:r>
+              <w:rPr>
+                <w:noProof/>
+                <w:webHidden/>
+              </w:rPr>
+              <w:t>7</w:t>
+            </w:r>
+            <w:r>
+              <w:rPr>
+                <w:noProof/>
+                <w:webHidden/>
+              </w:rPr>
+              <w:fldChar w:fldCharType="end"/>
+            </w:r>
+          </w:hyperlink>
+        </w:p>
+        <w:p>
+          <w:pPr>
+            <w:pStyle w:val="TOC3"/>
+            <w:tabs>
+              <w:tab w:val="right" w:leader="dot" w:pos="9016"/>
+            </w:tabs>
+            <w:rPr>
+              <w:rFonts w:eastAsiaTheme="minorEastAsia"/>
+              <w:noProof/>
+            </w:rPr>
+          </w:pPr>
+          <w:hyperlink w:anchor="_Toc35377407" w:history="1">
+            <w:r>
+              <w:rPr>
+                <w:rStyle w:val="Hyperlink"/>
+                <w:b/>
+                <w:bCs/>
+                <w:noProof/>
+                <w:lang w:val="pt-BR"/>
+              </w:rPr>
+              <w:t>2.5.3 Janelas</w:t>
+            </w:r>
+            <w:r>
+              <w:rPr>
+                <w:noProof/>
+                <w:webHidden/>
+              </w:rPr>
+              <w:tab/>
+            </w:r>
+            <w:r>
+              <w:rPr>
+                <w:noProof/>
+                <w:webHidden/>
+              </w:rPr>
+              <w:fldChar w:fldCharType="begin"/>
+            </w:r>
+            <w:r>
+              <w:rPr>
+                <w:noProof/>
+                <w:webHidden/>
+              </w:rPr>
+              <w:instrText xml:space="preserve"> PAGEREF _Toc35377407 \h </w:instrText>
+            </w:r>
+            <w:r>
+              <w:rPr>
+                <w:noProof/>
+                <w:webHidden/>
+              </w:rPr>
+            </w:r>
+            <w:r>
+              <w:rPr>
+                <w:noProof/>
+                <w:webHidden/>
+              </w:rPr>
+              <w:fldChar w:fldCharType="separate"/>
+            </w:r>
+            <w:r>
+              <w:rPr>
+                <w:noProof/>
+                <w:webHidden/>
+              </w:rPr>
+              <w:t>7</w:t>
+            </w:r>
+            <w:r>
+              <w:rPr>
+                <w:noProof/>
+                <w:webHidden/>
+              </w:rPr>
+              <w:fldChar w:fldCharType="end"/>
+            </w:r>
+          </w:hyperlink>
+        </w:p>
+        <w:p>
+          <w:pPr>
+            <w:pStyle w:val="TOC3"/>
+            <w:tabs>
+              <w:tab w:val="right" w:leader="dot" w:pos="9016"/>
+            </w:tabs>
+            <w:rPr>
+              <w:rFonts w:eastAsiaTheme="minorEastAsia"/>
+              <w:noProof/>
+            </w:rPr>
+          </w:pPr>
+          <w:hyperlink w:anchor="_Toc35377408" w:history="1">
+            <w:r>
+              <w:rPr>
+                <w:rStyle w:val="Hyperlink"/>
+                <w:b/>
+                <w:bCs/>
+                <w:noProof/>
+                <w:lang w:val="pt-BR"/>
+              </w:rPr>
+              <w:t>2.5.4 Eventos de Usuários</w:t>
+            </w:r>
+            <w:r>
+              <w:rPr>
+                <w:noProof/>
+                <w:webHidden/>
+              </w:rPr>
+              <w:tab/>
+            </w:r>
+            <w:r>
+              <w:rPr>
+                <w:noProof/>
+                <w:webHidden/>
+              </w:rPr>
+              <w:fldChar w:fldCharType="begin"/>
+            </w:r>
+            <w:r>
+              <w:rPr>
+                <w:noProof/>
+                <w:webHidden/>
+              </w:rPr>
+              <w:instrText xml:space="preserve"> PAGEREF _Toc35377408 \h </w:instrText>
+            </w:r>
+            <w:r>
+              <w:rPr>
+                <w:noProof/>
+                <w:webHidden/>
+              </w:rPr>
+            </w:r>
+            <w:r>
+              <w:rPr>
+                <w:noProof/>
+                <w:webHidden/>
+              </w:rPr>
+              <w:fldChar w:fldCharType="separate"/>
+            </w:r>
+            <w:r>
+              <w:rPr>
+                <w:noProof/>
+                <w:webHidden/>
+              </w:rPr>
+              <w:t>7</w:t>
             </w:r>
             <w:r>
               <w:rPr>
@@ -826,7 +1188,7 @@
               <w:noProof/>
             </w:rPr>
           </w:pPr>
-          <w:hyperlink w:anchor="_Toc35293145" w:history="1">
+          <w:hyperlink w:anchor="_Toc35377409" w:history="1">
             <w:r>
               <w:rPr>
                 <w:rStyle w:val="Hyperlink"/>
@@ -856,7 +1218,7 @@
                 <w:noProof/>
                 <w:webHidden/>
               </w:rPr>
-              <w:instrText xml:space="preserve"> PAGEREF _Toc35293145 \h </w:instrText>
+              <w:instrText xml:space="preserve"> PAGEREF _Toc35377409 \h </w:instrText>
             </w:r>
             <w:r>
               <w:rPr>
@@ -876,7 +1238,7 @@
                 <w:noProof/>
                 <w:webHidden/>
               </w:rPr>
-              <w:t>6</w:t>
+              <w:t>8</w:t>
             </w:r>
             <w:r>
               <w:rPr>
@@ -898,7 +1260,7 @@
               <w:noProof/>
             </w:rPr>
           </w:pPr>
-          <w:hyperlink w:anchor="_Toc35293146" w:history="1">
+          <w:hyperlink w:anchor="_Toc35377410" w:history="1">
             <w:r>
               <w:rPr>
                 <w:rStyle w:val="Hyperlink"/>
@@ -926,7 +1288,7 @@
                 <w:noProof/>
                 <w:webHidden/>
               </w:rPr>
-              <w:instrText xml:space="preserve"> PAGEREF _Toc35293146 \h </w:instrText>
+              <w:instrText xml:space="preserve"> PAGEREF _Toc35377410 \h </w:instrText>
             </w:r>
             <w:r>
               <w:rPr>
@@ -946,7 +1308,7 @@
                 <w:noProof/>
                 <w:webHidden/>
               </w:rPr>
-              <w:t>6</w:t>
+              <w:t>8</w:t>
             </w:r>
             <w:r>
               <w:rPr>
@@ -968,7 +1330,7 @@
               <w:noProof/>
             </w:rPr>
           </w:pPr>
-          <w:hyperlink w:anchor="_Toc35293147" w:history="1">
+          <w:hyperlink w:anchor="_Toc35377411" w:history="1">
             <w:r>
               <w:rPr>
                 <w:rStyle w:val="Hyperlink"/>
@@ -996,7 +1358,7 @@
                 <w:noProof/>
                 <w:webHidden/>
               </w:rPr>
-              <w:instrText xml:space="preserve"> PAGEREF _Toc35293147 \h </w:instrText>
+              <w:instrText xml:space="preserve"> PAGEREF _Toc35377411 \h </w:instrText>
             </w:r>
             <w:r>
               <w:rPr>
@@ -1016,7 +1378,7 @@
                 <w:noProof/>
                 <w:webHidden/>
               </w:rPr>
-              <w:t>6</w:t>
+              <w:t>8</w:t>
             </w:r>
             <w:r>
               <w:rPr>
@@ -1038,7 +1400,7 @@
               <w:noProof/>
             </w:rPr>
           </w:pPr>
-          <w:hyperlink w:anchor="_Toc35293148" w:history="1">
+          <w:hyperlink w:anchor="_Toc35377412" w:history="1">
             <w:r>
               <w:rPr>
                 <w:rStyle w:val="Hyperlink"/>
@@ -1066,7 +1428,7 @@
                 <w:noProof/>
                 <w:webHidden/>
               </w:rPr>
-              <w:instrText xml:space="preserve"> PAGEREF _Toc35293148 \h </w:instrText>
+              <w:instrText xml:space="preserve"> PAGEREF _Toc35377412 \h </w:instrText>
             </w:r>
             <w:r>
               <w:rPr>
@@ -1086,7 +1448,7 @@
                 <w:noProof/>
                 <w:webHidden/>
               </w:rPr>
-              <w:t>6</w:t>
+              <w:t>8</w:t>
             </w:r>
             <w:r>
               <w:rPr>
@@ -1108,7 +1470,7 @@
               <w:noProof/>
             </w:rPr>
           </w:pPr>
-          <w:hyperlink w:anchor="_Toc35293149" w:history="1">
+          <w:hyperlink w:anchor="_Toc35377413" w:history="1">
             <w:r>
               <w:rPr>
                 <w:rStyle w:val="Hyperlink"/>
@@ -1136,7 +1498,7 @@
                 <w:noProof/>
                 <w:webHidden/>
               </w:rPr>
-              <w:instrText xml:space="preserve"> PAGEREF _Toc35293149 \h </w:instrText>
+              <w:instrText xml:space="preserve"> PAGEREF _Toc35377413 \h </w:instrText>
             </w:r>
             <w:r>
               <w:rPr>
@@ -1156,7 +1518,7 @@
                 <w:noProof/>
                 <w:webHidden/>
               </w:rPr>
-              <w:t>7</w:t>
+              <w:t>8</w:t>
             </w:r>
             <w:r>
               <w:rPr>
@@ -1178,7 +1540,7 @@
               <w:noProof/>
             </w:rPr>
           </w:pPr>
-          <w:hyperlink w:anchor="_Toc35293150" w:history="1">
+          <w:hyperlink w:anchor="_Toc35377414" w:history="1">
             <w:r>
               <w:rPr>
                 <w:rStyle w:val="Hyperlink"/>
@@ -1206,7 +1568,7 @@
                 <w:noProof/>
                 <w:webHidden/>
               </w:rPr>
-              <w:instrText xml:space="preserve"> PAGEREF _Toc35293150 \h </w:instrText>
+              <w:instrText xml:space="preserve"> PAGEREF _Toc35377414 \h </w:instrText>
             </w:r>
             <w:r>
               <w:rPr>
@@ -1226,7 +1588,7 @@
                 <w:noProof/>
                 <w:webHidden/>
               </w:rPr>
-              <w:t>7</w:t>
+              <w:t>8</w:t>
             </w:r>
             <w:r>
               <w:rPr>
@@ -1248,7 +1610,7 @@
               <w:noProof/>
             </w:rPr>
           </w:pPr>
-          <w:hyperlink w:anchor="_Toc35293151" w:history="1">
+          <w:hyperlink w:anchor="_Toc35377415" w:history="1">
             <w:r>
               <w:rPr>
                 <w:rStyle w:val="Hyperlink"/>
@@ -1276,7 +1638,7 @@
                 <w:noProof/>
                 <w:webHidden/>
               </w:rPr>
-              <w:instrText xml:space="preserve"> PAGEREF _Toc35293151 \h </w:instrText>
+              <w:instrText xml:space="preserve"> PAGEREF _Toc35377415 \h </w:instrText>
             </w:r>
             <w:r>
               <w:rPr>
@@ -1296,7 +1658,7 @@
                 <w:noProof/>
                 <w:webHidden/>
               </w:rPr>
-              <w:t>7</w:t>
+              <w:t>8</w:t>
             </w:r>
             <w:r>
               <w:rPr>
@@ -1318,7 +1680,7 @@
               <w:noProof/>
             </w:rPr>
           </w:pPr>
-          <w:hyperlink w:anchor="_Toc35293152" w:history="1">
+          <w:hyperlink w:anchor="_Toc35377416" w:history="1">
             <w:r>
               <w:rPr>
                 <w:rStyle w:val="Hyperlink"/>
@@ -1346,7 +1708,7 @@
                 <w:noProof/>
                 <w:webHidden/>
               </w:rPr>
-              <w:instrText xml:space="preserve"> PAGEREF _Toc35293152 \h </w:instrText>
+              <w:instrText xml:space="preserve"> PAGEREF _Toc35377416 \h </w:instrText>
             </w:r>
             <w:r>
               <w:rPr>
@@ -1366,7 +1728,7 @@
                 <w:noProof/>
                 <w:webHidden/>
               </w:rPr>
-              <w:t>7</w:t>
+              <w:t>9</w:t>
             </w:r>
             <w:r>
               <w:rPr>
@@ -1388,7 +1750,7 @@
               <w:noProof/>
             </w:rPr>
           </w:pPr>
-          <w:hyperlink w:anchor="_Toc35293153" w:history="1">
+          <w:hyperlink w:anchor="_Toc35377417" w:history="1">
             <w:r>
               <w:rPr>
                 <w:rStyle w:val="Hyperlink"/>
@@ -1416,7 +1778,7 @@
                 <w:noProof/>
                 <w:webHidden/>
               </w:rPr>
-              <w:instrText xml:space="preserve"> PAGEREF _Toc35293153 \h </w:instrText>
+              <w:instrText xml:space="preserve"> PAGEREF _Toc35377417 \h </w:instrText>
             </w:r>
             <w:r>
               <w:rPr>
@@ -1436,7 +1798,7 @@
                 <w:noProof/>
                 <w:webHidden/>
               </w:rPr>
-              <w:t>7</w:t>
+              <w:t>9</w:t>
             </w:r>
             <w:r>
               <w:rPr>
@@ -1458,7 +1820,7 @@
               <w:noProof/>
             </w:rPr>
           </w:pPr>
-          <w:hyperlink w:anchor="_Toc35293154" w:history="1">
+          <w:hyperlink w:anchor="_Toc35377418" w:history="1">
             <w:r>
               <w:rPr>
                 <w:rStyle w:val="Hyperlink"/>
@@ -1486,7 +1848,7 @@
                 <w:noProof/>
                 <w:webHidden/>
               </w:rPr>
-              <w:instrText xml:space="preserve"> PAGEREF _Toc35293154 \h </w:instrText>
+              <w:instrText xml:space="preserve"> PAGEREF _Toc35377418 \h </w:instrText>
             </w:r>
             <w:r>
               <w:rPr>
@@ -1506,7 +1868,7 @@
                 <w:noProof/>
                 <w:webHidden/>
               </w:rPr>
-              <w:t>8</w:t>
+              <w:t>9</w:t>
             </w:r>
             <w:r>
               <w:rPr>
@@ -1528,7 +1890,7 @@
               <w:noProof/>
             </w:rPr>
           </w:pPr>
-          <w:hyperlink w:anchor="_Toc35293155" w:history="1">
+          <w:hyperlink w:anchor="_Toc35377419" w:history="1">
             <w:r>
               <w:rPr>
                 <w:rStyle w:val="Hyperlink"/>
@@ -1556,7 +1918,7 @@
                 <w:noProof/>
                 <w:webHidden/>
               </w:rPr>
-              <w:instrText xml:space="preserve"> PAGEREF _Toc35293155 \h </w:instrText>
+              <w:instrText xml:space="preserve"> PAGEREF _Toc35377419 \h </w:instrText>
             </w:r>
             <w:r>
               <w:rPr>
@@ -1576,7 +1938,7 @@
                 <w:noProof/>
                 <w:webHidden/>
               </w:rPr>
-              <w:t>8</w:t>
+              <w:t>10</w:t>
             </w:r>
             <w:r>
               <w:rPr>
@@ -1598,7 +1960,7 @@
               <w:noProof/>
             </w:rPr>
           </w:pPr>
-          <w:hyperlink w:anchor="_Toc35293156" w:history="1">
+          <w:hyperlink w:anchor="_Toc35377420" w:history="1">
             <w:r>
               <w:rPr>
                 <w:rStyle w:val="Hyperlink"/>
@@ -1626,7 +1988,7 @@
                 <w:noProof/>
                 <w:webHidden/>
               </w:rPr>
-              <w:instrText xml:space="preserve"> PAGEREF _Toc35293156 \h </w:instrText>
+              <w:instrText xml:space="preserve"> PAGEREF _Toc35377420 \h </w:instrText>
             </w:r>
             <w:r>
               <w:rPr>
@@ -1646,7 +2008,7 @@
                 <w:noProof/>
                 <w:webHidden/>
               </w:rPr>
-              <w:t>9</w:t>
+              <w:t>10</w:t>
             </w:r>
             <w:r>
               <w:rPr>
@@ -1668,7 +2030,7 @@
               <w:noProof/>
             </w:rPr>
           </w:pPr>
-          <w:hyperlink w:anchor="_Toc35293157" w:history="1">
+          <w:hyperlink w:anchor="_Toc35377421" w:history="1">
             <w:r>
               <w:rPr>
                 <w:rStyle w:val="Hyperlink"/>
@@ -1696,7 +2058,7 @@
                 <w:noProof/>
                 <w:webHidden/>
               </w:rPr>
-              <w:instrText xml:space="preserve"> PAGEREF _Toc35293157 \h </w:instrText>
+              <w:instrText xml:space="preserve"> PAGEREF _Toc35377421 \h </w:instrText>
             </w:r>
             <w:r>
               <w:rPr>
@@ -1716,7 +2078,7 @@
                 <w:noProof/>
                 <w:webHidden/>
               </w:rPr>
-              <w:t>9</w:t>
+              <w:t>10</w:t>
             </w:r>
             <w:r>
               <w:rPr>
@@ -1738,7 +2100,7 @@
               <w:noProof/>
             </w:rPr>
           </w:pPr>
-          <w:hyperlink w:anchor="_Toc35293158" w:history="1">
+          <w:hyperlink w:anchor="_Toc35377422" w:history="1">
             <w:r>
               <w:rPr>
                 <w:rStyle w:val="Hyperlink"/>
@@ -1766,7 +2128,7 @@
                 <w:noProof/>
                 <w:webHidden/>
               </w:rPr>
-              <w:instrText xml:space="preserve"> PAGEREF _Toc35293158 \h </w:instrText>
+              <w:instrText xml:space="preserve"> PAGEREF _Toc35377422 \h </w:instrText>
             </w:r>
             <w:r>
               <w:rPr>
@@ -1786,7 +2148,7 @@
                 <w:noProof/>
                 <w:webHidden/>
               </w:rPr>
-              <w:t>9</w:t>
+              <w:t>10</w:t>
             </w:r>
             <w:r>
               <w:rPr>
@@ -1808,7 +2170,7 @@
               <w:noProof/>
             </w:rPr>
           </w:pPr>
-          <w:hyperlink w:anchor="_Toc35293159" w:history="1">
+          <w:hyperlink w:anchor="_Toc35377423" w:history="1">
             <w:r>
               <w:rPr>
                 <w:rStyle w:val="Hyperlink"/>
@@ -1835,7 +2197,7 @@
                 <w:noProof/>
                 <w:webHidden/>
               </w:rPr>
-              <w:instrText xml:space="preserve"> PAGEREF _Toc35293159 \h </w:instrText>
+              <w:instrText xml:space="preserve"> PAGEREF _Toc35377423 \h </w:instrText>
             </w:r>
             <w:r>
               <w:rPr>
@@ -1855,7 +2217,7 @@
                 <w:noProof/>
                 <w:webHidden/>
               </w:rPr>
-              <w:t>9</w:t>
+              <w:t>10</w:t>
             </w:r>
             <w:r>
               <w:rPr>
@@ -1877,7 +2239,7 @@
               <w:noProof/>
             </w:rPr>
           </w:pPr>
-          <w:hyperlink w:anchor="_Toc35293160" w:history="1">
+          <w:hyperlink w:anchor="_Toc35377424" w:history="1">
             <w:r>
               <w:rPr>
                 <w:rStyle w:val="Hyperlink"/>
@@ -1904,7 +2266,7 @@
                 <w:noProof/>
                 <w:webHidden/>
               </w:rPr>
-              <w:instrText xml:space="preserve"> PAGEREF _Toc35293160 \h </w:instrText>
+              <w:instrText xml:space="preserve"> PAGEREF _Toc35377424 \h </w:instrText>
             </w:r>
             <w:r>
               <w:rPr>
@@ -1924,7 +2286,7 @@
                 <w:noProof/>
                 <w:webHidden/>
               </w:rPr>
-              <w:t>9</w:t>
+              <w:t>10</w:t>
             </w:r>
             <w:r>
               <w:rPr>
@@ -1946,7 +2308,7 @@
               <w:noProof/>
             </w:rPr>
           </w:pPr>
-          <w:hyperlink w:anchor="_Toc35293161" w:history="1">
+          <w:hyperlink w:anchor="_Toc35377425" w:history="1">
             <w:r>
               <w:rPr>
                 <w:rStyle w:val="Hyperlink"/>
@@ -1974,7 +2336,7 @@
                 <w:noProof/>
                 <w:webHidden/>
               </w:rPr>
-              <w:instrText xml:space="preserve"> PAGEREF _Toc35293161 \h </w:instrText>
+              <w:instrText xml:space="preserve"> PAGEREF _Toc35377425 \h </w:instrText>
             </w:r>
             <w:r>
               <w:rPr>
@@ -1994,7 +2356,7 @@
                 <w:noProof/>
                 <w:webHidden/>
               </w:rPr>
-              <w:t>9</w:t>
+              <w:t>10</w:t>
             </w:r>
             <w:r>
               <w:rPr>
@@ -2016,7 +2378,7 @@
               <w:noProof/>
             </w:rPr>
           </w:pPr>
-          <w:hyperlink w:anchor="_Toc35293162" w:history="1">
+          <w:hyperlink w:anchor="_Toc35377426" w:history="1">
             <w:r>
               <w:rPr>
                 <w:rStyle w:val="Hyperlink"/>
@@ -2044,7 +2406,7 @@
                 <w:noProof/>
                 <w:webHidden/>
               </w:rPr>
-              <w:instrText xml:space="preserve"> PAGEREF _Toc35293162 \h </w:instrText>
+              <w:instrText xml:space="preserve"> PAGEREF _Toc35377426 \h </w:instrText>
             </w:r>
             <w:r>
               <w:rPr>
@@ -2064,7 +2426,7 @@
                 <w:noProof/>
                 <w:webHidden/>
               </w:rPr>
-              <w:t>9</w:t>
+              <w:t>10</w:t>
             </w:r>
             <w:r>
               <w:rPr>
@@ -2086,7 +2448,7 @@
               <w:noProof/>
             </w:rPr>
           </w:pPr>
-          <w:hyperlink w:anchor="_Toc35293163" w:history="1">
+          <w:hyperlink w:anchor="_Toc35377427" w:history="1">
             <w:r>
               <w:rPr>
                 <w:rStyle w:val="Hyperlink"/>
@@ -2114,7 +2476,7 @@
                 <w:noProof/>
                 <w:webHidden/>
               </w:rPr>
-              <w:instrText xml:space="preserve"> PAGEREF _Toc35293163 \h </w:instrText>
+              <w:instrText xml:space="preserve"> PAGEREF _Toc35377427 \h </w:instrText>
             </w:r>
             <w:r>
               <w:rPr>
@@ -2134,7 +2496,7 @@
                 <w:noProof/>
                 <w:webHidden/>
               </w:rPr>
-              <w:t>9</w:t>
+              <w:t>10</w:t>
             </w:r>
             <w:r>
               <w:rPr>
@@ -2156,7 +2518,7 @@
               <w:noProof/>
             </w:rPr>
           </w:pPr>
-          <w:hyperlink w:anchor="_Toc35293164" w:history="1">
+          <w:hyperlink w:anchor="_Toc35377428" w:history="1">
             <w:r>
               <w:rPr>
                 <w:rStyle w:val="Hyperlink"/>
@@ -2184,7 +2546,7 @@
                 <w:noProof/>
                 <w:webHidden/>
               </w:rPr>
-              <w:instrText xml:space="preserve"> PAGEREF _Toc35293164 \h </w:instrText>
+              <w:instrText xml:space="preserve"> PAGEREF _Toc35377428 \h </w:instrText>
             </w:r>
             <w:r>
               <w:rPr>
@@ -2204,7 +2566,7 @@
                 <w:noProof/>
                 <w:webHidden/>
               </w:rPr>
-              <w:t>9</w:t>
+              <w:t>10</w:t>
             </w:r>
             <w:r>
               <w:rPr>
@@ -2226,7 +2588,7 @@
               <w:noProof/>
             </w:rPr>
           </w:pPr>
-          <w:hyperlink w:anchor="_Toc35293165" w:history="1">
+          <w:hyperlink w:anchor="_Toc35377429" w:history="1">
             <w:r>
               <w:rPr>
                 <w:rStyle w:val="Hyperlink"/>
@@ -2254,7 +2616,7 @@
                 <w:noProof/>
                 <w:webHidden/>
               </w:rPr>
-              <w:instrText xml:space="preserve"> PAGEREF _Toc35293165 \h </w:instrText>
+              <w:instrText xml:space="preserve"> PAGEREF _Toc35377429 \h </w:instrText>
             </w:r>
             <w:r>
               <w:rPr>
@@ -2274,7 +2636,7 @@
                 <w:noProof/>
                 <w:webHidden/>
               </w:rPr>
-              <w:t>9</w:t>
+              <w:t>11</w:t>
             </w:r>
             <w:r>
               <w:rPr>
@@ -2296,7 +2658,7 @@
               <w:noProof/>
             </w:rPr>
           </w:pPr>
-          <w:hyperlink w:anchor="_Toc35293166" w:history="1">
+          <w:hyperlink w:anchor="_Toc35377430" w:history="1">
             <w:r>
               <w:rPr>
                 <w:rStyle w:val="Hyperlink"/>
@@ -2324,7 +2686,7 @@
                 <w:noProof/>
                 <w:webHidden/>
               </w:rPr>
-              <w:instrText xml:space="preserve"> PAGEREF _Toc35293166 \h </w:instrText>
+              <w:instrText xml:space="preserve"> PAGEREF _Toc35377430 \h </w:instrText>
             </w:r>
             <w:r>
               <w:rPr>
@@ -2344,7 +2706,7 @@
                 <w:noProof/>
                 <w:webHidden/>
               </w:rPr>
-              <w:t>9</w:t>
+              <w:t>11</w:t>
             </w:r>
             <w:r>
               <w:rPr>
@@ -2366,7 +2728,7 @@
               <w:noProof/>
             </w:rPr>
           </w:pPr>
-          <w:hyperlink w:anchor="_Toc35293167" w:history="1">
+          <w:hyperlink w:anchor="_Toc35377431" w:history="1">
             <w:r>
               <w:rPr>
                 <w:rStyle w:val="Hyperlink"/>
@@ -2394,7 +2756,7 @@
                 <w:noProof/>
                 <w:webHidden/>
               </w:rPr>
-              <w:instrText xml:space="preserve"> PAGEREF _Toc35293167 \h </w:instrText>
+              <w:instrText xml:space="preserve"> PAGEREF _Toc35377431 \h </w:instrText>
             </w:r>
             <w:r>
               <w:rPr>
@@ -2414,7 +2776,7 @@
                 <w:noProof/>
                 <w:webHidden/>
               </w:rPr>
-              <w:t>10</w:t>
+              <w:t>11</w:t>
             </w:r>
             <w:r>
               <w:rPr>
@@ -2436,7 +2798,7 @@
               <w:noProof/>
             </w:rPr>
           </w:pPr>
-          <w:hyperlink w:anchor="_Toc35293168" w:history="1">
+          <w:hyperlink w:anchor="_Toc35377432" w:history="1">
             <w:r>
               <w:rPr>
                 <w:rStyle w:val="Hyperlink"/>
@@ -2464,7 +2826,7 @@
                 <w:noProof/>
                 <w:webHidden/>
               </w:rPr>
-              <w:instrText xml:space="preserve"> PAGEREF _Toc35293168 \h </w:instrText>
+              <w:instrText xml:space="preserve"> PAGEREF _Toc35377432 \h </w:instrText>
             </w:r>
             <w:r>
               <w:rPr>
@@ -2484,7 +2846,7 @@
                 <w:noProof/>
                 <w:webHidden/>
               </w:rPr>
-              <w:t>10</w:t>
+              <w:t>11</w:t>
             </w:r>
             <w:r>
               <w:rPr>
@@ -2496,6 +2858,13 @@
           </w:hyperlink>
         </w:p>
         <w:p>
+          <w:pPr>
+            <w:rPr>
+              <w:b/>
+              <w:bCs/>
+              <w:noProof/>
+            </w:rPr>
+          </w:pPr>
           <w:r>
             <w:rPr>
               <w:b/>
@@ -2508,8 +2877,186 @@
       </w:sdtContent>
     </w:sdt>
     <w:p>
-      <w:bookmarkStart w:id="0" w:name="_GoBack"/>
-      <w:bookmarkEnd w:id="0"/>
+      <w:pPr>
+        <w:rPr>
+          <w:lang w:val="pt-BR"/>
+        </w:rPr>
+      </w:pPr>
+    </w:p>
+    <w:p>
+      <w:pPr>
+        <w:rPr>
+          <w:lang w:val="pt-BR"/>
+        </w:rPr>
+      </w:pPr>
+    </w:p>
+    <w:p>
+      <w:pPr>
+        <w:rPr>
+          <w:lang w:val="pt-BR"/>
+        </w:rPr>
+      </w:pPr>
+    </w:p>
+    <w:p>
+      <w:pPr>
+        <w:rPr>
+          <w:lang w:val="pt-BR"/>
+        </w:rPr>
+      </w:pPr>
+    </w:p>
+    <w:p>
+      <w:pPr>
+        <w:rPr>
+          <w:lang w:val="pt-BR"/>
+        </w:rPr>
+      </w:pPr>
+    </w:p>
+    <w:p>
+      <w:pPr>
+        <w:rPr>
+          <w:lang w:val="pt-BR"/>
+        </w:rPr>
+      </w:pPr>
+    </w:p>
+    <w:p>
+      <w:pPr>
+        <w:rPr>
+          <w:lang w:val="pt-BR"/>
+        </w:rPr>
+      </w:pPr>
+    </w:p>
+    <w:p>
+      <w:pPr>
+        <w:rPr>
+          <w:lang w:val="pt-BR"/>
+        </w:rPr>
+      </w:pPr>
+    </w:p>
+    <w:p>
+      <w:pPr>
+        <w:rPr>
+          <w:lang w:val="pt-BR"/>
+        </w:rPr>
+      </w:pPr>
+    </w:p>
+    <w:p>
+      <w:pPr>
+        <w:rPr>
+          <w:lang w:val="pt-BR"/>
+        </w:rPr>
+      </w:pPr>
+    </w:p>
+    <w:p>
+      <w:pPr>
+        <w:rPr>
+          <w:lang w:val="pt-BR"/>
+        </w:rPr>
+      </w:pPr>
+    </w:p>
+    <w:p>
+      <w:pPr>
+        <w:rPr>
+          <w:lang w:val="pt-BR"/>
+        </w:rPr>
+      </w:pPr>
+    </w:p>
+    <w:p>
+      <w:pPr>
+        <w:rPr>
+          <w:lang w:val="pt-BR"/>
+        </w:rPr>
+      </w:pPr>
+    </w:p>
+    <w:p>
+      <w:pPr>
+        <w:rPr>
+          <w:lang w:val="pt-BR"/>
+        </w:rPr>
+      </w:pPr>
+    </w:p>
+    <w:p>
+      <w:pPr>
+        <w:rPr>
+          <w:lang w:val="pt-BR"/>
+        </w:rPr>
+      </w:pPr>
+    </w:p>
+    <w:p>
+      <w:pPr>
+        <w:rPr>
+          <w:lang w:val="pt-BR"/>
+        </w:rPr>
+      </w:pPr>
+    </w:p>
+    <w:p>
+      <w:pPr>
+        <w:rPr>
+          <w:lang w:val="pt-BR"/>
+        </w:rPr>
+      </w:pPr>
+    </w:p>
+    <w:p>
+      <w:pPr>
+        <w:rPr>
+          <w:lang w:val="pt-BR"/>
+        </w:rPr>
+      </w:pPr>
+    </w:p>
+    <w:p>
+      <w:pPr>
+        <w:rPr>
+          <w:lang w:val="pt-BR"/>
+        </w:rPr>
+      </w:pPr>
+    </w:p>
+    <w:p>
+      <w:pPr>
+        <w:rPr>
+          <w:lang w:val="pt-BR"/>
+        </w:rPr>
+      </w:pPr>
+    </w:p>
+    <w:p>
+      <w:pPr>
+        <w:rPr>
+          <w:lang w:val="pt-BR"/>
+        </w:rPr>
+      </w:pPr>
+    </w:p>
+    <w:p>
+      <w:pPr>
+        <w:rPr>
+          <w:lang w:val="pt-BR"/>
+        </w:rPr>
+      </w:pPr>
+    </w:p>
+    <w:p>
+      <w:pPr>
+        <w:rPr>
+          <w:lang w:val="pt-BR"/>
+        </w:rPr>
+      </w:pPr>
+    </w:p>
+    <w:p>
+      <w:pPr>
+        <w:rPr>
+          <w:lang w:val="pt-BR"/>
+        </w:rPr>
+      </w:pPr>
+    </w:p>
+    <w:p>
+      <w:pPr>
+        <w:rPr>
+          <w:lang w:val="pt-BR"/>
+        </w:rPr>
+      </w:pPr>
+    </w:p>
+    <w:p>
+      <w:pPr>
+        <w:rPr>
+          <w:lang w:val="pt-BR"/>
+        </w:rPr>
+      </w:pPr>
     </w:p>
     <w:p>
       <w:pPr>
@@ -2520,7 +3067,7 @@
           <w:lang w:val="pt-BR"/>
         </w:rPr>
       </w:pPr>
-      <w:bookmarkStart w:id="1" w:name="_Toc35293138"/>
+      <w:bookmarkStart w:id="1" w:name="_Toc35377397"/>
       <w:r>
         <w:rPr>
           <w:b/>
@@ -2659,7 +3206,7 @@
           <w:lang w:val="pt-BR"/>
         </w:rPr>
       </w:pPr>
-      <w:bookmarkStart w:id="2" w:name="_Toc35293139"/>
+      <w:bookmarkStart w:id="2" w:name="_Toc35377398"/>
       <w:r>
         <w:rPr>
           <w:b/>
@@ -2743,14 +3290,14 @@
         <w:rPr>
           <w:lang w:val="pt-BR"/>
         </w:rPr>
-        <w:t>“Play Y</w:t>
+        <w:t xml:space="preserve">“Play </w:t>
       </w:r>
       <w:proofErr w:type="spellStart"/>
       <w:r>
         <w:rPr>
           <w:lang w:val="pt-BR"/>
         </w:rPr>
-        <w:t>our</w:t>
+        <w:t>Your</w:t>
       </w:r>
       <w:proofErr w:type="spellEnd"/>
       <w:r>
@@ -2949,7 +3496,7 @@
           <w:lang w:val="pt-BR"/>
         </w:rPr>
       </w:pPr>
-      <w:bookmarkStart w:id="3" w:name="_Toc35293140"/>
+      <w:bookmarkStart w:id="3" w:name="_Toc35377399"/>
       <w:r>
         <w:rPr>
           <w:b/>
@@ -3023,7 +3570,6 @@
     </w:p>
     <w:p>
       <w:pPr>
-        <w:jc w:val="center"/>
         <w:rPr>
           <w:lang w:val="pt-BR"/>
         </w:rPr>
@@ -3033,10 +3579,10 @@
           <w:noProof/>
         </w:rPr>
         <w:drawing>
-          <wp:inline distT="0" distB="0" distL="0" distR="0" wp14:anchorId="5035582C" wp14:editId="7D34CBF5">
-            <wp:extent cx="5301289" cy="7070651"/>
-            <wp:effectExtent l="0" t="0" r="0" b="0"/>
-            <wp:docPr id="1" name="Picture 1"/>
+          <wp:inline distT="0" distB="0" distL="0" distR="0" wp14:anchorId="67C7B17F" wp14:editId="64149252">
+            <wp:extent cx="5731510" cy="4130675"/>
+            <wp:effectExtent l="0" t="0" r="2540" b="3175"/>
+            <wp:docPr id="4" name="Picture 4"/>
             <wp:cNvGraphicFramePr>
               <a:graphicFrameLocks xmlns:a="http://schemas.openxmlformats.org/drawingml/2006/main" noChangeAspect="1"/>
             </wp:cNvGraphicFramePr>
@@ -3044,7 +3590,7 @@
               <a:graphicData uri="http://schemas.openxmlformats.org/drawingml/2006/picture">
                 <pic:pic xmlns:pic="http://schemas.openxmlformats.org/drawingml/2006/picture">
                   <pic:nvPicPr>
-                    <pic:cNvPr id="0" name="Picture 1"/>
+                    <pic:cNvPr id="0" name="Picture 5"/>
                     <pic:cNvPicPr>
                       <a:picLocks noChangeAspect="1" noChangeArrowheads="1"/>
                     </pic:cNvPicPr>
@@ -3065,7 +3611,7 @@
                   <pic:spPr bwMode="auto">
                     <a:xfrm>
                       <a:off x="0" y="0"/>
-                      <a:ext cx="5365119" cy="7155785"/>
+                      <a:ext cx="5731510" cy="4130675"/>
                     </a:xfrm>
                     <a:prstGeom prst="rect">
                       <a:avLst/>
@@ -3120,6 +3666,14 @@
     </w:p>
     <w:p>
       <w:pPr>
+        <w:jc w:val="both"/>
+        <w:rPr>
+          <w:lang w:val="pt-BR"/>
+        </w:rPr>
+      </w:pPr>
+    </w:p>
+    <w:p>
+      <w:pPr>
         <w:pStyle w:val="Heading2"/>
         <w:rPr>
           <w:b/>
@@ -3127,14 +3681,13 @@
           <w:lang w:val="pt-BR"/>
         </w:rPr>
       </w:pPr>
-      <w:bookmarkStart w:id="4" w:name="_Toc35293141"/>
+      <w:bookmarkStart w:id="4" w:name="_Toc35377400"/>
       <w:r>
         <w:rPr>
           <w:b/>
           <w:bCs/>
           <w:lang w:val="pt-BR"/>
         </w:rPr>
-        <w:lastRenderedPageBreak/>
         <w:t>2.1 Camada de Hardware</w:t>
       </w:r>
       <w:bookmarkEnd w:id="4"/>
@@ -3164,7 +3717,7 @@
         <w:rPr>
           <w:lang w:val="pt-BR"/>
         </w:rPr>
-        <w:t>ensada</w:t>
+        <w:t>rojetada</w:t>
       </w:r>
       <w:r>
         <w:rPr>
@@ -3182,7 +3735,19 @@
         <w:rPr>
           <w:lang w:val="pt-BR"/>
         </w:rPr>
-        <w:t xml:space="preserve"> as questões que envolve portabilidade para diversos tipos de hardware como PC</w:t>
+        <w:t xml:space="preserve"> as questões que envolve</w:t>
+      </w:r>
+      <w:r>
+        <w:rPr>
+          <w:lang w:val="pt-BR"/>
+        </w:rPr>
+        <w:t>m</w:t>
+      </w:r>
+      <w:r>
+        <w:rPr>
+          <w:lang w:val="pt-BR"/>
+        </w:rPr>
+        <w:t xml:space="preserve"> portabilidade para diversos tipos de hardware como PC</w:t>
       </w:r>
       <w:r>
         <w:rPr>
@@ -3230,233 +3795,162 @@
         <w:rPr>
           <w:lang w:val="pt-BR"/>
         </w:rPr>
-        <w:t xml:space="preserve"> – </w:t>
+        <w:t xml:space="preserve">), dispositivos móveis e consoles (Playstation 4, Xbox </w:t>
       </w:r>
       <w:proofErr w:type="spellStart"/>
+      <w:r>
+        <w:rPr>
+          <w:lang w:val="pt-BR"/>
+        </w:rPr>
+        <w:t>One</w:t>
+      </w:r>
+      <w:proofErr w:type="spellEnd"/>
+      <w:r>
+        <w:rPr>
+          <w:lang w:val="pt-BR"/>
+        </w:rPr>
+        <w:t xml:space="preserve"> e Nintendo Switch).</w:t>
+      </w:r>
+    </w:p>
+    <w:p>
+      <w:pPr>
+        <w:jc w:val="both"/>
+        <w:rPr>
+          <w:lang w:val="pt-BR"/>
+        </w:rPr>
+      </w:pPr>
+    </w:p>
+    <w:p>
+      <w:pPr>
+        <w:jc w:val="both"/>
+        <w:rPr>
+          <w:lang w:val="pt-BR"/>
+        </w:rPr>
+      </w:pPr>
+      <w:r>
+        <w:rPr>
+          <w:lang w:val="pt-BR"/>
+        </w:rPr>
+        <w:t>Neste projeto há</w:t>
+      </w:r>
+      <w:r>
+        <w:rPr>
+          <w:lang w:val="pt-BR"/>
+        </w:rPr>
+        <w:t xml:space="preserve"> também</w:t>
+      </w:r>
+      <w:r>
+        <w:rPr>
+          <w:lang w:val="pt-BR"/>
+        </w:rPr>
+        <w:t xml:space="preserve"> diversas considerações relacionadas a</w:t>
+      </w:r>
+      <w:r>
+        <w:rPr>
+          <w:lang w:val="pt-BR"/>
+        </w:rPr>
+        <w:t xml:space="preserve"> computação paralela. </w:t>
+      </w:r>
+      <w:r>
+        <w:rPr>
+          <w:lang w:val="pt-BR"/>
+        </w:rPr>
+        <w:t>Estas considerações são essenciais pois a evolução do hardware</w:t>
+      </w:r>
+      <w:r>
+        <w:rPr>
+          <w:lang w:val="pt-BR"/>
+        </w:rPr>
+        <w:t xml:space="preserve"> chegou em um nível onde praticamente todos os sistemas possuem processadores</w:t>
+      </w:r>
+      <w:r>
+        <w:rPr>
+          <w:lang w:val="pt-BR"/>
+        </w:rPr>
+        <w:t xml:space="preserve"> que possuem </w:t>
+      </w:r>
+      <w:r>
+        <w:rPr>
+          <w:lang w:val="pt-BR"/>
+        </w:rPr>
+        <w:t xml:space="preserve">diversos núcleos e a utilização de múltiplos </w:t>
+      </w:r>
+      <w:proofErr w:type="spellStart"/>
+      <w:r>
+        <w:rPr>
+          <w:lang w:val="pt-BR"/>
+        </w:rPr>
+        <w:t>GPU</w:t>
+      </w:r>
+      <w:r>
+        <w:rPr>
+          <w:lang w:val="pt-BR"/>
+        </w:rPr>
+        <w:t>s</w:t>
+      </w:r>
+      <w:proofErr w:type="spellEnd"/>
+      <w:r>
+        <w:rPr>
+          <w:lang w:val="pt-BR"/>
+        </w:rPr>
+        <w:t xml:space="preserve">. Por exemplo, sistemas como Playstation 4 possui oito núcleos divididos em dois clusters onde </w:t>
+      </w:r>
+      <w:r>
+        <w:rPr>
+          <w:lang w:val="pt-BR"/>
+        </w:rPr>
+        <w:t xml:space="preserve">cada cluster de quatro núcleos compartilham a mesma memória cache (L2) e todos os núcleos </w:t>
+      </w:r>
+      <w:r>
+        <w:rPr>
+          <w:lang w:val="pt-BR"/>
+        </w:rPr>
+        <w:lastRenderedPageBreak/>
+        <w:t>compartilham a mesma memória RAM formando uma arquitetura de memória NUMA (</w:t>
+      </w:r>
       <w:r>
         <w:rPr>
           <w:i/>
           <w:iCs/>
           <w:lang w:val="pt-BR"/>
         </w:rPr>
-        <w:t>Graphical</w:t>
-      </w:r>
-      <w:proofErr w:type="spellEnd"/>
+        <w:t xml:space="preserve">non </w:t>
+      </w:r>
+      <w:proofErr w:type="spellStart"/>
       <w:r>
         <w:rPr>
           <w:i/>
           <w:iCs/>
           <w:lang w:val="pt-BR"/>
         </w:rPr>
-        <w:t xml:space="preserve"> </w:t>
-      </w:r>
-      <w:proofErr w:type="spellStart"/>
+        <w:t>uniform</w:t>
+      </w:r>
+      <w:proofErr w:type="spellEnd"/>
       <w:r>
         <w:rPr>
           <w:i/>
           <w:iCs/>
           <w:lang w:val="pt-BR"/>
         </w:rPr>
-        <w:t>Processing</w:t>
-      </w:r>
-      <w:proofErr w:type="spellEnd"/>
+        <w:t xml:space="preserve"> </w:t>
+      </w:r>
+      <w:proofErr w:type="spellStart"/>
       <w:r>
         <w:rPr>
           <w:i/>
           <w:iCs/>
           <w:lang w:val="pt-BR"/>
         </w:rPr>
-        <w:t xml:space="preserve"> Unit</w:t>
-      </w:r>
-      <w:r>
-        <w:rPr>
-          <w:lang w:val="pt-BR"/>
-        </w:rPr>
-        <w:t xml:space="preserve">), dispositivos móveis e consoles (Playstation 4, Xbox </w:t>
-      </w:r>
-      <w:proofErr w:type="spellStart"/>
-      <w:r>
-        <w:rPr>
-          <w:lang w:val="pt-BR"/>
-        </w:rPr>
-        <w:t>One</w:t>
+        <w:t>memory</w:t>
       </w:r>
       <w:proofErr w:type="spellEnd"/>
-      <w:r>
-        <w:rPr>
-          <w:lang w:val="pt-BR"/>
-        </w:rPr>
-        <w:t xml:space="preserve"> e Nintendo Switch).</w:t>
-      </w:r>
-    </w:p>
-    <w:p>
-      <w:pPr>
-        <w:jc w:val="both"/>
-        <w:rPr>
-          <w:lang w:val="pt-BR"/>
-        </w:rPr>
-      </w:pPr>
-    </w:p>
-    <w:p>
-      <w:pPr>
-        <w:jc w:val="both"/>
-        <w:rPr>
-          <w:lang w:val="pt-BR"/>
-        </w:rPr>
-      </w:pPr>
-      <w:r>
-        <w:rPr>
-          <w:lang w:val="pt-BR"/>
-        </w:rPr>
-        <w:t>Neste projeto há</w:t>
-      </w:r>
-      <w:r>
-        <w:rPr>
-          <w:lang w:val="pt-BR"/>
-        </w:rPr>
-        <w:t xml:space="preserve"> também</w:t>
-      </w:r>
-      <w:r>
-        <w:rPr>
-          <w:lang w:val="pt-BR"/>
-        </w:rPr>
-        <w:t xml:space="preserve"> diversas considerações relacionadas ao</w:t>
-      </w:r>
-      <w:r>
-        <w:rPr>
-          <w:lang w:val="pt-BR"/>
-        </w:rPr>
-        <w:t>s</w:t>
-      </w:r>
-      <w:r>
-        <w:rPr>
-          <w:lang w:val="pt-BR"/>
-        </w:rPr>
-        <w:t xml:space="preserve"> tipo</w:t>
-      </w:r>
-      <w:r>
-        <w:rPr>
-          <w:lang w:val="pt-BR"/>
-        </w:rPr>
-        <w:t>s</w:t>
-      </w:r>
-      <w:r>
-        <w:rPr>
-          <w:lang w:val="pt-BR"/>
-        </w:rPr>
-        <w:t xml:space="preserve"> de hardware, arquitetura</w:t>
-      </w:r>
-      <w:r>
-        <w:rPr>
-          <w:lang w:val="pt-BR"/>
-        </w:rPr>
-        <w:t>s</w:t>
-      </w:r>
-      <w:r>
-        <w:rPr>
-          <w:lang w:val="pt-BR"/>
-        </w:rPr>
-        <w:t xml:space="preserve"> de memória e computação paralela</w:t>
-      </w:r>
-      <w:r>
-        <w:rPr>
-          <w:lang w:val="pt-BR"/>
-        </w:rPr>
-        <w:t xml:space="preserve"> para </w:t>
-      </w:r>
-      <w:r>
-        <w:rPr>
-          <w:lang w:val="pt-BR"/>
-        </w:rPr>
-        <w:t xml:space="preserve">permitir o desenvolvimento de </w:t>
-      </w:r>
-      <w:r>
-        <w:rPr>
-          <w:lang w:val="pt-BR"/>
-        </w:rPr>
-        <w:t>jogo</w:t>
-      </w:r>
-      <w:r>
-        <w:rPr>
-          <w:lang w:val="pt-BR"/>
-        </w:rPr>
-        <w:t>s</w:t>
-      </w:r>
-      <w:r>
-        <w:rPr>
-          <w:lang w:val="pt-BR"/>
-        </w:rPr>
-        <w:t xml:space="preserve"> de</w:t>
-      </w:r>
-      <w:r>
-        <w:rPr>
-          <w:lang w:val="pt-BR"/>
-        </w:rPr>
-        <w:t xml:space="preserve"> </w:t>
-      </w:r>
-      <w:r>
-        <w:rPr>
-          <w:lang w:val="pt-BR"/>
-        </w:rPr>
-        <w:t>alto desempenho</w:t>
-      </w:r>
-      <w:r>
-        <w:rPr>
-          <w:lang w:val="pt-BR"/>
-        </w:rPr>
-        <w:t>. Estas considerações são essenciais pois a evolução do hardware</w:t>
-      </w:r>
-      <w:r>
-        <w:rPr>
-          <w:lang w:val="pt-BR"/>
-        </w:rPr>
-        <w:t xml:space="preserve"> chegou em um nível onde praticamente todos os sistemas possuem processadores</w:t>
-      </w:r>
-      <w:r>
-        <w:rPr>
-          <w:lang w:val="pt-BR"/>
-        </w:rPr>
-        <w:t xml:space="preserve"> que possuem </w:t>
-      </w:r>
-      <w:r>
-        <w:rPr>
-          <w:lang w:val="pt-BR"/>
-        </w:rPr>
-        <w:t xml:space="preserve">diversos núcleos e a utilização de múltiplos </w:t>
-      </w:r>
-      <w:proofErr w:type="spellStart"/>
-      <w:r>
-        <w:rPr>
-          <w:lang w:val="pt-BR"/>
-        </w:rPr>
-        <w:t>GPU</w:t>
-      </w:r>
-      <w:r>
-        <w:rPr>
-          <w:lang w:val="pt-BR"/>
-        </w:rPr>
-        <w:t>s</w:t>
-      </w:r>
-      <w:proofErr w:type="spellEnd"/>
-      <w:r>
-        <w:rPr>
-          <w:lang w:val="pt-BR"/>
-        </w:rPr>
-        <w:t xml:space="preserve">. Por exemplo, sistemas como Playstation 4 possui oito núcleos divididos em dois clusters onde </w:t>
-      </w:r>
-      <w:r>
-        <w:rPr>
-          <w:lang w:val="pt-BR"/>
-        </w:rPr>
-        <w:t>cada cluster de quatro núcleos compartilham a mesma memória cache (L2) e todos os núcleos compartilham a mesma memória RAM formando uma arquitetura de memória NUMA (</w:t>
-      </w:r>
       <w:r>
         <w:rPr>
           <w:i/>
           <w:iCs/>
           <w:lang w:val="pt-BR"/>
         </w:rPr>
-        <w:t xml:space="preserve">non </w:t>
+        <w:t xml:space="preserve"> </w:t>
       </w:r>
       <w:proofErr w:type="spellStart"/>
       <w:r>
@@ -3465,74 +3959,314 @@
           <w:iCs/>
           <w:lang w:val="pt-BR"/>
         </w:rPr>
-        <w:t>uniform</w:t>
+        <w:t>access</w:t>
       </w:r>
       <w:proofErr w:type="spellEnd"/>
+      <w:r>
+        <w:rPr>
+          <w:lang w:val="pt-BR"/>
+        </w:rPr>
+        <w:t>).</w:t>
+      </w:r>
+      <w:r>
+        <w:rPr>
+          <w:lang w:val="pt-BR"/>
+        </w:rPr>
+        <w:t xml:space="preserve"> </w:t>
+      </w:r>
+      <w:r>
+        <w:rPr>
+          <w:lang w:val="pt-BR"/>
+        </w:rPr>
+        <w:t>A utilização de paralelismo é fundamental para a criação de jogos de alto desempenho e está intimamente relacionada com o sistema de hardware.</w:t>
+      </w:r>
+      <w:r>
+        <w:rPr>
+          <w:lang w:val="pt-BR"/>
+        </w:rPr>
+        <w:t xml:space="preserve"> (GREGORY, 2018).</w:t>
+      </w:r>
+    </w:p>
+    <w:p>
+      <w:pPr>
+        <w:jc w:val="both"/>
+        <w:rPr>
+          <w:lang w:val="pt-BR"/>
+        </w:rPr>
+      </w:pPr>
+    </w:p>
+    <w:p>
+      <w:pPr>
+        <w:pStyle w:val="Heading2"/>
+        <w:rPr>
+          <w:b/>
+          <w:bCs/>
+          <w:lang w:val="pt-BR"/>
+        </w:rPr>
+      </w:pPr>
+      <w:bookmarkStart w:id="5" w:name="_Toc35377401"/>
+      <w:r>
+        <w:rPr>
+          <w:b/>
+          <w:bCs/>
+          <w:lang w:val="pt-BR"/>
+        </w:rPr>
+        <w:t xml:space="preserve">2.2 </w:t>
+      </w:r>
+      <w:r>
+        <w:rPr>
+          <w:b/>
+          <w:bCs/>
+          <w:lang w:val="pt-BR"/>
+        </w:rPr>
+        <w:t xml:space="preserve">Camada de </w:t>
+      </w:r>
+      <w:r>
+        <w:rPr>
+          <w:b/>
+          <w:bCs/>
+          <w:lang w:val="pt-BR"/>
+        </w:rPr>
+        <w:t>Sistema Operacionais</w:t>
+      </w:r>
+      <w:bookmarkEnd w:id="5"/>
+    </w:p>
+    <w:p>
+      <w:pPr>
+        <w:jc w:val="both"/>
+        <w:rPr>
+          <w:lang w:val="pt-BR"/>
+        </w:rPr>
+      </w:pPr>
+    </w:p>
+    <w:p>
+      <w:pPr>
+        <w:jc w:val="both"/>
+        <w:rPr>
+          <w:lang w:val="pt-BR"/>
+        </w:rPr>
+      </w:pPr>
+      <w:r>
+        <w:rPr>
+          <w:lang w:val="pt-BR"/>
+        </w:rPr>
+        <w:t>Para suportar diferentes tipos de hardware é necessário lidar também com diferentes tipos de sistemas operacionais.</w:t>
+      </w:r>
+      <w:r>
+        <w:rPr>
+          <w:lang w:val="pt-BR"/>
+        </w:rPr>
+        <w:t xml:space="preserve"> Existem muitos elementos em um jogo digital que são dependentes do tipo do sistema operacional como o gerenciamento de janelas da interface gráfica, biblioteca de threads, sistema de arquivos e, assim por diante. </w:t>
+      </w:r>
+      <w:r>
+        <w:rPr>
+          <w:lang w:val="pt-BR"/>
+        </w:rPr>
+        <w:t xml:space="preserve">O foco deste projeto é permitir a construção de jogos para os seguintes sistemas operacionais: Microsoft Windows 10, Linux, Android e, futuramente, para iOS e </w:t>
+      </w:r>
+      <w:proofErr w:type="spellStart"/>
+      <w:r>
+        <w:rPr>
+          <w:lang w:val="pt-BR"/>
+        </w:rPr>
+        <w:t>MacOS</w:t>
+      </w:r>
+      <w:proofErr w:type="spellEnd"/>
+      <w:r>
+        <w:rPr>
+          <w:lang w:val="pt-BR"/>
+        </w:rPr>
+        <w:t>.</w:t>
+      </w:r>
+    </w:p>
+    <w:p>
+      <w:pPr>
+        <w:jc w:val="both"/>
+        <w:rPr>
+          <w:lang w:val="pt-BR"/>
+        </w:rPr>
+      </w:pPr>
+    </w:p>
+    <w:p>
+      <w:pPr>
+        <w:pStyle w:val="Heading2"/>
+        <w:rPr>
+          <w:b/>
+          <w:bCs/>
+          <w:lang w:val="pt-BR"/>
+        </w:rPr>
+      </w:pPr>
+      <w:bookmarkStart w:id="6" w:name="_Toc35377402"/>
+      <w:r>
+        <w:rPr>
+          <w:b/>
+          <w:bCs/>
+          <w:lang w:val="pt-BR"/>
+        </w:rPr>
+        <w:t xml:space="preserve">2.3 </w:t>
+      </w:r>
+      <w:r>
+        <w:rPr>
+          <w:b/>
+          <w:bCs/>
+          <w:lang w:val="pt-BR"/>
+        </w:rPr>
+        <w:t xml:space="preserve">Camada </w:t>
+      </w:r>
+      <w:r>
+        <w:rPr>
+          <w:b/>
+          <w:bCs/>
+          <w:lang w:val="pt-BR"/>
+        </w:rPr>
+        <w:t>API de Terceiros</w:t>
+      </w:r>
+      <w:bookmarkEnd w:id="6"/>
+    </w:p>
+    <w:p>
+      <w:pPr>
+        <w:jc w:val="both"/>
+        <w:rPr>
+          <w:lang w:val="pt-BR"/>
+        </w:rPr>
+      </w:pPr>
+    </w:p>
+    <w:p>
+      <w:pPr>
+        <w:jc w:val="both"/>
+        <w:rPr>
+          <w:lang w:val="pt-BR"/>
+        </w:rPr>
+      </w:pPr>
+      <w:r>
+        <w:rPr>
+          <w:lang w:val="pt-BR"/>
+        </w:rPr>
+        <w:t>O projeto utiliza API</w:t>
+      </w:r>
+      <w:r>
+        <w:rPr>
+          <w:lang w:val="pt-BR"/>
+        </w:rPr>
+        <w:t xml:space="preserve"> (</w:t>
+      </w:r>
+      <w:proofErr w:type="spellStart"/>
       <w:r>
         <w:rPr>
           <w:i/>
           <w:iCs/>
           <w:lang w:val="pt-BR"/>
         </w:rPr>
-        <w:t xml:space="preserve"> </w:t>
-      </w:r>
-      <w:proofErr w:type="spellStart"/>
+        <w:t>Application</w:t>
+      </w:r>
+      <w:proofErr w:type="spellEnd"/>
       <w:r>
         <w:rPr>
           <w:i/>
           <w:iCs/>
           <w:lang w:val="pt-BR"/>
         </w:rPr>
-        <w:t>memory</w:t>
-      </w:r>
-      <w:proofErr w:type="spellEnd"/>
+        <w:t xml:space="preserve"> </w:t>
+      </w:r>
+      <w:proofErr w:type="spellStart"/>
       <w:r>
         <w:rPr>
           <w:i/>
           <w:iCs/>
           <w:lang w:val="pt-BR"/>
         </w:rPr>
-        <w:t xml:space="preserve"> </w:t>
-      </w:r>
-      <w:proofErr w:type="spellStart"/>
+        <w:t>Program</w:t>
+      </w:r>
+      <w:proofErr w:type="spellEnd"/>
       <w:r>
         <w:rPr>
           <w:i/>
           <w:iCs/>
           <w:lang w:val="pt-BR"/>
         </w:rPr>
-        <w:t>access</w:t>
+        <w:t xml:space="preserve"> Interface</w:t>
+      </w:r>
+      <w:r>
+        <w:rPr>
+          <w:lang w:val="pt-BR"/>
+        </w:rPr>
+        <w:t>)</w:t>
+      </w:r>
+      <w:r>
+        <w:rPr>
+          <w:lang w:val="pt-BR"/>
+        </w:rPr>
+        <w:t xml:space="preserve"> de terceiros para acessar o componente gráfico (GPU) do sistema</w:t>
+      </w:r>
+      <w:r>
+        <w:rPr>
+          <w:lang w:val="pt-BR"/>
+        </w:rPr>
+        <w:t xml:space="preserve">. OpenGL é uma </w:t>
+      </w:r>
+      <w:r>
+        <w:rPr>
+          <w:lang w:val="pt-BR"/>
+        </w:rPr>
+        <w:t xml:space="preserve">API </w:t>
+      </w:r>
+      <w:r>
+        <w:rPr>
+          <w:lang w:val="pt-BR"/>
+        </w:rPr>
+        <w:t>para o hardware gráfico</w:t>
+      </w:r>
+      <w:r>
+        <w:rPr>
+          <w:lang w:val="pt-BR"/>
+        </w:rPr>
+        <w:t xml:space="preserve"> que permite a renderização de modelos tridimensionais em tempo real. Ela é </w:t>
+      </w:r>
+      <w:r>
+        <w:rPr>
+          <w:lang w:val="pt-BR"/>
+        </w:rPr>
+        <w:t>extremamente popular</w:t>
+      </w:r>
+      <w:r>
+        <w:rPr>
+          <w:lang w:val="pt-BR"/>
+        </w:rPr>
+        <w:t xml:space="preserve"> e, além de tudo, é portável. Existe também a possibilidade de integrar DirectX e </w:t>
+      </w:r>
+      <w:proofErr w:type="spellStart"/>
+      <w:r>
+        <w:rPr>
+          <w:lang w:val="pt-BR"/>
+        </w:rPr>
+        <w:t>Vulkan</w:t>
       </w:r>
       <w:proofErr w:type="spellEnd"/>
       <w:r>
         <w:rPr>
           <w:lang w:val="pt-BR"/>
         </w:rPr>
-        <w:t>).</w:t>
-      </w:r>
-      <w:r>
-        <w:rPr>
-          <w:lang w:val="pt-BR"/>
-        </w:rPr>
-        <w:t xml:space="preserve"> </w:t>
-      </w:r>
-      <w:r>
-        <w:rPr>
-          <w:lang w:val="pt-BR"/>
-        </w:rPr>
-        <w:t>A utilização de paralelismo é fundamental para a criação de jogos de alto desempenho e está intimamente relacionada com o sistema de hardware.</w:t>
-      </w:r>
-      <w:r>
-        <w:rPr>
-          <w:lang w:val="pt-BR"/>
-        </w:rPr>
-        <w:t xml:space="preserve"> </w:t>
-      </w:r>
-      <w:r>
-        <w:rPr>
-          <w:lang w:val="pt-BR"/>
-        </w:rPr>
-        <w:t>(GREGORY, 2018).</w:t>
+        <w:t xml:space="preserve"> em versões futuras</w:t>
+      </w:r>
+      <w:r>
+        <w:rPr>
+          <w:lang w:val="pt-BR"/>
+        </w:rPr>
+        <w:t xml:space="preserve"> de BPM Game </w:t>
+      </w:r>
+      <w:proofErr w:type="spellStart"/>
+      <w:r>
+        <w:rPr>
+          <w:lang w:val="pt-BR"/>
+        </w:rPr>
+        <w:t>Engine</w:t>
+      </w:r>
+      <w:proofErr w:type="spellEnd"/>
+      <w:r>
+        <w:rPr>
+          <w:lang w:val="pt-BR"/>
+        </w:rPr>
+        <w:t>.</w:t>
       </w:r>
     </w:p>
     <w:p>
@@ -3552,307 +4286,475 @@
           <w:lang w:val="pt-BR"/>
         </w:rPr>
       </w:pPr>
-      <w:bookmarkStart w:id="5" w:name="_Toc35293142"/>
+      <w:bookmarkStart w:id="7" w:name="_Toc35377403"/>
       <w:r>
         <w:rPr>
           <w:b/>
           <w:bCs/>
           <w:lang w:val="pt-BR"/>
         </w:rPr>
-        <w:t xml:space="preserve">2.2 </w:t>
-      </w:r>
-      <w:r>
+        <w:t>2.4 Camada Multiplataforma</w:t>
+      </w:r>
+      <w:bookmarkEnd w:id="7"/>
+    </w:p>
+    <w:p>
+      <w:pPr>
+        <w:jc w:val="both"/>
+        <w:rPr>
+          <w:lang w:val="pt-BR"/>
+        </w:rPr>
+      </w:pPr>
+    </w:p>
+    <w:p>
+      <w:pPr>
+        <w:jc w:val="both"/>
+        <w:rPr>
+          <w:lang w:val="pt-BR"/>
+        </w:rPr>
+      </w:pPr>
+      <w:r>
+        <w:rPr>
+          <w:lang w:val="pt-BR"/>
+        </w:rPr>
+        <w:t xml:space="preserve">A camada multiplataforma é formada por um conjunto de componentes que </w:t>
+      </w:r>
+      <w:r>
+        <w:rPr>
+          <w:lang w:val="pt-BR"/>
+        </w:rPr>
+        <w:t>encapsulam os objetos e funções específicas de hardware e de sistemas operacionais, fornecendo assim, funcionalidades para o motor de jogo de forma independente de plataforma. Por exemplo, cada sistema operacional gerencia as janelas das aplicações através de sua própria interface gráfica do usuário.</w:t>
+      </w:r>
+      <w:r>
+        <w:rPr>
+          <w:lang w:val="pt-BR"/>
+        </w:rPr>
+        <w:t xml:space="preserve"> Utilizando o polimorfismo (conceito de programação orientado a objetos)</w:t>
+      </w:r>
+      <w:r>
+        <w:rPr>
+          <w:lang w:val="pt-BR"/>
+        </w:rPr>
+        <w:t>, o motor de jogo pode utilizar objetos de classes básicas que apontam para as classes específicas de plataformas. Dessa forma, o código do motor de jogo</w:t>
+      </w:r>
+      <w:r>
+        <w:rPr>
+          <w:lang w:val="pt-BR"/>
+        </w:rPr>
+        <w:t xml:space="preserve"> </w:t>
+      </w:r>
+      <w:r>
+        <w:rPr>
+          <w:lang w:val="pt-BR"/>
+        </w:rPr>
+        <w:t>se torna independente de plataforma.</w:t>
+      </w:r>
+    </w:p>
+    <w:p>
+      <w:pPr>
+        <w:jc w:val="both"/>
+        <w:rPr>
+          <w:lang w:val="pt-BR"/>
+        </w:rPr>
+      </w:pPr>
+    </w:p>
+    <w:p>
+      <w:pPr>
+        <w:jc w:val="center"/>
+        <w:rPr>
+          <w:lang w:val="pt-BR"/>
+        </w:rPr>
+      </w:pPr>
+      <w:r>
+        <w:rPr>
+          <w:noProof/>
+        </w:rPr>
+        <w:drawing>
+          <wp:inline distT="0" distB="0" distL="0" distR="0" wp14:anchorId="3B53351D" wp14:editId="7B184228">
+            <wp:extent cx="3286125" cy="1833694"/>
+            <wp:effectExtent l="0" t="0" r="0" b="0"/>
+            <wp:docPr id="6" name="Picture 6"/>
+            <wp:cNvGraphicFramePr>
+              <a:graphicFrameLocks xmlns:a="http://schemas.openxmlformats.org/drawingml/2006/main" noChangeAspect="1"/>
+            </wp:cNvGraphicFramePr>
+            <a:graphic xmlns:a="http://schemas.openxmlformats.org/drawingml/2006/main">
+              <a:graphicData uri="http://schemas.openxmlformats.org/drawingml/2006/picture">
+                <pic:pic xmlns:pic="http://schemas.openxmlformats.org/drawingml/2006/picture">
+                  <pic:nvPicPr>
+                    <pic:cNvPr id="0" name="Picture 7"/>
+                    <pic:cNvPicPr>
+                      <a:picLocks noChangeAspect="1" noChangeArrowheads="1"/>
+                    </pic:cNvPicPr>
+                  </pic:nvPicPr>
+                  <pic:blipFill>
+                    <a:blip r:embed="rId7">
+                      <a:extLst>
+                        <a:ext uri="{28A0092B-C50C-407E-A947-70E740481C1C}">
+                          <a14:useLocalDpi xmlns:a14="http://schemas.microsoft.com/office/drawing/2010/main" val="0"/>
+                        </a:ext>
+                      </a:extLst>
+                    </a:blip>
+                    <a:srcRect/>
+                    <a:stretch>
+                      <a:fillRect/>
+                    </a:stretch>
+                  </pic:blipFill>
+                  <pic:spPr bwMode="auto">
+                    <a:xfrm>
+                      <a:off x="0" y="0"/>
+                      <a:ext cx="3298965" cy="1840859"/>
+                    </a:xfrm>
+                    <a:prstGeom prst="rect">
+                      <a:avLst/>
+                    </a:prstGeom>
+                    <a:noFill/>
+                    <a:ln>
+                      <a:noFill/>
+                    </a:ln>
+                  </pic:spPr>
+                </pic:pic>
+              </a:graphicData>
+            </a:graphic>
+          </wp:inline>
+        </w:drawing>
+      </w:r>
+    </w:p>
+    <w:p>
+      <w:pPr>
+        <w:jc w:val="center"/>
+        <w:rPr>
+          <w:i/>
+          <w:iCs/>
+          <w:lang w:val="pt-BR"/>
+        </w:rPr>
+      </w:pPr>
+      <w:r>
+        <w:rPr>
+          <w:i/>
+          <w:iCs/>
+          <w:lang w:val="pt-BR"/>
+        </w:rPr>
+        <w:t>Diagrama de classes</w:t>
+      </w:r>
+      <w:r>
+        <w:rPr>
+          <w:i/>
+          <w:iCs/>
+          <w:lang w:val="pt-BR"/>
+        </w:rPr>
+        <w:t xml:space="preserve"> </w:t>
+      </w:r>
+      <w:r>
+        <w:rPr>
+          <w:i/>
+          <w:iCs/>
+          <w:lang w:val="pt-BR"/>
+        </w:rPr>
+        <w:t>para representar os componentes multiplataforma.</w:t>
+      </w:r>
+    </w:p>
+    <w:p>
+      <w:pPr>
+        <w:pStyle w:val="Heading2"/>
         <w:rPr>
           <w:b/>
           <w:bCs/>
           <w:lang w:val="pt-BR"/>
         </w:rPr>
-        <w:t xml:space="preserve">Camada de </w:t>
-      </w:r>
+      </w:pPr>
+      <w:bookmarkStart w:id="8" w:name="_Toc35377404"/>
       <w:r>
         <w:rPr>
           <w:b/>
           <w:bCs/>
           <w:lang w:val="pt-BR"/>
         </w:rPr>
-        <w:t>Sistema Operacionais</w:t>
-      </w:r>
-      <w:bookmarkEnd w:id="5"/>
-    </w:p>
-    <w:p>
-      <w:pPr>
-        <w:jc w:val="both"/>
-        <w:rPr>
-          <w:lang w:val="pt-BR"/>
-        </w:rPr>
-      </w:pPr>
-    </w:p>
-    <w:p>
-      <w:pPr>
-        <w:jc w:val="both"/>
-        <w:rPr>
-          <w:lang w:val="pt-BR"/>
-        </w:rPr>
-      </w:pPr>
-      <w:r>
-        <w:rPr>
-          <w:lang w:val="pt-BR"/>
-        </w:rPr>
-        <w:t>Para suportar diferentes tipos de hardware é necessário lidar também com diferentes tipos de sistemas operacionais.</w:t>
-      </w:r>
-      <w:r>
-        <w:rPr>
-          <w:lang w:val="pt-BR"/>
-        </w:rPr>
-        <w:t xml:space="preserve"> Além disso, diversos elementos de um jogo digital são dependentes do sistema operacional como o gerenciamento de janelas da interface gráfica de usuário, biblioteca de threads, sistema de arquivos e, assim por diante.</w:t>
-      </w:r>
-      <w:r>
-        <w:rPr>
-          <w:lang w:val="pt-BR"/>
-        </w:rPr>
-        <w:t xml:space="preserve"> </w:t>
-      </w:r>
-      <w:r>
-        <w:rPr>
-          <w:lang w:val="pt-BR"/>
-        </w:rPr>
-        <w:t xml:space="preserve">O foco deste projeto é permitir a construção de jogos para os seguintes sistemas operacionais: Microsoft Windows 10, Linux, Android e, futuramente, para iOS e </w:t>
-      </w:r>
-      <w:proofErr w:type="spellStart"/>
-      <w:r>
-        <w:rPr>
-          <w:lang w:val="pt-BR"/>
-        </w:rPr>
-        <w:t>MacOS</w:t>
-      </w:r>
-      <w:proofErr w:type="spellEnd"/>
-      <w:r>
-        <w:rPr>
-          <w:lang w:val="pt-BR"/>
-        </w:rPr>
-        <w:t>.</w:t>
-      </w:r>
-    </w:p>
-    <w:p>
-      <w:pPr>
-        <w:jc w:val="both"/>
-        <w:rPr>
-          <w:lang w:val="pt-BR"/>
-        </w:rPr>
-      </w:pPr>
-    </w:p>
-    <w:p>
-      <w:pPr>
-        <w:pStyle w:val="Heading2"/>
+        <w:lastRenderedPageBreak/>
+        <w:t>2.5 Camada Core</w:t>
+      </w:r>
+      <w:bookmarkEnd w:id="8"/>
+    </w:p>
+    <w:p>
+      <w:pPr>
+        <w:jc w:val="both"/>
+        <w:rPr>
+          <w:lang w:val="pt-BR"/>
+        </w:rPr>
+      </w:pPr>
+    </w:p>
+    <w:p>
+      <w:pPr>
+        <w:jc w:val="both"/>
+        <w:rPr>
+          <w:lang w:val="pt-BR"/>
+        </w:rPr>
+      </w:pPr>
+      <w:r>
+        <w:rPr>
+          <w:lang w:val="pt-BR"/>
+        </w:rPr>
+        <w:t xml:space="preserve">Nesta camada se concentra os componentes principais </w:t>
+      </w:r>
+      <w:r>
+        <w:rPr>
+          <w:lang w:val="pt-BR"/>
+        </w:rPr>
+        <w:t>do motor de jogo.</w:t>
+      </w:r>
+      <w:r>
+        <w:rPr>
+          <w:lang w:val="pt-BR"/>
+        </w:rPr>
+        <w:t xml:space="preserve"> Pode se dizer que eles formam o coração do motor de jogo.</w:t>
+      </w:r>
+    </w:p>
+    <w:p>
+      <w:pPr>
+        <w:jc w:val="both"/>
+        <w:rPr>
+          <w:lang w:val="pt-BR"/>
+        </w:rPr>
+      </w:pPr>
+    </w:p>
+    <w:p>
+      <w:pPr>
+        <w:pStyle w:val="Heading3"/>
         <w:rPr>
           <w:b/>
           <w:bCs/>
           <w:lang w:val="pt-BR"/>
         </w:rPr>
       </w:pPr>
-      <w:bookmarkStart w:id="6" w:name="_Toc35293143"/>
+      <w:bookmarkStart w:id="9" w:name="_Toc35377405"/>
       <w:r>
         <w:rPr>
           <w:b/>
           <w:bCs/>
           <w:lang w:val="pt-BR"/>
         </w:rPr>
-        <w:t xml:space="preserve">2.3 </w:t>
-      </w:r>
-      <w:r>
+        <w:t>2.5.1 Loop principal</w:t>
+      </w:r>
+      <w:bookmarkEnd w:id="9"/>
+    </w:p>
+    <w:p>
+      <w:pPr>
+        <w:jc w:val="both"/>
+        <w:rPr>
+          <w:lang w:val="pt-BR"/>
+        </w:rPr>
+      </w:pPr>
+    </w:p>
+    <w:p>
+      <w:pPr>
+        <w:pStyle w:val="Heading3"/>
         <w:rPr>
           <w:b/>
           <w:bCs/>
           <w:lang w:val="pt-BR"/>
         </w:rPr>
-        <w:t xml:space="preserve">Camada </w:t>
-      </w:r>
+      </w:pPr>
+      <w:bookmarkStart w:id="10" w:name="_Toc35377406"/>
       <w:r>
         <w:rPr>
           <w:b/>
           <w:bCs/>
           <w:lang w:val="pt-BR"/>
         </w:rPr>
-        <w:t>API de Terceiros</w:t>
-      </w:r>
-      <w:bookmarkEnd w:id="6"/>
-    </w:p>
-    <w:p>
-      <w:pPr>
-        <w:jc w:val="both"/>
-        <w:rPr>
-          <w:lang w:val="pt-BR"/>
-        </w:rPr>
-      </w:pPr>
-    </w:p>
-    <w:p>
-      <w:pPr>
-        <w:jc w:val="both"/>
-        <w:rPr>
-          <w:lang w:val="pt-BR"/>
-        </w:rPr>
-      </w:pPr>
-      <w:r>
-        <w:rPr>
-          <w:lang w:val="pt-BR"/>
-        </w:rPr>
-        <w:t>O projeto utiliza API de terceiros para acessar o componente gráfico (GPU) do sistema</w:t>
-      </w:r>
-      <w:r>
-        <w:rPr>
-          <w:lang w:val="pt-BR"/>
-        </w:rPr>
-        <w:t xml:space="preserve">. OpenGL é uma </w:t>
-      </w:r>
-      <w:r>
-        <w:rPr>
-          <w:lang w:val="pt-BR"/>
-        </w:rPr>
-        <w:t>API</w:t>
-      </w:r>
-      <w:r>
-        <w:rPr>
-          <w:lang w:val="pt-BR"/>
-        </w:rPr>
-        <w:t xml:space="preserve"> (</w:t>
-      </w:r>
-      <w:proofErr w:type="spellStart"/>
-      <w:r>
-        <w:rPr>
-          <w:lang w:val="pt-BR"/>
-        </w:rPr>
-        <w:t>A</w:t>
-      </w:r>
-      <w:r>
-        <w:rPr>
-          <w:lang w:val="pt-BR"/>
-        </w:rPr>
-        <w:t>pplication</w:t>
-      </w:r>
-      <w:proofErr w:type="spellEnd"/>
-      <w:r>
-        <w:rPr>
-          <w:lang w:val="pt-BR"/>
-        </w:rPr>
-        <w:t xml:space="preserve"> </w:t>
-      </w:r>
-      <w:proofErr w:type="spellStart"/>
-      <w:r>
-        <w:rPr>
-          <w:lang w:val="pt-BR"/>
-        </w:rPr>
-        <w:t>P</w:t>
-      </w:r>
-      <w:r>
-        <w:rPr>
-          <w:lang w:val="pt-BR"/>
-        </w:rPr>
-        <w:t>rogram</w:t>
-      </w:r>
-      <w:proofErr w:type="spellEnd"/>
-      <w:r>
-        <w:rPr>
-          <w:lang w:val="pt-BR"/>
-        </w:rPr>
-        <w:t xml:space="preserve"> </w:t>
-      </w:r>
-      <w:r>
-        <w:rPr>
-          <w:lang w:val="pt-BR"/>
-        </w:rPr>
-        <w:t>I</w:t>
-      </w:r>
-      <w:r>
-        <w:rPr>
-          <w:lang w:val="pt-BR"/>
-        </w:rPr>
-        <w:t>nterface) para o hardware gráfico</w:t>
-      </w:r>
-      <w:r>
-        <w:rPr>
-          <w:lang w:val="pt-BR"/>
-        </w:rPr>
-        <w:t xml:space="preserve"> que permite a renderização de modelos tridimensionais em tempo real. Ela é </w:t>
-      </w:r>
-      <w:r>
-        <w:rPr>
-          <w:lang w:val="pt-BR"/>
-        </w:rPr>
-        <w:t>extremamente popular</w:t>
-      </w:r>
-      <w:r>
-        <w:rPr>
-          <w:lang w:val="pt-BR"/>
-        </w:rPr>
-        <w:t xml:space="preserve"> e, além de tudo, é portável. Existe também a possibilidade de integrar DirectX e </w:t>
-      </w:r>
-      <w:proofErr w:type="spellStart"/>
-      <w:r>
-        <w:rPr>
-          <w:lang w:val="pt-BR"/>
-        </w:rPr>
-        <w:t>Vulkan</w:t>
-      </w:r>
-      <w:proofErr w:type="spellEnd"/>
-      <w:r>
-        <w:rPr>
-          <w:lang w:val="pt-BR"/>
-        </w:rPr>
-        <w:t xml:space="preserve"> em versões futuras.</w:t>
-      </w:r>
-    </w:p>
-    <w:p>
-      <w:pPr>
-        <w:jc w:val="both"/>
-        <w:rPr>
-          <w:lang w:val="pt-BR"/>
-        </w:rPr>
-      </w:pPr>
-    </w:p>
-    <w:p>
-      <w:pPr>
-        <w:pStyle w:val="Heading2"/>
+        <w:t>2.5.2 Controlando o tempo</w:t>
+      </w:r>
+      <w:bookmarkEnd w:id="10"/>
+    </w:p>
+    <w:p>
+      <w:pPr>
+        <w:jc w:val="both"/>
+        <w:rPr>
+          <w:lang w:val="pt-BR"/>
+        </w:rPr>
+      </w:pPr>
+    </w:p>
+    <w:p>
+      <w:pPr>
+        <w:pStyle w:val="Heading3"/>
         <w:rPr>
           <w:b/>
           <w:bCs/>
           <w:lang w:val="pt-BR"/>
         </w:rPr>
       </w:pPr>
-      <w:bookmarkStart w:id="7" w:name="_Toc35293144"/>
+      <w:bookmarkStart w:id="11" w:name="_Toc35377407"/>
       <w:r>
         <w:rPr>
           <w:b/>
           <w:bCs/>
           <w:lang w:val="pt-BR"/>
         </w:rPr>
-        <w:t>2.4 Camada Multiplataforma</w:t>
-      </w:r>
-      <w:bookmarkEnd w:id="7"/>
-    </w:p>
-    <w:p>
-      <w:pPr>
-        <w:jc w:val="both"/>
-        <w:rPr>
-          <w:lang w:val="pt-BR"/>
-        </w:rPr>
-      </w:pPr>
-    </w:p>
-    <w:p>
-      <w:pPr>
-        <w:pStyle w:val="Heading1"/>
+        <w:t>2.5.3 Janelas</w:t>
+      </w:r>
+      <w:bookmarkEnd w:id="11"/>
+    </w:p>
+    <w:p>
+      <w:pPr>
+        <w:jc w:val="both"/>
+        <w:rPr>
+          <w:lang w:val="pt-BR"/>
+        </w:rPr>
+      </w:pPr>
+    </w:p>
+    <w:p>
+      <w:pPr>
+        <w:pStyle w:val="Heading3"/>
         <w:rPr>
           <w:b/>
           <w:bCs/>
           <w:lang w:val="pt-BR"/>
         </w:rPr>
       </w:pPr>
-      <w:bookmarkStart w:id="8" w:name="_Toc35293145"/>
+      <w:bookmarkStart w:id="12" w:name="_Toc35377408"/>
       <w:r>
         <w:rPr>
           <w:b/>
           <w:bCs/>
           <w:lang w:val="pt-BR"/>
         </w:rPr>
+        <w:t>2.5.4 Eventos de Usuários</w:t>
+      </w:r>
+      <w:bookmarkEnd w:id="12"/>
+    </w:p>
+    <w:p>
+      <w:pPr>
+        <w:jc w:val="both"/>
+        <w:rPr>
+          <w:lang w:val="pt-BR"/>
+        </w:rPr>
+      </w:pPr>
+    </w:p>
+    <w:p>
+      <w:pPr>
+        <w:jc w:val="both"/>
+        <w:rPr>
+          <w:lang w:val="pt-BR"/>
+        </w:rPr>
+      </w:pPr>
+    </w:p>
+    <w:p>
+      <w:pPr>
+        <w:jc w:val="both"/>
+        <w:rPr>
+          <w:lang w:val="pt-BR"/>
+        </w:rPr>
+      </w:pPr>
+    </w:p>
+    <w:p>
+      <w:pPr>
+        <w:jc w:val="both"/>
+        <w:rPr>
+          <w:lang w:val="pt-BR"/>
+        </w:rPr>
+      </w:pPr>
+    </w:p>
+    <w:p>
+      <w:pPr>
+        <w:jc w:val="both"/>
+        <w:rPr>
+          <w:lang w:val="pt-BR"/>
+        </w:rPr>
+      </w:pPr>
+    </w:p>
+    <w:p>
+      <w:pPr>
+        <w:jc w:val="both"/>
+        <w:rPr>
+          <w:lang w:val="pt-BR"/>
+        </w:rPr>
+      </w:pPr>
+    </w:p>
+    <w:p>
+      <w:pPr>
+        <w:jc w:val="both"/>
+        <w:rPr>
+          <w:lang w:val="pt-BR"/>
+        </w:rPr>
+      </w:pPr>
+    </w:p>
+    <w:p>
+      <w:pPr>
+        <w:jc w:val="both"/>
+        <w:rPr>
+          <w:lang w:val="pt-BR"/>
+        </w:rPr>
+      </w:pPr>
+    </w:p>
+    <w:p>
+      <w:pPr>
+        <w:jc w:val="both"/>
+        <w:rPr>
+          <w:lang w:val="pt-BR"/>
+        </w:rPr>
+      </w:pPr>
+    </w:p>
+    <w:p>
+      <w:pPr>
+        <w:jc w:val="both"/>
+        <w:rPr>
+          <w:lang w:val="pt-BR"/>
+        </w:rPr>
+      </w:pPr>
+    </w:p>
+    <w:p>
+      <w:pPr>
+        <w:jc w:val="both"/>
+        <w:rPr>
+          <w:lang w:val="pt-BR"/>
+        </w:rPr>
+      </w:pPr>
+    </w:p>
+    <w:p>
+      <w:pPr>
+        <w:jc w:val="both"/>
+        <w:rPr>
+          <w:lang w:val="pt-BR"/>
+        </w:rPr>
+      </w:pPr>
+    </w:p>
+    <w:p>
+      <w:pPr>
+        <w:jc w:val="both"/>
+        <w:rPr>
+          <w:lang w:val="pt-BR"/>
+        </w:rPr>
+      </w:pPr>
+    </w:p>
+    <w:p>
+      <w:pPr>
+        <w:jc w:val="both"/>
+        <w:rPr>
+          <w:lang w:val="pt-BR"/>
+        </w:rPr>
+      </w:pPr>
+    </w:p>
+    <w:p>
+      <w:pPr>
+        <w:jc w:val="both"/>
+        <w:rPr>
+          <w:lang w:val="pt-BR"/>
+        </w:rPr>
+      </w:pPr>
+    </w:p>
+    <w:p>
+      <w:pPr>
+        <w:pStyle w:val="Heading1"/>
+        <w:rPr>
+          <w:b/>
+          <w:bCs/>
+          <w:lang w:val="pt-BR"/>
+        </w:rPr>
+      </w:pPr>
+      <w:bookmarkStart w:id="13" w:name="_Toc35377409"/>
+      <w:r>
+        <w:rPr>
+          <w:b/>
+          <w:bCs/>
+          <w:lang w:val="pt-BR"/>
+        </w:rPr>
         <w:lastRenderedPageBreak/>
         <w:t>3</w:t>
       </w:r>
@@ -3864,7 +4766,7 @@
         </w:rPr>
         <w:t>. Configuração do Ambiente de Desenvolvimento</w:t>
       </w:r>
-      <w:bookmarkEnd w:id="8"/>
+      <w:bookmarkEnd w:id="13"/>
     </w:p>
     <w:p>
       <w:pPr>
@@ -3873,7 +4775,7 @@
           <w:lang w:val="pt-BR"/>
         </w:rPr>
       </w:pPr>
-      <w:bookmarkStart w:id="9" w:name="_Toc35293146"/>
+      <w:bookmarkStart w:id="14" w:name="_Toc35377410"/>
       <w:r>
         <w:rPr>
           <w:lang w:val="pt-BR"/>
@@ -3886,7 +4788,7 @@
         </w:rPr>
         <w:t>Dependências</w:t>
       </w:r>
-      <w:bookmarkEnd w:id="9"/>
+      <w:bookmarkEnd w:id="14"/>
     </w:p>
     <w:p>
       <w:pPr>
@@ -3895,7 +4797,7 @@
           <w:lang w:val="pt-BR"/>
         </w:rPr>
       </w:pPr>
-      <w:bookmarkStart w:id="10" w:name="_Toc35293147"/>
+      <w:bookmarkStart w:id="15" w:name="_Toc35377411"/>
       <w:r>
         <w:rPr>
           <w:lang w:val="pt-BR"/>
@@ -3916,7 +4818,7 @@
         </w:rPr>
         <w:t xml:space="preserve"> seu código</w:t>
       </w:r>
-      <w:bookmarkEnd w:id="10"/>
+      <w:bookmarkEnd w:id="15"/>
     </w:p>
     <w:p>
       <w:pPr>
@@ -3925,7 +4827,7 @@
           <w:lang w:val="pt-BR"/>
         </w:rPr>
       </w:pPr>
-      <w:bookmarkStart w:id="11" w:name="_Toc35293148"/>
+      <w:bookmarkStart w:id="16" w:name="_Toc35377412"/>
       <w:r>
         <w:rPr>
           <w:lang w:val="pt-BR"/>
@@ -3950,7 +4852,7 @@
         </w:rPr>
         <w:t>s</w:t>
       </w:r>
-      <w:bookmarkEnd w:id="11"/>
+      <w:bookmarkEnd w:id="16"/>
     </w:p>
     <w:p>
       <w:pPr>
@@ -3966,7 +4868,7 @@
           <w:lang w:val="pt-BR"/>
         </w:rPr>
       </w:pPr>
-      <w:bookmarkStart w:id="12" w:name="_Toc35293149"/>
+      <w:bookmarkStart w:id="17" w:name="_Toc35377413"/>
       <w:r>
         <w:rPr>
           <w:lang w:val="pt-BR"/>
@@ -3980,7 +4882,7 @@
         </w:rPr>
         <w:t>Engine</w:t>
       </w:r>
-      <w:bookmarkEnd w:id="12"/>
+      <w:bookmarkEnd w:id="17"/>
       <w:proofErr w:type="spellEnd"/>
     </w:p>
     <w:p>
@@ -3997,14 +4899,14 @@
           <w:lang w:val="pt-BR"/>
         </w:rPr>
       </w:pPr>
-      <w:bookmarkStart w:id="13" w:name="_Toc35293150"/>
+      <w:bookmarkStart w:id="18" w:name="_Toc35377414"/>
       <w:r>
         <w:rPr>
           <w:lang w:val="pt-BR"/>
         </w:rPr>
         <w:t>6.1.1 Atributos</w:t>
       </w:r>
-      <w:bookmarkEnd w:id="13"/>
+      <w:bookmarkEnd w:id="18"/>
     </w:p>
     <w:p>
       <w:pPr>
@@ -4239,7 +5141,21 @@
         <w:rPr>
           <w:lang w:val="pt-BR"/>
         </w:rPr>
-        <w:t>Especifica o nome do aplicação ou jogo e será utilizada como texto na barra de títulos de uma janela.</w:t>
+        <w:t xml:space="preserve">Especifica o nome </w:t>
+      </w:r>
+      <w:proofErr w:type="gramStart"/>
+      <w:r>
+        <w:rPr>
+          <w:lang w:val="pt-BR"/>
+        </w:rPr>
+        <w:t>do aplicação</w:t>
+      </w:r>
+      <w:proofErr w:type="gramEnd"/>
+      <w:r>
+        <w:rPr>
+          <w:lang w:val="pt-BR"/>
+        </w:rPr>
+        <w:t xml:space="preserve"> ou jogo e será utilizada como texto na barra de títulos de uma janela.</w:t>
       </w:r>
     </w:p>
     <w:p>
@@ -4257,14 +5173,14 @@
           <w:lang w:val="pt-BR"/>
         </w:rPr>
       </w:pPr>
-      <w:bookmarkStart w:id="14" w:name="_Toc35293151"/>
+      <w:bookmarkStart w:id="19" w:name="_Toc35377415"/>
       <w:r>
         <w:rPr>
           <w:lang w:val="pt-BR"/>
         </w:rPr>
         <w:t>6.1.2 Métodos</w:t>
       </w:r>
-      <w:bookmarkEnd w:id="14"/>
+      <w:bookmarkEnd w:id="19"/>
     </w:p>
     <w:p>
       <w:pPr>
@@ -4486,7 +5402,7 @@
           <w:lang w:val="pt-BR"/>
         </w:rPr>
       </w:pPr>
-      <w:bookmarkStart w:id="15" w:name="_Toc35293152"/>
+      <w:bookmarkStart w:id="20" w:name="_Toc35377416"/>
       <w:r>
         <w:rPr>
           <w:lang w:val="pt-BR"/>
@@ -4500,7 +5416,7 @@
         </w:rPr>
         <w:t>Window</w:t>
       </w:r>
-      <w:bookmarkEnd w:id="15"/>
+      <w:bookmarkEnd w:id="20"/>
       <w:proofErr w:type="spellEnd"/>
     </w:p>
     <w:p>
@@ -4519,14 +5435,14 @@
           <w:lang w:val="pt-BR"/>
         </w:rPr>
       </w:pPr>
-      <w:bookmarkStart w:id="16" w:name="_Toc35293153"/>
+      <w:bookmarkStart w:id="21" w:name="_Toc35377417"/>
       <w:r>
         <w:rPr>
           <w:lang w:val="pt-BR"/>
         </w:rPr>
         <w:t>6.2.1 Atributos</w:t>
       </w:r>
-      <w:bookmarkEnd w:id="16"/>
+      <w:bookmarkEnd w:id="21"/>
     </w:p>
     <w:p>
       <w:pPr>
@@ -4547,8 +5463,16 @@
         <w:rPr>
           <w:lang w:val="pt-BR"/>
         </w:rPr>
-        <w:t xml:space="preserve"> titulo</w:t>
-      </w:r>
+        <w:t xml:space="preserve"> </w:t>
+      </w:r>
+      <w:proofErr w:type="gramStart"/>
+      <w:r>
+        <w:rPr>
+          <w:lang w:val="pt-BR"/>
+        </w:rPr>
+        <w:t>titulo</w:t>
+      </w:r>
+      <w:proofErr w:type="gramEnd"/>
     </w:p>
     <w:p>
       <w:pPr>
@@ -4896,14 +5820,14 @@
           <w:lang w:val="pt-BR"/>
         </w:rPr>
       </w:pPr>
-      <w:bookmarkStart w:id="17" w:name="_Toc35293154"/>
+      <w:bookmarkStart w:id="22" w:name="_Toc35377418"/>
       <w:r>
         <w:rPr>
           <w:lang w:val="pt-BR"/>
         </w:rPr>
         <w:t>6.2.2 Métodos</w:t>
       </w:r>
-      <w:bookmarkEnd w:id="17"/>
+      <w:bookmarkEnd w:id="22"/>
     </w:p>
     <w:p>
       <w:pPr>
@@ -5041,7 +5965,7 @@
           <w:lang w:val="pt-BR"/>
         </w:rPr>
       </w:pPr>
-      <w:bookmarkStart w:id="18" w:name="_Toc35293155"/>
+      <w:bookmarkStart w:id="23" w:name="_Toc35377419"/>
       <w:r>
         <w:rPr>
           <w:lang w:val="pt-BR"/>
@@ -5062,7 +5986,7 @@
         </w:rPr>
         <w:t xml:space="preserve"> (classe abstrata)</w:t>
       </w:r>
-      <w:bookmarkEnd w:id="18"/>
+      <w:bookmarkEnd w:id="23"/>
     </w:p>
     <w:p>
       <w:pPr>
@@ -5099,14 +6023,14 @@
           <w:lang w:val="pt-BR"/>
         </w:rPr>
       </w:pPr>
-      <w:bookmarkStart w:id="19" w:name="_Toc35293156"/>
+      <w:bookmarkStart w:id="24" w:name="_Toc35377420"/>
       <w:r>
         <w:rPr>
           <w:lang w:val="pt-BR"/>
         </w:rPr>
         <w:t>6.2.1 Atributos</w:t>
       </w:r>
-      <w:bookmarkEnd w:id="19"/>
+      <w:bookmarkEnd w:id="24"/>
     </w:p>
     <w:p>
       <w:pPr>
@@ -5115,14 +6039,14 @@
           <w:lang w:val="pt-BR"/>
         </w:rPr>
       </w:pPr>
-      <w:bookmarkStart w:id="20" w:name="_Toc35293157"/>
+      <w:bookmarkStart w:id="25" w:name="_Toc35377421"/>
       <w:r>
         <w:rPr>
           <w:lang w:val="pt-BR"/>
         </w:rPr>
         <w:t>6.2.2 Métodos</w:t>
       </w:r>
-      <w:bookmarkEnd w:id="20"/>
+      <w:bookmarkEnd w:id="25"/>
     </w:p>
     <w:p>
       <w:pPr>
@@ -5139,7 +6063,7 @@
           <w:lang w:val="pt-BR"/>
         </w:rPr>
       </w:pPr>
-      <w:bookmarkStart w:id="21" w:name="_Toc35293158"/>
+      <w:bookmarkStart w:id="26" w:name="_Toc35377422"/>
       <w:r>
         <w:rPr>
           <w:lang w:val="pt-BR"/>
@@ -5194,7 +6118,7 @@
         </w:rPr>
         <w:t>)</w:t>
       </w:r>
-      <w:bookmarkEnd w:id="21"/>
+      <w:bookmarkEnd w:id="26"/>
     </w:p>
     <w:p>
       <w:pPr>
@@ -5222,7 +6146,7 @@
       <w:pPr>
         <w:pStyle w:val="Heading3"/>
       </w:pPr>
-      <w:bookmarkStart w:id="22" w:name="_Toc35293159"/>
+      <w:bookmarkStart w:id="27" w:name="_Toc35377423"/>
       <w:r>
         <w:t xml:space="preserve">6.3.1 </w:t>
       </w:r>
@@ -5230,7 +6154,7 @@
       <w:r>
         <w:t>Atributos</w:t>
       </w:r>
-      <w:bookmarkEnd w:id="22"/>
+      <w:bookmarkEnd w:id="27"/>
       <w:proofErr w:type="spellEnd"/>
     </w:p>
     <w:p>
@@ -5265,7 +6189,7 @@
       <w:pPr>
         <w:pStyle w:val="Heading3"/>
       </w:pPr>
-      <w:bookmarkStart w:id="23" w:name="_Toc35293160"/>
+      <w:bookmarkStart w:id="28" w:name="_Toc35377424"/>
       <w:r>
         <w:t xml:space="preserve">6.3.2 </w:t>
       </w:r>
@@ -5273,7 +6197,7 @@
       <w:r>
         <w:t>Métodos</w:t>
       </w:r>
-      <w:bookmarkEnd w:id="23"/>
+      <w:bookmarkEnd w:id="28"/>
       <w:proofErr w:type="spellEnd"/>
     </w:p>
     <w:p>
@@ -5319,7 +6243,7 @@
           <w:lang w:val="pt-BR"/>
         </w:rPr>
       </w:pPr>
-      <w:bookmarkStart w:id="24" w:name="_Toc35293161"/>
+      <w:bookmarkStart w:id="29" w:name="_Toc35377425"/>
       <w:r>
         <w:rPr>
           <w:lang w:val="pt-BR"/>
@@ -5340,7 +6264,7 @@
         </w:rPr>
         <w:t xml:space="preserve"> (classe abstrata)</w:t>
       </w:r>
-      <w:bookmarkEnd w:id="24"/>
+      <w:bookmarkEnd w:id="29"/>
     </w:p>
     <w:p>
       <w:pPr>
@@ -5433,14 +6357,14 @@
           <w:lang w:val="pt-BR"/>
         </w:rPr>
       </w:pPr>
-      <w:bookmarkStart w:id="25" w:name="_Toc35293162"/>
+      <w:bookmarkStart w:id="30" w:name="_Toc35377426"/>
       <w:r>
         <w:rPr>
           <w:lang w:val="pt-BR"/>
         </w:rPr>
         <w:t>6.5 Classe Render</w:t>
       </w:r>
-      <w:bookmarkEnd w:id="25"/>
+      <w:bookmarkEnd w:id="30"/>
     </w:p>
     <w:p>
       <w:pPr>
@@ -5485,14 +6409,14 @@
           <w:lang w:val="pt-BR"/>
         </w:rPr>
       </w:pPr>
-      <w:bookmarkStart w:id="26" w:name="_Toc35293163"/>
+      <w:bookmarkStart w:id="31" w:name="_Toc35377427"/>
       <w:r>
         <w:rPr>
           <w:lang w:val="pt-BR"/>
         </w:rPr>
         <w:t>6.6 Classe IO</w:t>
       </w:r>
-      <w:bookmarkEnd w:id="26"/>
+      <w:bookmarkEnd w:id="31"/>
     </w:p>
     <w:p>
       <w:pPr>
@@ -5523,14 +6447,14 @@
           <w:lang w:val="pt-BR"/>
         </w:rPr>
       </w:pPr>
-      <w:bookmarkStart w:id="27" w:name="_Toc35293164"/>
+      <w:bookmarkStart w:id="32" w:name="_Toc35377428"/>
       <w:r>
         <w:rPr>
           <w:lang w:val="pt-BR"/>
         </w:rPr>
         <w:t>6.7 Classe Mouse</w:t>
       </w:r>
-      <w:bookmarkEnd w:id="27"/>
+      <w:bookmarkEnd w:id="32"/>
     </w:p>
     <w:p>
       <w:pPr>
@@ -5575,14 +6499,14 @@
           <w:lang w:val="pt-BR"/>
         </w:rPr>
       </w:pPr>
-      <w:bookmarkStart w:id="28" w:name="_Toc35293165"/>
+      <w:bookmarkStart w:id="33" w:name="_Toc35377429"/>
       <w:r>
         <w:rPr>
           <w:lang w:val="pt-BR"/>
         </w:rPr>
         <w:t>6.8 Classe Teclado</w:t>
       </w:r>
-      <w:bookmarkEnd w:id="28"/>
+      <w:bookmarkEnd w:id="33"/>
     </w:p>
     <w:p>
       <w:pPr>
@@ -5627,7 +6551,7 @@
           <w:lang w:val="pt-BR"/>
         </w:rPr>
       </w:pPr>
-      <w:bookmarkStart w:id="29" w:name="_Toc35293166"/>
+      <w:bookmarkStart w:id="34" w:name="_Toc35377430"/>
       <w:r>
         <w:rPr>
           <w:lang w:val="pt-BR"/>
@@ -5641,7 +6565,7 @@
         </w:rPr>
         <w:t>AssetManager</w:t>
       </w:r>
-      <w:bookmarkEnd w:id="29"/>
+      <w:bookmarkEnd w:id="34"/>
       <w:proofErr w:type="spellEnd"/>
     </w:p>
     <w:p>
@@ -5687,7 +6611,7 @@
           <w:lang w:val="pt-BR"/>
         </w:rPr>
       </w:pPr>
-      <w:bookmarkStart w:id="30" w:name="_Toc35293167"/>
+      <w:bookmarkStart w:id="35" w:name="_Toc35377431"/>
       <w:r>
         <w:rPr>
           <w:lang w:val="pt-BR"/>
@@ -5706,7 +6630,7 @@
         </w:rPr>
         <w:t>Personalização</w:t>
       </w:r>
-      <w:bookmarkEnd w:id="30"/>
+      <w:bookmarkEnd w:id="35"/>
     </w:p>
     <w:p>
       <w:pPr>
@@ -5715,7 +6639,7 @@
           <w:lang w:val="pt-BR"/>
         </w:rPr>
       </w:pPr>
-      <w:bookmarkStart w:id="31" w:name="_Toc35293168"/>
+      <w:bookmarkStart w:id="36" w:name="_Toc35377432"/>
       <w:r>
         <w:rPr>
           <w:lang w:val="pt-BR"/>
@@ -5728,7 +6652,7 @@
         </w:rPr>
         <w:t>. Convenção de Código</w:t>
       </w:r>
-      <w:bookmarkEnd w:id="31"/>
+      <w:bookmarkEnd w:id="36"/>
     </w:p>
     <w:sectPr>
       <w:pgSz w:w="11906" w:h="16838" w:code="9"/>
@@ -5757,7 +6681,7 @@
       </w:pPr>
     </w:pPrDefault>
   </w:docDefaults>
-  <w:latentStyles w:defLockedState="0" w:defUIPriority="99" w:defSemiHidden="0" w:defUnhideWhenUsed="0" w:defQFormat="0" w:count="377">
+  <w:latentStyles w:defLockedState="0" w:defUIPriority="99" w:defSemiHidden="0" w:defUnhideWhenUsed="0" w:defQFormat="0" w:count="376">
     <w:lsdException w:name="Normal" w:uiPriority="0" w:qFormat="1"/>
     <w:lsdException w:name="heading 1" w:uiPriority="9" w:qFormat="1"/>
     <w:lsdException w:name="heading 2" w:semiHidden="1" w:uiPriority="9" w:unhideWhenUsed="1" w:qFormat="1"/>
@@ -6134,7 +7058,6 @@
     <w:lsdException w:name="Hashtag" w:semiHidden="1" w:unhideWhenUsed="1"/>
     <w:lsdException w:name="Unresolved Mention" w:semiHidden="1" w:unhideWhenUsed="1"/>
     <w:lsdException w:name="Smart Link" w:semiHidden="1" w:unhideWhenUsed="1"/>
-    <w:lsdException w:name="Smart Link Error" w:semiHidden="1" w:unhideWhenUsed="1"/>
   </w:latentStyles>
   <w:style w:type="paragraph" w:default="1" w:styleId="Normal">
     <w:name w:val="Normal"/>
@@ -6646,7 +7569,7 @@
 </file>
 
 <file path=customXml/itemProps1.xml><?xml version="1.0" encoding="utf-8"?>
-<ds:datastoreItem xmlns:ds="http://schemas.openxmlformats.org/officeDocument/2006/customXml" ds:itemID="{24D16A16-F91F-4A77-ACEC-0A3DDB10A450}">
+<ds:datastoreItem xmlns:ds="http://schemas.openxmlformats.org/officeDocument/2006/customXml" ds:itemID="{924C5310-6548-478C-824D-AE09E6198EA5}">
   <ds:schemaRefs>
     <ds:schemaRef ds:uri="http://schemas.openxmlformats.org/officeDocument/2006/bibliography"/>
   </ds:schemaRefs>

</xml_diff>

<commit_message>
Atualização dos documentos Guia de Desenvolvimento para Sprint #1
</commit_message>
<xml_diff>
--- a/docs/Guia de Desenvolvimento.docx
+++ b/docs/Guia de Desenvolvimento.docx
@@ -299,8 +299,6 @@
           <w:r>
             <w:t>Sumário</w:t>
           </w:r>
-          <w:bookmarkStart w:id="0" w:name="_GoBack"/>
-          <w:bookmarkEnd w:id="0"/>
           <w:proofErr w:type="spellEnd"/>
         </w:p>
         <w:p/>
@@ -324,7 +322,7 @@
           <w:r>
             <w:fldChar w:fldCharType="separate"/>
           </w:r>
-          <w:hyperlink w:anchor="_Toc35377397" w:history="1">
+          <w:hyperlink w:anchor="_Toc35541177" w:history="1">
             <w:r>
               <w:rPr>
                 <w:rStyle w:val="Hyperlink"/>
@@ -354,7 +352,7 @@
                 <w:noProof/>
                 <w:webHidden/>
               </w:rPr>
-              <w:instrText xml:space="preserve"> PAGEREF _Toc35377397 \h </w:instrText>
+              <w:instrText xml:space="preserve"> PAGEREF _Toc35541177 \h </w:instrText>
             </w:r>
             <w:r>
               <w:rPr>
@@ -396,7 +394,7 @@
               <w:noProof/>
             </w:rPr>
           </w:pPr>
-          <w:hyperlink w:anchor="_Toc35377398" w:history="1">
+          <w:hyperlink w:anchor="_Toc35541178" w:history="1">
             <w:r>
               <w:rPr>
                 <w:rStyle w:val="Hyperlink"/>
@@ -426,7 +424,7 @@
                 <w:noProof/>
                 <w:webHidden/>
               </w:rPr>
-              <w:instrText xml:space="preserve"> PAGEREF _Toc35377398 \h </w:instrText>
+              <w:instrText xml:space="preserve"> PAGEREF _Toc35541178 \h </w:instrText>
             </w:r>
             <w:r>
               <w:rPr>
@@ -468,7 +466,7 @@
               <w:noProof/>
             </w:rPr>
           </w:pPr>
-          <w:hyperlink w:anchor="_Toc35377399" w:history="1">
+          <w:hyperlink w:anchor="_Toc35541179" w:history="1">
             <w:r>
               <w:rPr>
                 <w:rStyle w:val="Hyperlink"/>
@@ -498,7 +496,7 @@
                 <w:noProof/>
                 <w:webHidden/>
               </w:rPr>
-              <w:instrText xml:space="preserve"> PAGEREF _Toc35377399 \h </w:instrText>
+              <w:instrText xml:space="preserve"> PAGEREF _Toc35541179 \h </w:instrText>
             </w:r>
             <w:r>
               <w:rPr>
@@ -540,7 +538,7 @@
               <w:noProof/>
             </w:rPr>
           </w:pPr>
-          <w:hyperlink w:anchor="_Toc35377400" w:history="1">
+          <w:hyperlink w:anchor="_Toc35541180" w:history="1">
             <w:r>
               <w:rPr>
                 <w:rStyle w:val="Hyperlink"/>
@@ -570,7 +568,7 @@
                 <w:noProof/>
                 <w:webHidden/>
               </w:rPr>
-              <w:instrText xml:space="preserve"> PAGEREF _Toc35377400 \h </w:instrText>
+              <w:instrText xml:space="preserve"> PAGEREF _Toc35541180 \h </w:instrText>
             </w:r>
             <w:r>
               <w:rPr>
@@ -612,7 +610,7 @@
               <w:noProof/>
             </w:rPr>
           </w:pPr>
-          <w:hyperlink w:anchor="_Toc35377401" w:history="1">
+          <w:hyperlink w:anchor="_Toc35541181" w:history="1">
             <w:r>
               <w:rPr>
                 <w:rStyle w:val="Hyperlink"/>
@@ -642,7 +640,7 @@
                 <w:noProof/>
                 <w:webHidden/>
               </w:rPr>
-              <w:instrText xml:space="preserve"> PAGEREF _Toc35377401 \h </w:instrText>
+              <w:instrText xml:space="preserve"> PAGEREF _Toc35541181 \h </w:instrText>
             </w:r>
             <w:r>
               <w:rPr>
@@ -684,7 +682,7 @@
               <w:noProof/>
             </w:rPr>
           </w:pPr>
-          <w:hyperlink w:anchor="_Toc35377402" w:history="1">
+          <w:hyperlink w:anchor="_Toc35541182" w:history="1">
             <w:r>
               <w:rPr>
                 <w:rStyle w:val="Hyperlink"/>
@@ -714,7 +712,7 @@
                 <w:noProof/>
                 <w:webHidden/>
               </w:rPr>
-              <w:instrText xml:space="preserve"> PAGEREF _Toc35377402 \h </w:instrText>
+              <w:instrText xml:space="preserve"> PAGEREF _Toc35541182 \h </w:instrText>
             </w:r>
             <w:r>
               <w:rPr>
@@ -756,7 +754,7 @@
               <w:noProof/>
             </w:rPr>
           </w:pPr>
-          <w:hyperlink w:anchor="_Toc35377403" w:history="1">
+          <w:hyperlink w:anchor="_Toc35541183" w:history="1">
             <w:r>
               <w:rPr>
                 <w:rStyle w:val="Hyperlink"/>
@@ -786,7 +784,7 @@
                 <w:noProof/>
                 <w:webHidden/>
               </w:rPr>
-              <w:instrText xml:space="preserve"> PAGEREF _Toc35377403 \h </w:instrText>
+              <w:instrText xml:space="preserve"> PAGEREF _Toc35541183 \h </w:instrText>
             </w:r>
             <w:r>
               <w:rPr>
@@ -828,7 +826,7 @@
               <w:noProof/>
             </w:rPr>
           </w:pPr>
-          <w:hyperlink w:anchor="_Toc35377404" w:history="1">
+          <w:hyperlink w:anchor="_Toc35541184" w:history="1">
             <w:r>
               <w:rPr>
                 <w:rStyle w:val="Hyperlink"/>
@@ -858,7 +856,7 @@
                 <w:noProof/>
                 <w:webHidden/>
               </w:rPr>
-              <w:instrText xml:space="preserve"> PAGEREF _Toc35377404 \h </w:instrText>
+              <w:instrText xml:space="preserve"> PAGEREF _Toc35541184 \h </w:instrText>
             </w:r>
             <w:r>
               <w:rPr>
@@ -900,7 +898,7 @@
               <w:noProof/>
             </w:rPr>
           </w:pPr>
-          <w:hyperlink w:anchor="_Toc35377405" w:history="1">
+          <w:hyperlink w:anchor="_Toc35541185" w:history="1">
             <w:r>
               <w:rPr>
                 <w:rStyle w:val="Hyperlink"/>
@@ -930,7 +928,7 @@
                 <w:noProof/>
                 <w:webHidden/>
               </w:rPr>
-              <w:instrText xml:space="preserve"> PAGEREF _Toc35377405 \h </w:instrText>
+              <w:instrText xml:space="preserve"> PAGEREF _Toc35541185 \h </w:instrText>
             </w:r>
             <w:r>
               <w:rPr>
@@ -972,7 +970,7 @@
               <w:noProof/>
             </w:rPr>
           </w:pPr>
-          <w:hyperlink w:anchor="_Toc35377406" w:history="1">
+          <w:hyperlink w:anchor="_Toc35541186" w:history="1">
             <w:r>
               <w:rPr>
                 <w:rStyle w:val="Hyperlink"/>
@@ -1002,7 +1000,7 @@
                 <w:noProof/>
                 <w:webHidden/>
               </w:rPr>
-              <w:instrText xml:space="preserve"> PAGEREF _Toc35377406 \h </w:instrText>
+              <w:instrText xml:space="preserve"> PAGEREF _Toc35541186 \h </w:instrText>
             </w:r>
             <w:r>
               <w:rPr>
@@ -1044,7 +1042,7 @@
               <w:noProof/>
             </w:rPr>
           </w:pPr>
-          <w:hyperlink w:anchor="_Toc35377407" w:history="1">
+          <w:hyperlink w:anchor="_Toc35541187" w:history="1">
             <w:r>
               <w:rPr>
                 <w:rStyle w:val="Hyperlink"/>
@@ -1074,7 +1072,7 @@
                 <w:noProof/>
                 <w:webHidden/>
               </w:rPr>
-              <w:instrText xml:space="preserve"> PAGEREF _Toc35377407 \h </w:instrText>
+              <w:instrText xml:space="preserve"> PAGEREF _Toc35541187 \h </w:instrText>
             </w:r>
             <w:r>
               <w:rPr>
@@ -1116,7 +1114,7 @@
               <w:noProof/>
             </w:rPr>
           </w:pPr>
-          <w:hyperlink w:anchor="_Toc35377408" w:history="1">
+          <w:hyperlink w:anchor="_Toc35541188" w:history="1">
             <w:r>
               <w:rPr>
                 <w:rStyle w:val="Hyperlink"/>
@@ -1146,7 +1144,7 @@
                 <w:noProof/>
                 <w:webHidden/>
               </w:rPr>
-              <w:instrText xml:space="preserve"> PAGEREF _Toc35377408 \h </w:instrText>
+              <w:instrText xml:space="preserve"> PAGEREF _Toc35541188 \h </w:instrText>
             </w:r>
             <w:r>
               <w:rPr>
@@ -1188,7 +1186,7 @@
               <w:noProof/>
             </w:rPr>
           </w:pPr>
-          <w:hyperlink w:anchor="_Toc35377409" w:history="1">
+          <w:hyperlink w:anchor="_Toc35541189" w:history="1">
             <w:r>
               <w:rPr>
                 <w:rStyle w:val="Hyperlink"/>
@@ -1218,7 +1216,7 @@
                 <w:noProof/>
                 <w:webHidden/>
               </w:rPr>
-              <w:instrText xml:space="preserve"> PAGEREF _Toc35377409 \h </w:instrText>
+              <w:instrText xml:space="preserve"> PAGEREF _Toc35541189 \h </w:instrText>
             </w:r>
             <w:r>
               <w:rPr>
@@ -1260,7 +1258,7 @@
               <w:noProof/>
             </w:rPr>
           </w:pPr>
-          <w:hyperlink w:anchor="_Toc35377410" w:history="1">
+          <w:hyperlink w:anchor="_Toc35541190" w:history="1">
             <w:r>
               <w:rPr>
                 <w:rStyle w:val="Hyperlink"/>
@@ -1288,7 +1286,7 @@
                 <w:noProof/>
                 <w:webHidden/>
               </w:rPr>
-              <w:instrText xml:space="preserve"> PAGEREF _Toc35377410 \h </w:instrText>
+              <w:instrText xml:space="preserve"> PAGEREF _Toc35541190 \h </w:instrText>
             </w:r>
             <w:r>
               <w:rPr>
@@ -1330,7 +1328,7 @@
               <w:noProof/>
             </w:rPr>
           </w:pPr>
-          <w:hyperlink w:anchor="_Toc35377411" w:history="1">
+          <w:hyperlink w:anchor="_Toc35541191" w:history="1">
             <w:r>
               <w:rPr>
                 <w:rStyle w:val="Hyperlink"/>
@@ -1358,7 +1356,7 @@
                 <w:noProof/>
                 <w:webHidden/>
               </w:rPr>
-              <w:instrText xml:space="preserve"> PAGEREF _Toc35377411 \h </w:instrText>
+              <w:instrText xml:space="preserve"> PAGEREF _Toc35541191 \h </w:instrText>
             </w:r>
             <w:r>
               <w:rPr>
@@ -1400,7 +1398,7 @@
               <w:noProof/>
             </w:rPr>
           </w:pPr>
-          <w:hyperlink w:anchor="_Toc35377412" w:history="1">
+          <w:hyperlink w:anchor="_Toc35541192" w:history="1">
             <w:r>
               <w:rPr>
                 <w:rStyle w:val="Hyperlink"/>
@@ -1428,7 +1426,7 @@
                 <w:noProof/>
                 <w:webHidden/>
               </w:rPr>
-              <w:instrText xml:space="preserve"> PAGEREF _Toc35377412 \h </w:instrText>
+              <w:instrText xml:space="preserve"> PAGEREF _Toc35541192 \h </w:instrText>
             </w:r>
             <w:r>
               <w:rPr>
@@ -1470,7 +1468,7 @@
               <w:noProof/>
             </w:rPr>
           </w:pPr>
-          <w:hyperlink w:anchor="_Toc35377413" w:history="1">
+          <w:hyperlink w:anchor="_Toc35541193" w:history="1">
             <w:r>
               <w:rPr>
                 <w:rStyle w:val="Hyperlink"/>
@@ -1498,7 +1496,7 @@
                 <w:noProof/>
                 <w:webHidden/>
               </w:rPr>
-              <w:instrText xml:space="preserve"> PAGEREF _Toc35377413 \h </w:instrText>
+              <w:instrText xml:space="preserve"> PAGEREF _Toc35541193 \h </w:instrText>
             </w:r>
             <w:r>
               <w:rPr>
@@ -1540,7 +1538,7 @@
               <w:noProof/>
             </w:rPr>
           </w:pPr>
-          <w:hyperlink w:anchor="_Toc35377414" w:history="1">
+          <w:hyperlink w:anchor="_Toc35541194" w:history="1">
             <w:r>
               <w:rPr>
                 <w:rStyle w:val="Hyperlink"/>
@@ -1568,7 +1566,7 @@
                 <w:noProof/>
                 <w:webHidden/>
               </w:rPr>
-              <w:instrText xml:space="preserve"> PAGEREF _Toc35377414 \h </w:instrText>
+              <w:instrText xml:space="preserve"> PAGEREF _Toc35541194 \h </w:instrText>
             </w:r>
             <w:r>
               <w:rPr>
@@ -1610,7 +1608,7 @@
               <w:noProof/>
             </w:rPr>
           </w:pPr>
-          <w:hyperlink w:anchor="_Toc35377415" w:history="1">
+          <w:hyperlink w:anchor="_Toc35541195" w:history="1">
             <w:r>
               <w:rPr>
                 <w:rStyle w:val="Hyperlink"/>
@@ -1638,7 +1636,7 @@
                 <w:noProof/>
                 <w:webHidden/>
               </w:rPr>
-              <w:instrText xml:space="preserve"> PAGEREF _Toc35377415 \h </w:instrText>
+              <w:instrText xml:space="preserve"> PAGEREF _Toc35541195 \h </w:instrText>
             </w:r>
             <w:r>
               <w:rPr>
@@ -1680,7 +1678,7 @@
               <w:noProof/>
             </w:rPr>
           </w:pPr>
-          <w:hyperlink w:anchor="_Toc35377416" w:history="1">
+          <w:hyperlink w:anchor="_Toc35541196" w:history="1">
             <w:r>
               <w:rPr>
                 <w:rStyle w:val="Hyperlink"/>
@@ -1708,7 +1706,7 @@
                 <w:noProof/>
                 <w:webHidden/>
               </w:rPr>
-              <w:instrText xml:space="preserve"> PAGEREF _Toc35377416 \h </w:instrText>
+              <w:instrText xml:space="preserve"> PAGEREF _Toc35541196 \h </w:instrText>
             </w:r>
             <w:r>
               <w:rPr>
@@ -1750,7 +1748,7 @@
               <w:noProof/>
             </w:rPr>
           </w:pPr>
-          <w:hyperlink w:anchor="_Toc35377417" w:history="1">
+          <w:hyperlink w:anchor="_Toc35541197" w:history="1">
             <w:r>
               <w:rPr>
                 <w:rStyle w:val="Hyperlink"/>
@@ -1778,7 +1776,7 @@
                 <w:noProof/>
                 <w:webHidden/>
               </w:rPr>
-              <w:instrText xml:space="preserve"> PAGEREF _Toc35377417 \h </w:instrText>
+              <w:instrText xml:space="preserve"> PAGEREF _Toc35541197 \h </w:instrText>
             </w:r>
             <w:r>
               <w:rPr>
@@ -1820,7 +1818,7 @@
               <w:noProof/>
             </w:rPr>
           </w:pPr>
-          <w:hyperlink w:anchor="_Toc35377418" w:history="1">
+          <w:hyperlink w:anchor="_Toc35541198" w:history="1">
             <w:r>
               <w:rPr>
                 <w:rStyle w:val="Hyperlink"/>
@@ -1848,7 +1846,7 @@
                 <w:noProof/>
                 <w:webHidden/>
               </w:rPr>
-              <w:instrText xml:space="preserve"> PAGEREF _Toc35377418 \h </w:instrText>
+              <w:instrText xml:space="preserve"> PAGEREF _Toc35541198 \h </w:instrText>
             </w:r>
             <w:r>
               <w:rPr>
@@ -1890,7 +1888,7 @@
               <w:noProof/>
             </w:rPr>
           </w:pPr>
-          <w:hyperlink w:anchor="_Toc35377419" w:history="1">
+          <w:hyperlink w:anchor="_Toc35541199" w:history="1">
             <w:r>
               <w:rPr>
                 <w:rStyle w:val="Hyperlink"/>
@@ -1918,7 +1916,7 @@
                 <w:noProof/>
                 <w:webHidden/>
               </w:rPr>
-              <w:instrText xml:space="preserve"> PAGEREF _Toc35377419 \h </w:instrText>
+              <w:instrText xml:space="preserve"> PAGEREF _Toc35541199 \h </w:instrText>
             </w:r>
             <w:r>
               <w:rPr>
@@ -1960,7 +1958,7 @@
               <w:noProof/>
             </w:rPr>
           </w:pPr>
-          <w:hyperlink w:anchor="_Toc35377420" w:history="1">
+          <w:hyperlink w:anchor="_Toc35541200" w:history="1">
             <w:r>
               <w:rPr>
                 <w:rStyle w:val="Hyperlink"/>
@@ -1988,7 +1986,7 @@
                 <w:noProof/>
                 <w:webHidden/>
               </w:rPr>
-              <w:instrText xml:space="preserve"> PAGEREF _Toc35377420 \h </w:instrText>
+              <w:instrText xml:space="preserve"> PAGEREF _Toc35541200 \h </w:instrText>
             </w:r>
             <w:r>
               <w:rPr>
@@ -2030,7 +2028,7 @@
               <w:noProof/>
             </w:rPr>
           </w:pPr>
-          <w:hyperlink w:anchor="_Toc35377421" w:history="1">
+          <w:hyperlink w:anchor="_Toc35541201" w:history="1">
             <w:r>
               <w:rPr>
                 <w:rStyle w:val="Hyperlink"/>
@@ -2058,7 +2056,7 @@
                 <w:noProof/>
                 <w:webHidden/>
               </w:rPr>
-              <w:instrText xml:space="preserve"> PAGEREF _Toc35377421 \h </w:instrText>
+              <w:instrText xml:space="preserve"> PAGEREF _Toc35541201 \h </w:instrText>
             </w:r>
             <w:r>
               <w:rPr>
@@ -2100,7 +2098,7 @@
               <w:noProof/>
             </w:rPr>
           </w:pPr>
-          <w:hyperlink w:anchor="_Toc35377422" w:history="1">
+          <w:hyperlink w:anchor="_Toc35541202" w:history="1">
             <w:r>
               <w:rPr>
                 <w:rStyle w:val="Hyperlink"/>
@@ -2128,7 +2126,7 @@
                 <w:noProof/>
                 <w:webHidden/>
               </w:rPr>
-              <w:instrText xml:space="preserve"> PAGEREF _Toc35377422 \h </w:instrText>
+              <w:instrText xml:space="preserve"> PAGEREF _Toc35541202 \h </w:instrText>
             </w:r>
             <w:r>
               <w:rPr>
@@ -2170,7 +2168,7 @@
               <w:noProof/>
             </w:rPr>
           </w:pPr>
-          <w:hyperlink w:anchor="_Toc35377423" w:history="1">
+          <w:hyperlink w:anchor="_Toc35541203" w:history="1">
             <w:r>
               <w:rPr>
                 <w:rStyle w:val="Hyperlink"/>
@@ -2197,7 +2195,7 @@
                 <w:noProof/>
                 <w:webHidden/>
               </w:rPr>
-              <w:instrText xml:space="preserve"> PAGEREF _Toc35377423 \h </w:instrText>
+              <w:instrText xml:space="preserve"> PAGEREF _Toc35541203 \h </w:instrText>
             </w:r>
             <w:r>
               <w:rPr>
@@ -2239,7 +2237,7 @@
               <w:noProof/>
             </w:rPr>
           </w:pPr>
-          <w:hyperlink w:anchor="_Toc35377424" w:history="1">
+          <w:hyperlink w:anchor="_Toc35541204" w:history="1">
             <w:r>
               <w:rPr>
                 <w:rStyle w:val="Hyperlink"/>
@@ -2266,7 +2264,7 @@
                 <w:noProof/>
                 <w:webHidden/>
               </w:rPr>
-              <w:instrText xml:space="preserve"> PAGEREF _Toc35377424 \h </w:instrText>
+              <w:instrText xml:space="preserve"> PAGEREF _Toc35541204 \h </w:instrText>
             </w:r>
             <w:r>
               <w:rPr>
@@ -2308,7 +2306,7 @@
               <w:noProof/>
             </w:rPr>
           </w:pPr>
-          <w:hyperlink w:anchor="_Toc35377425" w:history="1">
+          <w:hyperlink w:anchor="_Toc35541205" w:history="1">
             <w:r>
               <w:rPr>
                 <w:rStyle w:val="Hyperlink"/>
@@ -2336,7 +2334,7 @@
                 <w:noProof/>
                 <w:webHidden/>
               </w:rPr>
-              <w:instrText xml:space="preserve"> PAGEREF _Toc35377425 \h </w:instrText>
+              <w:instrText xml:space="preserve"> PAGEREF _Toc35541205 \h </w:instrText>
             </w:r>
             <w:r>
               <w:rPr>
@@ -2378,7 +2376,7 @@
               <w:noProof/>
             </w:rPr>
           </w:pPr>
-          <w:hyperlink w:anchor="_Toc35377426" w:history="1">
+          <w:hyperlink w:anchor="_Toc35541206" w:history="1">
             <w:r>
               <w:rPr>
                 <w:rStyle w:val="Hyperlink"/>
@@ -2406,7 +2404,7 @@
                 <w:noProof/>
                 <w:webHidden/>
               </w:rPr>
-              <w:instrText xml:space="preserve"> PAGEREF _Toc35377426 \h </w:instrText>
+              <w:instrText xml:space="preserve"> PAGEREF _Toc35541206 \h </w:instrText>
             </w:r>
             <w:r>
               <w:rPr>
@@ -2448,7 +2446,7 @@
               <w:noProof/>
             </w:rPr>
           </w:pPr>
-          <w:hyperlink w:anchor="_Toc35377427" w:history="1">
+          <w:hyperlink w:anchor="_Toc35541207" w:history="1">
             <w:r>
               <w:rPr>
                 <w:rStyle w:val="Hyperlink"/>
@@ -2476,7 +2474,7 @@
                 <w:noProof/>
                 <w:webHidden/>
               </w:rPr>
-              <w:instrText xml:space="preserve"> PAGEREF _Toc35377427 \h </w:instrText>
+              <w:instrText xml:space="preserve"> PAGEREF _Toc35541207 \h </w:instrText>
             </w:r>
             <w:r>
               <w:rPr>
@@ -2518,7 +2516,7 @@
               <w:noProof/>
             </w:rPr>
           </w:pPr>
-          <w:hyperlink w:anchor="_Toc35377428" w:history="1">
+          <w:hyperlink w:anchor="_Toc35541208" w:history="1">
             <w:r>
               <w:rPr>
                 <w:rStyle w:val="Hyperlink"/>
@@ -2546,7 +2544,7 @@
                 <w:noProof/>
                 <w:webHidden/>
               </w:rPr>
-              <w:instrText xml:space="preserve"> PAGEREF _Toc35377428 \h </w:instrText>
+              <w:instrText xml:space="preserve"> PAGEREF _Toc35541208 \h </w:instrText>
             </w:r>
             <w:r>
               <w:rPr>
@@ -2588,7 +2586,7 @@
               <w:noProof/>
             </w:rPr>
           </w:pPr>
-          <w:hyperlink w:anchor="_Toc35377429" w:history="1">
+          <w:hyperlink w:anchor="_Toc35541209" w:history="1">
             <w:r>
               <w:rPr>
                 <w:rStyle w:val="Hyperlink"/>
@@ -2616,7 +2614,7 @@
                 <w:noProof/>
                 <w:webHidden/>
               </w:rPr>
-              <w:instrText xml:space="preserve"> PAGEREF _Toc35377429 \h </w:instrText>
+              <w:instrText xml:space="preserve"> PAGEREF _Toc35541209 \h </w:instrText>
             </w:r>
             <w:r>
               <w:rPr>
@@ -2658,7 +2656,7 @@
               <w:noProof/>
             </w:rPr>
           </w:pPr>
-          <w:hyperlink w:anchor="_Toc35377430" w:history="1">
+          <w:hyperlink w:anchor="_Toc35541210" w:history="1">
             <w:r>
               <w:rPr>
                 <w:rStyle w:val="Hyperlink"/>
@@ -2686,7 +2684,7 @@
                 <w:noProof/>
                 <w:webHidden/>
               </w:rPr>
-              <w:instrText xml:space="preserve"> PAGEREF _Toc35377430 \h </w:instrText>
+              <w:instrText xml:space="preserve"> PAGEREF _Toc35541210 \h </w:instrText>
             </w:r>
             <w:r>
               <w:rPr>
@@ -2728,7 +2726,7 @@
               <w:noProof/>
             </w:rPr>
           </w:pPr>
-          <w:hyperlink w:anchor="_Toc35377431" w:history="1">
+          <w:hyperlink w:anchor="_Toc35541211" w:history="1">
             <w:r>
               <w:rPr>
                 <w:rStyle w:val="Hyperlink"/>
@@ -2756,7 +2754,7 @@
                 <w:noProof/>
                 <w:webHidden/>
               </w:rPr>
-              <w:instrText xml:space="preserve"> PAGEREF _Toc35377431 \h </w:instrText>
+              <w:instrText xml:space="preserve"> PAGEREF _Toc35541211 \h </w:instrText>
             </w:r>
             <w:r>
               <w:rPr>
@@ -2798,7 +2796,7 @@
               <w:noProof/>
             </w:rPr>
           </w:pPr>
-          <w:hyperlink w:anchor="_Toc35377432" w:history="1">
+          <w:hyperlink w:anchor="_Toc35541212" w:history="1">
             <w:r>
               <w:rPr>
                 <w:rStyle w:val="Hyperlink"/>
@@ -2826,7 +2824,7 @@
                 <w:noProof/>
                 <w:webHidden/>
               </w:rPr>
-              <w:instrText xml:space="preserve"> PAGEREF _Toc35377432 \h </w:instrText>
+              <w:instrText xml:space="preserve"> PAGEREF _Toc35541212 \h </w:instrText>
             </w:r>
             <w:r>
               <w:rPr>
@@ -3067,7 +3065,7 @@
           <w:lang w:val="pt-BR"/>
         </w:rPr>
       </w:pPr>
-      <w:bookmarkStart w:id="1" w:name="_Toc35377397"/>
+      <w:bookmarkStart w:id="0" w:name="_Toc35541177"/>
       <w:r>
         <w:rPr>
           <w:b/>
@@ -3085,7 +3083,7 @@
         </w:rPr>
         <w:t>Introdução</w:t>
       </w:r>
-      <w:bookmarkEnd w:id="1"/>
+      <w:bookmarkEnd w:id="0"/>
     </w:p>
     <w:p>
       <w:pPr>
@@ -3120,73 +3118,43 @@
         <w:rPr>
           <w:lang w:val="pt-BR"/>
         </w:rPr>
-        <w:t xml:space="preserve">, todas as classes que fazem parte do software e os seus relacionamentos, gerenciamento de configuração, ferramentas e linguagens de programação utilizadas para o desenvolvimento, convenção e boas práticas de programação, depuração de código, </w:t>
-      </w:r>
-      <w:r>
-        <w:rPr>
-          <w:lang w:val="pt-BR"/>
-        </w:rPr>
-        <w:t>descrição</w:t>
-      </w:r>
-      <w:r>
-        <w:rPr>
-          <w:lang w:val="pt-BR"/>
-        </w:rPr>
-        <w:t xml:space="preserve"> e plan</w:t>
-      </w:r>
-      <w:r>
-        <w:rPr>
-          <w:lang w:val="pt-BR"/>
-        </w:rPr>
-        <w:t>ejamento</w:t>
-      </w:r>
-      <w:r>
-        <w:rPr>
-          <w:lang w:val="pt-BR"/>
-        </w:rPr>
-        <w:t xml:space="preserve"> de </w:t>
-      </w:r>
-      <w:r>
-        <w:rPr>
-          <w:lang w:val="pt-BR"/>
-        </w:rPr>
-        <w:t>testes</w:t>
-      </w:r>
-      <w:r>
-        <w:rPr>
-          <w:lang w:val="pt-BR"/>
-        </w:rPr>
-        <w:t xml:space="preserve">, </w:t>
-      </w:r>
-      <w:r>
-        <w:rPr>
-          <w:lang w:val="pt-BR"/>
-        </w:rPr>
-        <w:t>especificação</w:t>
-      </w:r>
-      <w:r>
-        <w:rPr>
-          <w:lang w:val="pt-BR"/>
-        </w:rPr>
-        <w:t xml:space="preserve"> do fluxo de trabalho com a ferramenta de controle de versão</w:t>
-      </w:r>
-      <w:r>
-        <w:rPr>
-          <w:lang w:val="pt-BR"/>
-        </w:rPr>
-        <w:t xml:space="preserve"> e</w:t>
-      </w:r>
-      <w:r>
-        <w:rPr>
-          <w:lang w:val="pt-BR"/>
-        </w:rPr>
-        <w:t xml:space="preserve"> práticas de</w:t>
-      </w:r>
-      <w:r>
-        <w:rPr>
-          <w:lang w:val="pt-BR"/>
-        </w:rPr>
-        <w:t xml:space="preserve"> integração contínua.</w:t>
+        <w:t>.</w:t>
+      </w:r>
+      <w:r>
+        <w:rPr>
+          <w:lang w:val="pt-BR"/>
+        </w:rPr>
+        <w:t xml:space="preserve"> São abordadas também as ferramentas e as linguagens de programação utilizadas para o seu desenvolvimento, assim como todas as classes e os seus relacionamentos que fazem parte deste motor de jogo. Abordamos também conceitos e práticas de engenharia de software aplicadas neste projeto como o gerenciamento de configuração, convenção de código, planejamento e execução de testes, ferramentas de depuração de código, fluxo de trabalho com </w:t>
+      </w:r>
+      <w:proofErr w:type="spellStart"/>
+      <w:r>
+        <w:rPr>
+          <w:i/>
+          <w:iCs/>
+          <w:lang w:val="pt-BR"/>
+        </w:rPr>
+        <w:t>Git</w:t>
+      </w:r>
+      <w:proofErr w:type="spellEnd"/>
+      <w:r>
+        <w:rPr>
+          <w:lang w:val="pt-BR"/>
+        </w:rPr>
+        <w:t xml:space="preserve"> (sistema de controle de versão) e integração contínua com </w:t>
+      </w:r>
+      <w:r>
+        <w:rPr>
+          <w:i/>
+          <w:iCs/>
+          <w:lang w:val="pt-BR"/>
+        </w:rPr>
+        <w:t>Travis CI</w:t>
+      </w:r>
+      <w:r>
+        <w:rPr>
+          <w:lang w:val="pt-BR"/>
+        </w:rPr>
+        <w:t>.</w:t>
       </w:r>
     </w:p>
     <w:p>
@@ -3206,7 +3174,7 @@
           <w:lang w:val="pt-BR"/>
         </w:rPr>
       </w:pPr>
-      <w:bookmarkStart w:id="2" w:name="_Toc35377398"/>
+      <w:bookmarkStart w:id="1" w:name="_Toc35541178"/>
       <w:r>
         <w:rPr>
           <w:b/>
@@ -3224,7 +3192,7 @@
         </w:rPr>
         <w:t>Engine</w:t>
       </w:r>
-      <w:bookmarkEnd w:id="2"/>
+      <w:bookmarkEnd w:id="1"/>
       <w:proofErr w:type="spellEnd"/>
     </w:p>
     <w:p>
@@ -3324,64 +3292,50 @@
         <w:rPr>
           <w:lang w:val="pt-BR"/>
         </w:rPr>
-        <w:t>, onde é apresentado um método que permite transformar elementos de modelos de processos de negócio em elementos de design de jogos.</w:t>
-      </w:r>
-    </w:p>
-    <w:p>
-      <w:pPr>
-        <w:jc w:val="both"/>
-        <w:rPr>
-          <w:lang w:val="pt-BR"/>
-        </w:rPr>
-      </w:pPr>
-    </w:p>
-    <w:p>
-      <w:pPr>
-        <w:jc w:val="both"/>
-        <w:rPr>
-          <w:lang w:val="pt-BR"/>
-        </w:rPr>
-      </w:pPr>
-      <w:r>
-        <w:rPr>
-          <w:lang w:val="pt-BR"/>
-        </w:rPr>
-        <w:t>Apesar deste motor de jogo oferecer suporte</w:t>
-      </w:r>
-      <w:r>
-        <w:rPr>
-          <w:lang w:val="pt-BR"/>
-        </w:rPr>
-        <w:t xml:space="preserve"> completo</w:t>
-      </w:r>
-      <w:r>
-        <w:rPr>
-          <w:lang w:val="pt-BR"/>
-        </w:rPr>
-        <w:t xml:space="preserve"> para o desenvolvimento de jogos baseados em modelos de processos de negócio, ele também pode ser utilizado para criar jogos de </w:t>
-      </w:r>
-      <w:r>
-        <w:rPr>
-          <w:lang w:val="pt-BR"/>
-        </w:rPr>
-        <w:t>diferentes gêneros.</w:t>
-      </w:r>
-    </w:p>
-    <w:p>
-      <w:pPr>
-        <w:jc w:val="both"/>
-        <w:rPr>
-          <w:lang w:val="pt-BR"/>
-        </w:rPr>
-      </w:pPr>
-    </w:p>
-    <w:p>
-      <w:pPr>
-        <w:jc w:val="both"/>
-        <w:rPr>
-          <w:lang w:val="pt-BR"/>
-        </w:rPr>
-      </w:pPr>
+        <w:t>, onde é apresentado um método que permite transformar elementos de modelos de processos de negócio em elementos de design de jogos</w:t>
+      </w:r>
+      <w:r>
+        <w:rPr>
+          <w:color w:val="C00000"/>
+          <w:lang w:val="pt-BR"/>
+        </w:rPr>
+        <w:t>.</w:t>
+      </w:r>
+      <w:r>
+        <w:rPr>
+          <w:color w:val="C00000"/>
+          <w:lang w:val="pt-BR"/>
+        </w:rPr>
+        <w:t xml:space="preserve"> [detalhar mais sobre os benefícios dos jogos deste gênero]</w:t>
+      </w:r>
+      <w:r>
+        <w:rPr>
+          <w:lang w:val="pt-BR"/>
+        </w:rPr>
+        <w:t>.</w:t>
+      </w:r>
+    </w:p>
+    <w:p>
+      <w:pPr>
+        <w:jc w:val="both"/>
+        <w:rPr>
+          <w:lang w:val="pt-BR"/>
+        </w:rPr>
+      </w:pPr>
+    </w:p>
+    <w:p>
+      <w:pPr>
+        <w:jc w:val="both"/>
+        <w:rPr>
+          <w:lang w:val="pt-BR"/>
+        </w:rPr>
+      </w:pPr>
+      <w:r>
+        <w:rPr>
+          <w:lang w:val="pt-BR"/>
+        </w:rPr>
+        <w:t>Além do suporte completo para o desenvolvimento de jogos baseados em modelos de processos de negócio, este motor de jogo também pode ser utilizado para criar jogos de diferentes gêneros e propósitos.</w:t>
+      </w:r>
     </w:p>
     <w:p>
       <w:pPr>
@@ -3496,7 +3450,7 @@
           <w:lang w:val="pt-BR"/>
         </w:rPr>
       </w:pPr>
-      <w:bookmarkStart w:id="3" w:name="_Toc35377399"/>
+      <w:bookmarkStart w:id="2" w:name="_Toc35541179"/>
       <w:r>
         <w:rPr>
           <w:b/>
@@ -3522,7 +3476,7 @@
         </w:rPr>
         <w:t>Arquitetura</w:t>
       </w:r>
-      <w:bookmarkEnd w:id="3"/>
+      <w:bookmarkEnd w:id="2"/>
     </w:p>
     <w:p>
       <w:pPr>
@@ -3681,7 +3635,7 @@
           <w:lang w:val="pt-BR"/>
         </w:rPr>
       </w:pPr>
-      <w:bookmarkStart w:id="4" w:name="_Toc35377400"/>
+      <w:bookmarkStart w:id="3" w:name="_Toc35541180"/>
       <w:r>
         <w:rPr>
           <w:b/>
@@ -3690,7 +3644,7 @@
         </w:rPr>
         <w:t>2.1 Camada de Hardware</w:t>
       </w:r>
-      <w:bookmarkEnd w:id="4"/>
+      <w:bookmarkEnd w:id="3"/>
     </w:p>
     <w:p>
       <w:pPr>
@@ -3849,25 +3803,55 @@
         <w:rPr>
           <w:lang w:val="pt-BR"/>
         </w:rPr>
-        <w:t xml:space="preserve"> computação paralela. </w:t>
-      </w:r>
-      <w:r>
-        <w:rPr>
-          <w:lang w:val="pt-BR"/>
-        </w:rPr>
-        <w:t>Estas considerações são essenciais pois a evolução do hardware</w:t>
-      </w:r>
-      <w:r>
-        <w:rPr>
-          <w:lang w:val="pt-BR"/>
-        </w:rPr>
-        <w:t xml:space="preserve"> chegou em um nível onde praticamente todos os sistemas possuem processadores</w:t>
-      </w:r>
-      <w:r>
-        <w:rPr>
-          <w:lang w:val="pt-BR"/>
-        </w:rPr>
-        <w:t xml:space="preserve"> que possuem </w:t>
+        <w:t xml:space="preserve"> computação paralela.</w:t>
+      </w:r>
+      <w:r>
+        <w:rPr>
+          <w:lang w:val="pt-BR"/>
+        </w:rPr>
+        <w:t xml:space="preserve"> A</w:t>
+      </w:r>
+      <w:r>
+        <w:rPr>
+          <w:lang w:val="pt-BR"/>
+        </w:rPr>
+        <w:t xml:space="preserve"> evolução do hardware</w:t>
+      </w:r>
+      <w:r>
+        <w:rPr>
+          <w:lang w:val="pt-BR"/>
+        </w:rPr>
+        <w:t xml:space="preserve"> chegou em um nível onde praticamente todos os sistemas</w:t>
+      </w:r>
+      <w:r>
+        <w:rPr>
+          <w:lang w:val="pt-BR"/>
+        </w:rPr>
+        <w:t xml:space="preserve"> computacionais atuais</w:t>
+      </w:r>
+      <w:r>
+        <w:rPr>
+          <w:lang w:val="pt-BR"/>
+        </w:rPr>
+        <w:t xml:space="preserve"> possuem processadores</w:t>
+      </w:r>
+      <w:r>
+        <w:rPr>
+          <w:lang w:val="pt-BR"/>
+        </w:rPr>
+        <w:t xml:space="preserve"> </w:t>
+      </w:r>
+      <w:r>
+        <w:rPr>
+          <w:lang w:val="pt-BR"/>
+        </w:rPr>
+        <w:t>com</w:t>
+      </w:r>
+      <w:r>
+        <w:rPr>
+          <w:lang w:val="pt-BR"/>
+        </w:rPr>
+        <w:t xml:space="preserve"> </w:t>
       </w:r>
       <w:r>
         <w:rPr>
@@ -3899,14 +3883,14 @@
         <w:rPr>
           <w:lang w:val="pt-BR"/>
         </w:rPr>
-        <w:t xml:space="preserve">cada cluster de quatro núcleos compartilham a mesma memória cache (L2) e todos os núcleos </w:t>
+        <w:t xml:space="preserve">cada cluster de quatro núcleos compartilham a mesma memória cache (L2) e todos os núcleos compartilham a mesma memória RAM </w:t>
       </w:r>
       <w:r>
         <w:rPr>
           <w:lang w:val="pt-BR"/>
         </w:rPr>
         <w:lastRenderedPageBreak/>
-        <w:t>compartilham a mesma memória RAM formando uma arquitetura de memória NUMA (</w:t>
+        <w:t>formando uma arquitetura de memória NUMA (</w:t>
       </w:r>
       <w:r>
         <w:rPr>
@@ -3978,7 +3962,19 @@
         <w:rPr>
           <w:lang w:val="pt-BR"/>
         </w:rPr>
-        <w:t>A utilização de paralelismo é fundamental para a criação de jogos de alto desempenho e está intimamente relacionada com o sistema de hardware.</w:t>
+        <w:t>A utilização de paralelismo é fundamental para a criação de jogos de alto desempenho e está intimamente relacionada com o</w:t>
+      </w:r>
+      <w:r>
+        <w:rPr>
+          <w:lang w:val="pt-BR"/>
+        </w:rPr>
+        <w:t xml:space="preserve"> </w:t>
+      </w:r>
+      <w:r>
+        <w:rPr>
+          <w:lang w:val="pt-BR"/>
+        </w:rPr>
+        <w:t>hardware.</w:t>
       </w:r>
       <w:r>
         <w:rPr>
@@ -4004,7 +4000,7 @@
           <w:lang w:val="pt-BR"/>
         </w:rPr>
       </w:pPr>
-      <w:bookmarkStart w:id="5" w:name="_Toc35377401"/>
+      <w:bookmarkStart w:id="4" w:name="_Toc35541181"/>
       <w:r>
         <w:rPr>
           <w:b/>
@@ -4029,7 +4025,7 @@
         </w:rPr>
         <w:t>Sistema Operacionais</w:t>
       </w:r>
-      <w:bookmarkEnd w:id="5"/>
+      <w:bookmarkEnd w:id="4"/>
     </w:p>
     <w:p>
       <w:pPr>
@@ -4056,7 +4052,93 @@
         <w:rPr>
           <w:lang w:val="pt-BR"/>
         </w:rPr>
-        <w:t xml:space="preserve"> Existem muitos elementos em um jogo digital que são dependentes do tipo do sistema operacional como o gerenciamento de janelas da interface gráfica, biblioteca de threads, sistema de arquivos e, assim por diante. </w:t>
+        <w:t xml:space="preserve"> Existem muitos elementos </w:t>
+      </w:r>
+      <w:r>
+        <w:rPr>
+          <w:lang w:val="pt-BR"/>
+        </w:rPr>
+        <w:t>de um software</w:t>
+      </w:r>
+      <w:r>
+        <w:rPr>
+          <w:lang w:val="pt-BR"/>
+        </w:rPr>
+        <w:t xml:space="preserve"> que são dependentes d</w:t>
+      </w:r>
+      <w:r>
+        <w:rPr>
+          <w:lang w:val="pt-BR"/>
+        </w:rPr>
+        <w:t>o</w:t>
+      </w:r>
+      <w:r>
+        <w:rPr>
+          <w:lang w:val="pt-BR"/>
+        </w:rPr>
+        <w:t xml:space="preserve"> sistema operacional</w:t>
+      </w:r>
+      <w:r>
+        <w:rPr>
+          <w:lang w:val="pt-BR"/>
+        </w:rPr>
+        <w:t xml:space="preserve">. Por exemplo, cada sistema operacional possui a sua própria maneira de gerenciar as janelas de aplicações. Microsoft Windows utiliza </w:t>
+      </w:r>
+      <w:proofErr w:type="spellStart"/>
+      <w:r>
+        <w:rPr>
+          <w:lang w:val="pt-BR"/>
+        </w:rPr>
+        <w:t>WinAPI</w:t>
+      </w:r>
+      <w:proofErr w:type="spellEnd"/>
+      <w:r>
+        <w:rPr>
+          <w:lang w:val="pt-BR"/>
+        </w:rPr>
+        <w:t xml:space="preserve"> [explicar o que é </w:t>
+      </w:r>
+      <w:proofErr w:type="spellStart"/>
+      <w:r>
+        <w:rPr>
+          <w:lang w:val="pt-BR"/>
+        </w:rPr>
+        <w:t>WinAPi</w:t>
+      </w:r>
+      <w:proofErr w:type="spellEnd"/>
+      <w:r>
+        <w:rPr>
+          <w:lang w:val="pt-BR"/>
+        </w:rPr>
+        <w:t xml:space="preserve">] e o Linux utiliza </w:t>
+      </w:r>
+      <w:proofErr w:type="spellStart"/>
+      <w:r>
+        <w:rPr>
+          <w:lang w:val="pt-BR"/>
+        </w:rPr>
+        <w:t>XWindow</w:t>
+      </w:r>
+      <w:proofErr w:type="spellEnd"/>
+      <w:r>
+        <w:rPr>
+          <w:lang w:val="pt-BR"/>
+        </w:rPr>
+        <w:t xml:space="preserve"> [explicar o que é </w:t>
+      </w:r>
+      <w:proofErr w:type="spellStart"/>
+      <w:r>
+        <w:rPr>
+          <w:lang w:val="pt-BR"/>
+        </w:rPr>
+        <w:t>XWindow</w:t>
+      </w:r>
+      <w:proofErr w:type="spellEnd"/>
+      <w:r>
+        <w:rPr>
+          <w:lang w:val="pt-BR"/>
+        </w:rPr>
+        <w:t xml:space="preserve">] para criar as janelas das aplicações. Além disso, cada sistema operacional possui a sua própria biblioteca de threads, sistema de arquivos, gerenciamento de mensagens e assim por diante. </w:t>
       </w:r>
       <w:r>
         <w:rPr>
@@ -4096,7 +4178,7 @@
           <w:lang w:val="pt-BR"/>
         </w:rPr>
       </w:pPr>
-      <w:bookmarkStart w:id="6" w:name="_Toc35377402"/>
+      <w:bookmarkStart w:id="5" w:name="_Toc35541182"/>
       <w:r>
         <w:rPr>
           <w:b/>
@@ -4121,7 +4203,7 @@
         </w:rPr>
         <w:t>API de Terceiros</w:t>
       </w:r>
-      <w:bookmarkEnd w:id="6"/>
+      <w:bookmarkEnd w:id="5"/>
     </w:p>
     <w:p>
       <w:pPr>
@@ -4143,6 +4225,12 @@
           <w:lang w:val="pt-BR"/>
         </w:rPr>
         <w:t>O projeto utiliza API</w:t>
+      </w:r>
+      <w:r>
+        <w:rPr>
+          <w:lang w:val="pt-BR"/>
+        </w:rPr>
+        <w:t>s</w:t>
       </w:r>
       <w:r>
         <w:rPr>
@@ -4286,7 +4374,7 @@
           <w:lang w:val="pt-BR"/>
         </w:rPr>
       </w:pPr>
-      <w:bookmarkStart w:id="7" w:name="_Toc35377403"/>
+      <w:bookmarkStart w:id="6" w:name="_Toc35541183"/>
       <w:r>
         <w:rPr>
           <w:b/>
@@ -4295,7 +4383,7 @@
         </w:rPr>
         <w:t>2.4 Camada Multiplataforma</w:t>
       </w:r>
-      <w:bookmarkEnd w:id="7"/>
+      <w:bookmarkEnd w:id="6"/>
     </w:p>
     <w:p>
       <w:pPr>
@@ -4322,31 +4410,61 @@
         <w:rPr>
           <w:lang w:val="pt-BR"/>
         </w:rPr>
-        <w:t>encapsulam os objetos e funções específicas de hardware e de sistemas operacionais, fornecendo assim, funcionalidades para o motor de jogo de forma independente de plataforma. Por exemplo, cada sistema operacional gerencia as janelas das aplicações através de sua própria interface gráfica do usuário.</w:t>
-      </w:r>
-      <w:r>
-        <w:rPr>
-          <w:lang w:val="pt-BR"/>
-        </w:rPr>
-        <w:t xml:space="preserve"> Utilizando o polimorfismo (conceito de programação orientado a objetos)</w:t>
-      </w:r>
-      <w:r>
-        <w:rPr>
-          <w:lang w:val="pt-BR"/>
-        </w:rPr>
-        <w:t>, o motor de jogo pode utilizar objetos de classes básicas que apontam para as classes específicas de plataformas. Dessa forma, o código do motor de jogo</w:t>
-      </w:r>
-      <w:r>
-        <w:rPr>
-          <w:lang w:val="pt-BR"/>
-        </w:rPr>
-        <w:t xml:space="preserve"> </w:t>
-      </w:r>
-      <w:r>
-        <w:rPr>
-          <w:lang w:val="pt-BR"/>
-        </w:rPr>
-        <w:t>se torna independente de plataforma.</w:t>
+        <w:t xml:space="preserve">encapsulam os objetos e funções específicas </w:t>
+      </w:r>
+      <w:r>
+        <w:rPr>
+          <w:lang w:val="pt-BR"/>
+        </w:rPr>
+        <w:t>dos</w:t>
+      </w:r>
+      <w:r>
+        <w:rPr>
+          <w:lang w:val="pt-BR"/>
+        </w:rPr>
+        <w:t xml:space="preserve"> sistemas operacionais</w:t>
+      </w:r>
+      <w:r>
+        <w:rPr>
+          <w:lang w:val="pt-BR"/>
+        </w:rPr>
+        <w:t xml:space="preserve"> e d</w:t>
+      </w:r>
+      <w:r>
+        <w:rPr>
+          <w:lang w:val="pt-BR"/>
+        </w:rPr>
+        <w:t>o</w:t>
+      </w:r>
+      <w:r>
+        <w:rPr>
+          <w:lang w:val="pt-BR"/>
+        </w:rPr>
+        <w:t xml:space="preserve"> hardware (por exemplo, registradores especiais)</w:t>
+      </w:r>
+      <w:r>
+        <w:rPr>
+          <w:lang w:val="pt-BR"/>
+        </w:rPr>
+        <w:t>, fornecendo assim, funcionalidades para o motor de jogo de forma independente de plataforma.</w:t>
+      </w:r>
+      <w:r>
+        <w:rPr>
+          <w:lang w:val="pt-BR"/>
+        </w:rPr>
+        <w:t xml:space="preserve"> A ideia é utilizar o </w:t>
+      </w:r>
+      <w:r>
+        <w:rPr>
+          <w:lang w:val="pt-BR"/>
+        </w:rPr>
+        <w:t>polimorfismo (conceito de programação orientado a objetos)</w:t>
+      </w:r>
+      <w:r>
+        <w:rPr>
+          <w:lang w:val="pt-BR"/>
+        </w:rPr>
+        <w:t xml:space="preserve"> para manipular esses componentes específicos de forma independente.</w:t>
       </w:r>
     </w:p>
     <w:p>
@@ -4368,11 +4486,12 @@
         <w:rPr>
           <w:noProof/>
         </w:rPr>
+        <w:lastRenderedPageBreak/>
         <w:drawing>
-          <wp:inline distT="0" distB="0" distL="0" distR="0" wp14:anchorId="3B53351D" wp14:editId="7B184228">
-            <wp:extent cx="3286125" cy="1833694"/>
-            <wp:effectExtent l="0" t="0" r="0" b="0"/>
-            <wp:docPr id="6" name="Picture 6"/>
+          <wp:inline distT="0" distB="0" distL="0" distR="0" wp14:anchorId="48B40977" wp14:editId="4FDB4E43">
+            <wp:extent cx="4400550" cy="3438525"/>
+            <wp:effectExtent l="0" t="0" r="0" b="9525"/>
+            <wp:docPr id="1" name="Picture 1"/>
             <wp:cNvGraphicFramePr>
               <a:graphicFrameLocks xmlns:a="http://schemas.openxmlformats.org/drawingml/2006/main" noChangeAspect="1"/>
             </wp:cNvGraphicFramePr>
@@ -4380,7 +4499,7 @@
               <a:graphicData uri="http://schemas.openxmlformats.org/drawingml/2006/picture">
                 <pic:pic xmlns:pic="http://schemas.openxmlformats.org/drawingml/2006/picture">
                   <pic:nvPicPr>
-                    <pic:cNvPr id="0" name="Picture 7"/>
+                    <pic:cNvPr id="0" name="Picture 1"/>
                     <pic:cNvPicPr>
                       <a:picLocks noChangeAspect="1" noChangeArrowheads="1"/>
                     </pic:cNvPicPr>
@@ -4401,7 +4520,7 @@
                   <pic:spPr bwMode="auto">
                     <a:xfrm>
                       <a:off x="0" y="0"/>
-                      <a:ext cx="3298965" cy="1840859"/>
+                      <a:ext cx="4400550" cy="3438525"/>
                     </a:xfrm>
                     <a:prstGeom prst="rect">
                       <a:avLst/>
@@ -4454,6 +4573,672 @@
     </w:p>
     <w:p>
       <w:pPr>
+        <w:jc w:val="both"/>
+        <w:rPr>
+          <w:lang w:val="pt-BR"/>
+        </w:rPr>
+      </w:pPr>
+    </w:p>
+    <w:p>
+      <w:pPr>
+        <w:jc w:val="both"/>
+        <w:rPr>
+          <w:lang w:val="pt-BR"/>
+        </w:rPr>
+      </w:pPr>
+      <w:r>
+        <w:rPr>
+          <w:lang w:val="pt-BR"/>
+        </w:rPr>
+        <w:t xml:space="preserve">Outro componente essencial desta camada é a classe </w:t>
+      </w:r>
+      <w:proofErr w:type="spellStart"/>
+      <w:r>
+        <w:rPr>
+          <w:lang w:val="pt-BR"/>
+        </w:rPr>
+        <w:t>TimeHandler</w:t>
+      </w:r>
+      <w:proofErr w:type="spellEnd"/>
+      <w:r>
+        <w:rPr>
+          <w:lang w:val="pt-BR"/>
+        </w:rPr>
+        <w:t xml:space="preserve"> responsável por calcular o tempo de duração </w:t>
+      </w:r>
+      <w:r>
+        <w:rPr>
+          <w:lang w:val="pt-BR"/>
+        </w:rPr>
+        <w:t xml:space="preserve">de cada </w:t>
+      </w:r>
+      <w:r>
+        <w:rPr>
+          <w:lang w:val="pt-BR"/>
+        </w:rPr>
+        <w:t>loop do motor de jogo</w:t>
+      </w:r>
+      <w:r>
+        <w:rPr>
+          <w:lang w:val="pt-BR"/>
+        </w:rPr>
+        <w:t xml:space="preserve"> em microssegundos </w:t>
+      </w:r>
+      <w:bookmarkStart w:id="7" w:name="_Hlk35553466"/>
+      <w:r>
+        <w:rPr>
+          <w:lang w:val="pt-BR"/>
+        </w:rPr>
+        <w:t>(</w:t>
+      </w:r>
+      <w:r>
+        <w:rPr>
+          <w:rFonts w:cstheme="minorHAnsi"/>
+          <w:lang w:val="pt-BR"/>
+        </w:rPr>
+        <w:t>µ</w:t>
+      </w:r>
+      <w:r>
+        <w:rPr>
+          <w:lang w:val="pt-BR"/>
+        </w:rPr>
+        <w:t>)</w:t>
+      </w:r>
+      <w:r>
+        <w:rPr>
+          <w:lang w:val="pt-BR"/>
+        </w:rPr>
+        <w:t>.</w:t>
+      </w:r>
+      <w:r>
+        <w:rPr>
+          <w:lang w:val="pt-BR"/>
+        </w:rPr>
+        <w:t xml:space="preserve"> </w:t>
+      </w:r>
+      <w:bookmarkEnd w:id="7"/>
+      <w:r>
+        <w:rPr>
+          <w:lang w:val="pt-BR"/>
+        </w:rPr>
+        <w:t xml:space="preserve">De fato, existem diversas formas de se obter o tempo percorrido desde o momento em que a máquina foi ligada como, por exemplo, time() da biblioteca padrão de C que retorna o tempo percorrido em segundos ou </w:t>
+      </w:r>
+      <w:proofErr w:type="spellStart"/>
+      <w:r>
+        <w:rPr>
+          <w:lang w:val="pt-BR"/>
+        </w:rPr>
+        <w:t>GetTickCount</w:t>
+      </w:r>
+      <w:proofErr w:type="spellEnd"/>
+      <w:r>
+        <w:rPr>
+          <w:lang w:val="pt-BR"/>
+        </w:rPr>
+        <w:t xml:space="preserve">() da </w:t>
+      </w:r>
+      <w:proofErr w:type="spellStart"/>
+      <w:r>
+        <w:rPr>
+          <w:lang w:val="pt-BR"/>
+        </w:rPr>
+        <w:t>WinAPI</w:t>
+      </w:r>
+      <w:proofErr w:type="spellEnd"/>
+      <w:r>
+        <w:rPr>
+          <w:lang w:val="pt-BR"/>
+        </w:rPr>
+        <w:t xml:space="preserve"> que retorna em milissegundos. Entretanto, para o nosso motor de jogo, utilizamos uma outra forma de obter o tempo com a maior resolução possível: tempo em ciclos da CPU (unidade de processamento central). </w:t>
+      </w:r>
+      <w:r>
+        <w:rPr>
+          <w:lang w:val="pt-BR"/>
+        </w:rPr>
+        <w:t xml:space="preserve">Nos processadores modernos, existe um registrador especial chamado de </w:t>
+      </w:r>
+      <w:r>
+        <w:rPr>
+          <w:i/>
+          <w:iCs/>
+          <w:lang w:val="pt-BR"/>
+        </w:rPr>
+        <w:t xml:space="preserve">High </w:t>
+      </w:r>
+      <w:proofErr w:type="spellStart"/>
+      <w:r>
+        <w:rPr>
+          <w:i/>
+          <w:iCs/>
+          <w:lang w:val="pt-BR"/>
+        </w:rPr>
+        <w:t>Resolution</w:t>
+      </w:r>
+      <w:proofErr w:type="spellEnd"/>
+      <w:r>
+        <w:rPr>
+          <w:i/>
+          <w:iCs/>
+          <w:lang w:val="pt-BR"/>
+        </w:rPr>
+        <w:t xml:space="preserve"> Timer</w:t>
+      </w:r>
+      <w:r>
+        <w:rPr>
+          <w:lang w:val="pt-BR"/>
+        </w:rPr>
+        <w:t xml:space="preserve"> que é basicamente um contador de ciclos da CPU</w:t>
+      </w:r>
+      <w:r>
+        <w:rPr>
+          <w:lang w:val="pt-BR"/>
+        </w:rPr>
+        <w:t xml:space="preserve"> </w:t>
+      </w:r>
+      <w:r>
+        <w:rPr>
+          <w:lang w:val="pt-BR"/>
+        </w:rPr>
+        <w:t xml:space="preserve">desde o momento em que foi ligado. </w:t>
+      </w:r>
+      <w:r>
+        <w:rPr>
+          <w:lang w:val="pt-BR"/>
+        </w:rPr>
+        <w:t xml:space="preserve">Com ele, conseguimos facilmente realizar uma conversão de ciclos por segundo para microssegundos </w:t>
+      </w:r>
+      <w:r>
+        <w:rPr>
+          <w:lang w:val="pt-BR"/>
+        </w:rPr>
+        <w:t>(</w:t>
+      </w:r>
+      <w:r>
+        <w:rPr>
+          <w:rFonts w:cstheme="minorHAnsi"/>
+          <w:lang w:val="pt-BR"/>
+        </w:rPr>
+        <w:t>µ</w:t>
+      </w:r>
+      <w:r>
+        <w:rPr>
+          <w:lang w:val="pt-BR"/>
+        </w:rPr>
+        <w:t>).</w:t>
+      </w:r>
+    </w:p>
+    <w:p>
+      <w:pPr>
+        <w:jc w:val="both"/>
+        <w:rPr>
+          <w:lang w:val="pt-BR"/>
+        </w:rPr>
+      </w:pPr>
+    </w:p>
+    <w:p>
+      <w:pPr>
+        <w:jc w:val="both"/>
+        <w:rPr>
+          <w:lang w:val="pt-BR"/>
+        </w:rPr>
+      </w:pPr>
+      <w:r>
+        <w:rPr>
+          <w:lang w:val="pt-BR"/>
+        </w:rPr>
+        <w:t>Demonstração do cálculo da duração do quadro para Microsoft Windows:</w:t>
+      </w:r>
+    </w:p>
+    <w:p>
+      <w:pPr>
+        <w:jc w:val="both"/>
+        <w:rPr>
+          <w:lang w:val="pt-BR"/>
+        </w:rPr>
+      </w:pPr>
+      <w:r>
+        <w:rPr>
+          <w:lang w:val="pt-BR"/>
+        </w:rPr>
+        <w:tab/>
+        <w:t>// loop do motor de jogo</w:t>
+      </w:r>
+    </w:p>
+    <w:p>
+      <w:pPr>
+        <w:jc w:val="both"/>
+        <w:rPr>
+          <w:lang w:val="pt-BR"/>
+        </w:rPr>
+      </w:pPr>
+      <w:r>
+        <w:rPr>
+          <w:lang w:val="pt-BR"/>
+        </w:rPr>
+        <w:tab/>
+      </w:r>
+      <w:proofErr w:type="spellStart"/>
+      <w:r>
+        <w:rPr>
+          <w:lang w:val="pt-BR"/>
+        </w:rPr>
+        <w:t>while</w:t>
+      </w:r>
+      <w:proofErr w:type="spellEnd"/>
+      <w:r>
+        <w:rPr>
+          <w:lang w:val="pt-BR"/>
+        </w:rPr>
+        <w:t>(</w:t>
+      </w:r>
+      <w:proofErr w:type="spellStart"/>
+      <w:r>
+        <w:rPr>
+          <w:lang w:val="pt-BR"/>
+        </w:rPr>
+        <w:t>isDone</w:t>
+      </w:r>
+      <w:proofErr w:type="spellEnd"/>
+      <w:r>
+        <w:rPr>
+          <w:lang w:val="pt-BR"/>
+        </w:rPr>
+        <w:t>)</w:t>
+      </w:r>
+    </w:p>
+    <w:p>
+      <w:pPr>
+        <w:jc w:val="both"/>
+        <w:rPr>
+          <w:lang w:val="pt-BR"/>
+        </w:rPr>
+      </w:pPr>
+      <w:r>
+        <w:rPr>
+          <w:lang w:val="pt-BR"/>
+        </w:rPr>
+        <w:tab/>
+        <w:t>{</w:t>
+      </w:r>
+    </w:p>
+    <w:p>
+      <w:pPr>
+        <w:jc w:val="both"/>
+        <w:rPr>
+          <w:lang w:val="pt-BR"/>
+        </w:rPr>
+      </w:pPr>
+      <w:r>
+        <w:rPr>
+          <w:lang w:val="pt-BR"/>
+        </w:rPr>
+        <w:tab/>
+      </w:r>
+      <w:r>
+        <w:rPr>
+          <w:lang w:val="pt-BR"/>
+        </w:rPr>
+        <w:tab/>
+        <w:t>// início do loop</w:t>
+      </w:r>
+    </w:p>
+    <w:p>
+      <w:pPr>
+        <w:jc w:val="both"/>
+        <w:rPr>
+          <w:lang w:val="pt-BR"/>
+        </w:rPr>
+      </w:pPr>
+      <w:r>
+        <w:rPr>
+          <w:lang w:val="pt-BR"/>
+        </w:rPr>
+        <w:tab/>
+      </w:r>
+      <w:r>
+        <w:rPr>
+          <w:lang w:val="pt-BR"/>
+        </w:rPr>
+        <w:tab/>
+      </w:r>
+      <w:proofErr w:type="spellStart"/>
+      <w:r>
+        <w:rPr>
+          <w:lang w:val="pt-BR"/>
+        </w:rPr>
+        <w:t>QueryPerformanceCounter</w:t>
+      </w:r>
+      <w:proofErr w:type="spellEnd"/>
+      <w:r>
+        <w:rPr>
+          <w:lang w:val="pt-BR"/>
+        </w:rPr>
+        <w:t>(&amp;</w:t>
+      </w:r>
+      <w:proofErr w:type="spellStart"/>
+      <w:r>
+        <w:rPr>
+          <w:lang w:val="pt-BR"/>
+        </w:rPr>
+        <w:t>startTime</w:t>
+      </w:r>
+      <w:proofErr w:type="spellEnd"/>
+      <w:r>
+        <w:rPr>
+          <w:lang w:val="pt-BR"/>
+        </w:rPr>
+        <w:t>); // obtém o tempo do</w:t>
+      </w:r>
+      <w:r>
+        <w:rPr>
+          <w:lang w:val="pt-BR"/>
+        </w:rPr>
+        <w:t xml:space="preserve"> registrador</w:t>
+      </w:r>
+    </w:p>
+    <w:p>
+      <w:pPr>
+        <w:jc w:val="both"/>
+        <w:rPr>
+          <w:lang w:val="pt-BR"/>
+        </w:rPr>
+      </w:pPr>
+      <w:r>
+        <w:rPr>
+          <w:lang w:val="pt-BR"/>
+        </w:rPr>
+        <w:tab/>
+      </w:r>
+      <w:r>
+        <w:rPr>
+          <w:lang w:val="pt-BR"/>
+        </w:rPr>
+        <w:tab/>
+        <w:t>...</w:t>
+      </w:r>
+    </w:p>
+    <w:p>
+      <w:pPr>
+        <w:jc w:val="both"/>
+        <w:rPr>
+          <w:lang w:val="pt-BR"/>
+        </w:rPr>
+      </w:pPr>
+      <w:r>
+        <w:rPr>
+          <w:lang w:val="pt-BR"/>
+        </w:rPr>
+        <w:tab/>
+      </w:r>
+      <w:r>
+        <w:rPr>
+          <w:lang w:val="pt-BR"/>
+        </w:rPr>
+        <w:tab/>
+        <w:t>// fim do loop</w:t>
+      </w:r>
+    </w:p>
+    <w:p>
+      <w:pPr>
+        <w:jc w:val="both"/>
+        <w:rPr>
+          <w:lang w:val="pt-BR"/>
+        </w:rPr>
+      </w:pPr>
+      <w:r>
+        <w:rPr>
+          <w:lang w:val="pt-BR"/>
+        </w:rPr>
+        <w:tab/>
+      </w:r>
+      <w:r>
+        <w:rPr>
+          <w:lang w:val="pt-BR"/>
+        </w:rPr>
+        <w:tab/>
+      </w:r>
+      <w:proofErr w:type="spellStart"/>
+      <w:r>
+        <w:rPr>
+          <w:lang w:val="pt-BR"/>
+        </w:rPr>
+        <w:t>QueryPerfomanceCounter</w:t>
+      </w:r>
+      <w:proofErr w:type="spellEnd"/>
+      <w:r>
+        <w:rPr>
+          <w:lang w:val="pt-BR"/>
+        </w:rPr>
+        <w:t>(&amp;</w:t>
+      </w:r>
+      <w:proofErr w:type="spellStart"/>
+      <w:r>
+        <w:rPr>
+          <w:lang w:val="pt-BR"/>
+        </w:rPr>
+        <w:t>endTime</w:t>
+      </w:r>
+      <w:proofErr w:type="spellEnd"/>
+      <w:r>
+        <w:rPr>
+          <w:lang w:val="pt-BR"/>
+        </w:rPr>
+        <w:t>); // obtém o tempo novamente</w:t>
+      </w:r>
+    </w:p>
+    <w:p>
+      <w:pPr>
+        <w:jc w:val="both"/>
+        <w:rPr>
+          <w:lang w:val="pt-BR"/>
+        </w:rPr>
+      </w:pPr>
+      <w:r>
+        <w:rPr>
+          <w:lang w:val="pt-BR"/>
+        </w:rPr>
+        <w:lastRenderedPageBreak/>
+        <w:tab/>
+      </w:r>
+      <w:r>
+        <w:rPr>
+          <w:lang w:val="pt-BR"/>
+        </w:rPr>
+        <w:tab/>
+      </w:r>
+      <w:proofErr w:type="spellStart"/>
+      <w:r>
+        <w:rPr>
+          <w:lang w:val="pt-BR"/>
+        </w:rPr>
+        <w:t>frameTime.QuadPart</w:t>
+      </w:r>
+      <w:proofErr w:type="spellEnd"/>
+      <w:r>
+        <w:rPr>
+          <w:lang w:val="pt-BR"/>
+        </w:rPr>
+        <w:t xml:space="preserve"> = </w:t>
+      </w:r>
+      <w:proofErr w:type="spellStart"/>
+      <w:r>
+        <w:rPr>
+          <w:lang w:val="pt-BR"/>
+        </w:rPr>
+        <w:t>endTime.QuadPart</w:t>
+      </w:r>
+      <w:proofErr w:type="spellEnd"/>
+      <w:r>
+        <w:rPr>
+          <w:lang w:val="pt-BR"/>
+        </w:rPr>
+        <w:t xml:space="preserve"> – </w:t>
+      </w:r>
+      <w:proofErr w:type="spellStart"/>
+      <w:r>
+        <w:rPr>
+          <w:lang w:val="pt-BR"/>
+        </w:rPr>
+        <w:t>startTime.QuadPart</w:t>
+      </w:r>
+      <w:proofErr w:type="spellEnd"/>
+      <w:r>
+        <w:rPr>
+          <w:lang w:val="pt-BR"/>
+        </w:rPr>
+        <w:t>; // tempo do q</w:t>
+      </w:r>
+      <w:r>
+        <w:rPr>
+          <w:lang w:val="pt-BR"/>
+        </w:rPr>
+        <w:t>uadro em ciclos</w:t>
+      </w:r>
+    </w:p>
+    <w:p>
+      <w:pPr>
+        <w:jc w:val="both"/>
+        <w:rPr>
+          <w:lang w:val="pt-BR"/>
+        </w:rPr>
+      </w:pPr>
+      <w:r>
+        <w:rPr>
+          <w:lang w:val="pt-BR"/>
+        </w:rPr>
+        <w:tab/>
+      </w:r>
+      <w:r>
+        <w:rPr>
+          <w:lang w:val="pt-BR"/>
+        </w:rPr>
+        <w:tab/>
+        <w:t>// conversão para microssegundos</w:t>
+      </w:r>
+    </w:p>
+    <w:p>
+      <w:pPr>
+        <w:jc w:val="both"/>
+      </w:pPr>
+      <w:r>
+        <w:rPr>
+          <w:lang w:val="pt-BR"/>
+        </w:rPr>
+        <w:tab/>
+      </w:r>
+      <w:r>
+        <w:rPr>
+          <w:lang w:val="pt-BR"/>
+        </w:rPr>
+        <w:tab/>
+      </w:r>
+      <w:proofErr w:type="spellStart"/>
+      <w:r>
+        <w:t>QueryPerformanceFrequency</w:t>
+      </w:r>
+      <w:proofErr w:type="spellEnd"/>
+      <w:r>
+        <w:t>(&amp;frequency);</w:t>
+      </w:r>
+    </w:p>
+    <w:p>
+      <w:pPr>
+        <w:jc w:val="both"/>
+      </w:pPr>
+      <w:r>
+        <w:tab/>
+      </w:r>
+      <w:r>
+        <w:tab/>
+      </w:r>
+      <w:proofErr w:type="spellStart"/>
+      <w:r>
+        <w:t>microSeconds</w:t>
+      </w:r>
+      <w:proofErr w:type="spellEnd"/>
+      <w:r>
+        <w:t xml:space="preserve"> = </w:t>
+      </w:r>
+      <w:proofErr w:type="spellStart"/>
+      <w:r>
+        <w:t>frameTime.Q</w:t>
+      </w:r>
+      <w:r>
+        <w:t>uadPart</w:t>
+      </w:r>
+      <w:proofErr w:type="spellEnd"/>
+      <w:r>
+        <w:t xml:space="preserve"> * 1000000 / </w:t>
+      </w:r>
+      <w:proofErr w:type="spellStart"/>
+      <w:r>
+        <w:t>frequency.QuadPart</w:t>
+      </w:r>
+      <w:proofErr w:type="spellEnd"/>
+      <w:r>
+        <w:t>;</w:t>
+      </w:r>
+    </w:p>
+    <w:p>
+      <w:pPr>
+        <w:jc w:val="both"/>
+      </w:pPr>
+      <w:r>
+        <w:tab/>
+        <w:t>}</w:t>
+      </w:r>
+    </w:p>
+    <w:p>
+      <w:pPr>
+        <w:jc w:val="both"/>
+      </w:pPr>
+    </w:p>
+    <w:p>
+      <w:pPr>
+        <w:jc w:val="both"/>
+        <w:rPr>
+          <w:lang w:val="pt-BR"/>
+        </w:rPr>
+      </w:pPr>
+      <w:r>
+        <w:rPr>
+          <w:lang w:val="pt-BR"/>
+        </w:rPr>
+        <w:t>A ideia da conversão d</w:t>
+      </w:r>
+      <w:r>
+        <w:rPr>
+          <w:lang w:val="pt-BR"/>
+        </w:rPr>
+        <w:t xml:space="preserve">e ciclos para microssegundos é multiplicar primeiro o número de ciclos por 1000000 </w:t>
+      </w:r>
+      <w:proofErr w:type="spellStart"/>
+      <w:r>
+        <w:rPr>
+          <w:lang w:val="pt-BR"/>
+        </w:rPr>
+        <w:t>microsegundos</w:t>
+      </w:r>
+      <w:proofErr w:type="spellEnd"/>
+      <w:r>
+        <w:rPr>
+          <w:lang w:val="pt-BR"/>
+        </w:rPr>
+        <w:t xml:space="preserve"> (equivalente a 1 segundo) e depois dividir pela frequência de ciclos por segundo.</w:t>
+      </w:r>
+    </w:p>
+    <w:p>
+      <w:pPr>
+        <w:jc w:val="both"/>
+        <w:rPr>
+          <w:lang w:val="pt-BR"/>
+        </w:rPr>
+      </w:pPr>
+      <w:bookmarkStart w:id="8" w:name="_GoBack"/>
+      <w:bookmarkEnd w:id="8"/>
+    </w:p>
+    <w:p>
+      <w:pPr>
         <w:pStyle w:val="Heading2"/>
         <w:rPr>
           <w:b/>
@@ -4461,17 +5246,16 @@
           <w:lang w:val="pt-BR"/>
         </w:rPr>
       </w:pPr>
-      <w:bookmarkStart w:id="8" w:name="_Toc35377404"/>
+      <w:bookmarkStart w:id="9" w:name="_Toc35541184"/>
       <w:r>
         <w:rPr>
           <w:b/>
           <w:bCs/>
           <w:lang w:val="pt-BR"/>
         </w:rPr>
-        <w:lastRenderedPageBreak/>
         <w:t>2.5 Camada Core</w:t>
       </w:r>
-      <w:bookmarkEnd w:id="8"/>
+      <w:bookmarkEnd w:id="9"/>
     </w:p>
     <w:p>
       <w:pPr>
@@ -4524,7 +5308,7 @@
           <w:lang w:val="pt-BR"/>
         </w:rPr>
       </w:pPr>
-      <w:bookmarkStart w:id="9" w:name="_Toc35377405"/>
+      <w:bookmarkStart w:id="10" w:name="_Toc35541185"/>
       <w:r>
         <w:rPr>
           <w:b/>
@@ -4533,7 +5317,7 @@
         </w:rPr>
         <w:t>2.5.1 Loop principal</w:t>
       </w:r>
-      <w:bookmarkEnd w:id="9"/>
+      <w:bookmarkEnd w:id="10"/>
     </w:p>
     <w:p>
       <w:pPr>
@@ -4552,7 +5336,7 @@
           <w:lang w:val="pt-BR"/>
         </w:rPr>
       </w:pPr>
-      <w:bookmarkStart w:id="10" w:name="_Toc35377406"/>
+      <w:bookmarkStart w:id="11" w:name="_Toc35541186"/>
       <w:r>
         <w:rPr>
           <w:b/>
@@ -4561,7 +5345,7 @@
         </w:rPr>
         <w:t>2.5.2 Controlando o tempo</w:t>
       </w:r>
-      <w:bookmarkEnd w:id="10"/>
+      <w:bookmarkEnd w:id="11"/>
     </w:p>
     <w:p>
       <w:pPr>
@@ -4580,7 +5364,7 @@
           <w:lang w:val="pt-BR"/>
         </w:rPr>
       </w:pPr>
-      <w:bookmarkStart w:id="11" w:name="_Toc35377407"/>
+      <w:bookmarkStart w:id="12" w:name="_Toc35541187"/>
       <w:r>
         <w:rPr>
           <w:b/>
@@ -4589,7 +5373,7 @@
         </w:rPr>
         <w:t>2.5.3 Janelas</w:t>
       </w:r>
-      <w:bookmarkEnd w:id="11"/>
+      <w:bookmarkEnd w:id="12"/>
     </w:p>
     <w:p>
       <w:pPr>
@@ -4608,7 +5392,7 @@
           <w:lang w:val="pt-BR"/>
         </w:rPr>
       </w:pPr>
-      <w:bookmarkStart w:id="12" w:name="_Toc35377408"/>
+      <w:bookmarkStart w:id="13" w:name="_Toc35541188"/>
       <w:r>
         <w:rPr>
           <w:b/>
@@ -4617,7 +5401,7 @@
         </w:rPr>
         <w:t>2.5.4 Eventos de Usuários</w:t>
       </w:r>
-      <w:bookmarkEnd w:id="12"/>
+      <w:bookmarkEnd w:id="13"/>
     </w:p>
     <w:p>
       <w:pPr>
@@ -4748,14 +5532,13 @@
           <w:lang w:val="pt-BR"/>
         </w:rPr>
       </w:pPr>
-      <w:bookmarkStart w:id="13" w:name="_Toc35377409"/>
+      <w:bookmarkStart w:id="14" w:name="_Toc35541189"/>
       <w:r>
         <w:rPr>
           <w:b/>
           <w:bCs/>
           <w:lang w:val="pt-BR"/>
         </w:rPr>
-        <w:lastRenderedPageBreak/>
         <w:t>3</w:t>
       </w:r>
       <w:r>
@@ -4766,7 +5549,7 @@
         </w:rPr>
         <w:t>. Configuração do Ambiente de Desenvolvimento</w:t>
       </w:r>
-      <w:bookmarkEnd w:id="13"/>
+      <w:bookmarkEnd w:id="14"/>
     </w:p>
     <w:p>
       <w:pPr>
@@ -4775,7 +5558,7 @@
           <w:lang w:val="pt-BR"/>
         </w:rPr>
       </w:pPr>
-      <w:bookmarkStart w:id="14" w:name="_Toc35377410"/>
+      <w:bookmarkStart w:id="15" w:name="_Toc35541190"/>
       <w:r>
         <w:rPr>
           <w:lang w:val="pt-BR"/>
@@ -4788,7 +5571,7 @@
         </w:rPr>
         <w:t>Dependências</w:t>
       </w:r>
-      <w:bookmarkEnd w:id="14"/>
+      <w:bookmarkEnd w:id="15"/>
     </w:p>
     <w:p>
       <w:pPr>
@@ -4797,7 +5580,7 @@
           <w:lang w:val="pt-BR"/>
         </w:rPr>
       </w:pPr>
-      <w:bookmarkStart w:id="15" w:name="_Toc35377411"/>
+      <w:bookmarkStart w:id="16" w:name="_Toc35541191"/>
       <w:r>
         <w:rPr>
           <w:lang w:val="pt-BR"/>
@@ -4818,7 +5601,7 @@
         </w:rPr>
         <w:t xml:space="preserve"> seu código</w:t>
       </w:r>
-      <w:bookmarkEnd w:id="15"/>
+      <w:bookmarkEnd w:id="16"/>
     </w:p>
     <w:p>
       <w:pPr>
@@ -4827,7 +5610,7 @@
           <w:lang w:val="pt-BR"/>
         </w:rPr>
       </w:pPr>
-      <w:bookmarkStart w:id="16" w:name="_Toc35377412"/>
+      <w:bookmarkStart w:id="17" w:name="_Toc35541192"/>
       <w:r>
         <w:rPr>
           <w:lang w:val="pt-BR"/>
@@ -4852,7 +5635,7 @@
         </w:rPr>
         <w:t>s</w:t>
       </w:r>
-      <w:bookmarkEnd w:id="16"/>
+      <w:bookmarkEnd w:id="17"/>
     </w:p>
     <w:p>
       <w:pPr>
@@ -4868,7 +5651,7 @@
           <w:lang w:val="pt-BR"/>
         </w:rPr>
       </w:pPr>
-      <w:bookmarkStart w:id="17" w:name="_Toc35377413"/>
+      <w:bookmarkStart w:id="18" w:name="_Toc35541193"/>
       <w:r>
         <w:rPr>
           <w:lang w:val="pt-BR"/>
@@ -4882,7 +5665,7 @@
         </w:rPr>
         <w:t>Engine</w:t>
       </w:r>
-      <w:bookmarkEnd w:id="17"/>
+      <w:bookmarkEnd w:id="18"/>
       <w:proofErr w:type="spellEnd"/>
     </w:p>
     <w:p>
@@ -4899,14 +5682,14 @@
           <w:lang w:val="pt-BR"/>
         </w:rPr>
       </w:pPr>
-      <w:bookmarkStart w:id="18" w:name="_Toc35377414"/>
+      <w:bookmarkStart w:id="19" w:name="_Toc35541194"/>
       <w:r>
         <w:rPr>
           <w:lang w:val="pt-BR"/>
         </w:rPr>
         <w:t>6.1.1 Atributos</w:t>
       </w:r>
-      <w:bookmarkEnd w:id="18"/>
+      <w:bookmarkEnd w:id="19"/>
     </w:p>
     <w:p>
       <w:pPr>
@@ -5141,21 +5924,7 @@
         <w:rPr>
           <w:lang w:val="pt-BR"/>
         </w:rPr>
-        <w:t xml:space="preserve">Especifica o nome </w:t>
-      </w:r>
-      <w:proofErr w:type="gramStart"/>
-      <w:r>
-        <w:rPr>
-          <w:lang w:val="pt-BR"/>
-        </w:rPr>
-        <w:t>do aplicação</w:t>
-      </w:r>
-      <w:proofErr w:type="gramEnd"/>
-      <w:r>
-        <w:rPr>
-          <w:lang w:val="pt-BR"/>
-        </w:rPr>
-        <w:t xml:space="preserve"> ou jogo e será utilizada como texto na barra de títulos de uma janela.</w:t>
+        <w:t>Especifica o nome do aplicação ou jogo e será utilizada como texto na barra de títulos de uma janela.</w:t>
       </w:r>
     </w:p>
     <w:p>
@@ -5173,14 +5942,14 @@
           <w:lang w:val="pt-BR"/>
         </w:rPr>
       </w:pPr>
-      <w:bookmarkStart w:id="19" w:name="_Toc35377415"/>
+      <w:bookmarkStart w:id="20" w:name="_Toc35541195"/>
       <w:r>
         <w:rPr>
           <w:lang w:val="pt-BR"/>
         </w:rPr>
         <w:t>6.1.2 Métodos</w:t>
       </w:r>
-      <w:bookmarkEnd w:id="19"/>
+      <w:bookmarkEnd w:id="20"/>
     </w:p>
     <w:p>
       <w:pPr>
@@ -5269,6 +6038,7 @@
         <w:rPr>
           <w:lang w:val="pt-BR"/>
         </w:rPr>
+        <w:lastRenderedPageBreak/>
         <w:t xml:space="preserve">Função de execução da game </w:t>
       </w:r>
       <w:proofErr w:type="spellStart"/>
@@ -5369,8 +6139,926 @@
         <w:rPr>
           <w:lang w:val="pt-BR"/>
         </w:rPr>
+        <w:t xml:space="preserve">Método para inicializar a game </w:t>
+      </w:r>
+      <w:proofErr w:type="spellStart"/>
+      <w:r>
+        <w:rPr>
+          <w:lang w:val="pt-BR"/>
+        </w:rPr>
+        <w:t>engine</w:t>
+      </w:r>
+      <w:proofErr w:type="spellEnd"/>
+      <w:r>
+        <w:rPr>
+          <w:lang w:val="pt-BR"/>
+        </w:rPr>
+        <w:t>.</w:t>
+      </w:r>
+    </w:p>
+    <w:p>
+      <w:pPr>
+        <w:jc w:val="both"/>
+        <w:rPr>
+          <w:lang w:val="pt-BR"/>
+        </w:rPr>
+      </w:pPr>
+    </w:p>
+    <w:p>
+      <w:pPr>
+        <w:pStyle w:val="Heading2"/>
+        <w:rPr>
+          <w:lang w:val="pt-BR"/>
+        </w:rPr>
+      </w:pPr>
+      <w:bookmarkStart w:id="21" w:name="_Toc35541196"/>
+      <w:r>
+        <w:rPr>
+          <w:lang w:val="pt-BR"/>
+        </w:rPr>
+        <w:t xml:space="preserve">6.2 Classe </w:t>
+      </w:r>
+      <w:proofErr w:type="spellStart"/>
+      <w:r>
+        <w:rPr>
+          <w:lang w:val="pt-BR"/>
+        </w:rPr>
+        <w:t>Window</w:t>
+      </w:r>
+      <w:bookmarkEnd w:id="21"/>
+      <w:proofErr w:type="spellEnd"/>
+    </w:p>
+    <w:p>
+      <w:pPr>
+        <w:jc w:val="both"/>
+        <w:rPr>
+          <w:lang w:val="pt-BR"/>
+        </w:rPr>
+      </w:pPr>
+    </w:p>
+    <w:p>
+      <w:pPr>
+        <w:pStyle w:val="Heading3"/>
+        <w:jc w:val="both"/>
+        <w:rPr>
+          <w:lang w:val="pt-BR"/>
+        </w:rPr>
+      </w:pPr>
+      <w:bookmarkStart w:id="22" w:name="_Toc35541197"/>
+      <w:r>
+        <w:rPr>
+          <w:lang w:val="pt-BR"/>
+        </w:rPr>
+        <w:t>6.2.1 Atributos</w:t>
+      </w:r>
+      <w:bookmarkEnd w:id="22"/>
+    </w:p>
+    <w:p>
+      <w:pPr>
+        <w:jc w:val="both"/>
+        <w:rPr>
+          <w:lang w:val="pt-BR"/>
+        </w:rPr>
+      </w:pPr>
+      <w:proofErr w:type="spellStart"/>
+      <w:r>
+        <w:rPr>
+          <w:lang w:val="pt-BR"/>
+        </w:rPr>
+        <w:t>String</w:t>
+      </w:r>
+      <w:proofErr w:type="spellEnd"/>
+      <w:r>
+        <w:rPr>
+          <w:lang w:val="pt-BR"/>
+        </w:rPr>
+        <w:t xml:space="preserve"> titulo</w:t>
+      </w:r>
+    </w:p>
+    <w:p>
+      <w:pPr>
+        <w:jc w:val="both"/>
+        <w:rPr>
+          <w:lang w:val="pt-BR"/>
+        </w:rPr>
+      </w:pPr>
+      <w:r>
+        <w:rPr>
+          <w:lang w:val="pt-BR"/>
+        </w:rPr>
+        <w:t>Especifica o texto que será exibido na barra de títulos da janela de aplicação.</w:t>
+      </w:r>
+    </w:p>
+    <w:p>
+      <w:pPr>
+        <w:jc w:val="both"/>
+        <w:rPr>
+          <w:lang w:val="pt-BR"/>
+        </w:rPr>
+      </w:pPr>
+    </w:p>
+    <w:p>
+      <w:pPr>
+        <w:jc w:val="both"/>
+        <w:rPr>
+          <w:lang w:val="pt-BR"/>
+        </w:rPr>
+      </w:pPr>
+      <w:proofErr w:type="spellStart"/>
+      <w:r>
+        <w:rPr>
+          <w:lang w:val="pt-BR"/>
+        </w:rPr>
+        <w:t>Int</w:t>
+      </w:r>
+      <w:proofErr w:type="spellEnd"/>
+      <w:r>
+        <w:rPr>
+          <w:lang w:val="pt-BR"/>
+        </w:rPr>
+        <w:t xml:space="preserve"> largura</w:t>
+      </w:r>
+    </w:p>
+    <w:p>
+      <w:pPr>
+        <w:jc w:val="both"/>
+        <w:rPr>
+          <w:lang w:val="pt-BR"/>
+        </w:rPr>
+      </w:pPr>
+      <w:r>
+        <w:rPr>
+          <w:lang w:val="pt-BR"/>
+        </w:rPr>
+        <w:t>Especifica a largura da janela em pixels</w:t>
+      </w:r>
+    </w:p>
+    <w:p>
+      <w:pPr>
+        <w:jc w:val="both"/>
+        <w:rPr>
+          <w:lang w:val="pt-BR"/>
+        </w:rPr>
+      </w:pPr>
+    </w:p>
+    <w:p>
+      <w:pPr>
+        <w:jc w:val="both"/>
+        <w:rPr>
+          <w:lang w:val="pt-BR"/>
+        </w:rPr>
+      </w:pPr>
+      <w:proofErr w:type="spellStart"/>
+      <w:r>
+        <w:rPr>
+          <w:lang w:val="pt-BR"/>
+        </w:rPr>
+        <w:t>Int</w:t>
+      </w:r>
+      <w:proofErr w:type="spellEnd"/>
+      <w:r>
+        <w:rPr>
+          <w:lang w:val="pt-BR"/>
+        </w:rPr>
+        <w:t xml:space="preserve"> altura</w:t>
+      </w:r>
+    </w:p>
+    <w:p>
+      <w:pPr>
+        <w:jc w:val="both"/>
+        <w:rPr>
+          <w:lang w:val="pt-BR"/>
+        </w:rPr>
+      </w:pPr>
+      <w:r>
+        <w:rPr>
+          <w:lang w:val="pt-BR"/>
+        </w:rPr>
+        <w:t>Especifica a altura da janela em pixels</w:t>
+      </w:r>
+    </w:p>
+    <w:p>
+      <w:pPr>
+        <w:jc w:val="both"/>
+        <w:rPr>
+          <w:lang w:val="pt-BR"/>
+        </w:rPr>
+      </w:pPr>
+    </w:p>
+    <w:p>
+      <w:pPr>
+        <w:jc w:val="both"/>
+        <w:rPr>
+          <w:lang w:val="pt-BR"/>
+        </w:rPr>
+      </w:pPr>
+      <w:proofErr w:type="spellStart"/>
+      <w:r>
+        <w:rPr>
+          <w:lang w:val="pt-BR"/>
+        </w:rPr>
+        <w:t>Int</w:t>
+      </w:r>
+      <w:proofErr w:type="spellEnd"/>
+      <w:r>
+        <w:rPr>
+          <w:lang w:val="pt-BR"/>
+        </w:rPr>
+        <w:t xml:space="preserve"> estilo</w:t>
+      </w:r>
+    </w:p>
+    <w:p>
+      <w:pPr>
+        <w:jc w:val="both"/>
+        <w:rPr>
+          <w:lang w:val="pt-BR"/>
+        </w:rPr>
+      </w:pPr>
+      <w:r>
+        <w:rPr>
+          <w:lang w:val="pt-BR"/>
+        </w:rPr>
+        <w:t xml:space="preserve">Especifica o estilo da janela. Os estilos </w:t>
+      </w:r>
+      <w:proofErr w:type="spellStart"/>
+      <w:r>
+        <w:rPr>
+          <w:lang w:val="pt-BR"/>
+        </w:rPr>
+        <w:t>possívels</w:t>
+      </w:r>
+      <w:proofErr w:type="spellEnd"/>
+      <w:r>
+        <w:rPr>
+          <w:lang w:val="pt-BR"/>
+        </w:rPr>
+        <w:t xml:space="preserve"> para uma janela são: </w:t>
+      </w:r>
+      <w:r>
+        <w:rPr>
+          <w:lang w:val="pt-BR"/>
+        </w:rPr>
+        <w:t>com barra de t</w:t>
+      </w:r>
+      <w:r>
+        <w:rPr>
+          <w:lang w:val="pt-BR"/>
+        </w:rPr>
+        <w:t>í</w:t>
+      </w:r>
+      <w:r>
+        <w:rPr>
+          <w:lang w:val="pt-BR"/>
+        </w:rPr>
+        <w:t xml:space="preserve">tulo, sem barras de titilo, diferentes tipos de botões do sistema, todas as opções, janela </w:t>
+      </w:r>
+      <w:proofErr w:type="spellStart"/>
+      <w:r>
+        <w:rPr>
+          <w:lang w:val="pt-BR"/>
+        </w:rPr>
+        <w:t>redimensionavel</w:t>
+      </w:r>
+      <w:proofErr w:type="spellEnd"/>
+      <w:r>
+        <w:rPr>
+          <w:lang w:val="pt-BR"/>
+        </w:rPr>
+        <w:t>, e não</w:t>
+      </w:r>
+      <w:r>
+        <w:rPr>
+          <w:lang w:val="pt-BR"/>
+        </w:rPr>
+        <w:t xml:space="preserve"> </w:t>
+      </w:r>
+      <w:proofErr w:type="spellStart"/>
+      <w:r>
+        <w:rPr>
+          <w:lang w:val="pt-BR"/>
+        </w:rPr>
+        <w:t>redimensionavel</w:t>
+      </w:r>
+      <w:proofErr w:type="spellEnd"/>
+      <w:r>
+        <w:rPr>
+          <w:lang w:val="pt-BR"/>
+        </w:rPr>
+        <w:t xml:space="preserve">, janela maximizada, </w:t>
+      </w:r>
+      <w:proofErr w:type="spellStart"/>
+      <w:r>
+        <w:rPr>
+          <w:lang w:val="pt-BR"/>
+        </w:rPr>
+        <w:t>minimzada</w:t>
+      </w:r>
+      <w:proofErr w:type="spellEnd"/>
+      <w:r>
+        <w:rPr>
+          <w:lang w:val="pt-BR"/>
+        </w:rPr>
+        <w:t>)</w:t>
+      </w:r>
+    </w:p>
+    <w:p>
+      <w:pPr>
+        <w:jc w:val="both"/>
+        <w:rPr>
+          <w:lang w:val="pt-BR"/>
+        </w:rPr>
+      </w:pPr>
+    </w:p>
+    <w:p>
+      <w:pPr>
+        <w:jc w:val="both"/>
+        <w:rPr>
+          <w:lang w:val="pt-BR"/>
+        </w:rPr>
+      </w:pPr>
+      <w:proofErr w:type="spellStart"/>
+      <w:r>
+        <w:rPr>
+          <w:lang w:val="pt-BR"/>
+        </w:rPr>
+        <w:t>Int</w:t>
+      </w:r>
+      <w:proofErr w:type="spellEnd"/>
+      <w:r>
+        <w:rPr>
+          <w:lang w:val="pt-BR"/>
+        </w:rPr>
+        <w:t xml:space="preserve"> </w:t>
+      </w:r>
+      <w:proofErr w:type="spellStart"/>
+      <w:r>
+        <w:rPr>
+          <w:lang w:val="pt-BR"/>
+        </w:rPr>
+        <w:t>posicaoInicialX</w:t>
+      </w:r>
+      <w:proofErr w:type="spellEnd"/>
+    </w:p>
+    <w:p>
+      <w:pPr>
+        <w:jc w:val="both"/>
+        <w:rPr>
+          <w:lang w:val="pt-BR"/>
+        </w:rPr>
+      </w:pPr>
+      <w:r>
+        <w:rPr>
+          <w:lang w:val="pt-BR"/>
+        </w:rPr>
+        <w:t>Especifica a posição inicial da janela no eixo X.</w:t>
+      </w:r>
+    </w:p>
+    <w:p>
+      <w:pPr>
+        <w:jc w:val="both"/>
+        <w:rPr>
+          <w:lang w:val="pt-BR"/>
+        </w:rPr>
+      </w:pPr>
+    </w:p>
+    <w:p>
+      <w:pPr>
+        <w:jc w:val="both"/>
+        <w:rPr>
+          <w:lang w:val="pt-BR"/>
+        </w:rPr>
+      </w:pPr>
+      <w:proofErr w:type="spellStart"/>
+      <w:r>
+        <w:rPr>
+          <w:lang w:val="pt-BR"/>
+        </w:rPr>
+        <w:t>Int</w:t>
+      </w:r>
+      <w:proofErr w:type="spellEnd"/>
+      <w:r>
+        <w:rPr>
+          <w:lang w:val="pt-BR"/>
+        </w:rPr>
+        <w:t xml:space="preserve"> </w:t>
+      </w:r>
+      <w:proofErr w:type="spellStart"/>
+      <w:r>
+        <w:rPr>
+          <w:lang w:val="pt-BR"/>
+        </w:rPr>
+        <w:t>posicaçãoInicialY</w:t>
+      </w:r>
+      <w:proofErr w:type="spellEnd"/>
+    </w:p>
+    <w:p>
+      <w:pPr>
+        <w:jc w:val="both"/>
+        <w:rPr>
+          <w:lang w:val="pt-BR"/>
+        </w:rPr>
+      </w:pPr>
+      <w:r>
+        <w:rPr>
+          <w:lang w:val="pt-BR"/>
+        </w:rPr>
+        <w:t>Especifica a posição inicial da janela no eixo Y.</w:t>
+      </w:r>
+    </w:p>
+    <w:p>
+      <w:pPr>
+        <w:jc w:val="both"/>
+        <w:rPr>
+          <w:lang w:val="pt-BR"/>
+        </w:rPr>
+      </w:pPr>
+    </w:p>
+    <w:p>
+      <w:pPr>
+        <w:pStyle w:val="Heading3"/>
+        <w:jc w:val="both"/>
+        <w:rPr>
+          <w:lang w:val="pt-BR"/>
+        </w:rPr>
+      </w:pPr>
+      <w:bookmarkStart w:id="23" w:name="_Toc35541198"/>
+      <w:r>
+        <w:rPr>
+          <w:lang w:val="pt-BR"/>
+        </w:rPr>
+        <w:t>6.2.2 Métodos</w:t>
+      </w:r>
+      <w:bookmarkEnd w:id="23"/>
+    </w:p>
+    <w:p>
+      <w:pPr>
+        <w:jc w:val="both"/>
+        <w:rPr>
+          <w:lang w:val="pt-BR"/>
+        </w:rPr>
+      </w:pPr>
+      <w:proofErr w:type="spellStart"/>
+      <w:r>
+        <w:rPr>
+          <w:lang w:val="pt-BR"/>
+        </w:rPr>
+        <w:t>CreateWindow</w:t>
+      </w:r>
+      <w:proofErr w:type="spellEnd"/>
+    </w:p>
+    <w:p>
+      <w:pPr>
+        <w:jc w:val="both"/>
+        <w:rPr>
+          <w:lang w:val="pt-BR"/>
+        </w:rPr>
+      </w:pPr>
+      <w:r>
+        <w:rPr>
+          <w:lang w:val="pt-BR"/>
+        </w:rPr>
+        <w:t>Método para criar uma janela de aplicação.</w:t>
+      </w:r>
+    </w:p>
+    <w:p>
+      <w:pPr>
+        <w:jc w:val="both"/>
+        <w:rPr>
+          <w:lang w:val="pt-BR"/>
+        </w:rPr>
+      </w:pPr>
+      <w:proofErr w:type="spellStart"/>
+      <w:r>
+        <w:rPr>
+          <w:lang w:val="pt-BR"/>
+        </w:rPr>
         <w:lastRenderedPageBreak/>
-        <w:t xml:space="preserve">Método para inicializar a game </w:t>
+        <w:t>DestroyWindow</w:t>
+      </w:r>
+      <w:proofErr w:type="spellEnd"/>
+    </w:p>
+    <w:p>
+      <w:pPr>
+        <w:jc w:val="both"/>
+        <w:rPr>
+          <w:lang w:val="pt-BR"/>
+        </w:rPr>
+      </w:pPr>
+      <w:r>
+        <w:rPr>
+          <w:lang w:val="pt-BR"/>
+        </w:rPr>
+        <w:t>Método para destruir uma janela de aplicação.</w:t>
+      </w:r>
+    </w:p>
+    <w:p>
+      <w:pPr>
+        <w:jc w:val="both"/>
+        <w:rPr>
+          <w:lang w:val="pt-BR"/>
+        </w:rPr>
+      </w:pPr>
+      <w:proofErr w:type="spellStart"/>
+      <w:r>
+        <w:rPr>
+          <w:lang w:val="pt-BR"/>
+        </w:rPr>
+        <w:t>ResizeWindow</w:t>
+      </w:r>
+      <w:proofErr w:type="spellEnd"/>
+    </w:p>
+    <w:p>
+      <w:pPr>
+        <w:jc w:val="both"/>
+        <w:rPr>
+          <w:lang w:val="pt-BR"/>
+        </w:rPr>
+      </w:pPr>
+      <w:r>
+        <w:rPr>
+          <w:lang w:val="pt-BR"/>
+        </w:rPr>
+        <w:t>Método para redimensionar o tamanho de uma janela de aplicação.</w:t>
+      </w:r>
+    </w:p>
+    <w:p>
+      <w:pPr>
+        <w:jc w:val="both"/>
+        <w:rPr>
+          <w:lang w:val="pt-BR"/>
+        </w:rPr>
+      </w:pPr>
+      <w:proofErr w:type="spellStart"/>
+      <w:r>
+        <w:rPr>
+          <w:lang w:val="pt-BR"/>
+        </w:rPr>
+        <w:t>setWindowPosition</w:t>
+      </w:r>
+      <w:proofErr w:type="spellEnd"/>
+    </w:p>
+    <w:p>
+      <w:pPr>
+        <w:jc w:val="both"/>
+        <w:rPr>
+          <w:lang w:val="pt-BR"/>
+        </w:rPr>
+      </w:pPr>
+      <w:r>
+        <w:rPr>
+          <w:lang w:val="pt-BR"/>
+        </w:rPr>
+        <w:t>Método para posicionar a janela</w:t>
+      </w:r>
+    </w:p>
+    <w:p>
+      <w:pPr>
+        <w:jc w:val="both"/>
+        <w:rPr>
+          <w:lang w:val="pt-BR"/>
+        </w:rPr>
+      </w:pPr>
+    </w:p>
+    <w:p>
+      <w:pPr>
+        <w:pStyle w:val="Heading2"/>
+        <w:rPr>
+          <w:lang w:val="pt-BR"/>
+        </w:rPr>
+      </w:pPr>
+      <w:bookmarkStart w:id="24" w:name="_Toc35541199"/>
+      <w:r>
+        <w:rPr>
+          <w:lang w:val="pt-BR"/>
+        </w:rPr>
+        <w:t xml:space="preserve">6.2 Classe </w:t>
+      </w:r>
+      <w:proofErr w:type="spellStart"/>
+      <w:r>
+        <w:rPr>
+          <w:lang w:val="pt-BR"/>
+        </w:rPr>
+        <w:t>ApiWrapper</w:t>
+      </w:r>
+      <w:proofErr w:type="spellEnd"/>
+      <w:r>
+        <w:rPr>
+          <w:lang w:val="pt-BR"/>
+        </w:rPr>
+        <w:t xml:space="preserve"> (classe abstrata)</w:t>
+      </w:r>
+      <w:bookmarkEnd w:id="24"/>
+    </w:p>
+    <w:p>
+      <w:pPr>
+        <w:jc w:val="both"/>
+        <w:rPr>
+          <w:lang w:val="pt-BR"/>
+        </w:rPr>
+      </w:pPr>
+      <w:r>
+        <w:rPr>
+          <w:lang w:val="pt-BR"/>
+        </w:rPr>
+        <w:t>Esta classe é responsável p</w:t>
+      </w:r>
+      <w:r>
+        <w:rPr>
+          <w:lang w:val="pt-BR"/>
+        </w:rPr>
+        <w:t>or tornar portável os atributos e métodos específicos de um sistema operacional. Ela é uma classe abstrata e os seus métodos devem ser definidos pelas classes derivadas.</w:t>
+      </w:r>
+    </w:p>
+    <w:p>
+      <w:pPr>
+        <w:jc w:val="both"/>
+        <w:rPr>
+          <w:lang w:val="pt-BR"/>
+        </w:rPr>
+      </w:pPr>
+    </w:p>
+    <w:p>
+      <w:pPr>
+        <w:pStyle w:val="Heading3"/>
+        <w:rPr>
+          <w:lang w:val="pt-BR"/>
+        </w:rPr>
+      </w:pPr>
+      <w:bookmarkStart w:id="25" w:name="_Toc35541200"/>
+      <w:r>
+        <w:rPr>
+          <w:lang w:val="pt-BR"/>
+        </w:rPr>
+        <w:t>6.2.1 Atributos</w:t>
+      </w:r>
+      <w:bookmarkEnd w:id="25"/>
+    </w:p>
+    <w:p>
+      <w:pPr>
+        <w:pStyle w:val="Heading3"/>
+        <w:rPr>
+          <w:lang w:val="pt-BR"/>
+        </w:rPr>
+      </w:pPr>
+      <w:bookmarkStart w:id="26" w:name="_Toc35541201"/>
+      <w:r>
+        <w:rPr>
+          <w:lang w:val="pt-BR"/>
+        </w:rPr>
+        <w:t>6.2.2 Métodos</w:t>
+      </w:r>
+      <w:bookmarkEnd w:id="26"/>
+    </w:p>
+    <w:p>
+      <w:pPr>
+        <w:jc w:val="both"/>
+        <w:rPr>
+          <w:lang w:val="pt-BR"/>
+        </w:rPr>
+      </w:pPr>
+    </w:p>
+    <w:p>
+      <w:pPr>
+        <w:pStyle w:val="Heading2"/>
+        <w:rPr>
+          <w:lang w:val="pt-BR"/>
+        </w:rPr>
+      </w:pPr>
+      <w:bookmarkStart w:id="27" w:name="_Toc35541202"/>
+      <w:r>
+        <w:rPr>
+          <w:lang w:val="pt-BR"/>
+        </w:rPr>
+        <w:t xml:space="preserve">6.3 </w:t>
+      </w:r>
+      <w:r>
+        <w:rPr>
+          <w:lang w:val="pt-BR"/>
+        </w:rPr>
+        <w:t xml:space="preserve">Classe </w:t>
+      </w:r>
+      <w:proofErr w:type="spellStart"/>
+      <w:r>
+        <w:rPr>
+          <w:lang w:val="pt-BR"/>
+        </w:rPr>
+        <w:t>WinApi</w:t>
+      </w:r>
+      <w:proofErr w:type="spellEnd"/>
+      <w:r>
+        <w:rPr>
+          <w:lang w:val="pt-BR"/>
+        </w:rPr>
+        <w:t xml:space="preserve"> </w:t>
+      </w:r>
+      <w:proofErr w:type="spellStart"/>
+      <w:r>
+        <w:rPr>
+          <w:lang w:val="pt-BR"/>
+        </w:rPr>
+        <w:t>Wrapper</w:t>
+      </w:r>
+      <w:proofErr w:type="spellEnd"/>
+      <w:r>
+        <w:rPr>
+          <w:lang w:val="pt-BR"/>
+        </w:rPr>
+        <w:t xml:space="preserve"> (herdade de </w:t>
+      </w:r>
+      <w:proofErr w:type="spellStart"/>
+      <w:r>
+        <w:rPr>
+          <w:lang w:val="pt-BR"/>
+        </w:rPr>
+        <w:t>ApiWrapper</w:t>
+      </w:r>
+      <w:proofErr w:type="spellEnd"/>
+      <w:r>
+        <w:rPr>
+          <w:lang w:val="pt-BR"/>
+        </w:rPr>
+        <w:t>)</w:t>
+      </w:r>
+      <w:bookmarkEnd w:id="27"/>
+    </w:p>
+    <w:p>
+      <w:pPr>
+        <w:jc w:val="both"/>
+        <w:rPr>
+          <w:lang w:val="pt-BR"/>
+        </w:rPr>
+      </w:pPr>
+      <w:r>
+        <w:rPr>
+          <w:lang w:val="pt-BR"/>
+        </w:rPr>
+        <w:t>Esta classe define os atributos e os métodos específicos do sistema operacional Windows.</w:t>
+      </w:r>
+    </w:p>
+    <w:p>
+      <w:pPr>
+        <w:jc w:val="both"/>
+        <w:rPr>
+          <w:lang w:val="pt-BR"/>
+        </w:rPr>
+      </w:pPr>
+    </w:p>
+    <w:p>
+      <w:pPr>
+        <w:pStyle w:val="Heading3"/>
+      </w:pPr>
+      <w:bookmarkStart w:id="28" w:name="_Toc35541203"/>
+      <w:r>
+        <w:t xml:space="preserve">6.3.1 </w:t>
+      </w:r>
+      <w:proofErr w:type="spellStart"/>
+      <w:r>
+        <w:t>Atributos</w:t>
+      </w:r>
+      <w:bookmarkEnd w:id="28"/>
+      <w:proofErr w:type="spellEnd"/>
+    </w:p>
+    <w:p>
+      <w:pPr>
+        <w:jc w:val="both"/>
+      </w:pPr>
+      <w:proofErr w:type="spellStart"/>
+      <w:r>
+        <w:t>WGLOp</w:t>
+      </w:r>
+      <w:r>
+        <w:t>enGL</w:t>
+      </w:r>
+      <w:proofErr w:type="spellEnd"/>
+    </w:p>
+    <w:p>
+      <w:pPr>
+        <w:jc w:val="both"/>
+      </w:pPr>
+      <w:proofErr w:type="spellStart"/>
+      <w:r>
+        <w:t>WindowClass</w:t>
+      </w:r>
+      <w:proofErr w:type="spellEnd"/>
+    </w:p>
+    <w:p>
+      <w:pPr>
+        <w:jc w:val="both"/>
+      </w:pPr>
+    </w:p>
+    <w:p>
+      <w:pPr>
+        <w:pStyle w:val="Heading3"/>
+      </w:pPr>
+      <w:bookmarkStart w:id="29" w:name="_Toc35541204"/>
+      <w:r>
+        <w:t xml:space="preserve">6.3.2 </w:t>
+      </w:r>
+      <w:proofErr w:type="spellStart"/>
+      <w:r>
+        <w:t>Métodos</w:t>
+      </w:r>
+      <w:bookmarkEnd w:id="29"/>
+      <w:proofErr w:type="spellEnd"/>
+    </w:p>
+    <w:p>
+      <w:pPr>
+        <w:jc w:val="both"/>
+      </w:pPr>
+      <w:r>
+        <w:t>Window Procedure</w:t>
+      </w:r>
+    </w:p>
+    <w:p>
+      <w:pPr>
+        <w:jc w:val="both"/>
+        <w:rPr>
+          <w:lang w:val="pt-BR"/>
+        </w:rPr>
+      </w:pPr>
+      <w:r>
+        <w:rPr>
+          <w:lang w:val="pt-BR"/>
+        </w:rPr>
+        <w:t>Método responsável por t</w:t>
+      </w:r>
+      <w:r>
+        <w:rPr>
+          <w:lang w:val="pt-BR"/>
+        </w:rPr>
+        <w:t>ratar os eventos do sistema operacional.</w:t>
+      </w:r>
+    </w:p>
+    <w:p>
+      <w:pPr>
+        <w:jc w:val="both"/>
+        <w:rPr>
+          <w:lang w:val="pt-BR"/>
+        </w:rPr>
+      </w:pPr>
+    </w:p>
+    <w:p>
+      <w:pPr>
+        <w:pStyle w:val="Heading2"/>
+        <w:rPr>
+          <w:lang w:val="pt-BR"/>
+        </w:rPr>
+      </w:pPr>
+      <w:bookmarkStart w:id="30" w:name="_Toc35541205"/>
+      <w:r>
+        <w:rPr>
+          <w:lang w:val="pt-BR"/>
+        </w:rPr>
+        <w:t xml:space="preserve">6.4 Classe </w:t>
+      </w:r>
+      <w:proofErr w:type="spellStart"/>
+      <w:r>
+        <w:rPr>
+          <w:lang w:val="pt-BR"/>
+        </w:rPr>
+        <w:t>GameEngineEventHandler</w:t>
+      </w:r>
+      <w:proofErr w:type="spellEnd"/>
+      <w:r>
+        <w:rPr>
+          <w:lang w:val="pt-BR"/>
+        </w:rPr>
+        <w:t xml:space="preserve"> (classe abstrata)</w:t>
+      </w:r>
+      <w:bookmarkEnd w:id="30"/>
+    </w:p>
+    <w:p>
+      <w:pPr>
+        <w:jc w:val="both"/>
+        <w:rPr>
+          <w:lang w:val="pt-BR"/>
+        </w:rPr>
+      </w:pPr>
+      <w:r>
+        <w:rPr>
+          <w:lang w:val="pt-BR"/>
+        </w:rPr>
+        <w:t>Esta classe é responsável p</w:t>
+      </w:r>
+      <w:r>
+        <w:rPr>
+          <w:lang w:val="pt-BR"/>
+        </w:rPr>
+        <w:t xml:space="preserve">or definir funções de </w:t>
+      </w:r>
+      <w:proofErr w:type="spellStart"/>
+      <w:r>
+        <w:rPr>
+          <w:lang w:val="pt-BR"/>
+        </w:rPr>
+        <w:t>callback</w:t>
+      </w:r>
+      <w:proofErr w:type="spellEnd"/>
+      <w:r>
+        <w:rPr>
+          <w:lang w:val="pt-BR"/>
+        </w:rPr>
+        <w:t xml:space="preserve"> que serão chamadas pela game </w:t>
       </w:r>
       <w:proofErr w:type="spellStart"/>
       <w:r>
@@ -5384,6 +7072,34 @@
         <w:rPr>
           <w:lang w:val="pt-BR"/>
         </w:rPr>
+        <w:t xml:space="preserve"> implicitamente. O usuário deverá criar uma classe derivada e definir as suas próprias funções de </w:t>
+      </w:r>
+      <w:proofErr w:type="spellStart"/>
+      <w:r>
+        <w:rPr>
+          <w:lang w:val="pt-BR"/>
+        </w:rPr>
+        <w:t>callback</w:t>
+      </w:r>
+      <w:proofErr w:type="spellEnd"/>
+      <w:r>
+        <w:rPr>
+          <w:lang w:val="pt-BR"/>
+        </w:rPr>
+        <w:t xml:space="preserve"> e configurar a game </w:t>
+      </w:r>
+      <w:proofErr w:type="spellStart"/>
+      <w:r>
+        <w:rPr>
+          <w:lang w:val="pt-BR"/>
+        </w:rPr>
+        <w:t>engine</w:t>
+      </w:r>
+      <w:proofErr w:type="spellEnd"/>
+      <w:r>
+        <w:rPr>
+          <w:lang w:val="pt-BR"/>
+        </w:rPr>
         <w:t>.</w:t>
       </w:r>
     </w:p>
@@ -5402,552 +7118,80 @@
           <w:lang w:val="pt-BR"/>
         </w:rPr>
       </w:pPr>
-      <w:bookmarkStart w:id="20" w:name="_Toc35377416"/>
-      <w:r>
-        <w:rPr>
-          <w:lang w:val="pt-BR"/>
-        </w:rPr>
-        <w:t xml:space="preserve">6.2 Classe </w:t>
-      </w:r>
-      <w:proofErr w:type="spellStart"/>
-      <w:r>
-        <w:rPr>
-          <w:lang w:val="pt-BR"/>
-        </w:rPr>
-        <w:t>Window</w:t>
-      </w:r>
-      <w:bookmarkEnd w:id="20"/>
-      <w:proofErr w:type="spellEnd"/>
-    </w:p>
-    <w:p>
-      <w:pPr>
-        <w:jc w:val="both"/>
-        <w:rPr>
-          <w:lang w:val="pt-BR"/>
-        </w:rPr>
-      </w:pPr>
-    </w:p>
-    <w:p>
-      <w:pPr>
-        <w:pStyle w:val="Heading3"/>
-        <w:jc w:val="both"/>
-        <w:rPr>
-          <w:lang w:val="pt-BR"/>
-        </w:rPr>
-      </w:pPr>
-      <w:bookmarkStart w:id="21" w:name="_Toc35377417"/>
-      <w:r>
-        <w:rPr>
-          <w:lang w:val="pt-BR"/>
-        </w:rPr>
-        <w:t>6.2.1 Atributos</w:t>
-      </w:r>
-      <w:bookmarkEnd w:id="21"/>
-    </w:p>
-    <w:p>
-      <w:pPr>
-        <w:jc w:val="both"/>
-        <w:rPr>
-          <w:lang w:val="pt-BR"/>
-        </w:rPr>
-      </w:pPr>
-      <w:proofErr w:type="spellStart"/>
-      <w:r>
-        <w:rPr>
-          <w:lang w:val="pt-BR"/>
-        </w:rPr>
-        <w:t>String</w:t>
-      </w:r>
-      <w:proofErr w:type="spellEnd"/>
-      <w:r>
-        <w:rPr>
-          <w:lang w:val="pt-BR"/>
-        </w:rPr>
-        <w:t xml:space="preserve"> </w:t>
-      </w:r>
-      <w:proofErr w:type="gramStart"/>
-      <w:r>
-        <w:rPr>
-          <w:lang w:val="pt-BR"/>
-        </w:rPr>
-        <w:t>titulo</w:t>
-      </w:r>
-      <w:proofErr w:type="gramEnd"/>
-    </w:p>
-    <w:p>
-      <w:pPr>
-        <w:jc w:val="both"/>
-        <w:rPr>
-          <w:lang w:val="pt-BR"/>
-        </w:rPr>
-      </w:pPr>
-      <w:r>
-        <w:rPr>
-          <w:lang w:val="pt-BR"/>
-        </w:rPr>
-        <w:t>Especifica o texto que será exibido na barra de títulos da janela de aplicação.</w:t>
-      </w:r>
-    </w:p>
-    <w:p>
-      <w:pPr>
-        <w:jc w:val="both"/>
-        <w:rPr>
-          <w:lang w:val="pt-BR"/>
-        </w:rPr>
-      </w:pPr>
-    </w:p>
-    <w:p>
-      <w:pPr>
-        <w:jc w:val="both"/>
-        <w:rPr>
-          <w:lang w:val="pt-BR"/>
-        </w:rPr>
-      </w:pPr>
-      <w:proofErr w:type="spellStart"/>
-      <w:r>
-        <w:rPr>
-          <w:lang w:val="pt-BR"/>
-        </w:rPr>
-        <w:t>Int</w:t>
-      </w:r>
-      <w:proofErr w:type="spellEnd"/>
-      <w:r>
-        <w:rPr>
-          <w:lang w:val="pt-BR"/>
-        </w:rPr>
-        <w:t xml:space="preserve"> largura</w:t>
-      </w:r>
-    </w:p>
-    <w:p>
-      <w:pPr>
-        <w:jc w:val="both"/>
-        <w:rPr>
-          <w:lang w:val="pt-BR"/>
-        </w:rPr>
-      </w:pPr>
-      <w:r>
-        <w:rPr>
-          <w:lang w:val="pt-BR"/>
-        </w:rPr>
-        <w:t>Especifica a largura da janela em pixels</w:t>
-      </w:r>
-    </w:p>
-    <w:p>
-      <w:pPr>
-        <w:jc w:val="both"/>
-        <w:rPr>
-          <w:lang w:val="pt-BR"/>
-        </w:rPr>
-      </w:pPr>
-    </w:p>
-    <w:p>
-      <w:pPr>
-        <w:jc w:val="both"/>
-        <w:rPr>
-          <w:lang w:val="pt-BR"/>
-        </w:rPr>
-      </w:pPr>
-      <w:proofErr w:type="spellStart"/>
-      <w:r>
-        <w:rPr>
-          <w:lang w:val="pt-BR"/>
-        </w:rPr>
-        <w:t>Int</w:t>
-      </w:r>
-      <w:proofErr w:type="spellEnd"/>
-      <w:r>
-        <w:rPr>
-          <w:lang w:val="pt-BR"/>
-        </w:rPr>
-        <w:t xml:space="preserve"> altura</w:t>
-      </w:r>
-    </w:p>
-    <w:p>
-      <w:pPr>
-        <w:jc w:val="both"/>
-        <w:rPr>
-          <w:lang w:val="pt-BR"/>
-        </w:rPr>
-      </w:pPr>
-      <w:r>
-        <w:rPr>
-          <w:lang w:val="pt-BR"/>
-        </w:rPr>
-        <w:t>Especifica a altura da janela em pixels</w:t>
-      </w:r>
-    </w:p>
-    <w:p>
-      <w:pPr>
-        <w:jc w:val="both"/>
-        <w:rPr>
-          <w:lang w:val="pt-BR"/>
-        </w:rPr>
-      </w:pPr>
-    </w:p>
-    <w:p>
-      <w:pPr>
-        <w:jc w:val="both"/>
-        <w:rPr>
-          <w:lang w:val="pt-BR"/>
-        </w:rPr>
-      </w:pPr>
-      <w:proofErr w:type="spellStart"/>
-      <w:r>
-        <w:rPr>
-          <w:lang w:val="pt-BR"/>
-        </w:rPr>
-        <w:t>Int</w:t>
-      </w:r>
-      <w:proofErr w:type="spellEnd"/>
-      <w:r>
-        <w:rPr>
-          <w:lang w:val="pt-BR"/>
-        </w:rPr>
-        <w:t xml:space="preserve"> estilo</w:t>
-      </w:r>
-    </w:p>
-    <w:p>
-      <w:pPr>
-        <w:jc w:val="both"/>
-        <w:rPr>
-          <w:lang w:val="pt-BR"/>
-        </w:rPr>
-      </w:pPr>
-      <w:r>
-        <w:rPr>
-          <w:lang w:val="pt-BR"/>
-        </w:rPr>
-        <w:t xml:space="preserve">Especifica o estilo da janela. Os estilos </w:t>
-      </w:r>
-      <w:proofErr w:type="spellStart"/>
-      <w:r>
-        <w:rPr>
-          <w:lang w:val="pt-BR"/>
-        </w:rPr>
-        <w:t>possívels</w:t>
-      </w:r>
-      <w:proofErr w:type="spellEnd"/>
-      <w:r>
-        <w:rPr>
-          <w:lang w:val="pt-BR"/>
-        </w:rPr>
-        <w:t xml:space="preserve"> para uma janela são: </w:t>
-      </w:r>
-      <w:r>
-        <w:rPr>
-          <w:lang w:val="pt-BR"/>
-        </w:rPr>
-        <w:t>com barra de t</w:t>
-      </w:r>
-      <w:r>
-        <w:rPr>
-          <w:lang w:val="pt-BR"/>
-        </w:rPr>
-        <w:t>í</w:t>
-      </w:r>
-      <w:r>
-        <w:rPr>
-          <w:lang w:val="pt-BR"/>
-        </w:rPr>
-        <w:t xml:space="preserve">tulo, sem barras de titilo, diferentes tipos de botões do sistema, todas as opções, janela </w:t>
-      </w:r>
-      <w:proofErr w:type="spellStart"/>
-      <w:r>
-        <w:rPr>
-          <w:lang w:val="pt-BR"/>
-        </w:rPr>
-        <w:t>redimensionavel</w:t>
-      </w:r>
-      <w:proofErr w:type="spellEnd"/>
-      <w:r>
-        <w:rPr>
-          <w:lang w:val="pt-BR"/>
-        </w:rPr>
-        <w:t>, e não</w:t>
-      </w:r>
-      <w:r>
-        <w:rPr>
-          <w:lang w:val="pt-BR"/>
-        </w:rPr>
-        <w:t xml:space="preserve"> </w:t>
-      </w:r>
-      <w:proofErr w:type="spellStart"/>
-      <w:r>
-        <w:rPr>
-          <w:lang w:val="pt-BR"/>
-        </w:rPr>
-        <w:t>redimensionavel</w:t>
-      </w:r>
-      <w:proofErr w:type="spellEnd"/>
-      <w:r>
-        <w:rPr>
-          <w:lang w:val="pt-BR"/>
-        </w:rPr>
-        <w:t xml:space="preserve">, janela maximizada, </w:t>
-      </w:r>
-      <w:proofErr w:type="spellStart"/>
-      <w:r>
-        <w:rPr>
-          <w:lang w:val="pt-BR"/>
-        </w:rPr>
-        <w:t>minimzada</w:t>
-      </w:r>
-      <w:proofErr w:type="spellEnd"/>
-      <w:r>
-        <w:rPr>
-          <w:lang w:val="pt-BR"/>
-        </w:rPr>
-        <w:t>)</w:t>
-      </w:r>
-    </w:p>
-    <w:p>
-      <w:pPr>
-        <w:jc w:val="both"/>
-        <w:rPr>
-          <w:lang w:val="pt-BR"/>
-        </w:rPr>
-      </w:pPr>
-    </w:p>
-    <w:p>
-      <w:pPr>
-        <w:jc w:val="both"/>
-        <w:rPr>
-          <w:lang w:val="pt-BR"/>
-        </w:rPr>
-      </w:pPr>
-      <w:proofErr w:type="spellStart"/>
-      <w:r>
-        <w:rPr>
-          <w:lang w:val="pt-BR"/>
-        </w:rPr>
-        <w:t>Int</w:t>
-      </w:r>
-      <w:proofErr w:type="spellEnd"/>
-      <w:r>
-        <w:rPr>
-          <w:lang w:val="pt-BR"/>
-        </w:rPr>
-        <w:t xml:space="preserve"> </w:t>
-      </w:r>
-      <w:proofErr w:type="spellStart"/>
-      <w:r>
-        <w:rPr>
-          <w:lang w:val="pt-BR"/>
-        </w:rPr>
-        <w:t>posicaoInicialX</w:t>
-      </w:r>
-      <w:proofErr w:type="spellEnd"/>
-    </w:p>
-    <w:p>
-      <w:pPr>
-        <w:jc w:val="both"/>
-        <w:rPr>
-          <w:lang w:val="pt-BR"/>
-        </w:rPr>
-      </w:pPr>
-      <w:r>
-        <w:rPr>
-          <w:lang w:val="pt-BR"/>
-        </w:rPr>
-        <w:t>Especifica a posição inicial da janela no eixo X.</w:t>
-      </w:r>
-    </w:p>
-    <w:p>
-      <w:pPr>
-        <w:jc w:val="both"/>
-        <w:rPr>
-          <w:lang w:val="pt-BR"/>
-        </w:rPr>
-      </w:pPr>
-    </w:p>
-    <w:p>
-      <w:pPr>
-        <w:jc w:val="both"/>
-        <w:rPr>
-          <w:lang w:val="pt-BR"/>
-        </w:rPr>
-      </w:pPr>
-      <w:proofErr w:type="spellStart"/>
-      <w:r>
-        <w:rPr>
-          <w:lang w:val="pt-BR"/>
-        </w:rPr>
-        <w:t>Int</w:t>
-      </w:r>
-      <w:proofErr w:type="spellEnd"/>
-      <w:r>
-        <w:rPr>
-          <w:lang w:val="pt-BR"/>
-        </w:rPr>
-        <w:t xml:space="preserve"> </w:t>
-      </w:r>
-      <w:proofErr w:type="spellStart"/>
-      <w:r>
-        <w:rPr>
-          <w:lang w:val="pt-BR"/>
-        </w:rPr>
-        <w:t>posicaçãoInicialY</w:t>
-      </w:r>
-      <w:proofErr w:type="spellEnd"/>
-    </w:p>
-    <w:p>
-      <w:pPr>
-        <w:jc w:val="both"/>
-        <w:rPr>
-          <w:lang w:val="pt-BR"/>
-        </w:rPr>
-      </w:pPr>
-      <w:r>
-        <w:rPr>
-          <w:lang w:val="pt-BR"/>
-        </w:rPr>
-        <w:t>Especifica a posição inicial da janela no eixo Y.</w:t>
-      </w:r>
-    </w:p>
-    <w:p>
-      <w:pPr>
-        <w:jc w:val="both"/>
-        <w:rPr>
-          <w:lang w:val="pt-BR"/>
-        </w:rPr>
-      </w:pPr>
-    </w:p>
-    <w:p>
-      <w:pPr>
-        <w:pStyle w:val="Heading3"/>
-        <w:jc w:val="both"/>
-        <w:rPr>
-          <w:lang w:val="pt-BR"/>
-        </w:rPr>
-      </w:pPr>
-      <w:bookmarkStart w:id="22" w:name="_Toc35377418"/>
-      <w:r>
-        <w:rPr>
-          <w:lang w:val="pt-BR"/>
-        </w:rPr>
-        <w:t>6.2.2 Métodos</w:t>
-      </w:r>
-      <w:bookmarkEnd w:id="22"/>
-    </w:p>
-    <w:p>
-      <w:pPr>
-        <w:jc w:val="both"/>
-        <w:rPr>
-          <w:lang w:val="pt-BR"/>
-        </w:rPr>
-      </w:pPr>
-      <w:proofErr w:type="spellStart"/>
-      <w:r>
-        <w:rPr>
-          <w:lang w:val="pt-BR"/>
-        </w:rPr>
-        <w:t>CreateWindow</w:t>
-      </w:r>
-      <w:proofErr w:type="spellEnd"/>
-    </w:p>
-    <w:p>
-      <w:pPr>
-        <w:jc w:val="both"/>
-        <w:rPr>
-          <w:lang w:val="pt-BR"/>
-        </w:rPr>
-      </w:pPr>
-      <w:r>
-        <w:rPr>
-          <w:lang w:val="pt-BR"/>
-        </w:rPr>
-        <w:t>Método para criar uma janela de aplicação.</w:t>
-      </w:r>
-    </w:p>
-    <w:p>
-      <w:pPr>
-        <w:jc w:val="both"/>
-        <w:rPr>
-          <w:lang w:val="pt-BR"/>
-        </w:rPr>
-      </w:pPr>
-      <w:proofErr w:type="spellStart"/>
-      <w:r>
-        <w:rPr>
-          <w:lang w:val="pt-BR"/>
-        </w:rPr>
-        <w:t>DestroyWindow</w:t>
-      </w:r>
-      <w:proofErr w:type="spellEnd"/>
-    </w:p>
-    <w:p>
-      <w:pPr>
-        <w:jc w:val="both"/>
-        <w:rPr>
-          <w:lang w:val="pt-BR"/>
-        </w:rPr>
-      </w:pPr>
-      <w:r>
-        <w:rPr>
-          <w:lang w:val="pt-BR"/>
-        </w:rPr>
-        <w:t>Método para destruir uma janela de aplicação.</w:t>
-      </w:r>
-    </w:p>
-    <w:p>
-      <w:pPr>
-        <w:jc w:val="both"/>
-        <w:rPr>
-          <w:lang w:val="pt-BR"/>
-        </w:rPr>
-      </w:pPr>
-      <w:proofErr w:type="spellStart"/>
-      <w:r>
-        <w:rPr>
-          <w:lang w:val="pt-BR"/>
-        </w:rPr>
-        <w:t>ResizeWindow</w:t>
-      </w:r>
-      <w:proofErr w:type="spellEnd"/>
-    </w:p>
-    <w:p>
-      <w:pPr>
-        <w:jc w:val="both"/>
-        <w:rPr>
-          <w:lang w:val="pt-BR"/>
-        </w:rPr>
-      </w:pPr>
-      <w:r>
-        <w:rPr>
-          <w:lang w:val="pt-BR"/>
-        </w:rPr>
-        <w:t>Método para redimensionar o tamanho de uma janela de aplicação.</w:t>
-      </w:r>
-    </w:p>
-    <w:p>
-      <w:pPr>
-        <w:jc w:val="both"/>
-        <w:rPr>
-          <w:lang w:val="pt-BR"/>
-        </w:rPr>
-      </w:pPr>
-      <w:proofErr w:type="spellStart"/>
+      <w:bookmarkStart w:id="31" w:name="_Toc35541206"/>
+      <w:r>
+        <w:rPr>
+          <w:lang w:val="pt-BR"/>
+        </w:rPr>
+        <w:t>6.5 Classe Render</w:t>
+      </w:r>
+      <w:bookmarkEnd w:id="31"/>
+    </w:p>
+    <w:p>
+      <w:pPr>
+        <w:jc w:val="both"/>
+        <w:rPr>
+          <w:lang w:val="pt-BR"/>
+        </w:rPr>
+      </w:pPr>
+      <w:r>
+        <w:rPr>
+          <w:lang w:val="pt-BR"/>
+        </w:rPr>
+        <w:t xml:space="preserve">Esta classe é responsável por </w:t>
+      </w:r>
+      <w:proofErr w:type="spellStart"/>
+      <w:r>
+        <w:rPr>
+          <w:lang w:val="pt-BR"/>
+        </w:rPr>
+        <w:t>armazernar</w:t>
+      </w:r>
+      <w:proofErr w:type="spellEnd"/>
+      <w:r>
+        <w:rPr>
+          <w:lang w:val="pt-BR"/>
+        </w:rPr>
+        <w:t xml:space="preserve"> diversas configurações relacionadas renderização.</w:t>
+      </w:r>
+    </w:p>
+    <w:p>
+      <w:pPr>
+        <w:jc w:val="both"/>
+        <w:rPr>
+          <w:lang w:val="pt-BR"/>
+        </w:rPr>
+      </w:pPr>
+    </w:p>
+    <w:p>
+      <w:pPr>
+        <w:pStyle w:val="Heading2"/>
+        <w:rPr>
+          <w:lang w:val="pt-BR"/>
+        </w:rPr>
+      </w:pPr>
+      <w:bookmarkStart w:id="32" w:name="_Toc35541207"/>
       <w:r>
         <w:rPr>
           <w:lang w:val="pt-BR"/>
         </w:rPr>
         <w:lastRenderedPageBreak/>
-        <w:t>setWindowPosition</w:t>
-      </w:r>
-      <w:proofErr w:type="spellEnd"/>
-    </w:p>
-    <w:p>
-      <w:pPr>
-        <w:jc w:val="both"/>
-        <w:rPr>
-          <w:lang w:val="pt-BR"/>
-        </w:rPr>
-      </w:pPr>
-      <w:r>
-        <w:rPr>
-          <w:lang w:val="pt-BR"/>
-        </w:rPr>
-        <w:t>Método para posicionar a janela</w:t>
+        <w:t>6.6 Classe IO</w:t>
+      </w:r>
+      <w:bookmarkEnd w:id="32"/>
+    </w:p>
+    <w:p>
+      <w:pPr>
+        <w:jc w:val="both"/>
+        <w:rPr>
+          <w:lang w:val="pt-BR"/>
+        </w:rPr>
+      </w:pPr>
+      <w:r>
+        <w:rPr>
+          <w:lang w:val="pt-BR"/>
+        </w:rPr>
+        <w:t>Esta classe é responsável por armazenar diversas informações a respeito de entrada e saída de dados.</w:t>
       </w:r>
     </w:p>
     <w:p>
@@ -5965,88 +7209,42 @@
           <w:lang w:val="pt-BR"/>
         </w:rPr>
       </w:pPr>
-      <w:bookmarkStart w:id="23" w:name="_Toc35377419"/>
-      <w:r>
-        <w:rPr>
-          <w:lang w:val="pt-BR"/>
-        </w:rPr>
-        <w:t xml:space="preserve">6.2 Classe </w:t>
-      </w:r>
-      <w:proofErr w:type="spellStart"/>
-      <w:r>
-        <w:rPr>
-          <w:lang w:val="pt-BR"/>
-        </w:rPr>
-        <w:t>ApiWrapper</w:t>
-      </w:r>
-      <w:proofErr w:type="spellEnd"/>
-      <w:r>
-        <w:rPr>
-          <w:lang w:val="pt-BR"/>
-        </w:rPr>
-        <w:t xml:space="preserve"> (classe abstrata)</w:t>
-      </w:r>
-      <w:bookmarkEnd w:id="23"/>
-    </w:p>
-    <w:p>
-      <w:pPr>
-        <w:jc w:val="both"/>
-        <w:rPr>
-          <w:lang w:val="pt-BR"/>
-        </w:rPr>
-      </w:pPr>
-      <w:r>
-        <w:rPr>
-          <w:lang w:val="pt-BR"/>
-        </w:rPr>
-        <w:t>Esta classe é responsável p</w:t>
-      </w:r>
-      <w:r>
-        <w:rPr>
-          <w:lang w:val="pt-BR"/>
-        </w:rPr>
-        <w:t>or tornar portável os atributos e métodos específicos de um sistema operacional. Ela é uma classe abstrata e os seus métodos devem ser definidos pelas classes derivadas.</w:t>
-      </w:r>
-    </w:p>
-    <w:p>
-      <w:pPr>
-        <w:jc w:val="both"/>
-        <w:rPr>
-          <w:lang w:val="pt-BR"/>
-        </w:rPr>
-      </w:pPr>
-    </w:p>
-    <w:p>
-      <w:pPr>
-        <w:pStyle w:val="Heading3"/>
-        <w:rPr>
-          <w:lang w:val="pt-BR"/>
-        </w:rPr>
-      </w:pPr>
-      <w:bookmarkStart w:id="24" w:name="_Toc35377420"/>
-      <w:r>
-        <w:rPr>
-          <w:lang w:val="pt-BR"/>
-        </w:rPr>
-        <w:t>6.2.1 Atributos</w:t>
-      </w:r>
-      <w:bookmarkEnd w:id="24"/>
-    </w:p>
-    <w:p>
-      <w:pPr>
-        <w:pStyle w:val="Heading3"/>
-        <w:rPr>
-          <w:lang w:val="pt-BR"/>
-        </w:rPr>
-      </w:pPr>
-      <w:bookmarkStart w:id="25" w:name="_Toc35377421"/>
-      <w:r>
-        <w:rPr>
-          <w:lang w:val="pt-BR"/>
-        </w:rPr>
-        <w:t>6.2.2 Métodos</w:t>
-      </w:r>
-      <w:bookmarkEnd w:id="25"/>
+      <w:bookmarkStart w:id="33" w:name="_Toc35541208"/>
+      <w:r>
+        <w:rPr>
+          <w:lang w:val="pt-BR"/>
+        </w:rPr>
+        <w:t>6.7 Classe Mouse</w:t>
+      </w:r>
+      <w:bookmarkEnd w:id="33"/>
+    </w:p>
+    <w:p>
+      <w:pPr>
+        <w:jc w:val="both"/>
+        <w:rPr>
+          <w:lang w:val="pt-BR"/>
+        </w:rPr>
+      </w:pPr>
+      <w:r>
+        <w:rPr>
+          <w:lang w:val="pt-BR"/>
+        </w:rPr>
+        <w:t xml:space="preserve">Esta classe é responsável por receber os dados de entrada do mouse e disponibilizar para a game </w:t>
+      </w:r>
+      <w:proofErr w:type="spellStart"/>
+      <w:r>
+        <w:rPr>
+          <w:lang w:val="pt-BR"/>
+        </w:rPr>
+        <w:t>engine</w:t>
+      </w:r>
+      <w:proofErr w:type="spellEnd"/>
+      <w:r>
+        <w:rPr>
+          <w:lang w:val="pt-BR"/>
+        </w:rPr>
+        <w:t>.</w:t>
+      </w:r>
     </w:p>
     <w:p>
       <w:pPr>
@@ -6063,169 +7261,41 @@
           <w:lang w:val="pt-BR"/>
         </w:rPr>
       </w:pPr>
-      <w:bookmarkStart w:id="26" w:name="_Toc35377422"/>
-      <w:r>
-        <w:rPr>
-          <w:lang w:val="pt-BR"/>
-        </w:rPr>
-        <w:t xml:space="preserve">6.3 </w:t>
-      </w:r>
-      <w:r>
-        <w:rPr>
-          <w:lang w:val="pt-BR"/>
-        </w:rPr>
-        <w:t xml:space="preserve">Classe </w:t>
-      </w:r>
-      <w:proofErr w:type="spellStart"/>
-      <w:r>
-        <w:rPr>
-          <w:lang w:val="pt-BR"/>
-        </w:rPr>
-        <w:t>WinApi</w:t>
-      </w:r>
-      <w:proofErr w:type="spellEnd"/>
-      <w:r>
-        <w:rPr>
-          <w:lang w:val="pt-BR"/>
-        </w:rPr>
-        <w:t xml:space="preserve"> </w:t>
-      </w:r>
-      <w:proofErr w:type="spellStart"/>
-      <w:r>
-        <w:rPr>
-          <w:lang w:val="pt-BR"/>
-        </w:rPr>
-        <w:t>Wrapper</w:t>
-      </w:r>
-      <w:proofErr w:type="spellEnd"/>
-      <w:r>
-        <w:rPr>
-          <w:lang w:val="pt-BR"/>
-        </w:rPr>
-        <w:t xml:space="preserve"> (herdade de </w:t>
-      </w:r>
-      <w:proofErr w:type="spellStart"/>
-      <w:r>
-        <w:rPr>
-          <w:lang w:val="pt-BR"/>
-        </w:rPr>
-        <w:t>ApiWrapper</w:t>
-      </w:r>
-      <w:proofErr w:type="spellEnd"/>
-      <w:r>
-        <w:rPr>
-          <w:lang w:val="pt-BR"/>
-        </w:rPr>
-        <w:t>)</w:t>
-      </w:r>
-      <w:bookmarkEnd w:id="26"/>
-    </w:p>
-    <w:p>
-      <w:pPr>
-        <w:jc w:val="both"/>
-        <w:rPr>
-          <w:lang w:val="pt-BR"/>
-        </w:rPr>
-      </w:pPr>
-      <w:r>
-        <w:rPr>
-          <w:lang w:val="pt-BR"/>
-        </w:rPr>
-        <w:t>Esta classe define os atributos e os métodos específicos do sistema operacional Windows.</w:t>
-      </w:r>
-    </w:p>
-    <w:p>
-      <w:pPr>
-        <w:jc w:val="both"/>
-        <w:rPr>
-          <w:lang w:val="pt-BR"/>
-        </w:rPr>
-      </w:pPr>
-    </w:p>
-    <w:p>
-      <w:pPr>
-        <w:pStyle w:val="Heading3"/>
-      </w:pPr>
-      <w:bookmarkStart w:id="27" w:name="_Toc35377423"/>
-      <w:r>
-        <w:t xml:space="preserve">6.3.1 </w:t>
-      </w:r>
-      <w:proofErr w:type="spellStart"/>
-      <w:r>
-        <w:t>Atributos</w:t>
-      </w:r>
-      <w:bookmarkEnd w:id="27"/>
-      <w:proofErr w:type="spellEnd"/>
-    </w:p>
-    <w:p>
-      <w:pPr>
-        <w:jc w:val="both"/>
-      </w:pPr>
-      <w:proofErr w:type="spellStart"/>
-      <w:r>
-        <w:t>WGLOp</w:t>
-      </w:r>
-      <w:r>
-        <w:t>enGL</w:t>
-      </w:r>
-      <w:proofErr w:type="spellEnd"/>
-    </w:p>
-    <w:p>
-      <w:pPr>
-        <w:jc w:val="both"/>
-      </w:pPr>
-      <w:proofErr w:type="spellStart"/>
-      <w:r>
-        <w:t>WindowClass</w:t>
-      </w:r>
-      <w:proofErr w:type="spellEnd"/>
-    </w:p>
-    <w:p>
-      <w:pPr>
-        <w:jc w:val="both"/>
-      </w:pPr>
-    </w:p>
-    <w:p>
-      <w:pPr>
-        <w:pStyle w:val="Heading3"/>
-      </w:pPr>
-      <w:bookmarkStart w:id="28" w:name="_Toc35377424"/>
-      <w:r>
-        <w:t xml:space="preserve">6.3.2 </w:t>
-      </w:r>
-      <w:proofErr w:type="spellStart"/>
-      <w:r>
-        <w:t>Métodos</w:t>
-      </w:r>
-      <w:bookmarkEnd w:id="28"/>
-      <w:proofErr w:type="spellEnd"/>
-    </w:p>
-    <w:p>
-      <w:pPr>
-        <w:jc w:val="both"/>
-      </w:pPr>
-      <w:r>
-        <w:t>Window Procedure</w:t>
-      </w:r>
-    </w:p>
-    <w:p>
-      <w:pPr>
-        <w:jc w:val="both"/>
-        <w:rPr>
-          <w:lang w:val="pt-BR"/>
-        </w:rPr>
-      </w:pPr>
-      <w:r>
-        <w:rPr>
-          <w:lang w:val="pt-BR"/>
-        </w:rPr>
-        <w:t>Método responsável por t</w:t>
-      </w:r>
-      <w:r>
-        <w:rPr>
-          <w:lang w:val="pt-BR"/>
-        </w:rPr>
-        <w:t>ratar os eventos do sistema operacional.</w:t>
+      <w:bookmarkStart w:id="34" w:name="_Toc35541209"/>
+      <w:r>
+        <w:rPr>
+          <w:lang w:val="pt-BR"/>
+        </w:rPr>
+        <w:t>6.8 Classe Teclado</w:t>
+      </w:r>
+      <w:bookmarkEnd w:id="34"/>
+    </w:p>
+    <w:p>
+      <w:pPr>
+        <w:jc w:val="both"/>
+        <w:rPr>
+          <w:lang w:val="pt-BR"/>
+        </w:rPr>
+      </w:pPr>
+      <w:r>
+        <w:rPr>
+          <w:lang w:val="pt-BR"/>
+        </w:rPr>
+        <w:t xml:space="preserve">Esta classe é responsável por receber os dados de entrada do teclado e disponibilizar para a game </w:t>
+      </w:r>
+      <w:proofErr w:type="spellStart"/>
+      <w:r>
+        <w:rPr>
+          <w:lang w:val="pt-BR"/>
+        </w:rPr>
+        <w:t>engine</w:t>
+      </w:r>
+      <w:proofErr w:type="spellEnd"/>
+      <w:r>
+        <w:rPr>
+          <w:lang w:val="pt-BR"/>
+        </w:rPr>
+        <w:t>.</w:t>
       </w:r>
     </w:p>
     <w:p>
@@ -6243,96 +7313,42 @@
           <w:lang w:val="pt-BR"/>
         </w:rPr>
       </w:pPr>
-      <w:bookmarkStart w:id="29" w:name="_Toc35377425"/>
-      <w:r>
-        <w:rPr>
-          <w:lang w:val="pt-BR"/>
-        </w:rPr>
-        <w:t xml:space="preserve">6.4 Classe </w:t>
-      </w:r>
-      <w:proofErr w:type="spellStart"/>
-      <w:r>
-        <w:rPr>
-          <w:lang w:val="pt-BR"/>
-        </w:rPr>
-        <w:t>GameEngineEventHandler</w:t>
-      </w:r>
-      <w:proofErr w:type="spellEnd"/>
-      <w:r>
-        <w:rPr>
-          <w:lang w:val="pt-BR"/>
-        </w:rPr>
-        <w:t xml:space="preserve"> (classe abstrata)</w:t>
-      </w:r>
-      <w:bookmarkEnd w:id="29"/>
-    </w:p>
-    <w:p>
-      <w:pPr>
-        <w:jc w:val="both"/>
-        <w:rPr>
-          <w:lang w:val="pt-BR"/>
-        </w:rPr>
-      </w:pPr>
-      <w:r>
-        <w:rPr>
-          <w:lang w:val="pt-BR"/>
-        </w:rPr>
-        <w:t>Esta classe é responsável p</w:t>
-      </w:r>
-      <w:r>
-        <w:rPr>
-          <w:lang w:val="pt-BR"/>
-        </w:rPr>
-        <w:t xml:space="preserve">or definir funções de </w:t>
-      </w:r>
-      <w:proofErr w:type="spellStart"/>
-      <w:r>
-        <w:rPr>
-          <w:lang w:val="pt-BR"/>
-        </w:rPr>
-        <w:t>callback</w:t>
-      </w:r>
-      <w:proofErr w:type="spellEnd"/>
-      <w:r>
-        <w:rPr>
-          <w:lang w:val="pt-BR"/>
-        </w:rPr>
-        <w:t xml:space="preserve"> que serão chamadas pela game </w:t>
-      </w:r>
-      <w:proofErr w:type="spellStart"/>
-      <w:r>
-        <w:rPr>
-          <w:lang w:val="pt-BR"/>
-        </w:rPr>
-        <w:t>engine</w:t>
-      </w:r>
-      <w:proofErr w:type="spellEnd"/>
-      <w:r>
-        <w:rPr>
-          <w:lang w:val="pt-BR"/>
-        </w:rPr>
-        <w:t xml:space="preserve"> implicitamente. O usuário deverá criar uma classe derivada e definir as suas próprias funções de </w:t>
-      </w:r>
-      <w:proofErr w:type="spellStart"/>
-      <w:r>
-        <w:rPr>
-          <w:lang w:val="pt-BR"/>
-        </w:rPr>
-        <w:t>callback</w:t>
-      </w:r>
-      <w:proofErr w:type="spellEnd"/>
-      <w:r>
-        <w:rPr>
-          <w:lang w:val="pt-BR"/>
-        </w:rPr>
-        <w:t xml:space="preserve"> e configurar a game </w:t>
-      </w:r>
-      <w:proofErr w:type="spellStart"/>
-      <w:r>
-        <w:rPr>
-          <w:lang w:val="pt-BR"/>
-        </w:rPr>
-        <w:t>engine</w:t>
+      <w:bookmarkStart w:id="35" w:name="_Toc35541210"/>
+      <w:r>
+        <w:rPr>
+          <w:lang w:val="pt-BR"/>
+        </w:rPr>
+        <w:t xml:space="preserve">6.9 Classe </w:t>
+      </w:r>
+      <w:proofErr w:type="spellStart"/>
+      <w:r>
+        <w:rPr>
+          <w:lang w:val="pt-BR"/>
+        </w:rPr>
+        <w:t>AssetManager</w:t>
+      </w:r>
+      <w:bookmarkEnd w:id="35"/>
+      <w:proofErr w:type="spellEnd"/>
+    </w:p>
+    <w:p>
+      <w:pPr>
+        <w:jc w:val="both"/>
+        <w:rPr>
+          <w:lang w:val="pt-BR"/>
+        </w:rPr>
+      </w:pPr>
+      <w:r>
+        <w:rPr>
+          <w:lang w:val="pt-BR"/>
+        </w:rPr>
+        <w:t xml:space="preserve">Esta classe é responsável por gerenciar diversos recursos como </w:t>
+      </w:r>
+      <w:proofErr w:type="spellStart"/>
+      <w:r>
+        <w:rPr>
+          <w:lang w:val="pt-BR"/>
+        </w:rPr>
+        <w:t>assets</w:t>
       </w:r>
       <w:proofErr w:type="spellEnd"/>
       <w:r>
@@ -6352,266 +7368,12 @@
     </w:p>
     <w:p>
       <w:pPr>
-        <w:pStyle w:val="Heading2"/>
-        <w:rPr>
-          <w:lang w:val="pt-BR"/>
-        </w:rPr>
-      </w:pPr>
-      <w:bookmarkStart w:id="30" w:name="_Toc35377426"/>
-      <w:r>
-        <w:rPr>
-          <w:lang w:val="pt-BR"/>
-        </w:rPr>
-        <w:t>6.5 Classe Render</w:t>
-      </w:r>
-      <w:bookmarkEnd w:id="30"/>
-    </w:p>
-    <w:p>
-      <w:pPr>
-        <w:jc w:val="both"/>
-        <w:rPr>
-          <w:lang w:val="pt-BR"/>
-        </w:rPr>
-      </w:pPr>
-      <w:r>
-        <w:rPr>
-          <w:lang w:val="pt-BR"/>
-        </w:rPr>
-        <w:t xml:space="preserve">Esta classe é responsável por </w:t>
-      </w:r>
-      <w:proofErr w:type="spellStart"/>
-      <w:r>
-        <w:rPr>
-          <w:lang w:val="pt-BR"/>
-        </w:rPr>
-        <w:t>armazernar</w:t>
-      </w:r>
-      <w:proofErr w:type="spellEnd"/>
-      <w:r>
-        <w:rPr>
-          <w:lang w:val="pt-BR"/>
-        </w:rPr>
-        <w:t xml:space="preserve"> diversas configurações relacionadas renderização.</w:t>
-      </w:r>
-    </w:p>
-    <w:p>
-      <w:pPr>
-        <w:jc w:val="both"/>
-        <w:rPr>
-          <w:lang w:val="pt-BR"/>
-        </w:rPr>
-      </w:pPr>
-    </w:p>
-    <w:p>
-      <w:pPr>
-        <w:pStyle w:val="Heading2"/>
-        <w:rPr>
-          <w:lang w:val="pt-BR"/>
-        </w:rPr>
-      </w:pPr>
-      <w:bookmarkStart w:id="31" w:name="_Toc35377427"/>
-      <w:r>
-        <w:rPr>
-          <w:lang w:val="pt-BR"/>
-        </w:rPr>
-        <w:t>6.6 Classe IO</w:t>
-      </w:r>
-      <w:bookmarkEnd w:id="31"/>
-    </w:p>
-    <w:p>
-      <w:pPr>
-        <w:jc w:val="both"/>
-        <w:rPr>
-          <w:lang w:val="pt-BR"/>
-        </w:rPr>
-      </w:pPr>
-      <w:r>
-        <w:rPr>
-          <w:lang w:val="pt-BR"/>
-        </w:rPr>
-        <w:t>Esta classe é responsável por armazenar diversas informações a respeito de entrada e saída de dados.</w:t>
-      </w:r>
-    </w:p>
-    <w:p>
-      <w:pPr>
-        <w:jc w:val="both"/>
-        <w:rPr>
-          <w:lang w:val="pt-BR"/>
-        </w:rPr>
-      </w:pPr>
-    </w:p>
-    <w:p>
-      <w:pPr>
-        <w:pStyle w:val="Heading2"/>
-        <w:rPr>
-          <w:lang w:val="pt-BR"/>
-        </w:rPr>
-      </w:pPr>
-      <w:bookmarkStart w:id="32" w:name="_Toc35377428"/>
-      <w:r>
-        <w:rPr>
-          <w:lang w:val="pt-BR"/>
-        </w:rPr>
-        <w:t>6.7 Classe Mouse</w:t>
-      </w:r>
-      <w:bookmarkEnd w:id="32"/>
-    </w:p>
-    <w:p>
-      <w:pPr>
-        <w:jc w:val="both"/>
-        <w:rPr>
-          <w:lang w:val="pt-BR"/>
-        </w:rPr>
-      </w:pPr>
-      <w:r>
-        <w:rPr>
-          <w:lang w:val="pt-BR"/>
-        </w:rPr>
-        <w:t xml:space="preserve">Esta classe é responsável por receber os dados de entrada do mouse e disponibilizar para a game </w:t>
-      </w:r>
-      <w:proofErr w:type="spellStart"/>
-      <w:r>
-        <w:rPr>
-          <w:lang w:val="pt-BR"/>
-        </w:rPr>
-        <w:t>engine</w:t>
-      </w:r>
-      <w:proofErr w:type="spellEnd"/>
-      <w:r>
-        <w:rPr>
-          <w:lang w:val="pt-BR"/>
-        </w:rPr>
-        <w:t>.</w:t>
-      </w:r>
-    </w:p>
-    <w:p>
-      <w:pPr>
-        <w:jc w:val="both"/>
-        <w:rPr>
-          <w:lang w:val="pt-BR"/>
-        </w:rPr>
-      </w:pPr>
-    </w:p>
-    <w:p>
-      <w:pPr>
-        <w:pStyle w:val="Heading2"/>
-        <w:rPr>
-          <w:lang w:val="pt-BR"/>
-        </w:rPr>
-      </w:pPr>
-      <w:bookmarkStart w:id="33" w:name="_Toc35377429"/>
-      <w:r>
-        <w:rPr>
-          <w:lang w:val="pt-BR"/>
-        </w:rPr>
-        <w:t>6.8 Classe Teclado</w:t>
-      </w:r>
-      <w:bookmarkEnd w:id="33"/>
-    </w:p>
-    <w:p>
-      <w:pPr>
-        <w:jc w:val="both"/>
-        <w:rPr>
-          <w:lang w:val="pt-BR"/>
-        </w:rPr>
-      </w:pPr>
-      <w:r>
-        <w:rPr>
-          <w:lang w:val="pt-BR"/>
-        </w:rPr>
-        <w:t xml:space="preserve">Esta classe é responsável por receber os dados de entrada do teclado e disponibilizar para a game </w:t>
-      </w:r>
-      <w:proofErr w:type="spellStart"/>
-      <w:r>
-        <w:rPr>
-          <w:lang w:val="pt-BR"/>
-        </w:rPr>
-        <w:t>engine</w:t>
-      </w:r>
-      <w:proofErr w:type="spellEnd"/>
-      <w:r>
-        <w:rPr>
-          <w:lang w:val="pt-BR"/>
-        </w:rPr>
-        <w:t>.</w:t>
-      </w:r>
-    </w:p>
-    <w:p>
-      <w:pPr>
-        <w:jc w:val="both"/>
-        <w:rPr>
-          <w:lang w:val="pt-BR"/>
-        </w:rPr>
-      </w:pPr>
-    </w:p>
-    <w:p>
-      <w:pPr>
-        <w:pStyle w:val="Heading2"/>
-        <w:rPr>
-          <w:lang w:val="pt-BR"/>
-        </w:rPr>
-      </w:pPr>
-      <w:bookmarkStart w:id="34" w:name="_Toc35377430"/>
-      <w:r>
-        <w:rPr>
-          <w:lang w:val="pt-BR"/>
-        </w:rPr>
-        <w:t xml:space="preserve">6.9 Classe </w:t>
-      </w:r>
-      <w:proofErr w:type="spellStart"/>
-      <w:r>
-        <w:rPr>
-          <w:lang w:val="pt-BR"/>
-        </w:rPr>
-        <w:t>AssetManager</w:t>
-      </w:r>
-      <w:bookmarkEnd w:id="34"/>
-      <w:proofErr w:type="spellEnd"/>
-    </w:p>
-    <w:p>
-      <w:pPr>
-        <w:jc w:val="both"/>
-        <w:rPr>
-          <w:lang w:val="pt-BR"/>
-        </w:rPr>
-      </w:pPr>
-      <w:r>
-        <w:rPr>
-          <w:lang w:val="pt-BR"/>
-        </w:rPr>
-        <w:t xml:space="preserve">Esta classe é responsável por gerenciar diversos recursos como </w:t>
-      </w:r>
-      <w:proofErr w:type="spellStart"/>
-      <w:r>
-        <w:rPr>
-          <w:lang w:val="pt-BR"/>
-        </w:rPr>
-        <w:t>assets</w:t>
-      </w:r>
-      <w:proofErr w:type="spellEnd"/>
-      <w:r>
-        <w:rPr>
-          <w:lang w:val="pt-BR"/>
-        </w:rPr>
-        <w:t>.</w:t>
-      </w:r>
-    </w:p>
-    <w:p>
-      <w:pPr>
-        <w:jc w:val="both"/>
-        <w:rPr>
-          <w:lang w:val="pt-BR"/>
-        </w:rPr>
-      </w:pPr>
-    </w:p>
-    <w:p>
-      <w:pPr>
         <w:pStyle w:val="Heading1"/>
         <w:rPr>
           <w:lang w:val="pt-BR"/>
         </w:rPr>
       </w:pPr>
-      <w:bookmarkStart w:id="35" w:name="_Toc35377431"/>
+      <w:bookmarkStart w:id="36" w:name="_Toc35541211"/>
       <w:r>
         <w:rPr>
           <w:lang w:val="pt-BR"/>
@@ -6630,7 +7392,7 @@
         </w:rPr>
         <w:t>Personalização</w:t>
       </w:r>
-      <w:bookmarkEnd w:id="35"/>
+      <w:bookmarkEnd w:id="36"/>
     </w:p>
     <w:p>
       <w:pPr>
@@ -6639,7 +7401,7 @@
           <w:lang w:val="pt-BR"/>
         </w:rPr>
       </w:pPr>
-      <w:bookmarkStart w:id="36" w:name="_Toc35377432"/>
+      <w:bookmarkStart w:id="37" w:name="_Toc35541212"/>
       <w:r>
         <w:rPr>
           <w:lang w:val="pt-BR"/>
@@ -6652,7 +7414,7 @@
         </w:rPr>
         <w:t>. Convenção de Código</w:t>
       </w:r>
-      <w:bookmarkEnd w:id="36"/>
+      <w:bookmarkEnd w:id="37"/>
     </w:p>
     <w:sectPr>
       <w:pgSz w:w="11906" w:h="16838" w:code="9"/>
@@ -7569,7 +8331,7 @@
 </file>
 
 <file path=customXml/itemProps1.xml><?xml version="1.0" encoding="utf-8"?>
-<ds:datastoreItem xmlns:ds="http://schemas.openxmlformats.org/officeDocument/2006/customXml" ds:itemID="{924C5310-6548-478C-824D-AE09E6198EA5}">
+<ds:datastoreItem xmlns:ds="http://schemas.openxmlformats.org/officeDocument/2006/customXml" ds:itemID="{BB836644-CF5D-4579-8D82-4DFBB7E40A39}">
   <ds:schemaRefs>
     <ds:schemaRef ds:uri="http://schemas.openxmlformats.org/officeDocument/2006/bibliography"/>
   </ds:schemaRefs>

</xml_diff>

<commit_message>
Atualização do Guia de Desenvolvimento para Sprint #1
</commit_message>
<xml_diff>
--- a/docs/Guia de Desenvolvimento.docx
+++ b/docs/Guia de Desenvolvimento.docx
@@ -4496,6 +4496,40 @@
         <w:rPr>
           <w:lang w:val="pt-BR"/>
         </w:rPr>
+        <w:t xml:space="preserve"> (objetos e funções da </w:t>
+      </w:r>
+      <w:proofErr w:type="spellStart"/>
+      <w:r>
+        <w:rPr>
+          <w:lang w:val="pt-BR"/>
+        </w:rPr>
+        <w:t>WinAPI</w:t>
+      </w:r>
+      <w:proofErr w:type="spellEnd"/>
+      <w:r>
+        <w:rPr>
+          <w:lang w:val="pt-BR"/>
+        </w:rPr>
+        <w:t xml:space="preserve"> e </w:t>
+      </w:r>
+      <w:proofErr w:type="spellStart"/>
+      <w:r>
+        <w:rPr>
+          <w:lang w:val="pt-BR"/>
+        </w:rPr>
+        <w:t>XWindow</w:t>
+      </w:r>
+      <w:proofErr w:type="spellEnd"/>
+      <w:r>
+        <w:rPr>
+          <w:lang w:val="pt-BR"/>
+        </w:rPr>
+        <w:t>, por exemplo)</w:t>
+      </w:r>
+      <w:r>
+        <w:rPr>
+          <w:lang w:val="pt-BR"/>
+        </w:rPr>
         <w:t xml:space="preserve"> e d</w:t>
       </w:r>
       <w:r>
@@ -4514,21 +4548,25 @@
         <w:rPr>
           <w:lang w:val="pt-BR"/>
         </w:rPr>
-        <w:t xml:space="preserve"> como, por exemplo, as funções da </w:t>
-      </w:r>
-      <w:proofErr w:type="spellStart"/>
-      <w:r>
-        <w:rPr>
-          <w:lang w:val="pt-BR"/>
-        </w:rPr>
-        <w:t>WinAPI</w:t>
-      </w:r>
-      <w:proofErr w:type="spellEnd"/>
-      <w:r>
-        <w:rPr>
-          <w:lang w:val="pt-BR"/>
-        </w:rPr>
-        <w:t xml:space="preserve"> e os registradores especiais HRT dos processadores (</w:t>
+        <w:t xml:space="preserve"> (</w:t>
+      </w:r>
+      <w:r>
+        <w:rPr>
+          <w:lang w:val="pt-BR"/>
+        </w:rPr>
+        <w:t>registradores especiais</w:t>
+      </w:r>
+      <w:r>
+        <w:rPr>
+          <w:lang w:val="pt-BR"/>
+        </w:rPr>
+        <w:t xml:space="preserve"> como o</w:t>
+      </w:r>
+      <w:r>
+        <w:rPr>
+          <w:lang w:val="pt-BR"/>
+        </w:rPr>
+        <w:t xml:space="preserve"> </w:t>
       </w:r>
       <w:r>
         <w:rPr>
@@ -4560,7 +4598,7 @@
         <w:rPr>
           <w:lang w:val="pt-BR"/>
         </w:rPr>
-        <w:t xml:space="preserve">). </w:t>
+        <w:t xml:space="preserve"> dos processadores). </w:t>
       </w:r>
       <w:r>
         <w:rPr>
@@ -4704,134 +4742,7 @@
         <w:rPr>
           <w:lang w:val="pt-BR"/>
         </w:rPr>
-        <w:t xml:space="preserve">A classe </w:t>
-      </w:r>
-      <w:proofErr w:type="spellStart"/>
-      <w:r>
-        <w:rPr>
-          <w:lang w:val="pt-BR"/>
-        </w:rPr>
-        <w:t>TimeHandler</w:t>
-      </w:r>
-      <w:proofErr w:type="spellEnd"/>
-      <w:r>
-        <w:rPr>
-          <w:lang w:val="pt-BR"/>
-        </w:rPr>
-        <w:t xml:space="preserve"> da camada Core, responsável por calcular o tempo de duração de cada quadro do jogo em microssegundos </w:t>
-      </w:r>
-      <w:r>
-        <w:rPr>
-          <w:lang w:val="pt-BR"/>
-        </w:rPr>
-        <w:t>(</w:t>
-      </w:r>
-      <w:r>
-        <w:rPr>
-          <w:rFonts w:cstheme="minorHAnsi"/>
-          <w:lang w:val="pt-BR"/>
-        </w:rPr>
-        <w:t>µ</w:t>
-      </w:r>
-      <w:r>
-        <w:rPr>
-          <w:lang w:val="pt-BR"/>
-        </w:rPr>
-        <w:t>)</w:t>
-      </w:r>
-      <w:r>
-        <w:rPr>
-          <w:lang w:val="pt-BR"/>
-        </w:rPr>
-        <w:t>, também utilizada componentes da camada multiplataforma. E</w:t>
-      </w:r>
-      <w:r>
-        <w:rPr>
-          <w:lang w:val="pt-BR"/>
-        </w:rPr>
-        <w:t>xistem diversas formas de se obter o tempo percorrido desde o momento em que a máquina foi ligada como, por exemplo,</w:t>
-      </w:r>
-      <w:r>
-        <w:rPr>
-          <w:lang w:val="pt-BR"/>
-        </w:rPr>
-        <w:t xml:space="preserve"> a função</w:t>
-      </w:r>
-      <w:r>
-        <w:rPr>
-          <w:lang w:val="pt-BR"/>
-        </w:rPr>
-        <w:t xml:space="preserve"> time() da biblioteca padrão de C que retorna o tempo percorrido em segundos ou</w:t>
-      </w:r>
-      <w:r>
-        <w:rPr>
-          <w:lang w:val="pt-BR"/>
-        </w:rPr>
-        <w:t xml:space="preserve"> a função</w:t>
-      </w:r>
-      <w:r>
-        <w:rPr>
-          <w:lang w:val="pt-BR"/>
-        </w:rPr>
-        <w:t xml:space="preserve"> </w:t>
-      </w:r>
-      <w:proofErr w:type="spellStart"/>
-      <w:r>
-        <w:rPr>
-          <w:lang w:val="pt-BR"/>
-        </w:rPr>
-        <w:t>GetTickCount</w:t>
-      </w:r>
-      <w:proofErr w:type="spellEnd"/>
-      <w:r>
-        <w:rPr>
-          <w:lang w:val="pt-BR"/>
-        </w:rPr>
-        <w:t xml:space="preserve">() da </w:t>
-      </w:r>
-      <w:proofErr w:type="spellStart"/>
-      <w:r>
-        <w:rPr>
-          <w:lang w:val="pt-BR"/>
-        </w:rPr>
-        <w:t>WinAPI</w:t>
-      </w:r>
-      <w:proofErr w:type="spellEnd"/>
-      <w:r>
-        <w:rPr>
-          <w:lang w:val="pt-BR"/>
-        </w:rPr>
-        <w:t xml:space="preserve"> que retorna</w:t>
-      </w:r>
-      <w:r>
-        <w:rPr>
-          <w:lang w:val="pt-BR"/>
-        </w:rPr>
-        <w:t xml:space="preserve"> o tempo decorrido</w:t>
-      </w:r>
-      <w:r>
-        <w:rPr>
-          <w:lang w:val="pt-BR"/>
-        </w:rPr>
-        <w:t xml:space="preserve"> em milissegundos. Entretanto, para </w:t>
-      </w:r>
-      <w:r>
-        <w:rPr>
-          <w:lang w:val="pt-BR"/>
-        </w:rPr>
-        <w:t>este projeto</w:t>
-      </w:r>
-      <w:r>
-        <w:rPr>
-          <w:lang w:val="pt-BR"/>
-        </w:rPr>
-        <w:t xml:space="preserve">, utilizamos uma outra forma de obter o tempo com a maior resolução possível: tempo em ciclos da CPU (unidade de processamento central). </w:t>
-      </w:r>
-      <w:r>
-        <w:rPr>
-          <w:lang w:val="pt-BR"/>
-        </w:rPr>
-        <w:t xml:space="preserve">Nos processadores modernos, existe um registrador especial chamado de </w:t>
+        <w:t xml:space="preserve">Outro componente essencial da Camada Multiplataforma é o registrador </w:t>
       </w:r>
       <w:r>
         <w:rPr>
@@ -4839,7 +4750,7 @@
           <w:iCs/>
           <w:lang w:val="pt-BR"/>
         </w:rPr>
-        <w:t xml:space="preserve">High </w:t>
+        <w:t>High-</w:t>
       </w:r>
       <w:proofErr w:type="spellStart"/>
       <w:r>
@@ -4857,13 +4768,13 @@
           <w:iCs/>
           <w:lang w:val="pt-BR"/>
         </w:rPr>
-        <w:t xml:space="preserve"> Timer</w:t>
-      </w:r>
-      <w:r>
-        <w:rPr>
-          <w:lang w:val="pt-BR"/>
-        </w:rPr>
-        <w:t xml:space="preserve"> que é basicamente um contador de ciclos da CPU</w:t>
+        <w:t>-Timer</w:t>
+      </w:r>
+      <w:r>
+        <w:rPr>
+          <w:lang w:val="pt-BR"/>
+        </w:rPr>
+        <w:t>. Ele é um registrador especial implementado em nível de hardware onde retorna o número de ciclos decorridos da CPU</w:t>
       </w:r>
       <w:r>
         <w:rPr>
@@ -4875,13 +4786,171 @@
         <w:rPr>
           <w:lang w:val="pt-BR"/>
         </w:rPr>
-        <w:t xml:space="preserve">desde o momento em que foi ligado. </w:t>
-      </w:r>
-      <w:r>
-        <w:rPr>
-          <w:lang w:val="pt-BR"/>
-        </w:rPr>
-        <w:t>Com ele, conseguimos facilmente realizar uma conversão de ciclos por segundo para microssegundos (</w:t>
+        <w:t>desde o momento em que foi ligado</w:t>
+      </w:r>
+      <w:r>
+        <w:rPr>
+          <w:lang w:val="pt-BR"/>
+        </w:rPr>
+        <w:t xml:space="preserve">. </w:t>
+      </w:r>
+      <w:r>
+        <w:rPr>
+          <w:lang w:val="pt-BR"/>
+        </w:rPr>
+        <w:t xml:space="preserve">A classe </w:t>
+      </w:r>
+      <w:proofErr w:type="spellStart"/>
+      <w:r>
+        <w:rPr>
+          <w:lang w:val="pt-BR"/>
+        </w:rPr>
+        <w:t>TimeHandler</w:t>
+      </w:r>
+      <w:proofErr w:type="spellEnd"/>
+      <w:r>
+        <w:rPr>
+          <w:lang w:val="pt-BR"/>
+        </w:rPr>
+        <w:t xml:space="preserve"> da camada Core</w:t>
+      </w:r>
+      <w:r>
+        <w:rPr>
+          <w:lang w:val="pt-BR"/>
+        </w:rPr>
+        <w:t xml:space="preserve"> utiliza este componente para realizar todos os cálculos relacionados ao tempo. De fato, e</w:t>
+      </w:r>
+      <w:r>
+        <w:rPr>
+          <w:lang w:val="pt-BR"/>
+        </w:rPr>
+        <w:t xml:space="preserve">xistem diversas formas de se obter o tempo </w:t>
+      </w:r>
+      <w:r>
+        <w:rPr>
+          <w:lang w:val="pt-BR"/>
+        </w:rPr>
+        <w:t>de</w:t>
+      </w:r>
+      <w:r>
+        <w:rPr>
+          <w:lang w:val="pt-BR"/>
+        </w:rPr>
+        <w:t>corrido</w:t>
+      </w:r>
+      <w:r>
+        <w:rPr>
+          <w:lang w:val="pt-BR"/>
+        </w:rPr>
+        <w:t xml:space="preserve"> da máquina </w:t>
+      </w:r>
+      <w:r>
+        <w:rPr>
+          <w:lang w:val="pt-BR"/>
+        </w:rPr>
+        <w:t>como, por exemplo,</w:t>
+      </w:r>
+      <w:r>
+        <w:rPr>
+          <w:lang w:val="pt-BR"/>
+        </w:rPr>
+        <w:t xml:space="preserve"> a função</w:t>
+      </w:r>
+      <w:r>
+        <w:rPr>
+          <w:lang w:val="pt-BR"/>
+        </w:rPr>
+        <w:t xml:space="preserve"> </w:t>
+      </w:r>
+      <w:proofErr w:type="gramStart"/>
+      <w:r>
+        <w:rPr>
+          <w:lang w:val="pt-BR"/>
+        </w:rPr>
+        <w:t>time(</w:t>
+      </w:r>
+      <w:proofErr w:type="gramEnd"/>
+      <w:r>
+        <w:rPr>
+          <w:lang w:val="pt-BR"/>
+        </w:rPr>
+        <w:t>) da biblioteca padrão de C que retorna o tempo percorrido em segundos ou</w:t>
+      </w:r>
+      <w:r>
+        <w:rPr>
+          <w:lang w:val="pt-BR"/>
+        </w:rPr>
+        <w:t xml:space="preserve"> a função</w:t>
+      </w:r>
+      <w:r>
+        <w:rPr>
+          <w:lang w:val="pt-BR"/>
+        </w:rPr>
+        <w:t xml:space="preserve"> </w:t>
+      </w:r>
+      <w:proofErr w:type="spellStart"/>
+      <w:r>
+        <w:rPr>
+          <w:lang w:val="pt-BR"/>
+        </w:rPr>
+        <w:t>GetTickCount</w:t>
+      </w:r>
+      <w:proofErr w:type="spellEnd"/>
+      <w:r>
+        <w:rPr>
+          <w:lang w:val="pt-BR"/>
+        </w:rPr>
+        <w:t xml:space="preserve">() da </w:t>
+      </w:r>
+      <w:proofErr w:type="spellStart"/>
+      <w:r>
+        <w:rPr>
+          <w:lang w:val="pt-BR"/>
+        </w:rPr>
+        <w:t>WinAPI</w:t>
+      </w:r>
+      <w:proofErr w:type="spellEnd"/>
+      <w:r>
+        <w:rPr>
+          <w:lang w:val="pt-BR"/>
+        </w:rPr>
+        <w:t xml:space="preserve"> que retorna</w:t>
+      </w:r>
+      <w:r>
+        <w:rPr>
+          <w:lang w:val="pt-BR"/>
+        </w:rPr>
+        <w:t xml:space="preserve"> o tempo </w:t>
+      </w:r>
+      <w:r>
+        <w:rPr>
+          <w:lang w:val="pt-BR"/>
+        </w:rPr>
+        <w:t>per</w:t>
+      </w:r>
+      <w:r>
+        <w:rPr>
+          <w:lang w:val="pt-BR"/>
+        </w:rPr>
+        <w:t>corrido</w:t>
+      </w:r>
+      <w:r>
+        <w:rPr>
+          <w:lang w:val="pt-BR"/>
+        </w:rPr>
+        <w:t xml:space="preserve"> em milissegundos. Entretanto, </w:t>
+      </w:r>
+      <w:r>
+        <w:rPr>
+          <w:lang w:val="pt-BR"/>
+        </w:rPr>
+        <w:t xml:space="preserve">nenhum deles retorna o tempo com uma resolução tão alta quanto esses registradores – resolução de pelo menos um microssegundo </w:t>
+      </w:r>
+      <w:r>
+        <w:rPr>
+          <w:lang w:val="pt-BR"/>
+        </w:rPr>
+        <w:t>(</w:t>
       </w:r>
       <w:r>
         <w:rPr>
@@ -4894,13 +4963,19 @@
         <w:rPr>
           <w:lang w:val="pt-BR"/>
         </w:rPr>
-        <w:t>).</w:t>
-      </w:r>
-      <w:r>
-        <w:rPr>
-          <w:lang w:val="pt-BR"/>
-        </w:rPr>
-        <w:t xml:space="preserve"> Este registrador é obtido através do componente </w:t>
+        <w:t>)</w:t>
+      </w:r>
+      <w:r>
+        <w:rPr>
+          <w:lang w:val="pt-BR"/>
+        </w:rPr>
+        <w:t xml:space="preserve">. </w:t>
+      </w:r>
+      <w:r>
+        <w:rPr>
+          <w:lang w:val="pt-BR"/>
+        </w:rPr>
+        <w:t xml:space="preserve">Este registrador é obtido através do componente </w:t>
       </w:r>
       <w:proofErr w:type="spellStart"/>
       <w:r>
@@ -4961,10 +5036,10 @@
         </w:rPr>
         <w:lastRenderedPageBreak/>
         <w:drawing>
-          <wp:inline distT="0" distB="0" distL="0" distR="0" wp14:anchorId="1B973564" wp14:editId="51EE5445">
-            <wp:extent cx="5124450" cy="3419475"/>
-            <wp:effectExtent l="0" t="0" r="0" b="9525"/>
-            <wp:docPr id="3" name="Imagem 3"/>
+          <wp:inline distT="0" distB="0" distL="0" distR="0" wp14:anchorId="2C670294" wp14:editId="37E0C41B">
+            <wp:extent cx="5029200" cy="3383280"/>
+            <wp:effectExtent l="0" t="0" r="0" b="7620"/>
+            <wp:docPr id="2" name="Imagem 2"/>
             <wp:cNvGraphicFramePr>
               <a:graphicFrameLocks xmlns:a="http://schemas.openxmlformats.org/drawingml/2006/main" noChangeAspect="1"/>
             </wp:cNvGraphicFramePr>
@@ -4972,7 +5047,7 @@
               <a:graphicData uri="http://schemas.openxmlformats.org/drawingml/2006/picture">
                 <pic:pic xmlns:pic="http://schemas.openxmlformats.org/drawingml/2006/picture">
                   <pic:nvPicPr>
-                    <pic:cNvPr id="0" name="Picture 2"/>
+                    <pic:cNvPr id="0" name="Picture 1"/>
                     <pic:cNvPicPr>
                       <a:picLocks noChangeAspect="1" noChangeArrowheads="1"/>
                     </pic:cNvPicPr>
@@ -4993,7 +5068,7 @@
                   <pic:spPr bwMode="auto">
                     <a:xfrm>
                       <a:off x="0" y="0"/>
-                      <a:ext cx="5124450" cy="3419475"/>
+                      <a:ext cx="5029200" cy="3383280"/>
                     </a:xfrm>
                     <a:prstGeom prst="rect">
                       <a:avLst/>
@@ -5037,20 +5112,159 @@
         </w:rPr>
         <w:t xml:space="preserve">e ciclos para microssegundos é multiplicar primeiro o número de ciclos por 1000000 </w:t>
       </w:r>
-      <w:proofErr w:type="spellStart"/>
-      <w:r>
-        <w:rPr>
-          <w:lang w:val="pt-BR"/>
-        </w:rPr>
-        <w:t>microsegundos</w:t>
-      </w:r>
-      <w:proofErr w:type="spellEnd"/>
+      <w:r>
+        <w:rPr>
+          <w:lang w:val="pt-BR"/>
+        </w:rPr>
+        <w:t>microssegundos</w:t>
+      </w:r>
       <w:r>
         <w:rPr>
           <w:lang w:val="pt-BR"/>
         </w:rPr>
         <w:t xml:space="preserve"> (equivalente a 1 segundo) e depois dividir pela frequência de ciclos por segundo.</w:t>
       </w:r>
+    </w:p>
+    <w:p>
+      <w:pPr>
+        <w:jc w:val="both"/>
+        <w:rPr>
+          <w:lang w:val="pt-BR"/>
+        </w:rPr>
+      </w:pPr>
+    </w:p>
+    <w:p>
+      <w:pPr>
+        <w:jc w:val="both"/>
+        <w:rPr>
+          <w:lang w:val="pt-BR"/>
+        </w:rPr>
+      </w:pPr>
+      <m:oMathPara>
+        <m:oMath>
+          <m:r>
+            <w:rPr>
+              <w:rFonts w:ascii="Cambria Math" w:hAnsi="Cambria Math"/>
+              <w:lang w:val="pt-BR"/>
+            </w:rPr>
+            <m:t>t</m:t>
+          </m:r>
+          <m:r>
+            <w:rPr>
+              <w:rFonts w:ascii="Cambria Math" w:hAnsi="Cambria Math"/>
+              <w:lang w:val="pt-BR"/>
+            </w:rPr>
+            <m:t xml:space="preserve">empo em </m:t>
+          </m:r>
+          <m:r>
+            <w:rPr>
+              <w:rFonts w:ascii="Cambria Math" w:hAnsi="Cambria Math"/>
+              <w:lang w:val="pt-BR"/>
+            </w:rPr>
+            <m:t>μ</m:t>
+          </m:r>
+          <m:r>
+            <w:rPr>
+              <w:rFonts w:ascii="Cambria Math" w:hAnsi="Cambria Math"/>
+              <w:lang w:val="pt-BR"/>
+            </w:rPr>
+            <m:t>s</m:t>
+          </m:r>
+          <m:r>
+            <w:rPr>
+              <w:rFonts w:ascii="Cambria Math" w:hAnsi="Cambria Math"/>
+              <w:lang w:val="pt-BR"/>
+            </w:rPr>
+            <m:t>=</m:t>
+          </m:r>
+          <m:r>
+            <w:rPr>
+              <w:rFonts w:ascii="Cambria Math" w:eastAsiaTheme="minorEastAsia" w:hAnsi="Cambria Math"/>
+              <w:lang w:val="pt-BR"/>
+            </w:rPr>
+            <m:t xml:space="preserve"> </m:t>
+          </m:r>
+          <m:f>
+            <m:fPr>
+              <m:ctrlPr>
+                <w:rPr>
+                  <w:rFonts w:ascii="Cambria Math" w:eastAsiaTheme="minorEastAsia" w:hAnsi="Cambria Math"/>
+                  <w:i/>
+                  <w:lang w:val="pt-BR"/>
+                </w:rPr>
+              </m:ctrlPr>
+            </m:fPr>
+            <m:num>
+              <m:r>
+                <w:rPr>
+                  <w:rFonts w:ascii="Cambria Math" w:eastAsiaTheme="minorEastAsia" w:hAnsi="Cambria Math"/>
+                  <w:lang w:val="pt-BR"/>
+                </w:rPr>
+                <m:t>ciclos</m:t>
+              </m:r>
+              <m:r>
+                <w:rPr>
+                  <w:rFonts w:ascii="Cambria Math" w:eastAsiaTheme="minorEastAsia" w:hAnsi="Cambria Math"/>
+                  <w:lang w:val="pt-BR"/>
+                </w:rPr>
+                <m:t xml:space="preserve"> . 1</m:t>
+              </m:r>
+              <m:r>
+                <w:rPr>
+                  <w:rFonts w:ascii="Cambria Math" w:eastAsiaTheme="minorEastAsia" w:hAnsi="Cambria Math"/>
+                  <w:lang w:val="pt-BR"/>
+                </w:rPr>
+                <m:t xml:space="preserve"> </m:t>
+              </m:r>
+              <m:sSup>
+                <m:sSupPr>
+                  <m:ctrlPr>
+                    <w:rPr>
+                      <w:rFonts w:ascii="Cambria Math" w:eastAsiaTheme="minorEastAsia" w:hAnsi="Cambria Math"/>
+                      <w:i/>
+                      <w:lang w:val="pt-BR"/>
+                    </w:rPr>
+                  </m:ctrlPr>
+                </m:sSupPr>
+                <m:e>
+                  <m:r>
+                    <w:rPr>
+                      <w:rFonts w:ascii="Cambria Math" w:eastAsiaTheme="minorEastAsia" w:hAnsi="Cambria Math"/>
+                      <w:lang w:val="pt-BR"/>
+                    </w:rPr>
+                    <m:t>μ</m:t>
+                  </m:r>
+                </m:e>
+                <m:sup>
+                  <m:r>
+                    <w:rPr>
+                      <w:rFonts w:ascii="Cambria Math" w:eastAsiaTheme="minorEastAsia" w:hAnsi="Cambria Math"/>
+                      <w:lang w:val="pt-BR"/>
+                    </w:rPr>
+                    <m:t>2</m:t>
+                  </m:r>
+                </m:sup>
+              </m:sSup>
+              <m:r>
+                <w:rPr>
+                  <w:rFonts w:ascii="Cambria Math" w:eastAsiaTheme="minorEastAsia" w:hAnsi="Cambria Math"/>
+                  <w:lang w:val="pt-BR"/>
+                </w:rPr>
+                <m:t xml:space="preserve"> </m:t>
+              </m:r>
+            </m:num>
+            <m:den>
+              <m:r>
+                <w:rPr>
+                  <w:rFonts w:ascii="Cambria Math" w:eastAsiaTheme="minorEastAsia" w:hAnsi="Cambria Math"/>
+                  <w:lang w:val="pt-BR"/>
+                </w:rPr>
+                <m:t>frequência</m:t>
+              </m:r>
+            </m:den>
+          </m:f>
+        </m:oMath>
+      </m:oMathPara>
     </w:p>
     <w:p>
       <w:pPr>
@@ -5194,6 +5408,57 @@
     </w:p>
     <w:p>
       <w:pPr>
+        <w:jc w:val="both"/>
+        <w:rPr>
+          <w:lang w:val="pt-BR"/>
+        </w:rPr>
+      </w:pPr>
+      <w:proofErr w:type="spellStart"/>
+      <w:r>
+        <w:rPr>
+          <w:lang w:val="pt-BR"/>
+        </w:rPr>
+        <w:t>TimeHandler</w:t>
+      </w:r>
+      <w:proofErr w:type="spellEnd"/>
+    </w:p>
+    <w:p>
+      <w:pPr>
+        <w:jc w:val="both"/>
+        <w:rPr>
+          <w:lang w:val="pt-BR"/>
+        </w:rPr>
+      </w:pPr>
+      <w:r>
+        <w:rPr>
+          <w:lang w:val="pt-BR"/>
+        </w:rPr>
+        <w:t>responsável por calcular o tempo de duração de cada quadro do jogo em microssegundos (</w:t>
+      </w:r>
+      <w:r>
+        <w:rPr>
+          <w:rFonts w:cstheme="minorHAnsi"/>
+          <w:lang w:val="pt-BR"/>
+        </w:rPr>
+        <w:t>µ</w:t>
+      </w:r>
+      <w:r>
+        <w:rPr>
+          <w:lang w:val="pt-BR"/>
+        </w:rPr>
+        <w:t>),</w:t>
+      </w:r>
+    </w:p>
+    <w:p>
+      <w:pPr>
+        <w:jc w:val="both"/>
+        <w:rPr>
+          <w:lang w:val="pt-BR"/>
+        </w:rPr>
+      </w:pPr>
+    </w:p>
+    <w:p>
+      <w:pPr>
         <w:pStyle w:val="Ttulo3"/>
         <w:rPr>
           <w:b/>
@@ -5208,6 +5473,7 @@
           <w:bCs/>
           <w:lang w:val="pt-BR"/>
         </w:rPr>
+        <w:lastRenderedPageBreak/>
         <w:t>2.5.3 Janelas</w:t>
       </w:r>
       <w:bookmarkEnd w:id="11"/>
@@ -5761,250 +6027,1090 @@
         <w:rPr>
           <w:lang w:val="pt-BR"/>
         </w:rPr>
+        <w:t xml:space="preserve">Especifica o nome </w:t>
+      </w:r>
+      <w:proofErr w:type="gramStart"/>
+      <w:r>
+        <w:rPr>
+          <w:lang w:val="pt-BR"/>
+        </w:rPr>
+        <w:t>do aplicação</w:t>
+      </w:r>
+      <w:proofErr w:type="gramEnd"/>
+      <w:r>
+        <w:rPr>
+          <w:lang w:val="pt-BR"/>
+        </w:rPr>
+        <w:t xml:space="preserve"> ou jogo e será utilizada como texto na barra de títulos de uma janela.</w:t>
+      </w:r>
+    </w:p>
+    <w:p>
+      <w:pPr>
+        <w:jc w:val="both"/>
+        <w:rPr>
+          <w:lang w:val="pt-BR"/>
+        </w:rPr>
+      </w:pPr>
+    </w:p>
+    <w:p>
+      <w:pPr>
+        <w:pStyle w:val="Ttulo3"/>
+        <w:rPr>
+          <w:lang w:val="pt-BR"/>
+        </w:rPr>
+      </w:pPr>
+      <w:bookmarkStart w:id="19" w:name="_Toc35541195"/>
+      <w:r>
+        <w:rPr>
+          <w:lang w:val="pt-BR"/>
+        </w:rPr>
+        <w:t>6.1.2 Métodos</w:t>
+      </w:r>
+      <w:bookmarkEnd w:id="19"/>
+    </w:p>
+    <w:p>
+      <w:pPr>
+        <w:jc w:val="both"/>
+        <w:rPr>
+          <w:lang w:val="pt-BR"/>
+        </w:rPr>
+      </w:pPr>
+    </w:p>
+    <w:p>
+      <w:pPr>
+        <w:jc w:val="both"/>
+        <w:rPr>
+          <w:lang w:val="pt-BR"/>
+        </w:rPr>
+      </w:pPr>
+      <w:proofErr w:type="spellStart"/>
+      <w:r>
+        <w:rPr>
+          <w:lang w:val="pt-BR"/>
+        </w:rPr>
+        <w:t>SetGameEngineEvents</w:t>
+      </w:r>
+      <w:proofErr w:type="spellEnd"/>
+    </w:p>
+    <w:p>
+      <w:pPr>
+        <w:jc w:val="both"/>
+        <w:rPr>
+          <w:lang w:val="pt-BR"/>
+        </w:rPr>
+      </w:pPr>
+      <w:r>
+        <w:rPr>
+          <w:lang w:val="pt-BR"/>
+        </w:rPr>
+        <w:t xml:space="preserve">Método utilizado para configurar as funções de </w:t>
+      </w:r>
+      <w:proofErr w:type="spellStart"/>
+      <w:r>
+        <w:rPr>
+          <w:lang w:val="pt-BR"/>
+        </w:rPr>
+        <w:t>callback</w:t>
+      </w:r>
+      <w:proofErr w:type="spellEnd"/>
+      <w:r>
+        <w:rPr>
+          <w:lang w:val="pt-BR"/>
+        </w:rPr>
+        <w:t>.</w:t>
+      </w:r>
+    </w:p>
+    <w:p>
+      <w:pPr>
+        <w:jc w:val="both"/>
+        <w:rPr>
+          <w:lang w:val="pt-BR"/>
+        </w:rPr>
+      </w:pPr>
+    </w:p>
+    <w:p>
+      <w:pPr>
+        <w:jc w:val="both"/>
+        <w:rPr>
+          <w:lang w:val="pt-BR"/>
+        </w:rPr>
+      </w:pPr>
+      <w:proofErr w:type="spellStart"/>
+      <w:r>
+        <w:rPr>
+          <w:lang w:val="pt-BR"/>
+        </w:rPr>
+        <w:t>mainLoop</w:t>
+      </w:r>
+      <w:proofErr w:type="spellEnd"/>
+    </w:p>
+    <w:p>
+      <w:pPr>
+        <w:jc w:val="both"/>
+        <w:rPr>
+          <w:lang w:val="pt-BR"/>
+        </w:rPr>
+      </w:pPr>
+      <w:r>
+        <w:rPr>
+          <w:lang w:val="pt-BR"/>
+        </w:rPr>
+        <w:t xml:space="preserve">Função de execução da game </w:t>
+      </w:r>
+      <w:proofErr w:type="spellStart"/>
+      <w:r>
+        <w:rPr>
+          <w:lang w:val="pt-BR"/>
+        </w:rPr>
+        <w:t>engine</w:t>
+      </w:r>
+      <w:proofErr w:type="spellEnd"/>
+      <w:r>
+        <w:rPr>
+          <w:lang w:val="pt-BR"/>
+        </w:rPr>
+        <w:t xml:space="preserve">. Assim que esse método é chamado, a game </w:t>
+      </w:r>
+      <w:proofErr w:type="spellStart"/>
+      <w:r>
+        <w:rPr>
+          <w:lang w:val="pt-BR"/>
+        </w:rPr>
+        <w:t>engine</w:t>
+      </w:r>
+      <w:proofErr w:type="spellEnd"/>
+      <w:r>
+        <w:rPr>
+          <w:lang w:val="pt-BR"/>
+        </w:rPr>
+        <w:t xml:space="preserve"> </w:t>
+      </w:r>
+      <w:proofErr w:type="spellStart"/>
+      <w:r>
+        <w:rPr>
+          <w:lang w:val="pt-BR"/>
+        </w:rPr>
+        <w:t>obtem</w:t>
+      </w:r>
+      <w:proofErr w:type="spellEnd"/>
+      <w:r>
+        <w:rPr>
+          <w:lang w:val="pt-BR"/>
+        </w:rPr>
+        <w:t xml:space="preserve"> o controle total d</w:t>
+      </w:r>
+      <w:r>
+        <w:rPr>
+          <w:lang w:val="pt-BR"/>
+        </w:rPr>
+        <w:t xml:space="preserve">a aplicação. Obviamente, ela respeitará as funções de </w:t>
+      </w:r>
+      <w:proofErr w:type="spellStart"/>
+      <w:r>
+        <w:rPr>
+          <w:lang w:val="pt-BR"/>
+        </w:rPr>
+        <w:t>callback</w:t>
+      </w:r>
+      <w:proofErr w:type="spellEnd"/>
+      <w:r>
+        <w:rPr>
+          <w:lang w:val="pt-BR"/>
+        </w:rPr>
+        <w:t xml:space="preserve"> do usuário para responder aos eventos conforme o desejo do usuário.</w:t>
+      </w:r>
+    </w:p>
+    <w:p>
+      <w:pPr>
+        <w:jc w:val="both"/>
+        <w:rPr>
+          <w:lang w:val="pt-BR"/>
+        </w:rPr>
+      </w:pPr>
+    </w:p>
+    <w:p>
+      <w:pPr>
+        <w:jc w:val="both"/>
+        <w:rPr>
+          <w:lang w:val="pt-BR"/>
+        </w:rPr>
+      </w:pPr>
+      <w:proofErr w:type="spellStart"/>
+      <w:r>
+        <w:rPr>
+          <w:lang w:val="pt-BR"/>
+        </w:rPr>
+        <w:t>InitGameEngine</w:t>
+      </w:r>
+      <w:proofErr w:type="spellEnd"/>
+    </w:p>
+    <w:p>
+      <w:pPr>
+        <w:jc w:val="both"/>
+        <w:rPr>
+          <w:lang w:val="pt-BR"/>
+        </w:rPr>
+      </w:pPr>
+      <w:r>
+        <w:rPr>
+          <w:lang w:val="pt-BR"/>
+        </w:rPr>
+        <w:t xml:space="preserve">Método para inicializar a game </w:t>
+      </w:r>
+      <w:proofErr w:type="spellStart"/>
+      <w:r>
+        <w:rPr>
+          <w:lang w:val="pt-BR"/>
+        </w:rPr>
+        <w:t>engine</w:t>
+      </w:r>
+      <w:proofErr w:type="spellEnd"/>
+      <w:r>
+        <w:rPr>
+          <w:lang w:val="pt-BR"/>
+        </w:rPr>
+        <w:t>.</w:t>
+      </w:r>
+    </w:p>
+    <w:p>
+      <w:pPr>
+        <w:jc w:val="both"/>
+        <w:rPr>
+          <w:lang w:val="pt-BR"/>
+        </w:rPr>
+      </w:pPr>
+    </w:p>
+    <w:p>
+      <w:pPr>
+        <w:pStyle w:val="Ttulo2"/>
+        <w:rPr>
+          <w:lang w:val="pt-BR"/>
+        </w:rPr>
+      </w:pPr>
+      <w:bookmarkStart w:id="20" w:name="_Toc35541196"/>
+      <w:r>
+        <w:rPr>
+          <w:lang w:val="pt-BR"/>
+        </w:rPr>
+        <w:t xml:space="preserve">6.2 Classe </w:t>
+      </w:r>
+      <w:proofErr w:type="spellStart"/>
+      <w:r>
+        <w:rPr>
+          <w:lang w:val="pt-BR"/>
+        </w:rPr>
+        <w:t>Window</w:t>
+      </w:r>
+      <w:bookmarkEnd w:id="20"/>
+      <w:proofErr w:type="spellEnd"/>
+    </w:p>
+    <w:p>
+      <w:pPr>
+        <w:jc w:val="both"/>
+        <w:rPr>
+          <w:lang w:val="pt-BR"/>
+        </w:rPr>
+      </w:pPr>
+    </w:p>
+    <w:p>
+      <w:pPr>
+        <w:pStyle w:val="Ttulo3"/>
+        <w:jc w:val="both"/>
+        <w:rPr>
+          <w:lang w:val="pt-BR"/>
+        </w:rPr>
+      </w:pPr>
+      <w:bookmarkStart w:id="21" w:name="_Toc35541197"/>
+      <w:r>
+        <w:rPr>
+          <w:lang w:val="pt-BR"/>
+        </w:rPr>
+        <w:t>6.2.1 Atributos</w:t>
+      </w:r>
+      <w:bookmarkEnd w:id="21"/>
+    </w:p>
+    <w:p>
+      <w:pPr>
+        <w:jc w:val="both"/>
+        <w:rPr>
+          <w:lang w:val="pt-BR"/>
+        </w:rPr>
+      </w:pPr>
+      <w:proofErr w:type="spellStart"/>
+      <w:r>
+        <w:rPr>
+          <w:lang w:val="pt-BR"/>
+        </w:rPr>
+        <w:t>String</w:t>
+      </w:r>
+      <w:proofErr w:type="spellEnd"/>
+      <w:r>
+        <w:rPr>
+          <w:lang w:val="pt-BR"/>
+        </w:rPr>
+        <w:t xml:space="preserve"> </w:t>
+      </w:r>
+      <w:proofErr w:type="gramStart"/>
+      <w:r>
+        <w:rPr>
+          <w:lang w:val="pt-BR"/>
+        </w:rPr>
+        <w:t>titulo</w:t>
+      </w:r>
+      <w:proofErr w:type="gramEnd"/>
+    </w:p>
+    <w:p>
+      <w:pPr>
+        <w:jc w:val="both"/>
+        <w:rPr>
+          <w:lang w:val="pt-BR"/>
+        </w:rPr>
+      </w:pPr>
+      <w:r>
+        <w:rPr>
+          <w:lang w:val="pt-BR"/>
+        </w:rPr>
+        <w:t>Especifica o texto que será exibido na barra de títulos da janela de aplicação.</w:t>
+      </w:r>
+    </w:p>
+    <w:p>
+      <w:pPr>
+        <w:jc w:val="both"/>
+        <w:rPr>
+          <w:lang w:val="pt-BR"/>
+        </w:rPr>
+      </w:pPr>
+    </w:p>
+    <w:p>
+      <w:pPr>
+        <w:jc w:val="both"/>
+        <w:rPr>
+          <w:lang w:val="pt-BR"/>
+        </w:rPr>
+      </w:pPr>
+      <w:proofErr w:type="spellStart"/>
+      <w:r>
+        <w:rPr>
+          <w:lang w:val="pt-BR"/>
+        </w:rPr>
+        <w:t>Int</w:t>
+      </w:r>
+      <w:proofErr w:type="spellEnd"/>
+      <w:r>
+        <w:rPr>
+          <w:lang w:val="pt-BR"/>
+        </w:rPr>
+        <w:t xml:space="preserve"> largura</w:t>
+      </w:r>
+    </w:p>
+    <w:p>
+      <w:pPr>
+        <w:jc w:val="both"/>
+        <w:rPr>
+          <w:lang w:val="pt-BR"/>
+        </w:rPr>
+      </w:pPr>
+      <w:r>
+        <w:rPr>
+          <w:lang w:val="pt-BR"/>
+        </w:rPr>
+        <w:t>Especifica a largura da janela em pixels</w:t>
+      </w:r>
+    </w:p>
+    <w:p>
+      <w:pPr>
+        <w:jc w:val="both"/>
+        <w:rPr>
+          <w:lang w:val="pt-BR"/>
+        </w:rPr>
+      </w:pPr>
+    </w:p>
+    <w:p>
+      <w:pPr>
+        <w:jc w:val="both"/>
+        <w:rPr>
+          <w:lang w:val="pt-BR"/>
+        </w:rPr>
+      </w:pPr>
+      <w:proofErr w:type="spellStart"/>
+      <w:r>
+        <w:rPr>
+          <w:lang w:val="pt-BR"/>
+        </w:rPr>
+        <w:t>Int</w:t>
+      </w:r>
+      <w:proofErr w:type="spellEnd"/>
+      <w:r>
+        <w:rPr>
+          <w:lang w:val="pt-BR"/>
+        </w:rPr>
+        <w:t xml:space="preserve"> altura</w:t>
+      </w:r>
+    </w:p>
+    <w:p>
+      <w:pPr>
+        <w:jc w:val="both"/>
+        <w:rPr>
+          <w:lang w:val="pt-BR"/>
+        </w:rPr>
+      </w:pPr>
+      <w:r>
+        <w:rPr>
+          <w:lang w:val="pt-BR"/>
+        </w:rPr>
+        <w:t>Especifica a altura da janela em pixels</w:t>
+      </w:r>
+    </w:p>
+    <w:p>
+      <w:pPr>
+        <w:jc w:val="both"/>
+        <w:rPr>
+          <w:lang w:val="pt-BR"/>
+        </w:rPr>
+      </w:pPr>
+    </w:p>
+    <w:p>
+      <w:pPr>
+        <w:jc w:val="both"/>
+        <w:rPr>
+          <w:lang w:val="pt-BR"/>
+        </w:rPr>
+      </w:pPr>
+      <w:proofErr w:type="spellStart"/>
+      <w:r>
+        <w:rPr>
+          <w:lang w:val="pt-BR"/>
+        </w:rPr>
+        <w:t>Int</w:t>
+      </w:r>
+      <w:proofErr w:type="spellEnd"/>
+      <w:r>
+        <w:rPr>
+          <w:lang w:val="pt-BR"/>
+        </w:rPr>
+        <w:t xml:space="preserve"> estilo</w:t>
+      </w:r>
+    </w:p>
+    <w:p>
+      <w:pPr>
+        <w:jc w:val="both"/>
+        <w:rPr>
+          <w:lang w:val="pt-BR"/>
+        </w:rPr>
+      </w:pPr>
+      <w:r>
+        <w:rPr>
+          <w:lang w:val="pt-BR"/>
+        </w:rPr>
+        <w:t xml:space="preserve">Especifica o estilo da janela. Os estilos </w:t>
+      </w:r>
+      <w:proofErr w:type="spellStart"/>
+      <w:r>
+        <w:rPr>
+          <w:lang w:val="pt-BR"/>
+        </w:rPr>
+        <w:t>possívels</w:t>
+      </w:r>
+      <w:proofErr w:type="spellEnd"/>
+      <w:r>
+        <w:rPr>
+          <w:lang w:val="pt-BR"/>
+        </w:rPr>
+        <w:t xml:space="preserve"> para uma janela são: </w:t>
+      </w:r>
+      <w:r>
+        <w:rPr>
+          <w:lang w:val="pt-BR"/>
+        </w:rPr>
+        <w:t>com barra de t</w:t>
+      </w:r>
+      <w:r>
+        <w:rPr>
+          <w:lang w:val="pt-BR"/>
+        </w:rPr>
+        <w:t>í</w:t>
+      </w:r>
+      <w:r>
+        <w:rPr>
+          <w:lang w:val="pt-BR"/>
+        </w:rPr>
+        <w:t xml:space="preserve">tulo, sem barras de titilo, diferentes tipos de botões do sistema, todas as opções, janela </w:t>
+      </w:r>
+      <w:proofErr w:type="spellStart"/>
+      <w:r>
+        <w:rPr>
+          <w:lang w:val="pt-BR"/>
+        </w:rPr>
+        <w:t>redimensionavel</w:t>
+      </w:r>
+      <w:proofErr w:type="spellEnd"/>
+      <w:r>
+        <w:rPr>
+          <w:lang w:val="pt-BR"/>
+        </w:rPr>
+        <w:t>, e não</w:t>
+      </w:r>
+      <w:r>
+        <w:rPr>
+          <w:lang w:val="pt-BR"/>
+        </w:rPr>
+        <w:t xml:space="preserve"> </w:t>
+      </w:r>
+      <w:proofErr w:type="spellStart"/>
+      <w:r>
+        <w:rPr>
+          <w:lang w:val="pt-BR"/>
+        </w:rPr>
+        <w:t>redimensionavel</w:t>
+      </w:r>
+      <w:proofErr w:type="spellEnd"/>
+      <w:r>
+        <w:rPr>
+          <w:lang w:val="pt-BR"/>
+        </w:rPr>
+        <w:t xml:space="preserve">, janela maximizada, </w:t>
+      </w:r>
+      <w:proofErr w:type="spellStart"/>
+      <w:r>
+        <w:rPr>
+          <w:lang w:val="pt-BR"/>
+        </w:rPr>
+        <w:t>minimzada</w:t>
+      </w:r>
+      <w:proofErr w:type="spellEnd"/>
+      <w:r>
+        <w:rPr>
+          <w:lang w:val="pt-BR"/>
+        </w:rPr>
+        <w:t>)</w:t>
+      </w:r>
+    </w:p>
+    <w:p>
+      <w:pPr>
+        <w:jc w:val="both"/>
+        <w:rPr>
+          <w:lang w:val="pt-BR"/>
+        </w:rPr>
+      </w:pPr>
+    </w:p>
+    <w:p>
+      <w:pPr>
+        <w:jc w:val="both"/>
+        <w:rPr>
+          <w:lang w:val="pt-BR"/>
+        </w:rPr>
+      </w:pPr>
+      <w:proofErr w:type="spellStart"/>
+      <w:r>
+        <w:rPr>
+          <w:lang w:val="pt-BR"/>
+        </w:rPr>
+        <w:t>Int</w:t>
+      </w:r>
+      <w:proofErr w:type="spellEnd"/>
+      <w:r>
+        <w:rPr>
+          <w:lang w:val="pt-BR"/>
+        </w:rPr>
+        <w:t xml:space="preserve"> </w:t>
+      </w:r>
+      <w:proofErr w:type="spellStart"/>
+      <w:r>
+        <w:rPr>
+          <w:lang w:val="pt-BR"/>
+        </w:rPr>
+        <w:t>posicaoInicialX</w:t>
+      </w:r>
+      <w:proofErr w:type="spellEnd"/>
+    </w:p>
+    <w:p>
+      <w:pPr>
+        <w:jc w:val="both"/>
+        <w:rPr>
+          <w:lang w:val="pt-BR"/>
+        </w:rPr>
+      </w:pPr>
+      <w:r>
+        <w:rPr>
+          <w:lang w:val="pt-BR"/>
+        </w:rPr>
+        <w:t>Especifica a posição inicial da janela no eixo X.</w:t>
+      </w:r>
+    </w:p>
+    <w:p>
+      <w:pPr>
+        <w:jc w:val="both"/>
+        <w:rPr>
+          <w:lang w:val="pt-BR"/>
+        </w:rPr>
+      </w:pPr>
+    </w:p>
+    <w:p>
+      <w:pPr>
+        <w:jc w:val="both"/>
+        <w:rPr>
+          <w:lang w:val="pt-BR"/>
+        </w:rPr>
+      </w:pPr>
+      <w:proofErr w:type="spellStart"/>
+      <w:r>
+        <w:rPr>
+          <w:lang w:val="pt-BR"/>
+        </w:rPr>
+        <w:t>Int</w:t>
+      </w:r>
+      <w:proofErr w:type="spellEnd"/>
+      <w:r>
+        <w:rPr>
+          <w:lang w:val="pt-BR"/>
+        </w:rPr>
+        <w:t xml:space="preserve"> </w:t>
+      </w:r>
+      <w:proofErr w:type="spellStart"/>
+      <w:r>
+        <w:rPr>
+          <w:lang w:val="pt-BR"/>
+        </w:rPr>
+        <w:t>posicaçãoInicialY</w:t>
+      </w:r>
+      <w:proofErr w:type="spellEnd"/>
+    </w:p>
+    <w:p>
+      <w:pPr>
+        <w:jc w:val="both"/>
+        <w:rPr>
+          <w:lang w:val="pt-BR"/>
+        </w:rPr>
+      </w:pPr>
+      <w:r>
+        <w:rPr>
+          <w:lang w:val="pt-BR"/>
+        </w:rPr>
+        <w:t>Especifica a posição inicial da janela no eixo Y.</w:t>
+      </w:r>
+    </w:p>
+    <w:p>
+      <w:pPr>
+        <w:jc w:val="both"/>
+        <w:rPr>
+          <w:lang w:val="pt-BR"/>
+        </w:rPr>
+      </w:pPr>
+    </w:p>
+    <w:p>
+      <w:pPr>
+        <w:pStyle w:val="Ttulo3"/>
+        <w:jc w:val="both"/>
+        <w:rPr>
+          <w:lang w:val="pt-BR"/>
+        </w:rPr>
+      </w:pPr>
+      <w:bookmarkStart w:id="22" w:name="_Toc35541198"/>
+      <w:r>
+        <w:rPr>
+          <w:lang w:val="pt-BR"/>
+        </w:rPr>
+        <w:t>6.2.2 Métodos</w:t>
+      </w:r>
+      <w:bookmarkEnd w:id="22"/>
+    </w:p>
+    <w:p>
+      <w:pPr>
+        <w:jc w:val="both"/>
+        <w:rPr>
+          <w:lang w:val="pt-BR"/>
+        </w:rPr>
+      </w:pPr>
+      <w:proofErr w:type="spellStart"/>
+      <w:r>
+        <w:rPr>
+          <w:lang w:val="pt-BR"/>
+        </w:rPr>
+        <w:t>CreateWindow</w:t>
+      </w:r>
+      <w:proofErr w:type="spellEnd"/>
+    </w:p>
+    <w:p>
+      <w:pPr>
+        <w:jc w:val="both"/>
+        <w:rPr>
+          <w:lang w:val="pt-BR"/>
+        </w:rPr>
+      </w:pPr>
+      <w:r>
+        <w:rPr>
+          <w:lang w:val="pt-BR"/>
+        </w:rPr>
+        <w:t>Método para criar uma janela de aplicação.</w:t>
+      </w:r>
+    </w:p>
+    <w:p>
+      <w:pPr>
+        <w:jc w:val="both"/>
+        <w:rPr>
+          <w:lang w:val="pt-BR"/>
+        </w:rPr>
+      </w:pPr>
+      <w:proofErr w:type="spellStart"/>
+      <w:r>
+        <w:rPr>
+          <w:lang w:val="pt-BR"/>
+        </w:rPr>
+        <w:t>DestroyWindow</w:t>
+      </w:r>
+      <w:proofErr w:type="spellEnd"/>
+    </w:p>
+    <w:p>
+      <w:pPr>
+        <w:jc w:val="both"/>
+        <w:rPr>
+          <w:lang w:val="pt-BR"/>
+        </w:rPr>
+      </w:pPr>
+      <w:r>
+        <w:rPr>
+          <w:lang w:val="pt-BR"/>
+        </w:rPr>
+        <w:t>Método para destruir uma janela de aplicação.</w:t>
+      </w:r>
+    </w:p>
+    <w:p>
+      <w:pPr>
+        <w:jc w:val="both"/>
+        <w:rPr>
+          <w:lang w:val="pt-BR"/>
+        </w:rPr>
+      </w:pPr>
+      <w:proofErr w:type="spellStart"/>
+      <w:r>
+        <w:rPr>
+          <w:lang w:val="pt-BR"/>
+        </w:rPr>
+        <w:t>ResizeWindow</w:t>
+      </w:r>
+      <w:proofErr w:type="spellEnd"/>
+    </w:p>
+    <w:p>
+      <w:pPr>
+        <w:jc w:val="both"/>
+        <w:rPr>
+          <w:lang w:val="pt-BR"/>
+        </w:rPr>
+      </w:pPr>
+      <w:r>
+        <w:rPr>
+          <w:lang w:val="pt-BR"/>
+        </w:rPr>
+        <w:t>Método para redimensionar o tamanho de uma janela de aplicação.</w:t>
+      </w:r>
+    </w:p>
+    <w:p>
+      <w:pPr>
+        <w:jc w:val="both"/>
+        <w:rPr>
+          <w:lang w:val="pt-BR"/>
+        </w:rPr>
+      </w:pPr>
+      <w:proofErr w:type="spellStart"/>
+      <w:r>
+        <w:rPr>
+          <w:lang w:val="pt-BR"/>
+        </w:rPr>
+        <w:t>setWindowPosition</w:t>
+      </w:r>
+      <w:proofErr w:type="spellEnd"/>
+    </w:p>
+    <w:p>
+      <w:pPr>
+        <w:jc w:val="both"/>
+        <w:rPr>
+          <w:lang w:val="pt-BR"/>
+        </w:rPr>
+      </w:pPr>
+      <w:r>
+        <w:rPr>
+          <w:lang w:val="pt-BR"/>
+        </w:rPr>
+        <w:t>Método para posicionar a janela</w:t>
+      </w:r>
+    </w:p>
+    <w:p>
+      <w:pPr>
+        <w:jc w:val="both"/>
+        <w:rPr>
+          <w:lang w:val="pt-BR"/>
+        </w:rPr>
+      </w:pPr>
+    </w:p>
+    <w:p>
+      <w:pPr>
+        <w:pStyle w:val="Ttulo2"/>
+        <w:rPr>
+          <w:lang w:val="pt-BR"/>
+        </w:rPr>
+      </w:pPr>
+      <w:bookmarkStart w:id="23" w:name="_Toc35541199"/>
+      <w:r>
+        <w:rPr>
+          <w:lang w:val="pt-BR"/>
+        </w:rPr>
+        <w:t xml:space="preserve">6.2 Classe </w:t>
+      </w:r>
+      <w:proofErr w:type="spellStart"/>
+      <w:r>
+        <w:rPr>
+          <w:lang w:val="pt-BR"/>
+        </w:rPr>
+        <w:t>ApiWrapper</w:t>
+      </w:r>
+      <w:proofErr w:type="spellEnd"/>
+      <w:r>
+        <w:rPr>
+          <w:lang w:val="pt-BR"/>
+        </w:rPr>
+        <w:t xml:space="preserve"> (classe abstrata)</w:t>
+      </w:r>
+      <w:bookmarkEnd w:id="23"/>
+    </w:p>
+    <w:p>
+      <w:pPr>
+        <w:jc w:val="both"/>
+        <w:rPr>
+          <w:lang w:val="pt-BR"/>
+        </w:rPr>
+      </w:pPr>
+      <w:r>
+        <w:rPr>
+          <w:lang w:val="pt-BR"/>
+        </w:rPr>
+        <w:t>Esta classe é responsável p</w:t>
+      </w:r>
+      <w:r>
+        <w:rPr>
+          <w:lang w:val="pt-BR"/>
+        </w:rPr>
+        <w:t>or tornar portável os atributos e métodos específicos de um sistema operacional. Ela é uma classe abstrata e os seus métodos devem ser definidos pelas classes derivadas.</w:t>
+      </w:r>
+    </w:p>
+    <w:p>
+      <w:pPr>
+        <w:jc w:val="both"/>
+        <w:rPr>
+          <w:lang w:val="pt-BR"/>
+        </w:rPr>
+      </w:pPr>
+    </w:p>
+    <w:p>
+      <w:pPr>
+        <w:pStyle w:val="Ttulo3"/>
+        <w:rPr>
+          <w:lang w:val="pt-BR"/>
+        </w:rPr>
+      </w:pPr>
+      <w:bookmarkStart w:id="24" w:name="_Toc35541200"/>
+      <w:r>
+        <w:rPr>
+          <w:lang w:val="pt-BR"/>
+        </w:rPr>
+        <w:t>6.2.1 Atributos</w:t>
+      </w:r>
+      <w:bookmarkEnd w:id="24"/>
+    </w:p>
+    <w:p>
+      <w:pPr>
+        <w:pStyle w:val="Ttulo3"/>
+        <w:rPr>
+          <w:lang w:val="pt-BR"/>
+        </w:rPr>
+      </w:pPr>
+      <w:bookmarkStart w:id="25" w:name="_Toc35541201"/>
+      <w:r>
+        <w:rPr>
+          <w:lang w:val="pt-BR"/>
+        </w:rPr>
+        <w:t>6.2.2 Métodos</w:t>
+      </w:r>
+      <w:bookmarkEnd w:id="25"/>
+    </w:p>
+    <w:p>
+      <w:pPr>
+        <w:jc w:val="both"/>
+        <w:rPr>
+          <w:lang w:val="pt-BR"/>
+        </w:rPr>
+      </w:pPr>
+    </w:p>
+    <w:p>
+      <w:pPr>
+        <w:pStyle w:val="Ttulo2"/>
+        <w:rPr>
+          <w:lang w:val="pt-BR"/>
+        </w:rPr>
+      </w:pPr>
+      <w:bookmarkStart w:id="26" w:name="_Toc35541202"/>
+      <w:r>
+        <w:rPr>
+          <w:lang w:val="pt-BR"/>
+        </w:rPr>
+        <w:t xml:space="preserve">6.3 </w:t>
+      </w:r>
+      <w:r>
+        <w:rPr>
+          <w:lang w:val="pt-BR"/>
+        </w:rPr>
+        <w:t xml:space="preserve">Classe </w:t>
+      </w:r>
+      <w:proofErr w:type="spellStart"/>
+      <w:r>
+        <w:rPr>
+          <w:lang w:val="pt-BR"/>
+        </w:rPr>
+        <w:t>WinApi</w:t>
+      </w:r>
+      <w:proofErr w:type="spellEnd"/>
+      <w:r>
+        <w:rPr>
+          <w:lang w:val="pt-BR"/>
+        </w:rPr>
+        <w:t xml:space="preserve"> </w:t>
+      </w:r>
+      <w:proofErr w:type="spellStart"/>
+      <w:r>
+        <w:rPr>
+          <w:lang w:val="pt-BR"/>
+        </w:rPr>
+        <w:t>Wrapper</w:t>
+      </w:r>
+      <w:proofErr w:type="spellEnd"/>
+      <w:r>
+        <w:rPr>
+          <w:lang w:val="pt-BR"/>
+        </w:rPr>
+        <w:t xml:space="preserve"> (herdade de </w:t>
+      </w:r>
+      <w:proofErr w:type="spellStart"/>
+      <w:r>
+        <w:rPr>
+          <w:lang w:val="pt-BR"/>
+        </w:rPr>
+        <w:t>ApiWrapper</w:t>
+      </w:r>
+      <w:proofErr w:type="spellEnd"/>
+      <w:r>
+        <w:rPr>
+          <w:lang w:val="pt-BR"/>
+        </w:rPr>
+        <w:t>)</w:t>
+      </w:r>
+      <w:bookmarkEnd w:id="26"/>
+    </w:p>
+    <w:p>
+      <w:pPr>
+        <w:jc w:val="both"/>
+        <w:rPr>
+          <w:lang w:val="pt-BR"/>
+        </w:rPr>
+      </w:pPr>
+      <w:r>
+        <w:rPr>
+          <w:lang w:val="pt-BR"/>
+        </w:rPr>
+        <w:t>Esta classe define os atributos e os métodos específicos do sistema operacional Windows.</w:t>
+      </w:r>
+    </w:p>
+    <w:p>
+      <w:pPr>
+        <w:jc w:val="both"/>
+        <w:rPr>
+          <w:lang w:val="pt-BR"/>
+        </w:rPr>
+      </w:pPr>
+    </w:p>
+    <w:p>
+      <w:pPr>
+        <w:pStyle w:val="Ttulo3"/>
+      </w:pPr>
+      <w:bookmarkStart w:id="27" w:name="_Toc35541203"/>
+      <w:r>
+        <w:t xml:space="preserve">6.3.1 </w:t>
+      </w:r>
+      <w:proofErr w:type="spellStart"/>
+      <w:r>
+        <w:t>Atributos</w:t>
+      </w:r>
+      <w:bookmarkEnd w:id="27"/>
+      <w:proofErr w:type="spellEnd"/>
+    </w:p>
+    <w:p>
+      <w:pPr>
+        <w:jc w:val="both"/>
+      </w:pPr>
+      <w:proofErr w:type="spellStart"/>
+      <w:r>
+        <w:t>WGLOp</w:t>
+      </w:r>
+      <w:r>
+        <w:t>enGL</w:t>
+      </w:r>
+      <w:proofErr w:type="spellEnd"/>
+    </w:p>
+    <w:p>
+      <w:pPr>
+        <w:jc w:val="both"/>
+      </w:pPr>
+      <w:proofErr w:type="spellStart"/>
+      <w:r>
         <w:lastRenderedPageBreak/>
-        <w:t xml:space="preserve">Especifica o nome </w:t>
-      </w:r>
-      <w:proofErr w:type="gramStart"/>
-      <w:r>
-        <w:rPr>
-          <w:lang w:val="pt-BR"/>
-        </w:rPr>
-        <w:t>do aplicação</w:t>
-      </w:r>
-      <w:proofErr w:type="gramEnd"/>
-      <w:r>
-        <w:rPr>
-          <w:lang w:val="pt-BR"/>
-        </w:rPr>
-        <w:t xml:space="preserve"> ou jogo e será utilizada como texto na barra de títulos de uma janela.</w:t>
-      </w:r>
-    </w:p>
-    <w:p>
-      <w:pPr>
-        <w:jc w:val="both"/>
-        <w:rPr>
-          <w:lang w:val="pt-BR"/>
-        </w:rPr>
+        <w:t>WindowClass</w:t>
+      </w:r>
+      <w:proofErr w:type="spellEnd"/>
+    </w:p>
+    <w:p>
+      <w:pPr>
+        <w:jc w:val="both"/>
       </w:pPr>
     </w:p>
     <w:p>
       <w:pPr>
         <w:pStyle w:val="Ttulo3"/>
-        <w:rPr>
-          <w:lang w:val="pt-BR"/>
-        </w:rPr>
-      </w:pPr>
-      <w:bookmarkStart w:id="19" w:name="_Toc35541195"/>
-      <w:r>
-        <w:rPr>
-          <w:lang w:val="pt-BR"/>
-        </w:rPr>
-        <w:t>6.1.2 Métodos</w:t>
-      </w:r>
-      <w:bookmarkEnd w:id="19"/>
-    </w:p>
-    <w:p>
-      <w:pPr>
-        <w:jc w:val="both"/>
-        <w:rPr>
-          <w:lang w:val="pt-BR"/>
-        </w:rPr>
-      </w:pPr>
-    </w:p>
-    <w:p>
-      <w:pPr>
-        <w:jc w:val="both"/>
-        <w:rPr>
-          <w:lang w:val="pt-BR"/>
-        </w:rPr>
-      </w:pPr>
-      <w:proofErr w:type="spellStart"/>
-      <w:r>
-        <w:rPr>
-          <w:lang w:val="pt-BR"/>
-        </w:rPr>
-        <w:t>SetGameEngineEvents</w:t>
-      </w:r>
-      <w:proofErr w:type="spellEnd"/>
-    </w:p>
-    <w:p>
-      <w:pPr>
-        <w:jc w:val="both"/>
-        <w:rPr>
-          <w:lang w:val="pt-BR"/>
-        </w:rPr>
-      </w:pPr>
-      <w:r>
-        <w:rPr>
-          <w:lang w:val="pt-BR"/>
-        </w:rPr>
-        <w:t xml:space="preserve">Método utilizado para configurar as funções de </w:t>
-      </w:r>
-      <w:proofErr w:type="spellStart"/>
-      <w:r>
-        <w:rPr>
-          <w:lang w:val="pt-BR"/>
-        </w:rPr>
-        <w:t>callback</w:t>
-      </w:r>
-      <w:proofErr w:type="spellEnd"/>
-      <w:r>
-        <w:rPr>
-          <w:lang w:val="pt-BR"/>
-        </w:rPr>
-        <w:t>.</w:t>
-      </w:r>
-    </w:p>
-    <w:p>
-      <w:pPr>
-        <w:jc w:val="both"/>
-        <w:rPr>
-          <w:lang w:val="pt-BR"/>
-        </w:rPr>
-      </w:pPr>
-    </w:p>
-    <w:p>
-      <w:pPr>
-        <w:jc w:val="both"/>
-        <w:rPr>
-          <w:lang w:val="pt-BR"/>
-        </w:rPr>
-      </w:pPr>
-      <w:proofErr w:type="spellStart"/>
-      <w:r>
-        <w:rPr>
-          <w:lang w:val="pt-BR"/>
-        </w:rPr>
-        <w:t>mainLoop</w:t>
-      </w:r>
-      <w:proofErr w:type="spellEnd"/>
-    </w:p>
-    <w:p>
-      <w:pPr>
-        <w:jc w:val="both"/>
-        <w:rPr>
-          <w:lang w:val="pt-BR"/>
-        </w:rPr>
-      </w:pPr>
-      <w:r>
-        <w:rPr>
-          <w:lang w:val="pt-BR"/>
-        </w:rPr>
-        <w:t xml:space="preserve">Função de execução da game </w:t>
-      </w:r>
-      <w:proofErr w:type="spellStart"/>
-      <w:r>
-        <w:rPr>
-          <w:lang w:val="pt-BR"/>
-        </w:rPr>
-        <w:t>engine</w:t>
-      </w:r>
-      <w:proofErr w:type="spellEnd"/>
-      <w:r>
-        <w:rPr>
-          <w:lang w:val="pt-BR"/>
-        </w:rPr>
-        <w:t xml:space="preserve">. Assim que esse método é chamado, a game </w:t>
-      </w:r>
-      <w:proofErr w:type="spellStart"/>
-      <w:r>
-        <w:rPr>
-          <w:lang w:val="pt-BR"/>
-        </w:rPr>
-        <w:t>engine</w:t>
-      </w:r>
-      <w:proofErr w:type="spellEnd"/>
-      <w:r>
-        <w:rPr>
-          <w:lang w:val="pt-BR"/>
-        </w:rPr>
-        <w:t xml:space="preserve"> </w:t>
-      </w:r>
-      <w:proofErr w:type="spellStart"/>
-      <w:r>
-        <w:rPr>
-          <w:lang w:val="pt-BR"/>
-        </w:rPr>
-        <w:t>obtem</w:t>
-      </w:r>
-      <w:proofErr w:type="spellEnd"/>
-      <w:r>
-        <w:rPr>
-          <w:lang w:val="pt-BR"/>
-        </w:rPr>
-        <w:t xml:space="preserve"> o controle total d</w:t>
-      </w:r>
-      <w:r>
-        <w:rPr>
-          <w:lang w:val="pt-BR"/>
-        </w:rPr>
-        <w:t xml:space="preserve">a aplicação. Obviamente, ela respeitará as funções de </w:t>
-      </w:r>
-      <w:proofErr w:type="spellStart"/>
-      <w:r>
-        <w:rPr>
-          <w:lang w:val="pt-BR"/>
-        </w:rPr>
-        <w:t>callback</w:t>
-      </w:r>
-      <w:proofErr w:type="spellEnd"/>
-      <w:r>
-        <w:rPr>
-          <w:lang w:val="pt-BR"/>
-        </w:rPr>
-        <w:t xml:space="preserve"> do usuário para responder aos eventos conforme o desejo do usuário.</w:t>
-      </w:r>
-    </w:p>
-    <w:p>
-      <w:pPr>
-        <w:jc w:val="both"/>
-        <w:rPr>
-          <w:lang w:val="pt-BR"/>
-        </w:rPr>
-      </w:pPr>
-    </w:p>
-    <w:p>
-      <w:pPr>
-        <w:jc w:val="both"/>
-        <w:rPr>
-          <w:lang w:val="pt-BR"/>
-        </w:rPr>
-      </w:pPr>
-      <w:proofErr w:type="spellStart"/>
-      <w:r>
-        <w:rPr>
-          <w:lang w:val="pt-BR"/>
-        </w:rPr>
-        <w:t>InitGameEngine</w:t>
-      </w:r>
-      <w:proofErr w:type="spellEnd"/>
-    </w:p>
-    <w:p>
-      <w:pPr>
-        <w:jc w:val="both"/>
-        <w:rPr>
-          <w:lang w:val="pt-BR"/>
-        </w:rPr>
-      </w:pPr>
-      <w:r>
-        <w:rPr>
-          <w:lang w:val="pt-BR"/>
-        </w:rPr>
-        <w:t xml:space="preserve">Método para inicializar a game </w:t>
-      </w:r>
-      <w:proofErr w:type="spellStart"/>
-      <w:r>
-        <w:rPr>
-          <w:lang w:val="pt-BR"/>
-        </w:rPr>
-        <w:t>engine</w:t>
-      </w:r>
-      <w:proofErr w:type="spellEnd"/>
-      <w:r>
-        <w:rPr>
-          <w:lang w:val="pt-BR"/>
-        </w:rPr>
-        <w:t>.</w:t>
+      </w:pPr>
+      <w:bookmarkStart w:id="28" w:name="_Toc35541204"/>
+      <w:r>
+        <w:t xml:space="preserve">6.3.2 </w:t>
+      </w:r>
+      <w:proofErr w:type="spellStart"/>
+      <w:r>
+        <w:t>Métodos</w:t>
+      </w:r>
+      <w:bookmarkEnd w:id="28"/>
+      <w:proofErr w:type="spellEnd"/>
+    </w:p>
+    <w:p>
+      <w:pPr>
+        <w:jc w:val="both"/>
+      </w:pPr>
+      <w:r>
+        <w:t>Window Procedure</w:t>
+      </w:r>
+    </w:p>
+    <w:p>
+      <w:pPr>
+        <w:jc w:val="both"/>
+        <w:rPr>
+          <w:lang w:val="pt-BR"/>
+        </w:rPr>
+      </w:pPr>
+      <w:r>
+        <w:rPr>
+          <w:lang w:val="pt-BR"/>
+        </w:rPr>
+        <w:t>Método responsável por t</w:t>
+      </w:r>
+      <w:r>
+        <w:rPr>
+          <w:lang w:val="pt-BR"/>
+        </w:rPr>
+        <w:t>ratar os eventos do sistema operacional.</w:t>
       </w:r>
     </w:p>
     <w:p>
@@ -6022,853 +7128,11 @@
           <w:lang w:val="pt-BR"/>
         </w:rPr>
       </w:pPr>
-      <w:bookmarkStart w:id="20" w:name="_Toc35541196"/>
-      <w:r>
-        <w:rPr>
-          <w:lang w:val="pt-BR"/>
-        </w:rPr>
-        <w:t xml:space="preserve">6.2 Classe </w:t>
-      </w:r>
-      <w:proofErr w:type="spellStart"/>
-      <w:r>
-        <w:rPr>
-          <w:lang w:val="pt-BR"/>
-        </w:rPr>
-        <w:t>Window</w:t>
-      </w:r>
-      <w:bookmarkEnd w:id="20"/>
-      <w:proofErr w:type="spellEnd"/>
-    </w:p>
-    <w:p>
-      <w:pPr>
-        <w:jc w:val="both"/>
-        <w:rPr>
-          <w:lang w:val="pt-BR"/>
-        </w:rPr>
-      </w:pPr>
-    </w:p>
-    <w:p>
-      <w:pPr>
-        <w:pStyle w:val="Ttulo3"/>
-        <w:jc w:val="both"/>
-        <w:rPr>
-          <w:lang w:val="pt-BR"/>
-        </w:rPr>
-      </w:pPr>
-      <w:bookmarkStart w:id="21" w:name="_Toc35541197"/>
-      <w:r>
-        <w:rPr>
-          <w:lang w:val="pt-BR"/>
-        </w:rPr>
-        <w:t>6.2.1 Atributos</w:t>
-      </w:r>
-      <w:bookmarkEnd w:id="21"/>
-    </w:p>
-    <w:p>
-      <w:pPr>
-        <w:jc w:val="both"/>
-        <w:rPr>
-          <w:lang w:val="pt-BR"/>
-        </w:rPr>
-      </w:pPr>
-      <w:proofErr w:type="spellStart"/>
-      <w:r>
-        <w:rPr>
-          <w:lang w:val="pt-BR"/>
-        </w:rPr>
-        <w:t>String</w:t>
-      </w:r>
-      <w:proofErr w:type="spellEnd"/>
-      <w:r>
-        <w:rPr>
-          <w:lang w:val="pt-BR"/>
-        </w:rPr>
-        <w:t xml:space="preserve"> </w:t>
-      </w:r>
-      <w:proofErr w:type="gramStart"/>
-      <w:r>
-        <w:rPr>
-          <w:lang w:val="pt-BR"/>
-        </w:rPr>
-        <w:t>titulo</w:t>
-      </w:r>
-      <w:proofErr w:type="gramEnd"/>
-    </w:p>
-    <w:p>
-      <w:pPr>
-        <w:jc w:val="both"/>
-        <w:rPr>
-          <w:lang w:val="pt-BR"/>
-        </w:rPr>
-      </w:pPr>
-      <w:r>
-        <w:rPr>
-          <w:lang w:val="pt-BR"/>
-        </w:rPr>
-        <w:t>Especifica o texto que será exibido na barra de títulos da janela de aplicação.</w:t>
-      </w:r>
-    </w:p>
-    <w:p>
-      <w:pPr>
-        <w:jc w:val="both"/>
-        <w:rPr>
-          <w:lang w:val="pt-BR"/>
-        </w:rPr>
-      </w:pPr>
-    </w:p>
-    <w:p>
-      <w:pPr>
-        <w:jc w:val="both"/>
-        <w:rPr>
-          <w:lang w:val="pt-BR"/>
-        </w:rPr>
-      </w:pPr>
-      <w:proofErr w:type="spellStart"/>
-      <w:r>
-        <w:rPr>
-          <w:lang w:val="pt-BR"/>
-        </w:rPr>
-        <w:t>Int</w:t>
-      </w:r>
-      <w:proofErr w:type="spellEnd"/>
-      <w:r>
-        <w:rPr>
-          <w:lang w:val="pt-BR"/>
-        </w:rPr>
-        <w:t xml:space="preserve"> largura</w:t>
-      </w:r>
-    </w:p>
-    <w:p>
-      <w:pPr>
-        <w:jc w:val="both"/>
-        <w:rPr>
-          <w:lang w:val="pt-BR"/>
-        </w:rPr>
-      </w:pPr>
-      <w:r>
-        <w:rPr>
-          <w:lang w:val="pt-BR"/>
-        </w:rPr>
-        <w:t>Especifica a largura da janela em pixels</w:t>
-      </w:r>
-    </w:p>
-    <w:p>
-      <w:pPr>
-        <w:jc w:val="both"/>
-        <w:rPr>
-          <w:lang w:val="pt-BR"/>
-        </w:rPr>
-      </w:pPr>
-    </w:p>
-    <w:p>
-      <w:pPr>
-        <w:jc w:val="both"/>
-        <w:rPr>
-          <w:lang w:val="pt-BR"/>
-        </w:rPr>
-      </w:pPr>
-      <w:proofErr w:type="spellStart"/>
-      <w:r>
-        <w:rPr>
-          <w:lang w:val="pt-BR"/>
-        </w:rPr>
-        <w:t>Int</w:t>
-      </w:r>
-      <w:proofErr w:type="spellEnd"/>
-      <w:r>
-        <w:rPr>
-          <w:lang w:val="pt-BR"/>
-        </w:rPr>
-        <w:t xml:space="preserve"> altura</w:t>
-      </w:r>
-    </w:p>
-    <w:p>
-      <w:pPr>
-        <w:jc w:val="both"/>
-        <w:rPr>
-          <w:lang w:val="pt-BR"/>
-        </w:rPr>
-      </w:pPr>
-      <w:r>
-        <w:rPr>
-          <w:lang w:val="pt-BR"/>
-        </w:rPr>
-        <w:t>Especifica a altura da janela em pixels</w:t>
-      </w:r>
-    </w:p>
-    <w:p>
-      <w:pPr>
-        <w:jc w:val="both"/>
-        <w:rPr>
-          <w:lang w:val="pt-BR"/>
-        </w:rPr>
-      </w:pPr>
-    </w:p>
-    <w:p>
-      <w:pPr>
-        <w:jc w:val="both"/>
-        <w:rPr>
-          <w:lang w:val="pt-BR"/>
-        </w:rPr>
-      </w:pPr>
-      <w:proofErr w:type="spellStart"/>
-      <w:r>
-        <w:rPr>
-          <w:lang w:val="pt-BR"/>
-        </w:rPr>
-        <w:t>Int</w:t>
-      </w:r>
-      <w:proofErr w:type="spellEnd"/>
-      <w:r>
-        <w:rPr>
-          <w:lang w:val="pt-BR"/>
-        </w:rPr>
-        <w:t xml:space="preserve"> estilo</w:t>
-      </w:r>
-    </w:p>
-    <w:p>
-      <w:pPr>
-        <w:jc w:val="both"/>
-        <w:rPr>
-          <w:lang w:val="pt-BR"/>
-        </w:rPr>
-      </w:pPr>
-      <w:r>
-        <w:rPr>
-          <w:lang w:val="pt-BR"/>
-        </w:rPr>
-        <w:t xml:space="preserve">Especifica o estilo da janela. Os estilos </w:t>
-      </w:r>
-      <w:proofErr w:type="spellStart"/>
-      <w:r>
-        <w:rPr>
-          <w:lang w:val="pt-BR"/>
-        </w:rPr>
-        <w:t>possívels</w:t>
-      </w:r>
-      <w:proofErr w:type="spellEnd"/>
-      <w:r>
-        <w:rPr>
-          <w:lang w:val="pt-BR"/>
-        </w:rPr>
-        <w:t xml:space="preserve"> para uma janela são: </w:t>
-      </w:r>
-      <w:r>
-        <w:rPr>
-          <w:lang w:val="pt-BR"/>
-        </w:rPr>
-        <w:t>com barra de t</w:t>
-      </w:r>
-      <w:r>
-        <w:rPr>
-          <w:lang w:val="pt-BR"/>
-        </w:rPr>
-        <w:t>í</w:t>
-      </w:r>
-      <w:r>
-        <w:rPr>
-          <w:lang w:val="pt-BR"/>
-        </w:rPr>
-        <w:t xml:space="preserve">tulo, sem barras de titilo, diferentes tipos de botões do sistema, todas as opções, janela </w:t>
-      </w:r>
-      <w:proofErr w:type="spellStart"/>
-      <w:r>
-        <w:rPr>
-          <w:lang w:val="pt-BR"/>
-        </w:rPr>
-        <w:t>redimensionavel</w:t>
-      </w:r>
-      <w:proofErr w:type="spellEnd"/>
-      <w:r>
-        <w:rPr>
-          <w:lang w:val="pt-BR"/>
-        </w:rPr>
-        <w:t>, e não</w:t>
-      </w:r>
-      <w:r>
-        <w:rPr>
-          <w:lang w:val="pt-BR"/>
-        </w:rPr>
-        <w:t xml:space="preserve"> </w:t>
-      </w:r>
-      <w:proofErr w:type="spellStart"/>
-      <w:r>
-        <w:rPr>
-          <w:lang w:val="pt-BR"/>
-        </w:rPr>
-        <w:t>redimensionavel</w:t>
-      </w:r>
-      <w:proofErr w:type="spellEnd"/>
-      <w:r>
-        <w:rPr>
-          <w:lang w:val="pt-BR"/>
-        </w:rPr>
-        <w:t xml:space="preserve">, janela maximizada, </w:t>
-      </w:r>
-      <w:proofErr w:type="spellStart"/>
-      <w:r>
-        <w:rPr>
-          <w:lang w:val="pt-BR"/>
-        </w:rPr>
-        <w:t>minimzada</w:t>
-      </w:r>
-      <w:proofErr w:type="spellEnd"/>
-      <w:r>
-        <w:rPr>
-          <w:lang w:val="pt-BR"/>
-        </w:rPr>
-        <w:t>)</w:t>
-      </w:r>
-    </w:p>
-    <w:p>
-      <w:pPr>
-        <w:jc w:val="both"/>
-        <w:rPr>
-          <w:lang w:val="pt-BR"/>
-        </w:rPr>
-      </w:pPr>
-    </w:p>
-    <w:p>
-      <w:pPr>
-        <w:jc w:val="both"/>
-        <w:rPr>
-          <w:lang w:val="pt-BR"/>
-        </w:rPr>
-      </w:pPr>
-      <w:proofErr w:type="spellStart"/>
-      <w:r>
-        <w:rPr>
-          <w:lang w:val="pt-BR"/>
-        </w:rPr>
-        <w:t>Int</w:t>
-      </w:r>
-      <w:proofErr w:type="spellEnd"/>
-      <w:r>
-        <w:rPr>
-          <w:lang w:val="pt-BR"/>
-        </w:rPr>
-        <w:t xml:space="preserve"> </w:t>
-      </w:r>
-      <w:proofErr w:type="spellStart"/>
-      <w:r>
-        <w:rPr>
-          <w:lang w:val="pt-BR"/>
-        </w:rPr>
-        <w:t>posicaoInicialX</w:t>
-      </w:r>
-      <w:proofErr w:type="spellEnd"/>
-    </w:p>
-    <w:p>
-      <w:pPr>
-        <w:jc w:val="both"/>
-        <w:rPr>
-          <w:lang w:val="pt-BR"/>
-        </w:rPr>
-      </w:pPr>
-      <w:r>
-        <w:rPr>
-          <w:lang w:val="pt-BR"/>
-        </w:rPr>
-        <w:lastRenderedPageBreak/>
-        <w:t>Especifica a posição inicial da janela no eixo X.</w:t>
-      </w:r>
-    </w:p>
-    <w:p>
-      <w:pPr>
-        <w:jc w:val="both"/>
-        <w:rPr>
-          <w:lang w:val="pt-BR"/>
-        </w:rPr>
-      </w:pPr>
-    </w:p>
-    <w:p>
-      <w:pPr>
-        <w:jc w:val="both"/>
-        <w:rPr>
-          <w:lang w:val="pt-BR"/>
-        </w:rPr>
-      </w:pPr>
-      <w:proofErr w:type="spellStart"/>
-      <w:r>
-        <w:rPr>
-          <w:lang w:val="pt-BR"/>
-        </w:rPr>
-        <w:t>Int</w:t>
-      </w:r>
-      <w:proofErr w:type="spellEnd"/>
-      <w:r>
-        <w:rPr>
-          <w:lang w:val="pt-BR"/>
-        </w:rPr>
-        <w:t xml:space="preserve"> </w:t>
-      </w:r>
-      <w:proofErr w:type="spellStart"/>
-      <w:r>
-        <w:rPr>
-          <w:lang w:val="pt-BR"/>
-        </w:rPr>
-        <w:t>posicaçãoInicialY</w:t>
-      </w:r>
-      <w:proofErr w:type="spellEnd"/>
-    </w:p>
-    <w:p>
-      <w:pPr>
-        <w:jc w:val="both"/>
-        <w:rPr>
-          <w:lang w:val="pt-BR"/>
-        </w:rPr>
-      </w:pPr>
-      <w:r>
-        <w:rPr>
-          <w:lang w:val="pt-BR"/>
-        </w:rPr>
-        <w:t>Especifica a posição inicial da janela no eixo Y.</w:t>
-      </w:r>
-    </w:p>
-    <w:p>
-      <w:pPr>
-        <w:jc w:val="both"/>
-        <w:rPr>
-          <w:lang w:val="pt-BR"/>
-        </w:rPr>
-      </w:pPr>
-    </w:p>
-    <w:p>
-      <w:pPr>
-        <w:pStyle w:val="Ttulo3"/>
-        <w:jc w:val="both"/>
-        <w:rPr>
-          <w:lang w:val="pt-BR"/>
-        </w:rPr>
-      </w:pPr>
-      <w:bookmarkStart w:id="22" w:name="_Toc35541198"/>
-      <w:r>
-        <w:rPr>
-          <w:lang w:val="pt-BR"/>
-        </w:rPr>
-        <w:t>6.2.2 Métodos</w:t>
-      </w:r>
-      <w:bookmarkEnd w:id="22"/>
-    </w:p>
-    <w:p>
-      <w:pPr>
-        <w:jc w:val="both"/>
-        <w:rPr>
-          <w:lang w:val="pt-BR"/>
-        </w:rPr>
-      </w:pPr>
-      <w:proofErr w:type="spellStart"/>
-      <w:r>
-        <w:rPr>
-          <w:lang w:val="pt-BR"/>
-        </w:rPr>
-        <w:t>CreateWindow</w:t>
-      </w:r>
-      <w:proofErr w:type="spellEnd"/>
-    </w:p>
-    <w:p>
-      <w:pPr>
-        <w:jc w:val="both"/>
-        <w:rPr>
-          <w:lang w:val="pt-BR"/>
-        </w:rPr>
-      </w:pPr>
-      <w:r>
-        <w:rPr>
-          <w:lang w:val="pt-BR"/>
-        </w:rPr>
-        <w:t>Método para criar uma janela de aplicação.</w:t>
-      </w:r>
-    </w:p>
-    <w:p>
-      <w:pPr>
-        <w:jc w:val="both"/>
-        <w:rPr>
-          <w:lang w:val="pt-BR"/>
-        </w:rPr>
-      </w:pPr>
-      <w:proofErr w:type="spellStart"/>
-      <w:r>
-        <w:rPr>
-          <w:lang w:val="pt-BR"/>
-        </w:rPr>
-        <w:t>DestroyWindow</w:t>
-      </w:r>
-      <w:proofErr w:type="spellEnd"/>
-    </w:p>
-    <w:p>
-      <w:pPr>
-        <w:jc w:val="both"/>
-        <w:rPr>
-          <w:lang w:val="pt-BR"/>
-        </w:rPr>
-      </w:pPr>
-      <w:r>
-        <w:rPr>
-          <w:lang w:val="pt-BR"/>
-        </w:rPr>
-        <w:t>Método para destruir uma janela de aplicação.</w:t>
-      </w:r>
-    </w:p>
-    <w:p>
-      <w:pPr>
-        <w:jc w:val="both"/>
-        <w:rPr>
-          <w:lang w:val="pt-BR"/>
-        </w:rPr>
-      </w:pPr>
-      <w:proofErr w:type="spellStart"/>
-      <w:r>
-        <w:rPr>
-          <w:lang w:val="pt-BR"/>
-        </w:rPr>
-        <w:t>ResizeWindow</w:t>
-      </w:r>
-      <w:proofErr w:type="spellEnd"/>
-    </w:p>
-    <w:p>
-      <w:pPr>
-        <w:jc w:val="both"/>
-        <w:rPr>
-          <w:lang w:val="pt-BR"/>
-        </w:rPr>
-      </w:pPr>
-      <w:r>
-        <w:rPr>
-          <w:lang w:val="pt-BR"/>
-        </w:rPr>
-        <w:t>Método para redimensionar o tamanho de uma janela de aplicação.</w:t>
-      </w:r>
-    </w:p>
-    <w:p>
-      <w:pPr>
-        <w:jc w:val="both"/>
-        <w:rPr>
-          <w:lang w:val="pt-BR"/>
-        </w:rPr>
-      </w:pPr>
-      <w:proofErr w:type="spellStart"/>
-      <w:r>
-        <w:rPr>
-          <w:lang w:val="pt-BR"/>
-        </w:rPr>
-        <w:t>setWindowPosition</w:t>
-      </w:r>
-      <w:proofErr w:type="spellEnd"/>
-    </w:p>
-    <w:p>
-      <w:pPr>
-        <w:jc w:val="both"/>
-        <w:rPr>
-          <w:lang w:val="pt-BR"/>
-        </w:rPr>
-      </w:pPr>
-      <w:r>
-        <w:rPr>
-          <w:lang w:val="pt-BR"/>
-        </w:rPr>
-        <w:t>Método para posicionar a janela</w:t>
-      </w:r>
-    </w:p>
-    <w:p>
-      <w:pPr>
-        <w:jc w:val="both"/>
-        <w:rPr>
-          <w:lang w:val="pt-BR"/>
-        </w:rPr>
-      </w:pPr>
-    </w:p>
-    <w:p>
-      <w:pPr>
-        <w:pStyle w:val="Ttulo2"/>
-        <w:rPr>
-          <w:lang w:val="pt-BR"/>
-        </w:rPr>
-      </w:pPr>
-      <w:bookmarkStart w:id="23" w:name="_Toc35541199"/>
-      <w:r>
-        <w:rPr>
-          <w:lang w:val="pt-BR"/>
-        </w:rPr>
-        <w:t xml:space="preserve">6.2 Classe </w:t>
-      </w:r>
-      <w:proofErr w:type="spellStart"/>
-      <w:r>
-        <w:rPr>
-          <w:lang w:val="pt-BR"/>
-        </w:rPr>
-        <w:t>ApiWrapper</w:t>
-      </w:r>
-      <w:proofErr w:type="spellEnd"/>
-      <w:r>
-        <w:rPr>
-          <w:lang w:val="pt-BR"/>
-        </w:rPr>
-        <w:t xml:space="preserve"> (classe abstrata)</w:t>
-      </w:r>
-      <w:bookmarkEnd w:id="23"/>
-    </w:p>
-    <w:p>
-      <w:pPr>
-        <w:jc w:val="both"/>
-        <w:rPr>
-          <w:lang w:val="pt-BR"/>
-        </w:rPr>
-      </w:pPr>
-      <w:r>
-        <w:rPr>
-          <w:lang w:val="pt-BR"/>
-        </w:rPr>
-        <w:t>Esta classe é responsável p</w:t>
-      </w:r>
-      <w:r>
-        <w:rPr>
-          <w:lang w:val="pt-BR"/>
-        </w:rPr>
-        <w:t>or tornar portável os atributos e métodos específicos de um sistema operacional. Ela é uma classe abstrata e os seus métodos devem ser definidos pelas classes derivadas.</w:t>
-      </w:r>
-    </w:p>
-    <w:p>
-      <w:pPr>
-        <w:jc w:val="both"/>
-        <w:rPr>
-          <w:lang w:val="pt-BR"/>
-        </w:rPr>
-      </w:pPr>
-    </w:p>
-    <w:p>
-      <w:pPr>
-        <w:pStyle w:val="Ttulo3"/>
-        <w:rPr>
-          <w:lang w:val="pt-BR"/>
-        </w:rPr>
-      </w:pPr>
-      <w:bookmarkStart w:id="24" w:name="_Toc35541200"/>
-      <w:r>
-        <w:rPr>
-          <w:lang w:val="pt-BR"/>
-        </w:rPr>
-        <w:t>6.2.1 Atributos</w:t>
-      </w:r>
-      <w:bookmarkEnd w:id="24"/>
-    </w:p>
-    <w:p>
-      <w:pPr>
-        <w:pStyle w:val="Ttulo3"/>
-        <w:rPr>
-          <w:lang w:val="pt-BR"/>
-        </w:rPr>
-      </w:pPr>
-      <w:bookmarkStart w:id="25" w:name="_Toc35541201"/>
-      <w:r>
-        <w:rPr>
-          <w:lang w:val="pt-BR"/>
-        </w:rPr>
-        <w:t>6.2.2 Métodos</w:t>
-      </w:r>
-      <w:bookmarkEnd w:id="25"/>
-    </w:p>
-    <w:p>
-      <w:pPr>
-        <w:jc w:val="both"/>
-        <w:rPr>
-          <w:lang w:val="pt-BR"/>
-        </w:rPr>
-      </w:pPr>
-    </w:p>
-    <w:p>
-      <w:pPr>
-        <w:pStyle w:val="Ttulo2"/>
-        <w:rPr>
-          <w:lang w:val="pt-BR"/>
-        </w:rPr>
-      </w:pPr>
-      <w:bookmarkStart w:id="26" w:name="_Toc35541202"/>
-      <w:r>
-        <w:rPr>
-          <w:lang w:val="pt-BR"/>
-        </w:rPr>
-        <w:t xml:space="preserve">6.3 </w:t>
-      </w:r>
-      <w:r>
-        <w:rPr>
-          <w:lang w:val="pt-BR"/>
-        </w:rPr>
-        <w:t xml:space="preserve">Classe </w:t>
-      </w:r>
-      <w:proofErr w:type="spellStart"/>
-      <w:r>
-        <w:rPr>
-          <w:lang w:val="pt-BR"/>
-        </w:rPr>
-        <w:t>WinApi</w:t>
-      </w:r>
-      <w:proofErr w:type="spellEnd"/>
-      <w:r>
-        <w:rPr>
-          <w:lang w:val="pt-BR"/>
-        </w:rPr>
-        <w:t xml:space="preserve"> </w:t>
-      </w:r>
-      <w:proofErr w:type="spellStart"/>
-      <w:r>
-        <w:rPr>
-          <w:lang w:val="pt-BR"/>
-        </w:rPr>
-        <w:t>Wrapper</w:t>
-      </w:r>
-      <w:proofErr w:type="spellEnd"/>
-      <w:r>
-        <w:rPr>
-          <w:lang w:val="pt-BR"/>
-        </w:rPr>
-        <w:t xml:space="preserve"> (herdade de </w:t>
-      </w:r>
-      <w:proofErr w:type="spellStart"/>
-      <w:r>
-        <w:rPr>
-          <w:lang w:val="pt-BR"/>
-        </w:rPr>
-        <w:t>ApiWrapper</w:t>
-      </w:r>
-      <w:proofErr w:type="spellEnd"/>
-      <w:r>
-        <w:rPr>
-          <w:lang w:val="pt-BR"/>
-        </w:rPr>
-        <w:t>)</w:t>
-      </w:r>
-      <w:bookmarkEnd w:id="26"/>
-    </w:p>
-    <w:p>
-      <w:pPr>
-        <w:jc w:val="both"/>
-        <w:rPr>
-          <w:lang w:val="pt-BR"/>
-        </w:rPr>
-      </w:pPr>
-      <w:r>
-        <w:rPr>
-          <w:lang w:val="pt-BR"/>
-        </w:rPr>
-        <w:t>Esta classe define os atributos e os métodos específicos do sistema operacional Windows.</w:t>
-      </w:r>
-    </w:p>
-    <w:p>
-      <w:pPr>
-        <w:jc w:val="both"/>
-        <w:rPr>
-          <w:lang w:val="pt-BR"/>
-        </w:rPr>
-      </w:pPr>
-    </w:p>
-    <w:p>
-      <w:pPr>
-        <w:pStyle w:val="Ttulo3"/>
-      </w:pPr>
-      <w:bookmarkStart w:id="27" w:name="_Toc35541203"/>
-      <w:r>
-        <w:t xml:space="preserve">6.3.1 </w:t>
-      </w:r>
-      <w:proofErr w:type="spellStart"/>
-      <w:r>
-        <w:t>Atributos</w:t>
-      </w:r>
-      <w:bookmarkEnd w:id="27"/>
-      <w:proofErr w:type="spellEnd"/>
-    </w:p>
-    <w:p>
-      <w:pPr>
-        <w:jc w:val="both"/>
-      </w:pPr>
-      <w:proofErr w:type="spellStart"/>
-      <w:r>
-        <w:t>WGLOp</w:t>
-      </w:r>
-      <w:r>
-        <w:t>enGL</w:t>
-      </w:r>
-      <w:proofErr w:type="spellEnd"/>
-    </w:p>
-    <w:p>
-      <w:pPr>
-        <w:jc w:val="both"/>
-      </w:pPr>
-      <w:proofErr w:type="spellStart"/>
-      <w:r>
-        <w:t>WindowClass</w:t>
-      </w:r>
-      <w:proofErr w:type="spellEnd"/>
-    </w:p>
-    <w:p>
-      <w:pPr>
-        <w:jc w:val="both"/>
-      </w:pPr>
-    </w:p>
-    <w:p>
-      <w:pPr>
-        <w:pStyle w:val="Ttulo3"/>
-      </w:pPr>
-      <w:bookmarkStart w:id="28" w:name="_Toc35541204"/>
-      <w:r>
-        <w:t xml:space="preserve">6.3.2 </w:t>
-      </w:r>
-      <w:proofErr w:type="spellStart"/>
-      <w:r>
-        <w:t>Métodos</w:t>
-      </w:r>
-      <w:bookmarkEnd w:id="28"/>
-      <w:proofErr w:type="spellEnd"/>
-    </w:p>
-    <w:p>
-      <w:pPr>
-        <w:jc w:val="both"/>
-      </w:pPr>
-      <w:r>
-        <w:t>Window Procedure</w:t>
-      </w:r>
-    </w:p>
-    <w:p>
-      <w:pPr>
-        <w:jc w:val="both"/>
-        <w:rPr>
-          <w:lang w:val="pt-BR"/>
-        </w:rPr>
-      </w:pPr>
-      <w:r>
-        <w:rPr>
-          <w:lang w:val="pt-BR"/>
-        </w:rPr>
-        <w:t>Método responsável por t</w:t>
-      </w:r>
-      <w:r>
-        <w:rPr>
-          <w:lang w:val="pt-BR"/>
-        </w:rPr>
-        <w:t>ratar os eventos do sistema operacional.</w:t>
-      </w:r>
-    </w:p>
-    <w:p>
-      <w:pPr>
-        <w:jc w:val="both"/>
-        <w:rPr>
-          <w:lang w:val="pt-BR"/>
-        </w:rPr>
-      </w:pPr>
-    </w:p>
-    <w:p>
-      <w:pPr>
-        <w:pStyle w:val="Ttulo2"/>
-        <w:rPr>
-          <w:lang w:val="pt-BR"/>
-        </w:rPr>
-      </w:pPr>
       <w:bookmarkStart w:id="29" w:name="_Toc35541205"/>
       <w:r>
         <w:rPr>
           <w:lang w:val="pt-BR"/>
         </w:rPr>
-        <w:lastRenderedPageBreak/>
         <w:t xml:space="preserve">6.4 Classe </w:t>
       </w:r>
       <w:proofErr w:type="spellStart"/>
@@ -7887,6 +8151,16 @@
       <w:ind w:left="440"/>
     </w:pPr>
   </w:style>
+  <w:style w:type="character" w:styleId="TextodoEspaoReservado">
+    <w:name w:val="Placeholder Text"/>
+    <w:basedOn w:val="Fontepargpadro"/>
+    <w:uiPriority w:val="99"/>
+    <w:semiHidden/>
+    <w:rsid w:val="00C534DF"/>
+    <w:rPr>
+      <w:color w:val="808080"/>
+    </w:rPr>
+  </w:style>
 </w:styles>
 </file>
 
@@ -8190,7 +8464,7 @@
 </file>
 
 <file path=customXml/itemProps1.xml><?xml version="1.0" encoding="utf-8"?>
-<ds:datastoreItem xmlns:ds="http://schemas.openxmlformats.org/officeDocument/2006/customXml" ds:itemID="{2C58F598-C8C3-4204-B9C6-A337847141ED}">
+<ds:datastoreItem xmlns:ds="http://schemas.openxmlformats.org/officeDocument/2006/customXml" ds:itemID="{FB0C0C5B-9145-49F2-8966-52B27AFFA13C}">
   <ds:schemaRefs>
     <ds:schemaRef ds:uri="http://schemas.openxmlformats.org/officeDocument/2006/bibliography"/>
   </ds:schemaRefs>

</xml_diff>

<commit_message>
Atualização do documento Guia de Desenvolvimento para Sprint #1
</commit_message>
<xml_diff>
--- a/docs/Guia de Desenvolvimento.docx
+++ b/docs/Guia de Desenvolvimento.docx
@@ -3166,7 +3166,19 @@
         <w:rPr>
           <w:lang w:val="pt-BR"/>
         </w:rPr>
-        <w:t xml:space="preserve"> as práticas e os processos de engenharia de software adotadas neste projeto, incluindo o gerenciamento de configuração, c</w:t>
+        <w:t xml:space="preserve"> as práticas e os processos de engenharia de software adotad</w:t>
+      </w:r>
+      <w:r>
+        <w:rPr>
+          <w:lang w:val="pt-BR"/>
+        </w:rPr>
+        <w:t>o</w:t>
+      </w:r>
+      <w:r>
+        <w:rPr>
+          <w:lang w:val="pt-BR"/>
+        </w:rPr>
+        <w:t>s neste projeto, incluindo o gerenciamento de configuração, c</w:t>
       </w:r>
       <w:r>
         <w:rPr>
@@ -3879,7 +3891,13 @@
         <w:rPr>
           <w:lang w:val="pt-BR"/>
         </w:rPr>
-        <w:t xml:space="preserve"> computacionais atuais</w:t>
+        <w:t xml:space="preserve"> computacionais </w:t>
+      </w:r>
+      <w:r>
+        <w:rPr>
+          <w:lang w:val="pt-BR"/>
+        </w:rPr>
+        <w:t>modernos</w:t>
       </w:r>
       <w:r>
         <w:rPr>
@@ -3935,14 +3953,26 @@
         <w:rPr>
           <w:lang w:val="pt-BR"/>
         </w:rPr>
-        <w:t xml:space="preserve">cada cluster de quatro núcleos compartilham a mesma memória cache (L2) e todos os núcleos compartilham a mesma memória RAM </w:t>
+        <w:t xml:space="preserve">cada cluster </w:t>
+      </w:r>
+      <w:r>
+        <w:rPr>
+          <w:lang w:val="pt-BR"/>
+        </w:rPr>
+        <w:t>com</w:t>
+      </w:r>
+      <w:r>
+        <w:rPr>
+          <w:lang w:val="pt-BR"/>
+        </w:rPr>
+        <w:t xml:space="preserve"> quatro núcleos compartilham a mesma memória cache (L2) e todos os núcleos compartilham a mesma </w:t>
       </w:r>
       <w:r>
         <w:rPr>
           <w:lang w:val="pt-BR"/>
         </w:rPr>
         <w:lastRenderedPageBreak/>
-        <w:t>formando uma arquitetura de memória NUMA (</w:t>
+        <w:t>memória RAM formando uma arquitetura de memória NUMA (</w:t>
       </w:r>
       <w:r>
         <w:rPr>
@@ -4944,13 +4974,7 @@
         <w:rPr>
           <w:lang w:val="pt-BR"/>
         </w:rPr>
-        <w:t xml:space="preserve">nenhum deles retorna o tempo com uma resolução tão alta quanto esses registradores – resolução de pelo menos um microssegundo </w:t>
-      </w:r>
-      <w:r>
-        <w:rPr>
-          <w:lang w:val="pt-BR"/>
-        </w:rPr>
-        <w:t>(</w:t>
+        <w:t>nenhum deles retorna o tempo com uma resolução tão alta quanto esses registradores – resolução de pelo menos um microssegundo (</w:t>
       </w:r>
       <w:r>
         <w:rPr>
@@ -4963,13 +4987,7 @@
         <w:rPr>
           <w:lang w:val="pt-BR"/>
         </w:rPr>
-        <w:t>)</w:t>
-      </w:r>
-      <w:r>
-        <w:rPr>
-          <w:lang w:val="pt-BR"/>
-        </w:rPr>
-        <w:t xml:space="preserve">. </w:t>
+        <w:t xml:space="preserve">). </w:t>
       </w:r>
       <w:r>
         <w:rPr>
@@ -5147,35 +5165,7 @@
               <w:rFonts w:ascii="Cambria Math" w:hAnsi="Cambria Math"/>
               <w:lang w:val="pt-BR"/>
             </w:rPr>
-            <m:t>t</m:t>
-          </m:r>
-          <m:r>
-            <w:rPr>
-              <w:rFonts w:ascii="Cambria Math" w:hAnsi="Cambria Math"/>
-              <w:lang w:val="pt-BR"/>
-            </w:rPr>
-            <m:t xml:space="preserve">empo em </m:t>
-          </m:r>
-          <m:r>
-            <w:rPr>
-              <w:rFonts w:ascii="Cambria Math" w:hAnsi="Cambria Math"/>
-              <w:lang w:val="pt-BR"/>
-            </w:rPr>
-            <m:t>μ</m:t>
-          </m:r>
-          <m:r>
-            <w:rPr>
-              <w:rFonts w:ascii="Cambria Math" w:hAnsi="Cambria Math"/>
-              <w:lang w:val="pt-BR"/>
-            </w:rPr>
-            <m:t>s</m:t>
-          </m:r>
-          <m:r>
-            <w:rPr>
-              <w:rFonts w:ascii="Cambria Math" w:hAnsi="Cambria Math"/>
-              <w:lang w:val="pt-BR"/>
-            </w:rPr>
-            <m:t>=</m:t>
+            <m:t>tempo em μs=</m:t>
           </m:r>
           <m:r>
             <w:rPr>
@@ -5200,21 +5190,7 @@
                   <w:rFonts w:ascii="Cambria Math" w:eastAsiaTheme="minorEastAsia" w:hAnsi="Cambria Math"/>
                   <w:lang w:val="pt-BR"/>
                 </w:rPr>
-                <m:t>ciclos</m:t>
-              </m:r>
-              <m:r>
-                <w:rPr>
-                  <w:rFonts w:ascii="Cambria Math" w:eastAsiaTheme="minorEastAsia" w:hAnsi="Cambria Math"/>
-                  <w:lang w:val="pt-BR"/>
-                </w:rPr>
-                <m:t xml:space="preserve"> . 1</m:t>
-              </m:r>
-              <m:r>
-                <w:rPr>
-                  <w:rFonts w:ascii="Cambria Math" w:eastAsiaTheme="minorEastAsia" w:hAnsi="Cambria Math"/>
-                  <w:lang w:val="pt-BR"/>
-                </w:rPr>
-                <m:t xml:space="preserve"> </m:t>
+                <m:t xml:space="preserve">ciclos . 1 </m:t>
               </m:r>
               <m:sSup>
                 <m:sSupPr>
@@ -5273,8 +5249,6 @@
           <w:lang w:val="pt-BR"/>
         </w:rPr>
       </w:pPr>
-      <w:bookmarkStart w:id="7" w:name="_GoBack"/>
-      <w:bookmarkEnd w:id="7"/>
     </w:p>
     <w:p>
       <w:pPr>
@@ -5285,7 +5259,7 @@
           <w:lang w:val="pt-BR"/>
         </w:rPr>
       </w:pPr>
-      <w:bookmarkStart w:id="8" w:name="_Toc35541184"/>
+      <w:bookmarkStart w:id="7" w:name="_Toc35541184"/>
       <w:r>
         <w:rPr>
           <w:b/>
@@ -5294,7 +5268,7 @@
         </w:rPr>
         <w:t>2.5 Camada Core</w:t>
       </w:r>
-      <w:bookmarkEnd w:id="8"/>
+      <w:bookmarkEnd w:id="7"/>
     </w:p>
     <w:p>
       <w:pPr>
@@ -5359,7 +5333,7 @@
           <w:lang w:val="pt-BR"/>
         </w:rPr>
       </w:pPr>
-      <w:bookmarkStart w:id="9" w:name="_Toc35541185"/>
+      <w:bookmarkStart w:id="8" w:name="_Toc35541185"/>
       <w:r>
         <w:rPr>
           <w:b/>
@@ -5368,7 +5342,7 @@
         </w:rPr>
         <w:t>2.5.1 Loop principal</w:t>
       </w:r>
-      <w:bookmarkEnd w:id="9"/>
+      <w:bookmarkEnd w:id="8"/>
     </w:p>
     <w:p>
       <w:pPr>
@@ -5387,7 +5361,7 @@
           <w:lang w:val="pt-BR"/>
         </w:rPr>
       </w:pPr>
-      <w:bookmarkStart w:id="10" w:name="_Toc35541186"/>
+      <w:bookmarkStart w:id="9" w:name="_Toc35541186"/>
       <w:r>
         <w:rPr>
           <w:b/>
@@ -5396,66 +5370,68 @@
         </w:rPr>
         <w:t>2.5.2 Controlando o tempo</w:t>
       </w:r>
+      <w:bookmarkEnd w:id="9"/>
+    </w:p>
+    <w:p>
+      <w:pPr>
+        <w:jc w:val="both"/>
+        <w:rPr>
+          <w:lang w:val="pt-BR"/>
+        </w:rPr>
+      </w:pPr>
+    </w:p>
+    <w:p>
+      <w:pPr>
+        <w:jc w:val="both"/>
+        <w:rPr>
+          <w:lang w:val="pt-BR"/>
+        </w:rPr>
+      </w:pPr>
+      <w:proofErr w:type="spellStart"/>
+      <w:r>
+        <w:rPr>
+          <w:lang w:val="pt-BR"/>
+        </w:rPr>
+        <w:t>TimeHandler</w:t>
+      </w:r>
+      <w:proofErr w:type="spellEnd"/>
+    </w:p>
+    <w:p>
+      <w:pPr>
+        <w:jc w:val="both"/>
+        <w:rPr>
+          <w:lang w:val="pt-BR"/>
+        </w:rPr>
+      </w:pPr>
+      <w:r>
+        <w:rPr>
+          <w:lang w:val="pt-BR"/>
+        </w:rPr>
+        <w:t>responsável por calcular o tempo de duração de cada quadro do jogo em microssegundos (</w:t>
+      </w:r>
+      <w:r>
+        <w:rPr>
+          <w:rFonts w:cstheme="minorHAnsi"/>
+          <w:lang w:val="pt-BR"/>
+        </w:rPr>
+        <w:t>µ</w:t>
+      </w:r>
+      <w:r>
+        <w:rPr>
+          <w:lang w:val="pt-BR"/>
+        </w:rPr>
+        <w:t>),</w:t>
+      </w:r>
+    </w:p>
+    <w:p>
+      <w:pPr>
+        <w:jc w:val="both"/>
+        <w:rPr>
+          <w:lang w:val="pt-BR"/>
+        </w:rPr>
+      </w:pPr>
+      <w:bookmarkStart w:id="10" w:name="_GoBack"/>
       <w:bookmarkEnd w:id="10"/>
-    </w:p>
-    <w:p>
-      <w:pPr>
-        <w:jc w:val="both"/>
-        <w:rPr>
-          <w:lang w:val="pt-BR"/>
-        </w:rPr>
-      </w:pPr>
-    </w:p>
-    <w:p>
-      <w:pPr>
-        <w:jc w:val="both"/>
-        <w:rPr>
-          <w:lang w:val="pt-BR"/>
-        </w:rPr>
-      </w:pPr>
-      <w:proofErr w:type="spellStart"/>
-      <w:r>
-        <w:rPr>
-          <w:lang w:val="pt-BR"/>
-        </w:rPr>
-        <w:t>TimeHandler</w:t>
-      </w:r>
-      <w:proofErr w:type="spellEnd"/>
-    </w:p>
-    <w:p>
-      <w:pPr>
-        <w:jc w:val="both"/>
-        <w:rPr>
-          <w:lang w:val="pt-BR"/>
-        </w:rPr>
-      </w:pPr>
-      <w:r>
-        <w:rPr>
-          <w:lang w:val="pt-BR"/>
-        </w:rPr>
-        <w:t>responsável por calcular o tempo de duração de cada quadro do jogo em microssegundos (</w:t>
-      </w:r>
-      <w:r>
-        <w:rPr>
-          <w:rFonts w:cstheme="minorHAnsi"/>
-          <w:lang w:val="pt-BR"/>
-        </w:rPr>
-        <w:t>µ</w:t>
-      </w:r>
-      <w:r>
-        <w:rPr>
-          <w:lang w:val="pt-BR"/>
-        </w:rPr>
-        <w:t>),</w:t>
-      </w:r>
-    </w:p>
-    <w:p>
-      <w:pPr>
-        <w:jc w:val="both"/>
-        <w:rPr>
-          <w:lang w:val="pt-BR"/>
-        </w:rPr>
-      </w:pPr>
     </w:p>
     <w:p>
       <w:pPr>
@@ -8464,7 +8440,7 @@
 </file>
 
 <file path=customXml/itemProps1.xml><?xml version="1.0" encoding="utf-8"?>
-<ds:datastoreItem xmlns:ds="http://schemas.openxmlformats.org/officeDocument/2006/customXml" ds:itemID="{FB0C0C5B-9145-49F2-8966-52B27AFFA13C}">
+<ds:datastoreItem xmlns:ds="http://schemas.openxmlformats.org/officeDocument/2006/customXml" ds:itemID="{9D96CE9F-A356-4D0A-984C-07197E1C7993}">
   <ds:schemaRefs>
     <ds:schemaRef ds:uri="http://schemas.openxmlformats.org/officeDocument/2006/bibliography"/>
   </ds:schemaRefs>

</xml_diff>

<commit_message>
Inclusão da classe GEWinApiWrapper
</commit_message>
<xml_diff>
--- a/docs/Guia de Desenvolvimento.docx
+++ b/docs/Guia de Desenvolvimento.docx
@@ -293,7 +293,7 @@
       <w:sdtContent>
         <w:p>
           <w:pPr>
-            <w:pStyle w:val="CabealhodoSumrio"/>
+            <w:pStyle w:val="TOCHeading"/>
           </w:pPr>
           <w:proofErr w:type="spellStart"/>
           <w:r>
@@ -304,7 +304,7 @@
         <w:p/>
         <w:p>
           <w:pPr>
-            <w:pStyle w:val="Sumrio1"/>
+            <w:pStyle w:val="TOC1"/>
             <w:tabs>
               <w:tab w:val="right" w:leader="dot" w:pos="9016"/>
             </w:tabs>
@@ -385,7 +385,7 @@
         </w:p>
         <w:p>
           <w:pPr>
-            <w:pStyle w:val="Sumrio2"/>
+            <w:pStyle w:val="TOC2"/>
             <w:tabs>
               <w:tab w:val="right" w:leader="dot" w:pos="9016"/>
             </w:tabs>
@@ -457,7 +457,7 @@
         </w:p>
         <w:p>
           <w:pPr>
-            <w:pStyle w:val="Sumrio1"/>
+            <w:pStyle w:val="TOC1"/>
             <w:tabs>
               <w:tab w:val="right" w:leader="dot" w:pos="9016"/>
             </w:tabs>
@@ -529,7 +529,7 @@
         </w:p>
         <w:p>
           <w:pPr>
-            <w:pStyle w:val="Sumrio2"/>
+            <w:pStyle w:val="TOC2"/>
             <w:tabs>
               <w:tab w:val="right" w:leader="dot" w:pos="9016"/>
             </w:tabs>
@@ -601,7 +601,7 @@
         </w:p>
         <w:p>
           <w:pPr>
-            <w:pStyle w:val="Sumrio2"/>
+            <w:pStyle w:val="TOC2"/>
             <w:tabs>
               <w:tab w:val="right" w:leader="dot" w:pos="9016"/>
             </w:tabs>
@@ -673,7 +673,7 @@
         </w:p>
         <w:p>
           <w:pPr>
-            <w:pStyle w:val="Sumrio2"/>
+            <w:pStyle w:val="TOC2"/>
             <w:tabs>
               <w:tab w:val="right" w:leader="dot" w:pos="9016"/>
             </w:tabs>
@@ -745,7 +745,7 @@
         </w:p>
         <w:p>
           <w:pPr>
-            <w:pStyle w:val="Sumrio2"/>
+            <w:pStyle w:val="TOC2"/>
             <w:tabs>
               <w:tab w:val="right" w:leader="dot" w:pos="9016"/>
             </w:tabs>
@@ -817,7 +817,7 @@
         </w:p>
         <w:p>
           <w:pPr>
-            <w:pStyle w:val="Sumrio2"/>
+            <w:pStyle w:val="TOC2"/>
             <w:tabs>
               <w:tab w:val="right" w:leader="dot" w:pos="9016"/>
             </w:tabs>
@@ -876,7 +876,7 @@
                 <w:noProof/>
                 <w:webHidden/>
               </w:rPr>
-              <w:t>7</w:t>
+              <w:t>8</w:t>
             </w:r>
             <w:r>
               <w:rPr>
@@ -889,7 +889,7 @@
         </w:p>
         <w:p>
           <w:pPr>
-            <w:pStyle w:val="Sumrio3"/>
+            <w:pStyle w:val="TOC3"/>
             <w:tabs>
               <w:tab w:val="right" w:leader="dot" w:pos="9016"/>
             </w:tabs>
@@ -948,7 +948,7 @@
                 <w:noProof/>
                 <w:webHidden/>
               </w:rPr>
-              <w:t>7</w:t>
+              <w:t>8</w:t>
             </w:r>
             <w:r>
               <w:rPr>
@@ -961,7 +961,7 @@
         </w:p>
         <w:p>
           <w:pPr>
-            <w:pStyle w:val="Sumrio3"/>
+            <w:pStyle w:val="TOC3"/>
             <w:tabs>
               <w:tab w:val="right" w:leader="dot" w:pos="9016"/>
             </w:tabs>
@@ -1020,7 +1020,7 @@
                 <w:noProof/>
                 <w:webHidden/>
               </w:rPr>
-              <w:t>7</w:t>
+              <w:t>8</w:t>
             </w:r>
             <w:r>
               <w:rPr>
@@ -1033,7 +1033,7 @@
         </w:p>
         <w:p>
           <w:pPr>
-            <w:pStyle w:val="Sumrio3"/>
+            <w:pStyle w:val="TOC3"/>
             <w:tabs>
               <w:tab w:val="right" w:leader="dot" w:pos="9016"/>
             </w:tabs>
@@ -1092,7 +1092,7 @@
                 <w:noProof/>
                 <w:webHidden/>
               </w:rPr>
-              <w:t>7</w:t>
+              <w:t>9</w:t>
             </w:r>
             <w:r>
               <w:rPr>
@@ -1105,7 +1105,7 @@
         </w:p>
         <w:p>
           <w:pPr>
-            <w:pStyle w:val="Sumrio3"/>
+            <w:pStyle w:val="TOC3"/>
             <w:tabs>
               <w:tab w:val="right" w:leader="dot" w:pos="9016"/>
             </w:tabs>
@@ -1164,7 +1164,7 @@
                 <w:noProof/>
                 <w:webHidden/>
               </w:rPr>
-              <w:t>7</w:t>
+              <w:t>9</w:t>
             </w:r>
             <w:r>
               <w:rPr>
@@ -1177,7 +1177,7 @@
         </w:p>
         <w:p>
           <w:pPr>
-            <w:pStyle w:val="Sumrio1"/>
+            <w:pStyle w:val="TOC1"/>
             <w:tabs>
               <w:tab w:val="right" w:leader="dot" w:pos="9016"/>
             </w:tabs>
@@ -1236,7 +1236,7 @@
                 <w:noProof/>
                 <w:webHidden/>
               </w:rPr>
-              <w:t>8</w:t>
+              <w:t>9</w:t>
             </w:r>
             <w:r>
               <w:rPr>
@@ -1249,7 +1249,7 @@
         </w:p>
         <w:p>
           <w:pPr>
-            <w:pStyle w:val="Sumrio1"/>
+            <w:pStyle w:val="TOC1"/>
             <w:tabs>
               <w:tab w:val="right" w:leader="dot" w:pos="9016"/>
             </w:tabs>
@@ -1306,7 +1306,7 @@
                 <w:noProof/>
                 <w:webHidden/>
               </w:rPr>
-              <w:t>8</w:t>
+              <w:t>9</w:t>
             </w:r>
             <w:r>
               <w:rPr>
@@ -1319,7 +1319,7 @@
         </w:p>
         <w:p>
           <w:pPr>
-            <w:pStyle w:val="Sumrio1"/>
+            <w:pStyle w:val="TOC1"/>
             <w:tabs>
               <w:tab w:val="right" w:leader="dot" w:pos="9016"/>
             </w:tabs>
@@ -1376,7 +1376,7 @@
                 <w:noProof/>
                 <w:webHidden/>
               </w:rPr>
-              <w:t>8</w:t>
+              <w:t>9</w:t>
             </w:r>
             <w:r>
               <w:rPr>
@@ -1389,7 +1389,7 @@
         </w:p>
         <w:p>
           <w:pPr>
-            <w:pStyle w:val="Sumrio1"/>
+            <w:pStyle w:val="TOC1"/>
             <w:tabs>
               <w:tab w:val="right" w:leader="dot" w:pos="9016"/>
             </w:tabs>
@@ -1446,7 +1446,7 @@
                 <w:noProof/>
                 <w:webHidden/>
               </w:rPr>
-              <w:t>8</w:t>
+              <w:t>9</w:t>
             </w:r>
             <w:r>
               <w:rPr>
@@ -1459,7 +1459,7 @@
         </w:p>
         <w:p>
           <w:pPr>
-            <w:pStyle w:val="Sumrio2"/>
+            <w:pStyle w:val="TOC2"/>
             <w:tabs>
               <w:tab w:val="right" w:leader="dot" w:pos="9016"/>
             </w:tabs>
@@ -1516,7 +1516,7 @@
                 <w:noProof/>
                 <w:webHidden/>
               </w:rPr>
-              <w:t>8</w:t>
+              <w:t>9</w:t>
             </w:r>
             <w:r>
               <w:rPr>
@@ -1529,7 +1529,7 @@
         </w:p>
         <w:p>
           <w:pPr>
-            <w:pStyle w:val="Sumrio3"/>
+            <w:pStyle w:val="TOC3"/>
             <w:tabs>
               <w:tab w:val="right" w:leader="dot" w:pos="9016"/>
             </w:tabs>
@@ -1586,7 +1586,7 @@
                 <w:noProof/>
                 <w:webHidden/>
               </w:rPr>
-              <w:t>8</w:t>
+              <w:t>9</w:t>
             </w:r>
             <w:r>
               <w:rPr>
@@ -1599,7 +1599,7 @@
         </w:p>
         <w:p>
           <w:pPr>
-            <w:pStyle w:val="Sumrio3"/>
+            <w:pStyle w:val="TOC3"/>
             <w:tabs>
               <w:tab w:val="right" w:leader="dot" w:pos="9016"/>
             </w:tabs>
@@ -1656,7 +1656,7 @@
                 <w:noProof/>
                 <w:webHidden/>
               </w:rPr>
-              <w:t>8</w:t>
+              <w:t>10</w:t>
             </w:r>
             <w:r>
               <w:rPr>
@@ -1669,7 +1669,7 @@
         </w:p>
         <w:p>
           <w:pPr>
-            <w:pStyle w:val="Sumrio2"/>
+            <w:pStyle w:val="TOC2"/>
             <w:tabs>
               <w:tab w:val="right" w:leader="dot" w:pos="9016"/>
             </w:tabs>
@@ -1726,7 +1726,7 @@
                 <w:noProof/>
                 <w:webHidden/>
               </w:rPr>
-              <w:t>9</w:t>
+              <w:t>10</w:t>
             </w:r>
             <w:r>
               <w:rPr>
@@ -1739,7 +1739,7 @@
         </w:p>
         <w:p>
           <w:pPr>
-            <w:pStyle w:val="Sumrio3"/>
+            <w:pStyle w:val="TOC3"/>
             <w:tabs>
               <w:tab w:val="right" w:leader="dot" w:pos="9016"/>
             </w:tabs>
@@ -1796,7 +1796,7 @@
                 <w:noProof/>
                 <w:webHidden/>
               </w:rPr>
-              <w:t>9</w:t>
+              <w:t>10</w:t>
             </w:r>
             <w:r>
               <w:rPr>
@@ -1809,7 +1809,7 @@
         </w:p>
         <w:p>
           <w:pPr>
-            <w:pStyle w:val="Sumrio3"/>
+            <w:pStyle w:val="TOC3"/>
             <w:tabs>
               <w:tab w:val="right" w:leader="dot" w:pos="9016"/>
             </w:tabs>
@@ -1866,7 +1866,7 @@
                 <w:noProof/>
                 <w:webHidden/>
               </w:rPr>
-              <w:t>9</w:t>
+              <w:t>11</w:t>
             </w:r>
             <w:r>
               <w:rPr>
@@ -1879,7 +1879,7 @@
         </w:p>
         <w:p>
           <w:pPr>
-            <w:pStyle w:val="Sumrio2"/>
+            <w:pStyle w:val="TOC2"/>
             <w:tabs>
               <w:tab w:val="right" w:leader="dot" w:pos="9016"/>
             </w:tabs>
@@ -1936,7 +1936,7 @@
                 <w:noProof/>
                 <w:webHidden/>
               </w:rPr>
-              <w:t>10</w:t>
+              <w:t>11</w:t>
             </w:r>
             <w:r>
               <w:rPr>
@@ -1949,7 +1949,7 @@
         </w:p>
         <w:p>
           <w:pPr>
-            <w:pStyle w:val="Sumrio3"/>
+            <w:pStyle w:val="TOC3"/>
             <w:tabs>
               <w:tab w:val="right" w:leader="dot" w:pos="9016"/>
             </w:tabs>
@@ -2006,7 +2006,7 @@
                 <w:noProof/>
                 <w:webHidden/>
               </w:rPr>
-              <w:t>10</w:t>
+              <w:t>11</w:t>
             </w:r>
             <w:r>
               <w:rPr>
@@ -2019,7 +2019,7 @@
         </w:p>
         <w:p>
           <w:pPr>
-            <w:pStyle w:val="Sumrio3"/>
+            <w:pStyle w:val="TOC3"/>
             <w:tabs>
               <w:tab w:val="right" w:leader="dot" w:pos="9016"/>
             </w:tabs>
@@ -2076,7 +2076,7 @@
                 <w:noProof/>
                 <w:webHidden/>
               </w:rPr>
-              <w:t>10</w:t>
+              <w:t>11</w:t>
             </w:r>
             <w:r>
               <w:rPr>
@@ -2089,7 +2089,7 @@
         </w:p>
         <w:p>
           <w:pPr>
-            <w:pStyle w:val="Sumrio2"/>
+            <w:pStyle w:val="TOC2"/>
             <w:tabs>
               <w:tab w:val="right" w:leader="dot" w:pos="9016"/>
             </w:tabs>
@@ -2146,7 +2146,7 @@
                 <w:noProof/>
                 <w:webHidden/>
               </w:rPr>
-              <w:t>10</w:t>
+              <w:t>11</w:t>
             </w:r>
             <w:r>
               <w:rPr>
@@ -2159,7 +2159,7 @@
         </w:p>
         <w:p>
           <w:pPr>
-            <w:pStyle w:val="Sumrio3"/>
+            <w:pStyle w:val="TOC3"/>
             <w:tabs>
               <w:tab w:val="right" w:leader="dot" w:pos="9016"/>
             </w:tabs>
@@ -2215,7 +2215,7 @@
                 <w:noProof/>
                 <w:webHidden/>
               </w:rPr>
-              <w:t>10</w:t>
+              <w:t>11</w:t>
             </w:r>
             <w:r>
               <w:rPr>
@@ -2228,7 +2228,7 @@
         </w:p>
         <w:p>
           <w:pPr>
-            <w:pStyle w:val="Sumrio3"/>
+            <w:pStyle w:val="TOC3"/>
             <w:tabs>
               <w:tab w:val="right" w:leader="dot" w:pos="9016"/>
             </w:tabs>
@@ -2284,7 +2284,7 @@
                 <w:noProof/>
                 <w:webHidden/>
               </w:rPr>
-              <w:t>10</w:t>
+              <w:t>12</w:t>
             </w:r>
             <w:r>
               <w:rPr>
@@ -2297,7 +2297,7 @@
         </w:p>
         <w:p>
           <w:pPr>
-            <w:pStyle w:val="Sumrio2"/>
+            <w:pStyle w:val="TOC2"/>
             <w:tabs>
               <w:tab w:val="right" w:leader="dot" w:pos="9016"/>
             </w:tabs>
@@ -2354,7 +2354,7 @@
                 <w:noProof/>
                 <w:webHidden/>
               </w:rPr>
-              <w:t>10</w:t>
+              <w:t>12</w:t>
             </w:r>
             <w:r>
               <w:rPr>
@@ -2367,7 +2367,7 @@
         </w:p>
         <w:p>
           <w:pPr>
-            <w:pStyle w:val="Sumrio2"/>
+            <w:pStyle w:val="TOC2"/>
             <w:tabs>
               <w:tab w:val="right" w:leader="dot" w:pos="9016"/>
             </w:tabs>
@@ -2424,7 +2424,7 @@
                 <w:noProof/>
                 <w:webHidden/>
               </w:rPr>
-              <w:t>10</w:t>
+              <w:t>12</w:t>
             </w:r>
             <w:r>
               <w:rPr>
@@ -2437,7 +2437,7 @@
         </w:p>
         <w:p>
           <w:pPr>
-            <w:pStyle w:val="Sumrio2"/>
+            <w:pStyle w:val="TOC2"/>
             <w:tabs>
               <w:tab w:val="right" w:leader="dot" w:pos="9016"/>
             </w:tabs>
@@ -2494,7 +2494,7 @@
                 <w:noProof/>
                 <w:webHidden/>
               </w:rPr>
-              <w:t>10</w:t>
+              <w:t>12</w:t>
             </w:r>
             <w:r>
               <w:rPr>
@@ -2507,7 +2507,7 @@
         </w:p>
         <w:p>
           <w:pPr>
-            <w:pStyle w:val="Sumrio2"/>
+            <w:pStyle w:val="TOC2"/>
             <w:tabs>
               <w:tab w:val="right" w:leader="dot" w:pos="9016"/>
             </w:tabs>
@@ -2564,7 +2564,7 @@
                 <w:noProof/>
                 <w:webHidden/>
               </w:rPr>
-              <w:t>10</w:t>
+              <w:t>12</w:t>
             </w:r>
             <w:r>
               <w:rPr>
@@ -2577,7 +2577,7 @@
         </w:p>
         <w:p>
           <w:pPr>
-            <w:pStyle w:val="Sumrio2"/>
+            <w:pStyle w:val="TOC2"/>
             <w:tabs>
               <w:tab w:val="right" w:leader="dot" w:pos="9016"/>
             </w:tabs>
@@ -2634,7 +2634,7 @@
                 <w:noProof/>
                 <w:webHidden/>
               </w:rPr>
-              <w:t>11</w:t>
+              <w:t>12</w:t>
             </w:r>
             <w:r>
               <w:rPr>
@@ -2647,7 +2647,7 @@
         </w:p>
         <w:p>
           <w:pPr>
-            <w:pStyle w:val="Sumrio2"/>
+            <w:pStyle w:val="TOC2"/>
             <w:tabs>
               <w:tab w:val="right" w:leader="dot" w:pos="9016"/>
             </w:tabs>
@@ -2704,7 +2704,7 @@
                 <w:noProof/>
                 <w:webHidden/>
               </w:rPr>
-              <w:t>11</w:t>
+              <w:t>12</w:t>
             </w:r>
             <w:r>
               <w:rPr>
@@ -2717,7 +2717,7 @@
         </w:p>
         <w:p>
           <w:pPr>
-            <w:pStyle w:val="Sumrio1"/>
+            <w:pStyle w:val="TOC1"/>
             <w:tabs>
               <w:tab w:val="right" w:leader="dot" w:pos="9016"/>
             </w:tabs>
@@ -2774,7 +2774,7 @@
                 <w:noProof/>
                 <w:webHidden/>
               </w:rPr>
-              <w:t>11</w:t>
+              <w:t>12</w:t>
             </w:r>
             <w:r>
               <w:rPr>
@@ -2787,7 +2787,7 @@
         </w:p>
         <w:p>
           <w:pPr>
-            <w:pStyle w:val="Sumrio1"/>
+            <w:pStyle w:val="TOC1"/>
             <w:tabs>
               <w:tab w:val="right" w:leader="dot" w:pos="9016"/>
             </w:tabs>
@@ -2844,7 +2844,7 @@
                 <w:noProof/>
                 <w:webHidden/>
               </w:rPr>
-              <w:t>11</w:t>
+              <w:t>12</w:t>
             </w:r>
             <w:r>
               <w:rPr>
@@ -3058,7 +3058,7 @@
     </w:p>
     <w:p>
       <w:pPr>
-        <w:pStyle w:val="Ttulo1"/>
+        <w:pStyle w:val="Heading1"/>
         <w:rPr>
           <w:b/>
           <w:bCs/>
@@ -3227,7 +3227,7 @@
     </w:p>
     <w:p>
       <w:pPr>
-        <w:pStyle w:val="Ttulo2"/>
+        <w:pStyle w:val="Heading2"/>
         <w:rPr>
           <w:b/>
           <w:bCs/>
@@ -3507,7 +3507,7 @@
     </w:p>
     <w:p>
       <w:pPr>
-        <w:pStyle w:val="Ttulo1"/>
+        <w:pStyle w:val="Heading1"/>
         <w:rPr>
           <w:b/>
           <w:bCs/>
@@ -3692,7 +3692,7 @@
     </w:p>
     <w:p>
       <w:pPr>
-        <w:pStyle w:val="Ttulo2"/>
+        <w:pStyle w:val="Heading2"/>
         <w:rPr>
           <w:b/>
           <w:bCs/>
@@ -4075,7 +4075,7 @@
     </w:p>
     <w:p>
       <w:pPr>
-        <w:pStyle w:val="Ttulo2"/>
+        <w:pStyle w:val="Heading2"/>
         <w:rPr>
           <w:b/>
           <w:bCs/>
@@ -4269,7 +4269,7 @@
     </w:p>
     <w:p>
       <w:pPr>
-        <w:pStyle w:val="Ttulo2"/>
+        <w:pStyle w:val="Heading2"/>
         <w:rPr>
           <w:b/>
           <w:bCs/>
@@ -4465,7 +4465,7 @@
     </w:p>
     <w:p>
       <w:pPr>
-        <w:pStyle w:val="Ttulo2"/>
+        <w:pStyle w:val="Heading2"/>
         <w:rPr>
           <w:b/>
           <w:bCs/>
@@ -5252,7 +5252,7 @@
     </w:p>
     <w:p>
       <w:pPr>
-        <w:pStyle w:val="Ttulo2"/>
+        <w:pStyle w:val="Heading2"/>
         <w:rPr>
           <w:b/>
           <w:bCs/>
@@ -5326,7 +5326,7 @@
     </w:p>
     <w:p>
       <w:pPr>
-        <w:pStyle w:val="Ttulo3"/>
+        <w:pStyle w:val="Heading3"/>
         <w:rPr>
           <w:b/>
           <w:bCs/>
@@ -5354,7 +5354,7 @@
     </w:p>
     <w:p>
       <w:pPr>
-        <w:pStyle w:val="Ttulo3"/>
+        <w:pStyle w:val="Heading3"/>
         <w:rPr>
           <w:b/>
           <w:bCs/>
@@ -5430,19 +5430,17 @@
           <w:lang w:val="pt-BR"/>
         </w:rPr>
       </w:pPr>
-      <w:bookmarkStart w:id="10" w:name="_GoBack"/>
-      <w:bookmarkEnd w:id="10"/>
-    </w:p>
-    <w:p>
-      <w:pPr>
-        <w:pStyle w:val="Ttulo3"/>
+    </w:p>
+    <w:p>
+      <w:pPr>
+        <w:pStyle w:val="Heading3"/>
         <w:rPr>
           <w:b/>
           <w:bCs/>
           <w:lang w:val="pt-BR"/>
         </w:rPr>
       </w:pPr>
-      <w:bookmarkStart w:id="11" w:name="_Toc35541187"/>
+      <w:bookmarkStart w:id="10" w:name="_Toc35541187"/>
       <w:r>
         <w:rPr>
           <w:b/>
@@ -5450,189 +5448,272 @@
           <w:lang w:val="pt-BR"/>
         </w:rPr>
         <w:lastRenderedPageBreak/>
-        <w:t>2.5.3 Janelas</w:t>
-      </w:r>
-      <w:bookmarkEnd w:id="11"/>
-    </w:p>
-    <w:p>
-      <w:pPr>
-        <w:jc w:val="both"/>
-        <w:rPr>
-          <w:lang w:val="pt-BR"/>
-        </w:rPr>
-      </w:pPr>
-    </w:p>
-    <w:p>
-      <w:pPr>
-        <w:pStyle w:val="Ttulo3"/>
+        <w:t xml:space="preserve">2.5.3 </w:t>
+      </w:r>
+      <w:r>
         <w:rPr>
           <w:b/>
           <w:bCs/>
           <w:lang w:val="pt-BR"/>
         </w:rPr>
-      </w:pPr>
-      <w:bookmarkStart w:id="12" w:name="_Toc35541188"/>
+        <w:t xml:space="preserve">Sistema de </w:t>
+      </w:r>
       <w:r>
         <w:rPr>
           <w:b/>
           <w:bCs/>
           <w:lang w:val="pt-BR"/>
         </w:rPr>
-        <w:t>2.5.4 Eventos de Usuários</w:t>
-      </w:r>
-      <w:bookmarkEnd w:id="12"/>
-    </w:p>
-    <w:p>
-      <w:pPr>
-        <w:jc w:val="both"/>
-        <w:rPr>
-          <w:lang w:val="pt-BR"/>
-        </w:rPr>
-      </w:pPr>
-    </w:p>
-    <w:p>
-      <w:pPr>
-        <w:jc w:val="both"/>
-        <w:rPr>
-          <w:lang w:val="pt-BR"/>
-        </w:rPr>
-      </w:pPr>
-    </w:p>
-    <w:p>
-      <w:pPr>
-        <w:jc w:val="both"/>
-        <w:rPr>
-          <w:lang w:val="pt-BR"/>
-        </w:rPr>
-      </w:pPr>
-    </w:p>
-    <w:p>
-      <w:pPr>
-        <w:jc w:val="both"/>
-        <w:rPr>
-          <w:lang w:val="pt-BR"/>
-        </w:rPr>
-      </w:pPr>
-    </w:p>
-    <w:p>
-      <w:pPr>
-        <w:jc w:val="both"/>
-        <w:rPr>
-          <w:lang w:val="pt-BR"/>
-        </w:rPr>
-      </w:pPr>
-    </w:p>
-    <w:p>
-      <w:pPr>
-        <w:jc w:val="both"/>
-        <w:rPr>
-          <w:lang w:val="pt-BR"/>
-        </w:rPr>
-      </w:pPr>
-    </w:p>
-    <w:p>
-      <w:pPr>
-        <w:jc w:val="both"/>
-        <w:rPr>
-          <w:lang w:val="pt-BR"/>
-        </w:rPr>
-      </w:pPr>
-    </w:p>
-    <w:p>
-      <w:pPr>
-        <w:jc w:val="both"/>
-        <w:rPr>
-          <w:lang w:val="pt-BR"/>
-        </w:rPr>
-      </w:pPr>
-    </w:p>
-    <w:p>
-      <w:pPr>
-        <w:jc w:val="both"/>
-        <w:rPr>
-          <w:lang w:val="pt-BR"/>
-        </w:rPr>
-      </w:pPr>
-    </w:p>
-    <w:p>
-      <w:pPr>
-        <w:jc w:val="both"/>
-        <w:rPr>
-          <w:lang w:val="pt-BR"/>
-        </w:rPr>
-      </w:pPr>
-    </w:p>
-    <w:p>
-      <w:pPr>
-        <w:jc w:val="both"/>
-        <w:rPr>
-          <w:lang w:val="pt-BR"/>
-        </w:rPr>
-      </w:pPr>
-    </w:p>
-    <w:p>
-      <w:pPr>
-        <w:jc w:val="both"/>
-        <w:rPr>
-          <w:lang w:val="pt-BR"/>
-        </w:rPr>
-      </w:pPr>
-    </w:p>
-    <w:p>
-      <w:pPr>
-        <w:jc w:val="both"/>
-        <w:rPr>
-          <w:lang w:val="pt-BR"/>
-        </w:rPr>
-      </w:pPr>
-    </w:p>
-    <w:p>
-      <w:pPr>
-        <w:jc w:val="both"/>
-        <w:rPr>
-          <w:lang w:val="pt-BR"/>
-        </w:rPr>
-      </w:pPr>
-    </w:p>
-    <w:p>
-      <w:pPr>
-        <w:jc w:val="both"/>
-        <w:rPr>
-          <w:lang w:val="pt-BR"/>
-        </w:rPr>
-      </w:pPr>
-    </w:p>
-    <w:p>
-      <w:pPr>
-        <w:pStyle w:val="Ttulo1"/>
+        <w:t>Janelas</w:t>
+      </w:r>
+      <w:bookmarkEnd w:id="10"/>
+    </w:p>
+    <w:p>
+      <w:pPr>
+        <w:jc w:val="both"/>
+        <w:rPr>
+          <w:lang w:val="pt-BR"/>
+        </w:rPr>
+      </w:pPr>
+    </w:p>
+    <w:p>
+      <w:pPr>
+        <w:pStyle w:val="Heading3"/>
         <w:rPr>
           <w:b/>
           <w:bCs/>
           <w:lang w:val="pt-BR"/>
         </w:rPr>
       </w:pPr>
-      <w:bookmarkStart w:id="13" w:name="_Toc35541189"/>
+      <w:bookmarkStart w:id="11" w:name="_Toc35541188"/>
       <w:r>
         <w:rPr>
           <w:b/>
           <w:bCs/>
           <w:lang w:val="pt-BR"/>
         </w:rPr>
-        <w:t>3</w:t>
-      </w:r>
-      <w:r>
+        <w:t>2.5.4 Eventos de Usuários</w:t>
+      </w:r>
+      <w:bookmarkEnd w:id="11"/>
+    </w:p>
+    <w:p>
+      <w:pPr>
+        <w:jc w:val="both"/>
+        <w:rPr>
+          <w:lang w:val="pt-BR"/>
+        </w:rPr>
+      </w:pPr>
+    </w:p>
+    <w:p>
+      <w:pPr>
+        <w:jc w:val="both"/>
+        <w:rPr>
+          <w:lang w:val="pt-BR"/>
+        </w:rPr>
+      </w:pPr>
+    </w:p>
+    <w:p>
+      <w:pPr>
+        <w:jc w:val="both"/>
+        <w:rPr>
+          <w:lang w:val="pt-BR"/>
+        </w:rPr>
+      </w:pPr>
+    </w:p>
+    <w:p>
+      <w:pPr>
+        <w:jc w:val="both"/>
+        <w:rPr>
+          <w:lang w:val="pt-BR"/>
+        </w:rPr>
+      </w:pPr>
+    </w:p>
+    <w:p>
+      <w:pPr>
+        <w:jc w:val="both"/>
+        <w:rPr>
+          <w:lang w:val="pt-BR"/>
+        </w:rPr>
+      </w:pPr>
+    </w:p>
+    <w:p>
+      <w:pPr>
+        <w:jc w:val="both"/>
+        <w:rPr>
+          <w:lang w:val="pt-BR"/>
+        </w:rPr>
+      </w:pPr>
+    </w:p>
+    <w:p>
+      <w:pPr>
+        <w:jc w:val="both"/>
+        <w:rPr>
+          <w:lang w:val="pt-BR"/>
+        </w:rPr>
+      </w:pPr>
+    </w:p>
+    <w:p>
+      <w:pPr>
+        <w:jc w:val="both"/>
+        <w:rPr>
+          <w:lang w:val="pt-BR"/>
+        </w:rPr>
+      </w:pPr>
+    </w:p>
+    <w:p>
+      <w:pPr>
+        <w:jc w:val="both"/>
+        <w:rPr>
+          <w:lang w:val="pt-BR"/>
+        </w:rPr>
+      </w:pPr>
+    </w:p>
+    <w:p>
+      <w:pPr>
+        <w:jc w:val="both"/>
+        <w:rPr>
+          <w:lang w:val="pt-BR"/>
+        </w:rPr>
+      </w:pPr>
+    </w:p>
+    <w:p>
+      <w:pPr>
+        <w:jc w:val="both"/>
+        <w:rPr>
+          <w:lang w:val="pt-BR"/>
+        </w:rPr>
+      </w:pPr>
+    </w:p>
+    <w:p>
+      <w:pPr>
+        <w:jc w:val="both"/>
+        <w:rPr>
+          <w:lang w:val="pt-BR"/>
+        </w:rPr>
+      </w:pPr>
+    </w:p>
+    <w:p>
+      <w:pPr>
+        <w:jc w:val="both"/>
+        <w:rPr>
+          <w:lang w:val="pt-BR"/>
+        </w:rPr>
+      </w:pPr>
+    </w:p>
+    <w:p>
+      <w:pPr>
+        <w:jc w:val="both"/>
+        <w:rPr>
+          <w:lang w:val="pt-BR"/>
+        </w:rPr>
+      </w:pPr>
+    </w:p>
+    <w:p>
+      <w:pPr>
+        <w:jc w:val="both"/>
+        <w:rPr>
+          <w:lang w:val="pt-BR"/>
+        </w:rPr>
+      </w:pPr>
+    </w:p>
+    <w:p>
+      <w:pPr>
+        <w:jc w:val="both"/>
+        <w:rPr>
+          <w:lang w:val="pt-BR"/>
+        </w:rPr>
+      </w:pPr>
+    </w:p>
+    <w:p>
+      <w:pPr>
+        <w:jc w:val="both"/>
+        <w:rPr>
+          <w:lang w:val="pt-BR"/>
+        </w:rPr>
+      </w:pPr>
+    </w:p>
+    <w:p>
+      <w:pPr>
+        <w:jc w:val="both"/>
+        <w:rPr>
+          <w:lang w:val="pt-BR"/>
+        </w:rPr>
+      </w:pPr>
+    </w:p>
+    <w:p>
+      <w:pPr>
+        <w:jc w:val="both"/>
+        <w:rPr>
+          <w:lang w:val="pt-BR"/>
+        </w:rPr>
+      </w:pPr>
+    </w:p>
+    <w:p>
+      <w:pPr>
+        <w:jc w:val="both"/>
+        <w:rPr>
+          <w:lang w:val="pt-BR"/>
+        </w:rPr>
+      </w:pPr>
+    </w:p>
+    <w:p>
+      <w:pPr>
+        <w:jc w:val="both"/>
+        <w:rPr>
+          <w:lang w:val="pt-BR"/>
+        </w:rPr>
+      </w:pPr>
+    </w:p>
+    <w:p>
+      <w:pPr>
+        <w:jc w:val="both"/>
+        <w:rPr>
+          <w:lang w:val="pt-BR"/>
+        </w:rPr>
+      </w:pPr>
+      <w:bookmarkStart w:id="12" w:name="_GoBack"/>
+      <w:bookmarkEnd w:id="12"/>
+    </w:p>
+    <w:p>
+      <w:pPr>
+        <w:jc w:val="both"/>
+        <w:rPr>
+          <w:lang w:val="pt-BR"/>
+        </w:rPr>
+      </w:pPr>
+    </w:p>
+    <w:p>
+      <w:pPr>
+        <w:pStyle w:val="Heading1"/>
         <w:rPr>
           <w:b/>
           <w:bCs/>
           <w:lang w:val="pt-BR"/>
         </w:rPr>
+      </w:pPr>
+      <w:bookmarkStart w:id="13" w:name="_Toc35541189"/>
+      <w:r>
+        <w:rPr>
+          <w:b/>
+          <w:bCs/>
+          <w:lang w:val="pt-BR"/>
+        </w:rPr>
+        <w:lastRenderedPageBreak/>
+        <w:t>3</w:t>
+      </w:r>
+      <w:r>
+        <w:rPr>
+          <w:b/>
+          <w:bCs/>
+          <w:lang w:val="pt-BR"/>
+        </w:rPr>
         <w:t>. Configuração do Ambiente de Desenvolvimento</w:t>
       </w:r>
       <w:bookmarkEnd w:id="13"/>
     </w:p>
     <w:p>
       <w:pPr>
-        <w:pStyle w:val="Ttulo1"/>
+        <w:pStyle w:val="Heading1"/>
         <w:rPr>
           <w:lang w:val="pt-BR"/>
         </w:rPr>
@@ -5654,7 +5735,7 @@
     </w:p>
     <w:p>
       <w:pPr>
-        <w:pStyle w:val="Ttulo1"/>
+        <w:pStyle w:val="Heading1"/>
         <w:rPr>
           <w:lang w:val="pt-BR"/>
         </w:rPr>
@@ -5684,7 +5765,7 @@
     </w:p>
     <w:p>
       <w:pPr>
-        <w:pStyle w:val="Ttulo1"/>
+        <w:pStyle w:val="Heading1"/>
         <w:rPr>
           <w:lang w:val="pt-BR"/>
         </w:rPr>
@@ -5725,7 +5806,7 @@
     </w:p>
     <w:p>
       <w:pPr>
-        <w:pStyle w:val="Ttulo2"/>
+        <w:pStyle w:val="Heading2"/>
         <w:rPr>
           <w:lang w:val="pt-BR"/>
         </w:rPr>
@@ -5756,7 +5837,7 @@
     </w:p>
     <w:p>
       <w:pPr>
-        <w:pStyle w:val="Ttulo3"/>
+        <w:pStyle w:val="Heading3"/>
         <w:rPr>
           <w:lang w:val="pt-BR"/>
         </w:rPr>
@@ -6030,7 +6111,7 @@
     </w:p>
     <w:p>
       <w:pPr>
-        <w:pStyle w:val="Ttulo3"/>
+        <w:pStyle w:val="Heading3"/>
         <w:rPr>
           <w:lang w:val="pt-BR"/>
         </w:rPr>
@@ -6231,6 +6312,7 @@
         <w:rPr>
           <w:lang w:val="pt-BR"/>
         </w:rPr>
+        <w:lastRenderedPageBreak/>
         <w:t xml:space="preserve">Método para inicializar a game </w:t>
       </w:r>
       <w:proofErr w:type="spellStart"/>
@@ -6258,7 +6340,7 @@
     </w:p>
     <w:p>
       <w:pPr>
-        <w:pStyle w:val="Ttulo2"/>
+        <w:pStyle w:val="Heading2"/>
         <w:rPr>
           <w:lang w:val="pt-BR"/>
         </w:rPr>
@@ -6290,7 +6372,7 @@
     </w:p>
     <w:p>
       <w:pPr>
-        <w:pStyle w:val="Ttulo3"/>
+        <w:pStyle w:val="Heading3"/>
         <w:jc w:val="both"/>
         <w:rPr>
           <w:lang w:val="pt-BR"/>
@@ -6675,7 +6757,7 @@
     </w:p>
     <w:p>
       <w:pPr>
-        <w:pStyle w:val="Ttulo3"/>
+        <w:pStyle w:val="Heading3"/>
         <w:jc w:val="both"/>
         <w:rPr>
           <w:lang w:val="pt-BR"/>
@@ -6792,6 +6874,7 @@
         <w:rPr>
           <w:lang w:val="pt-BR"/>
         </w:rPr>
+        <w:lastRenderedPageBreak/>
         <w:t>setWindowPosition</w:t>
       </w:r>
       <w:proofErr w:type="spellEnd"/>
@@ -6820,7 +6903,7 @@
     </w:p>
     <w:p>
       <w:pPr>
-        <w:pStyle w:val="Ttulo2"/>
+        <w:pStyle w:val="Heading2"/>
         <w:rPr>
           <w:lang w:val="pt-BR"/>
         </w:rPr>
@@ -6878,7 +6961,7 @@
     </w:p>
     <w:p>
       <w:pPr>
-        <w:pStyle w:val="Ttulo3"/>
+        <w:pStyle w:val="Heading3"/>
         <w:rPr>
           <w:lang w:val="pt-BR"/>
         </w:rPr>
@@ -6894,7 +6977,7 @@
     </w:p>
     <w:p>
       <w:pPr>
-        <w:pStyle w:val="Ttulo3"/>
+        <w:pStyle w:val="Heading3"/>
         <w:rPr>
           <w:lang w:val="pt-BR"/>
         </w:rPr>
@@ -6918,7 +7001,7 @@
     </w:p>
     <w:p>
       <w:pPr>
-        <w:pStyle w:val="Ttulo2"/>
+        <w:pStyle w:val="Heading2"/>
         <w:rPr>
           <w:lang w:val="pt-BR"/>
         </w:rPr>
@@ -7004,7 +7087,7 @@
     </w:p>
     <w:p>
       <w:pPr>
-        <w:pStyle w:val="Ttulo3"/>
+        <w:pStyle w:val="Heading3"/>
       </w:pPr>
       <w:bookmarkStart w:id="27" w:name="_Toc35541203"/>
       <w:r>
@@ -7036,7 +7119,6 @@
       </w:pPr>
       <w:proofErr w:type="spellStart"/>
       <w:r>
-        <w:lastRenderedPageBreak/>
         <w:t>WindowClass</w:t>
       </w:r>
       <w:proofErr w:type="spellEnd"/>
@@ -7048,7 +7130,7 @@
     </w:p>
     <w:p>
       <w:pPr>
-        <w:pStyle w:val="Ttulo3"/>
+        <w:pStyle w:val="Heading3"/>
       </w:pPr>
       <w:bookmarkStart w:id="28" w:name="_Toc35541204"/>
       <w:r>
@@ -7099,7 +7181,7 @@
     </w:p>
     <w:p>
       <w:pPr>
-        <w:pStyle w:val="Ttulo2"/>
+        <w:pStyle w:val="Heading2"/>
         <w:rPr>
           <w:lang w:val="pt-BR"/>
         </w:rPr>
@@ -7213,7 +7295,7 @@
     </w:p>
     <w:p>
       <w:pPr>
-        <w:pStyle w:val="Ttulo2"/>
+        <w:pStyle w:val="Heading2"/>
         <w:rPr>
           <w:lang w:val="pt-BR"/>
         </w:rPr>
@@ -7265,7 +7347,7 @@
     </w:p>
     <w:p>
       <w:pPr>
-        <w:pStyle w:val="Ttulo2"/>
+        <w:pStyle w:val="Heading2"/>
         <w:rPr>
           <w:lang w:val="pt-BR"/>
         </w:rPr>
@@ -7303,7 +7385,7 @@
     </w:p>
     <w:p>
       <w:pPr>
-        <w:pStyle w:val="Ttulo2"/>
+        <w:pStyle w:val="Heading2"/>
         <w:rPr>
           <w:lang w:val="pt-BR"/>
         </w:rPr>
@@ -7355,7 +7437,7 @@
     </w:p>
     <w:p>
       <w:pPr>
-        <w:pStyle w:val="Ttulo2"/>
+        <w:pStyle w:val="Heading2"/>
         <w:rPr>
           <w:lang w:val="pt-BR"/>
         </w:rPr>
@@ -7407,7 +7489,7 @@
     </w:p>
     <w:p>
       <w:pPr>
-        <w:pStyle w:val="Ttulo2"/>
+        <w:pStyle w:val="Heading2"/>
         <w:rPr>
           <w:lang w:val="pt-BR"/>
         </w:rPr>
@@ -7467,7 +7549,7 @@
     </w:p>
     <w:p>
       <w:pPr>
-        <w:pStyle w:val="Ttulo1"/>
+        <w:pStyle w:val="Heading1"/>
         <w:rPr>
           <w:lang w:val="pt-BR"/>
         </w:rPr>
@@ -7495,7 +7577,7 @@
     </w:p>
     <w:p>
       <w:pPr>
-        <w:pStyle w:val="Ttulo1"/>
+        <w:pStyle w:val="Heading1"/>
         <w:rPr>
           <w:lang w:val="pt-BR"/>
         </w:rPr>
@@ -7924,11 +8006,11 @@
     <w:name w:val="Normal"/>
     <w:qFormat/>
   </w:style>
-  <w:style w:type="paragraph" w:styleId="Ttulo1">
+  <w:style w:type="paragraph" w:styleId="Heading1">
     <w:name w:val="heading 1"/>
     <w:basedOn w:val="Normal"/>
     <w:next w:val="Normal"/>
-    <w:link w:val="Ttulo1Char"/>
+    <w:link w:val="Heading1Char"/>
     <w:uiPriority w:val="9"/>
     <w:qFormat/>
     <w:rsid w:val="00680917"/>
@@ -7945,11 +8027,11 @@
       <w:szCs w:val="32"/>
     </w:rPr>
   </w:style>
-  <w:style w:type="paragraph" w:styleId="Ttulo2">
+  <w:style w:type="paragraph" w:styleId="Heading2">
     <w:name w:val="heading 2"/>
     <w:basedOn w:val="Normal"/>
     <w:next w:val="Normal"/>
-    <w:link w:val="Ttulo2Char"/>
+    <w:link w:val="Heading2Char"/>
     <w:uiPriority w:val="9"/>
     <w:unhideWhenUsed/>
     <w:qFormat/>
@@ -7967,11 +8049,11 @@
       <w:szCs w:val="26"/>
     </w:rPr>
   </w:style>
-  <w:style w:type="paragraph" w:styleId="Ttulo3">
+  <w:style w:type="paragraph" w:styleId="Heading3">
     <w:name w:val="heading 3"/>
     <w:basedOn w:val="Normal"/>
     <w:next w:val="Normal"/>
-    <w:link w:val="Ttulo3Char"/>
+    <w:link w:val="Heading3Char"/>
     <w:uiPriority w:val="9"/>
     <w:unhideWhenUsed/>
     <w:qFormat/>
@@ -7989,13 +8071,13 @@
       <w:szCs w:val="24"/>
     </w:rPr>
   </w:style>
-  <w:style w:type="character" w:default="1" w:styleId="Fontepargpadro">
+  <w:style w:type="character" w:default="1" w:styleId="DefaultParagraphFont">
     <w:name w:val="Default Paragraph Font"/>
     <w:uiPriority w:val="1"/>
     <w:semiHidden/>
     <w:unhideWhenUsed/>
   </w:style>
-  <w:style w:type="table" w:default="1" w:styleId="Tabelanormal">
+  <w:style w:type="table" w:default="1" w:styleId="TableNormal">
     <w:name w:val="Normal Table"/>
     <w:uiPriority w:val="99"/>
     <w:semiHidden/>
@@ -8010,16 +8092,16 @@
       </w:tblCellMar>
     </w:tblPr>
   </w:style>
-  <w:style w:type="numbering" w:default="1" w:styleId="Semlista">
+  <w:style w:type="numbering" w:default="1" w:styleId="NoList">
     <w:name w:val="No List"/>
     <w:uiPriority w:val="99"/>
     <w:semiHidden/>
     <w:unhideWhenUsed/>
   </w:style>
-  <w:style w:type="character" w:customStyle="1" w:styleId="Ttulo1Char">
-    <w:name w:val="Título 1 Char"/>
-    <w:basedOn w:val="Fontepargpadro"/>
-    <w:link w:val="Ttulo1"/>
+  <w:style w:type="character" w:customStyle="1" w:styleId="Heading1Char">
+    <w:name w:val="Heading 1 Char"/>
+    <w:basedOn w:val="DefaultParagraphFont"/>
+    <w:link w:val="Heading1"/>
     <w:uiPriority w:val="9"/>
     <w:rsid w:val="00680917"/>
     <w:rPr>
@@ -8029,9 +8111,9 @@
       <w:szCs w:val="32"/>
     </w:rPr>
   </w:style>
-  <w:style w:type="paragraph" w:styleId="CabealhodoSumrio">
+  <w:style w:type="paragraph" w:styleId="TOCHeading">
     <w:name w:val="TOC Heading"/>
-    <w:basedOn w:val="Ttulo1"/>
+    <w:basedOn w:val="Heading1"/>
     <w:next w:val="Normal"/>
     <w:uiPriority w:val="39"/>
     <w:unhideWhenUsed/>
@@ -8041,7 +8123,7 @@
       <w:outlineLvl w:val="9"/>
     </w:pPr>
   </w:style>
-  <w:style w:type="paragraph" w:styleId="PargrafodaLista">
+  <w:style w:type="paragraph" w:styleId="ListParagraph">
     <w:name w:val="List Paragraph"/>
     <w:basedOn w:val="Normal"/>
     <w:uiPriority w:val="34"/>
@@ -8052,7 +8134,7 @@
       <w:contextualSpacing/>
     </w:pPr>
   </w:style>
-  <w:style w:type="paragraph" w:styleId="Sumrio1">
+  <w:style w:type="paragraph" w:styleId="TOC1">
     <w:name w:val="toc 1"/>
     <w:basedOn w:val="Normal"/>
     <w:next w:val="Normal"/>
@@ -8066,7 +8148,7 @@
   </w:style>
   <w:style w:type="character" w:styleId="Hyperlink">
     <w:name w:val="Hyperlink"/>
-    <w:basedOn w:val="Fontepargpadro"/>
+    <w:basedOn w:val="DefaultParagraphFont"/>
     <w:uiPriority w:val="99"/>
     <w:unhideWhenUsed/>
     <w:rsid w:val="00680917"/>
@@ -8075,10 +8157,10 @@
       <w:u w:val="single"/>
     </w:rPr>
   </w:style>
-  <w:style w:type="character" w:customStyle="1" w:styleId="Ttulo2Char">
-    <w:name w:val="Título 2 Char"/>
-    <w:basedOn w:val="Fontepargpadro"/>
-    <w:link w:val="Ttulo2"/>
+  <w:style w:type="character" w:customStyle="1" w:styleId="Heading2Char">
+    <w:name w:val="Heading 2 Char"/>
+    <w:basedOn w:val="DefaultParagraphFont"/>
+    <w:link w:val="Heading2"/>
     <w:uiPriority w:val="9"/>
     <w:rsid w:val="00573679"/>
     <w:rPr>
@@ -8088,10 +8170,10 @@
       <w:szCs w:val="26"/>
     </w:rPr>
   </w:style>
-  <w:style w:type="character" w:customStyle="1" w:styleId="Ttulo3Char">
-    <w:name w:val="Título 3 Char"/>
-    <w:basedOn w:val="Fontepargpadro"/>
-    <w:link w:val="Ttulo3"/>
+  <w:style w:type="character" w:customStyle="1" w:styleId="Heading3Char">
+    <w:name w:val="Heading 3 Char"/>
+    <w:basedOn w:val="DefaultParagraphFont"/>
+    <w:link w:val="Heading3"/>
     <w:uiPriority w:val="9"/>
     <w:rsid w:val="00573679"/>
     <w:rPr>
@@ -8101,7 +8183,7 @@
       <w:szCs w:val="24"/>
     </w:rPr>
   </w:style>
-  <w:style w:type="paragraph" w:styleId="Sumrio2">
+  <w:style w:type="paragraph" w:styleId="TOC2">
     <w:name w:val="toc 2"/>
     <w:basedOn w:val="Normal"/>
     <w:next w:val="Normal"/>
@@ -8114,7 +8196,7 @@
       <w:ind w:left="220"/>
     </w:pPr>
   </w:style>
-  <w:style w:type="paragraph" w:styleId="Sumrio3">
+  <w:style w:type="paragraph" w:styleId="TOC3">
     <w:name w:val="toc 3"/>
     <w:basedOn w:val="Normal"/>
     <w:next w:val="Normal"/>
@@ -8127,9 +8209,9 @@
       <w:ind w:left="440"/>
     </w:pPr>
   </w:style>
-  <w:style w:type="character" w:styleId="TextodoEspaoReservado">
+  <w:style w:type="character" w:styleId="PlaceholderText">
     <w:name w:val="Placeholder Text"/>
-    <w:basedOn w:val="Fontepargpadro"/>
+    <w:basedOn w:val="DefaultParagraphFont"/>
     <w:uiPriority w:val="99"/>
     <w:semiHidden/>
     <w:rsid w:val="00C534DF"/>
@@ -8440,7 +8522,7 @@
 </file>
 
 <file path=customXml/itemProps1.xml><?xml version="1.0" encoding="utf-8"?>
-<ds:datastoreItem xmlns:ds="http://schemas.openxmlformats.org/officeDocument/2006/customXml" ds:itemID="{9D96CE9F-A356-4D0A-984C-07197E1C7993}">
+<ds:datastoreItem xmlns:ds="http://schemas.openxmlformats.org/officeDocument/2006/customXml" ds:itemID="{90D648DA-CFBB-41AB-BD56-256FD47623BB}">
   <ds:schemaRefs>
     <ds:schemaRef ds:uri="http://schemas.openxmlformats.org/officeDocument/2006/bibliography"/>
   </ds:schemaRefs>

</xml_diff>

<commit_message>
Atualização dos documentos para Sprint #2
</commit_message>
<xml_diff>
--- a/docs/Guia de Desenvolvimento.docx
+++ b/docs/Guia de Desenvolvimento.docx
@@ -293,7 +293,7 @@
       <w:sdtContent>
         <w:p>
           <w:pPr>
-            <w:pStyle w:val="TOCHeading"/>
+            <w:pStyle w:val="CabealhodoSumrio"/>
           </w:pPr>
           <w:proofErr w:type="spellStart"/>
           <w:r>
@@ -304,7 +304,7 @@
         <w:p/>
         <w:p>
           <w:pPr>
-            <w:pStyle w:val="TOC1"/>
+            <w:pStyle w:val="Sumrio1"/>
             <w:tabs>
               <w:tab w:val="right" w:leader="dot" w:pos="9016"/>
             </w:tabs>
@@ -385,7 +385,7 @@
         </w:p>
         <w:p>
           <w:pPr>
-            <w:pStyle w:val="TOC2"/>
+            <w:pStyle w:val="Sumrio2"/>
             <w:tabs>
               <w:tab w:val="right" w:leader="dot" w:pos="9016"/>
             </w:tabs>
@@ -457,7 +457,7 @@
         </w:p>
         <w:p>
           <w:pPr>
-            <w:pStyle w:val="TOC1"/>
+            <w:pStyle w:val="Sumrio1"/>
             <w:tabs>
               <w:tab w:val="right" w:leader="dot" w:pos="9016"/>
             </w:tabs>
@@ -529,7 +529,7 @@
         </w:p>
         <w:p>
           <w:pPr>
-            <w:pStyle w:val="TOC2"/>
+            <w:pStyle w:val="Sumrio2"/>
             <w:tabs>
               <w:tab w:val="right" w:leader="dot" w:pos="9016"/>
             </w:tabs>
@@ -601,7 +601,7 @@
         </w:p>
         <w:p>
           <w:pPr>
-            <w:pStyle w:val="TOC2"/>
+            <w:pStyle w:val="Sumrio2"/>
             <w:tabs>
               <w:tab w:val="right" w:leader="dot" w:pos="9016"/>
             </w:tabs>
@@ -673,7 +673,7 @@
         </w:p>
         <w:p>
           <w:pPr>
-            <w:pStyle w:val="TOC2"/>
+            <w:pStyle w:val="Sumrio2"/>
             <w:tabs>
               <w:tab w:val="right" w:leader="dot" w:pos="9016"/>
             </w:tabs>
@@ -745,7 +745,7 @@
         </w:p>
         <w:p>
           <w:pPr>
-            <w:pStyle w:val="TOC2"/>
+            <w:pStyle w:val="Sumrio2"/>
             <w:tabs>
               <w:tab w:val="right" w:leader="dot" w:pos="9016"/>
             </w:tabs>
@@ -817,7 +817,7 @@
         </w:p>
         <w:p>
           <w:pPr>
-            <w:pStyle w:val="TOC2"/>
+            <w:pStyle w:val="Sumrio2"/>
             <w:tabs>
               <w:tab w:val="right" w:leader="dot" w:pos="9016"/>
             </w:tabs>
@@ -889,7 +889,7 @@
         </w:p>
         <w:p>
           <w:pPr>
-            <w:pStyle w:val="TOC3"/>
+            <w:pStyle w:val="Sumrio3"/>
             <w:tabs>
               <w:tab w:val="right" w:leader="dot" w:pos="9016"/>
             </w:tabs>
@@ -961,7 +961,7 @@
         </w:p>
         <w:p>
           <w:pPr>
-            <w:pStyle w:val="TOC3"/>
+            <w:pStyle w:val="Sumrio3"/>
             <w:tabs>
               <w:tab w:val="right" w:leader="dot" w:pos="9016"/>
             </w:tabs>
@@ -1033,7 +1033,7 @@
         </w:p>
         <w:p>
           <w:pPr>
-            <w:pStyle w:val="TOC3"/>
+            <w:pStyle w:val="Sumrio3"/>
             <w:tabs>
               <w:tab w:val="right" w:leader="dot" w:pos="9016"/>
             </w:tabs>
@@ -1105,7 +1105,7 @@
         </w:p>
         <w:p>
           <w:pPr>
-            <w:pStyle w:val="TOC3"/>
+            <w:pStyle w:val="Sumrio3"/>
             <w:tabs>
               <w:tab w:val="right" w:leader="dot" w:pos="9016"/>
             </w:tabs>
@@ -1177,7 +1177,7 @@
         </w:p>
         <w:p>
           <w:pPr>
-            <w:pStyle w:val="TOC1"/>
+            <w:pStyle w:val="Sumrio1"/>
             <w:tabs>
               <w:tab w:val="right" w:leader="dot" w:pos="9016"/>
             </w:tabs>
@@ -1249,7 +1249,7 @@
         </w:p>
         <w:p>
           <w:pPr>
-            <w:pStyle w:val="TOC1"/>
+            <w:pStyle w:val="Sumrio1"/>
             <w:tabs>
               <w:tab w:val="right" w:leader="dot" w:pos="9016"/>
             </w:tabs>
@@ -1319,7 +1319,7 @@
         </w:p>
         <w:p>
           <w:pPr>
-            <w:pStyle w:val="TOC1"/>
+            <w:pStyle w:val="Sumrio1"/>
             <w:tabs>
               <w:tab w:val="right" w:leader="dot" w:pos="9016"/>
             </w:tabs>
@@ -1389,7 +1389,7 @@
         </w:p>
         <w:p>
           <w:pPr>
-            <w:pStyle w:val="TOC1"/>
+            <w:pStyle w:val="Sumrio1"/>
             <w:tabs>
               <w:tab w:val="right" w:leader="dot" w:pos="9016"/>
             </w:tabs>
@@ -1461,7 +1461,7 @@
         </w:p>
         <w:p>
           <w:pPr>
-            <w:pStyle w:val="TOC2"/>
+            <w:pStyle w:val="Sumrio2"/>
             <w:tabs>
               <w:tab w:val="right" w:leader="dot" w:pos="9016"/>
             </w:tabs>
@@ -1531,7 +1531,7 @@
         </w:p>
         <w:p>
           <w:pPr>
-            <w:pStyle w:val="TOC3"/>
+            <w:pStyle w:val="Sumrio3"/>
             <w:tabs>
               <w:tab w:val="right" w:leader="dot" w:pos="9016"/>
             </w:tabs>
@@ -1601,7 +1601,7 @@
         </w:p>
         <w:p>
           <w:pPr>
-            <w:pStyle w:val="TOC3"/>
+            <w:pStyle w:val="Sumrio3"/>
             <w:tabs>
               <w:tab w:val="right" w:leader="dot" w:pos="9016"/>
             </w:tabs>
@@ -1671,7 +1671,7 @@
         </w:p>
         <w:p>
           <w:pPr>
-            <w:pStyle w:val="TOC2"/>
+            <w:pStyle w:val="Sumrio2"/>
             <w:tabs>
               <w:tab w:val="right" w:leader="dot" w:pos="9016"/>
             </w:tabs>
@@ -1741,7 +1741,7 @@
         </w:p>
         <w:p>
           <w:pPr>
-            <w:pStyle w:val="TOC3"/>
+            <w:pStyle w:val="Sumrio3"/>
             <w:tabs>
               <w:tab w:val="right" w:leader="dot" w:pos="9016"/>
             </w:tabs>
@@ -1811,7 +1811,7 @@
         </w:p>
         <w:p>
           <w:pPr>
-            <w:pStyle w:val="TOC3"/>
+            <w:pStyle w:val="Sumrio3"/>
             <w:tabs>
               <w:tab w:val="right" w:leader="dot" w:pos="9016"/>
             </w:tabs>
@@ -1880,7 +1880,7 @@
         </w:p>
         <w:p>
           <w:pPr>
-            <w:pStyle w:val="TOC2"/>
+            <w:pStyle w:val="Sumrio2"/>
             <w:tabs>
               <w:tab w:val="right" w:leader="dot" w:pos="9016"/>
             </w:tabs>
@@ -1950,7 +1950,7 @@
         </w:p>
         <w:p>
           <w:pPr>
-            <w:pStyle w:val="TOC3"/>
+            <w:pStyle w:val="Sumrio3"/>
             <w:tabs>
               <w:tab w:val="right" w:leader="dot" w:pos="9016"/>
             </w:tabs>
@@ -2020,7 +2020,7 @@
         </w:p>
         <w:p>
           <w:pPr>
-            <w:pStyle w:val="TOC3"/>
+            <w:pStyle w:val="Sumrio3"/>
             <w:tabs>
               <w:tab w:val="right" w:leader="dot" w:pos="9016"/>
             </w:tabs>
@@ -2090,7 +2090,7 @@
         </w:p>
         <w:p>
           <w:pPr>
-            <w:pStyle w:val="TOC2"/>
+            <w:pStyle w:val="Sumrio2"/>
             <w:tabs>
               <w:tab w:val="right" w:leader="dot" w:pos="9016"/>
             </w:tabs>
@@ -2160,7 +2160,7 @@
         </w:p>
         <w:p>
           <w:pPr>
-            <w:pStyle w:val="TOC3"/>
+            <w:pStyle w:val="Sumrio3"/>
             <w:tabs>
               <w:tab w:val="right" w:leader="dot" w:pos="9016"/>
             </w:tabs>
@@ -2229,7 +2229,7 @@
         </w:p>
         <w:p>
           <w:pPr>
-            <w:pStyle w:val="TOC3"/>
+            <w:pStyle w:val="Sumrio3"/>
             <w:tabs>
               <w:tab w:val="right" w:leader="dot" w:pos="9016"/>
             </w:tabs>
@@ -2298,7 +2298,7 @@
         </w:p>
         <w:p>
           <w:pPr>
-            <w:pStyle w:val="TOC2"/>
+            <w:pStyle w:val="Sumrio2"/>
             <w:tabs>
               <w:tab w:val="right" w:leader="dot" w:pos="9016"/>
             </w:tabs>
@@ -2367,7 +2367,7 @@
         </w:p>
         <w:p>
           <w:pPr>
-            <w:pStyle w:val="TOC3"/>
+            <w:pStyle w:val="Sumrio3"/>
             <w:tabs>
               <w:tab w:val="right" w:leader="dot" w:pos="9016"/>
             </w:tabs>
@@ -2437,7 +2437,7 @@
         </w:p>
         <w:p>
           <w:pPr>
-            <w:pStyle w:val="TOC1"/>
+            <w:pStyle w:val="Sumrio1"/>
             <w:tabs>
               <w:tab w:val="right" w:leader="dot" w:pos="9016"/>
             </w:tabs>
@@ -2530,19 +2530,17 @@
           <w:lang w:val="pt-BR"/>
         </w:rPr>
       </w:pPr>
-      <w:bookmarkStart w:id="0" w:name="_GoBack"/>
-      <w:bookmarkEnd w:id="0"/>
-    </w:p>
-    <w:p>
-      <w:pPr>
-        <w:pStyle w:val="Heading1"/>
+    </w:p>
+    <w:p>
+      <w:pPr>
+        <w:pStyle w:val="Ttulo1"/>
         <w:rPr>
           <w:b/>
           <w:bCs/>
           <w:lang w:val="pt-BR"/>
         </w:rPr>
       </w:pPr>
-      <w:bookmarkStart w:id="1" w:name="_Toc36146202"/>
+      <w:bookmarkStart w:id="0" w:name="_Toc36146202"/>
       <w:r>
         <w:rPr>
           <w:b/>
@@ -2560,7 +2558,7 @@
         </w:rPr>
         <w:t>Introdução</w:t>
       </w:r>
-      <w:bookmarkEnd w:id="1"/>
+      <w:bookmarkEnd w:id="0"/>
     </w:p>
     <w:p>
       <w:pPr>
@@ -2704,14 +2702,14 @@
     </w:p>
     <w:p>
       <w:pPr>
-        <w:pStyle w:val="Heading2"/>
+        <w:pStyle w:val="Ttulo2"/>
         <w:rPr>
           <w:b/>
           <w:bCs/>
           <w:lang w:val="pt-BR"/>
         </w:rPr>
       </w:pPr>
-      <w:bookmarkStart w:id="2" w:name="_Toc36146203"/>
+      <w:bookmarkStart w:id="1" w:name="_Toc36146203"/>
       <w:r>
         <w:rPr>
           <w:b/>
@@ -2729,7 +2727,7 @@
         </w:rPr>
         <w:t>Engine</w:t>
       </w:r>
-      <w:bookmarkEnd w:id="2"/>
+      <w:bookmarkEnd w:id="1"/>
       <w:proofErr w:type="spellEnd"/>
     </w:p>
     <w:p>
@@ -2984,14 +2982,14 @@
     </w:p>
     <w:p>
       <w:pPr>
-        <w:pStyle w:val="Heading1"/>
+        <w:pStyle w:val="Ttulo1"/>
         <w:rPr>
           <w:b/>
           <w:bCs/>
           <w:lang w:val="pt-BR"/>
         </w:rPr>
       </w:pPr>
-      <w:bookmarkStart w:id="3" w:name="_Toc36146204"/>
+      <w:bookmarkStart w:id="2" w:name="_Toc36146204"/>
       <w:r>
         <w:rPr>
           <w:b/>
@@ -3017,7 +3015,7 @@
         </w:rPr>
         <w:t>Arquitetura</w:t>
       </w:r>
-      <w:bookmarkEnd w:id="3"/>
+      <w:bookmarkEnd w:id="2"/>
     </w:p>
     <w:p>
       <w:pPr>
@@ -3169,14 +3167,14 @@
     </w:p>
     <w:p>
       <w:pPr>
-        <w:pStyle w:val="Heading2"/>
+        <w:pStyle w:val="Ttulo2"/>
         <w:rPr>
           <w:b/>
           <w:bCs/>
           <w:lang w:val="pt-BR"/>
         </w:rPr>
       </w:pPr>
-      <w:bookmarkStart w:id="4" w:name="_Toc36146205"/>
+      <w:bookmarkStart w:id="3" w:name="_Toc36146205"/>
       <w:r>
         <w:rPr>
           <w:b/>
@@ -3185,7 +3183,7 @@
         </w:rPr>
         <w:t>2.1 Camada de Hardware</w:t>
       </w:r>
-      <w:bookmarkEnd w:id="4"/>
+      <w:bookmarkEnd w:id="3"/>
     </w:p>
     <w:p>
       <w:pPr>
@@ -3552,14 +3550,14 @@
     </w:p>
     <w:p>
       <w:pPr>
-        <w:pStyle w:val="Heading2"/>
+        <w:pStyle w:val="Ttulo2"/>
         <w:rPr>
           <w:b/>
           <w:bCs/>
           <w:lang w:val="pt-BR"/>
         </w:rPr>
       </w:pPr>
-      <w:bookmarkStart w:id="5" w:name="_Toc36146206"/>
+      <w:bookmarkStart w:id="4" w:name="_Toc36146206"/>
       <w:r>
         <w:rPr>
           <w:b/>
@@ -3584,7 +3582,7 @@
         </w:rPr>
         <w:t>Sistema Operacionais</w:t>
       </w:r>
-      <w:bookmarkEnd w:id="5"/>
+      <w:bookmarkEnd w:id="4"/>
     </w:p>
     <w:p>
       <w:pPr>
@@ -3746,14 +3744,14 @@
     </w:p>
     <w:p>
       <w:pPr>
-        <w:pStyle w:val="Heading2"/>
+        <w:pStyle w:val="Ttulo2"/>
         <w:rPr>
           <w:b/>
           <w:bCs/>
           <w:lang w:val="pt-BR"/>
         </w:rPr>
       </w:pPr>
-      <w:bookmarkStart w:id="6" w:name="_Toc36146207"/>
+      <w:bookmarkStart w:id="5" w:name="_Toc36146207"/>
       <w:r>
         <w:rPr>
           <w:b/>
@@ -3778,7 +3776,7 @@
         </w:rPr>
         <w:t>API de Terceiros</w:t>
       </w:r>
-      <w:bookmarkEnd w:id="6"/>
+      <w:bookmarkEnd w:id="5"/>
     </w:p>
     <w:p>
       <w:pPr>
@@ -3942,14 +3940,14 @@
     </w:p>
     <w:p>
       <w:pPr>
-        <w:pStyle w:val="Heading2"/>
+        <w:pStyle w:val="Ttulo2"/>
         <w:rPr>
           <w:b/>
           <w:bCs/>
           <w:lang w:val="pt-BR"/>
         </w:rPr>
       </w:pPr>
-      <w:bookmarkStart w:id="7" w:name="_Toc36146208"/>
+      <w:bookmarkStart w:id="6" w:name="_Toc36146208"/>
       <w:r>
         <w:rPr>
           <w:b/>
@@ -3958,7 +3956,7 @@
         </w:rPr>
         <w:t>2.4 Camada Multiplataforma</w:t>
       </w:r>
-      <w:bookmarkEnd w:id="7"/>
+      <w:bookmarkEnd w:id="6"/>
     </w:p>
     <w:p>
       <w:pPr>
@@ -4228,6 +4226,62 @@
           <w:lang w:val="pt-BR"/>
         </w:rPr>
         <w:t>para representar os componentes multiplataforma.</w:t>
+      </w:r>
+    </w:p>
+    <w:p>
+      <w:pPr>
+        <w:jc w:val="both"/>
+        <w:rPr>
+          <w:lang w:val="pt-BR"/>
+        </w:rPr>
+      </w:pPr>
+    </w:p>
+    <w:p>
+      <w:pPr>
+        <w:jc w:val="both"/>
+        <w:rPr>
+          <w:lang w:val="pt-BR"/>
+        </w:rPr>
+      </w:pPr>
+      <w:r>
+        <w:rPr>
+          <w:lang w:val="pt-BR"/>
+        </w:rPr>
+        <w:t xml:space="preserve">A classe </w:t>
+      </w:r>
+      <w:proofErr w:type="spellStart"/>
+      <w:r>
+        <w:rPr>
+          <w:lang w:val="pt-BR"/>
+        </w:rPr>
+        <w:t>ApiWrapper</w:t>
+      </w:r>
+      <w:proofErr w:type="spellEnd"/>
+      <w:r>
+        <w:rPr>
+          <w:lang w:val="pt-BR"/>
+        </w:rPr>
+        <w:t xml:space="preserve"> é </w:t>
+      </w:r>
+      <w:r>
+        <w:rPr>
+          <w:lang w:val="pt-BR"/>
+        </w:rPr>
+        <w:t xml:space="preserve">responsável por executar métodos específicos do sistema operacional. Para cada sistema operacional, é necessário criar uma classe derivada de </w:t>
+      </w:r>
+      <w:proofErr w:type="spellStart"/>
+      <w:r>
+        <w:rPr>
+          <w:lang w:val="pt-BR"/>
+        </w:rPr>
+        <w:t>APIWrapper</w:t>
+      </w:r>
+      <w:proofErr w:type="spellEnd"/>
+      <w:r>
+        <w:rPr>
+          <w:lang w:val="pt-BR"/>
+        </w:rPr>
+        <w:t xml:space="preserve"> e definir os métodos virtuais. O tipo do objeto é definido no momento da compilação através de uma constante de compilação.</w:t>
       </w:r>
     </w:p>
     <w:p>
@@ -4729,14 +4783,14 @@
     </w:p>
     <w:p>
       <w:pPr>
-        <w:pStyle w:val="Heading2"/>
+        <w:pStyle w:val="Ttulo2"/>
         <w:rPr>
           <w:b/>
           <w:bCs/>
           <w:lang w:val="pt-BR"/>
         </w:rPr>
       </w:pPr>
-      <w:bookmarkStart w:id="8" w:name="_Toc36146209"/>
+      <w:bookmarkStart w:id="7" w:name="_Toc36146209"/>
       <w:r>
         <w:rPr>
           <w:b/>
@@ -4745,7 +4799,7 @@
         </w:rPr>
         <w:t>2.5 Camada Core</w:t>
       </w:r>
-      <w:bookmarkEnd w:id="8"/>
+      <w:bookmarkEnd w:id="7"/>
     </w:p>
     <w:p>
       <w:pPr>
@@ -4803,14 +4857,14 @@
     </w:p>
     <w:p>
       <w:pPr>
-        <w:pStyle w:val="Heading3"/>
+        <w:pStyle w:val="Ttulo3"/>
         <w:rPr>
           <w:b/>
           <w:bCs/>
           <w:lang w:val="pt-BR"/>
         </w:rPr>
       </w:pPr>
-      <w:bookmarkStart w:id="9" w:name="_Toc36146210"/>
+      <w:bookmarkStart w:id="8" w:name="_Toc36146210"/>
       <w:r>
         <w:rPr>
           <w:b/>
@@ -4819,26 +4873,26 @@
         </w:rPr>
         <w:t>2.5.1 Loop principal</w:t>
       </w:r>
-      <w:bookmarkEnd w:id="9"/>
-    </w:p>
-    <w:p>
-      <w:pPr>
-        <w:jc w:val="both"/>
-        <w:rPr>
-          <w:lang w:val="pt-BR"/>
-        </w:rPr>
-      </w:pPr>
-    </w:p>
-    <w:p>
-      <w:pPr>
-        <w:pStyle w:val="Heading3"/>
+      <w:bookmarkEnd w:id="8"/>
+    </w:p>
+    <w:p>
+      <w:pPr>
+        <w:jc w:val="both"/>
+        <w:rPr>
+          <w:lang w:val="pt-BR"/>
+        </w:rPr>
+      </w:pPr>
+    </w:p>
+    <w:p>
+      <w:pPr>
+        <w:pStyle w:val="Ttulo3"/>
         <w:rPr>
           <w:b/>
           <w:bCs/>
           <w:lang w:val="pt-BR"/>
         </w:rPr>
       </w:pPr>
-      <w:bookmarkStart w:id="10" w:name="_Toc36146211"/>
+      <w:bookmarkStart w:id="9" w:name="_Toc36146211"/>
       <w:r>
         <w:rPr>
           <w:b/>
@@ -4847,7 +4901,7 @@
         </w:rPr>
         <w:t>2.5.2 Controlando o tempo</w:t>
       </w:r>
-      <w:bookmarkEnd w:id="10"/>
+      <w:bookmarkEnd w:id="9"/>
     </w:p>
     <w:p>
       <w:pPr>
@@ -4910,14 +4964,14 @@
     </w:p>
     <w:p>
       <w:pPr>
-        <w:pStyle w:val="Heading3"/>
+        <w:pStyle w:val="Ttulo3"/>
         <w:rPr>
           <w:b/>
           <w:bCs/>
           <w:lang w:val="pt-BR"/>
         </w:rPr>
       </w:pPr>
-      <w:bookmarkStart w:id="11" w:name="_Toc36146212"/>
+      <w:bookmarkStart w:id="10" w:name="_Toc36146212"/>
       <w:r>
         <w:rPr>
           <w:b/>
@@ -4943,7 +4997,7 @@
         </w:rPr>
         <w:t>Janelas</w:t>
       </w:r>
-      <w:bookmarkEnd w:id="11"/>
+      <w:bookmarkEnd w:id="10"/>
     </w:p>
     <w:p>
       <w:pPr>
@@ -5141,9 +5195,15 @@
         <w:rPr>
           <w:lang w:val="pt-BR"/>
         </w:rPr>
-        <w:t>GEApiWrapper.</w:t>
-      </w:r>
-      <w:proofErr w:type="spellEnd"/>
+        <w:t>GEApiWrapper</w:t>
+      </w:r>
+      <w:proofErr w:type="spellEnd"/>
+      <w:r>
+        <w:rPr>
+          <w:lang w:val="pt-BR"/>
+        </w:rPr>
+        <w:t>.</w:t>
+      </w:r>
     </w:p>
     <w:p>
       <w:pPr>
@@ -5370,14 +5430,14 @@
     </w:p>
     <w:p>
       <w:pPr>
-        <w:pStyle w:val="Heading3"/>
+        <w:pStyle w:val="Ttulo3"/>
         <w:rPr>
           <w:b/>
           <w:bCs/>
           <w:lang w:val="pt-BR"/>
         </w:rPr>
       </w:pPr>
-      <w:bookmarkStart w:id="12" w:name="_Toc36146213"/>
+      <w:bookmarkStart w:id="11" w:name="_Toc36146213"/>
       <w:r>
         <w:rPr>
           <w:b/>
@@ -5386,35 +5446,145 @@
         </w:rPr>
         <w:t>2.5.4 Eventos de Usuários</w:t>
       </w:r>
+      <w:bookmarkEnd w:id="11"/>
+    </w:p>
+    <w:p>
+      <w:pPr>
+        <w:rPr>
+          <w:lang w:val="pt-BR"/>
+        </w:rPr>
+      </w:pPr>
+      <w:r>
+        <w:rPr>
+          <w:lang w:val="pt-BR"/>
+        </w:rPr>
+        <w:t xml:space="preserve">Objeto </w:t>
+      </w:r>
+      <w:proofErr w:type="spellStart"/>
+      <w:r>
+        <w:rPr>
+          <w:lang w:val="pt-BR"/>
+        </w:rPr>
+        <w:t>GameEngineEventHandler</w:t>
+      </w:r>
+      <w:proofErr w:type="spellEnd"/>
+      <w:r>
+        <w:rPr>
+          <w:lang w:val="pt-BR"/>
+        </w:rPr>
+        <w:t xml:space="preserve"> (classe abstrata)</w:t>
+      </w:r>
+    </w:p>
+    <w:p>
+      <w:pPr>
+        <w:rPr>
+          <w:lang w:val="pt-BR"/>
+        </w:rPr>
+      </w:pPr>
+      <w:r>
+        <w:rPr>
+          <w:lang w:val="pt-BR"/>
+        </w:rPr>
+        <w:t xml:space="preserve">Este objeto especifica as funções de </w:t>
+      </w:r>
+      <w:proofErr w:type="spellStart"/>
+      <w:r>
+        <w:rPr>
+          <w:lang w:val="pt-BR"/>
+        </w:rPr>
+        <w:t>callback</w:t>
+      </w:r>
+      <w:proofErr w:type="spellEnd"/>
+      <w:r>
+        <w:rPr>
+          <w:lang w:val="pt-BR"/>
+        </w:rPr>
+        <w:t xml:space="preserve"> da game </w:t>
+      </w:r>
+      <w:proofErr w:type="spellStart"/>
+      <w:r>
+        <w:rPr>
+          <w:lang w:val="pt-BR"/>
+        </w:rPr>
+        <w:t>engine</w:t>
+      </w:r>
+      <w:proofErr w:type="spellEnd"/>
+      <w:r>
+        <w:rPr>
+          <w:lang w:val="pt-BR"/>
+        </w:rPr>
+        <w:t xml:space="preserve"> como, por exemplo, as funções de inicialização, renderização e de finalização. Como padrão, a game </w:t>
+      </w:r>
+      <w:proofErr w:type="spellStart"/>
+      <w:r>
+        <w:rPr>
+          <w:lang w:val="pt-BR"/>
+        </w:rPr>
+        <w:t>engine</w:t>
+      </w:r>
+      <w:proofErr w:type="spellEnd"/>
+      <w:r>
+        <w:rPr>
+          <w:lang w:val="pt-BR"/>
+        </w:rPr>
+        <w:t xml:space="preserve"> cria as suas próprias funções de </w:t>
+      </w:r>
+      <w:proofErr w:type="spellStart"/>
+      <w:r>
+        <w:rPr>
+          <w:lang w:val="pt-BR"/>
+        </w:rPr>
+        <w:t>callback</w:t>
+      </w:r>
+      <w:proofErr w:type="spellEnd"/>
+      <w:r>
+        <w:rPr>
+          <w:lang w:val="pt-BR"/>
+        </w:rPr>
+        <w:t xml:space="preserve"> vazias. Elas devem ser configuradas com f</w:t>
+      </w:r>
+      <w:bookmarkStart w:id="12" w:name="_GoBack"/>
       <w:bookmarkEnd w:id="12"/>
-    </w:p>
-    <w:p>
-      <w:pPr>
-        <w:jc w:val="both"/>
-        <w:rPr>
-          <w:lang w:val="pt-BR"/>
-        </w:rPr>
-      </w:pPr>
-    </w:p>
-    <w:p>
-      <w:pPr>
-        <w:jc w:val="both"/>
-        <w:rPr>
-          <w:lang w:val="pt-BR"/>
-        </w:rPr>
-      </w:pPr>
-    </w:p>
-    <w:p>
-      <w:pPr>
-        <w:jc w:val="both"/>
-        <w:rPr>
-          <w:lang w:val="pt-BR"/>
-        </w:rPr>
-      </w:pPr>
-    </w:p>
-    <w:p>
-      <w:pPr>
-        <w:pStyle w:val="Heading1"/>
+      <w:r>
+        <w:rPr>
+          <w:lang w:val="pt-BR"/>
+        </w:rPr>
+        <w:t xml:space="preserve">unções de </w:t>
+      </w:r>
+      <w:proofErr w:type="spellStart"/>
+      <w:r>
+        <w:rPr>
+          <w:lang w:val="pt-BR"/>
+        </w:rPr>
+        <w:t>callback</w:t>
+      </w:r>
+      <w:proofErr w:type="spellEnd"/>
+      <w:r>
+        <w:rPr>
+          <w:lang w:val="pt-BR"/>
+        </w:rPr>
+        <w:t xml:space="preserve"> definidas pelo usuário.</w:t>
+      </w:r>
+    </w:p>
+    <w:p>
+      <w:pPr>
+        <w:jc w:val="both"/>
+        <w:rPr>
+          <w:lang w:val="pt-BR"/>
+        </w:rPr>
+      </w:pPr>
+    </w:p>
+    <w:p>
+      <w:pPr>
+        <w:jc w:val="both"/>
+        <w:rPr>
+          <w:lang w:val="pt-BR"/>
+        </w:rPr>
+      </w:pPr>
+    </w:p>
+    <w:p>
+      <w:pPr>
+        <w:pStyle w:val="Ttulo1"/>
         <w:rPr>
           <w:b/>
           <w:bCs/>
@@ -5443,7 +5613,7 @@
     </w:p>
     <w:p>
       <w:pPr>
-        <w:pStyle w:val="Heading1"/>
+        <w:pStyle w:val="Ttulo1"/>
         <w:rPr>
           <w:lang w:val="pt-BR"/>
         </w:rPr>
@@ -5465,7 +5635,7 @@
     </w:p>
     <w:p>
       <w:pPr>
-        <w:pStyle w:val="Heading1"/>
+        <w:pStyle w:val="Ttulo1"/>
         <w:rPr>
           <w:lang w:val="pt-BR"/>
         </w:rPr>
@@ -5677,7 +5847,7 @@
     </w:p>
     <w:p>
       <w:pPr>
-        <w:pStyle w:val="Heading1"/>
+        <w:pStyle w:val="Ttulo1"/>
         <w:rPr>
           <w:b/>
           <w:bCs/>
@@ -5731,7 +5901,7 @@
     </w:p>
     <w:p>
       <w:pPr>
-        <w:pStyle w:val="Heading2"/>
+        <w:pStyle w:val="Ttulo2"/>
         <w:rPr>
           <w:lang w:val="pt-BR"/>
         </w:rPr>
@@ -5762,7 +5932,7 @@
     </w:p>
     <w:p>
       <w:pPr>
-        <w:pStyle w:val="Heading3"/>
+        <w:pStyle w:val="Ttulo3"/>
         <w:rPr>
           <w:lang w:val="pt-BR"/>
         </w:rPr>
@@ -5778,7 +5948,7 @@
     </w:p>
     <w:p>
       <w:pPr>
-        <w:pStyle w:val="Heading3"/>
+        <w:pStyle w:val="Ttulo3"/>
         <w:rPr>
           <w:lang w:val="pt-BR"/>
         </w:rPr>
@@ -5802,7 +5972,7 @@
     </w:p>
     <w:p>
       <w:pPr>
-        <w:pStyle w:val="Heading2"/>
+        <w:pStyle w:val="Ttulo2"/>
         <w:rPr>
           <w:lang w:val="pt-BR"/>
         </w:rPr>
@@ -5846,6 +6016,7 @@
       </w:pPr>
       <w:r>
         <w:rPr>
+          <w:noProof/>
           <w:lang w:val="pt-BR"/>
         </w:rPr>
         <w:lastRenderedPageBreak/>
@@ -5896,7 +6067,7 @@
     </w:p>
     <w:p>
       <w:pPr>
-        <w:pStyle w:val="Heading3"/>
+        <w:pStyle w:val="Ttulo3"/>
         <w:jc w:val="both"/>
         <w:rPr>
           <w:lang w:val="pt-BR"/>
@@ -5922,15 +6093,48 @@
     <w:p>
       <w:pPr>
         <w:jc w:val="both"/>
-      </w:pPr>
+        <w:rPr>
+          <w:lang w:val="pt-BR"/>
+        </w:rPr>
+      </w:pPr>
+      <w:proofErr w:type="spellStart"/>
       <w:proofErr w:type="gramStart"/>
       <w:r>
-        <w:t>std::</w:t>
-      </w:r>
+        <w:rPr>
+          <w:lang w:val="pt-BR"/>
+        </w:rPr>
+        <w:t>std</w:t>
+      </w:r>
+      <w:proofErr w:type="spellEnd"/>
+      <w:r>
+        <w:rPr>
+          <w:lang w:val="pt-BR"/>
+        </w:rPr>
+        <w:t>::</w:t>
+      </w:r>
+      <w:proofErr w:type="spellStart"/>
       <w:proofErr w:type="gramEnd"/>
       <w:r>
-        <w:t>string name</w:t>
-      </w:r>
+        <w:rPr>
+          <w:lang w:val="pt-BR"/>
+        </w:rPr>
+        <w:t>string</w:t>
+      </w:r>
+      <w:proofErr w:type="spellEnd"/>
+      <w:r>
+        <w:rPr>
+          <w:lang w:val="pt-BR"/>
+        </w:rPr>
+        <w:t xml:space="preserve"> </w:t>
+      </w:r>
+      <w:proofErr w:type="spellStart"/>
+      <w:r>
+        <w:rPr>
+          <w:lang w:val="pt-BR"/>
+        </w:rPr>
+        <w:t>name</w:t>
+      </w:r>
+      <w:proofErr w:type="spellEnd"/>
     </w:p>
     <w:p>
       <w:pPr>
@@ -6054,30 +6258,46 @@
         <w:rPr>
           <w:lang w:val="pt-BR"/>
         </w:rPr>
-        <w:t>Altura</w:t>
-      </w:r>
-      <w:r>
-        <w:rPr>
-          <w:lang w:val="pt-BR"/>
-        </w:rPr>
-        <w:t xml:space="preserve"> em pixels da área da janela de aplicação (o tamanho das bordas e da barra de título não são consideradas).</w:t>
-      </w:r>
-    </w:p>
-    <w:p>
-      <w:pPr>
-        <w:jc w:val="both"/>
-        <w:rPr>
-          <w:lang w:val="pt-BR"/>
-        </w:rPr>
-      </w:pPr>
-    </w:p>
-    <w:p>
-      <w:pPr>
-        <w:jc w:val="both"/>
-      </w:pPr>
-      <w:r>
-        <w:t>int style</w:t>
-      </w:r>
+        <w:t>Altura em pixels da área da janela de aplicação (o tamanho das bordas e da barra de título não são consideradas).</w:t>
+      </w:r>
+    </w:p>
+    <w:p>
+      <w:pPr>
+        <w:jc w:val="both"/>
+        <w:rPr>
+          <w:lang w:val="pt-BR"/>
+        </w:rPr>
+      </w:pPr>
+    </w:p>
+    <w:p>
+      <w:pPr>
+        <w:jc w:val="both"/>
+        <w:rPr>
+          <w:lang w:val="pt-BR"/>
+        </w:rPr>
+      </w:pPr>
+      <w:proofErr w:type="spellStart"/>
+      <w:r>
+        <w:rPr>
+          <w:lang w:val="pt-BR"/>
+        </w:rPr>
+        <w:t>int</w:t>
+      </w:r>
+      <w:proofErr w:type="spellEnd"/>
+      <w:r>
+        <w:rPr>
+          <w:lang w:val="pt-BR"/>
+        </w:rPr>
+        <w:t xml:space="preserve"> </w:t>
+      </w:r>
+      <w:proofErr w:type="spellStart"/>
+      <w:r>
+        <w:rPr>
+          <w:lang w:val="pt-BR"/>
+        </w:rPr>
+        <w:t>style</w:t>
+      </w:r>
+      <w:proofErr w:type="spellEnd"/>
     </w:p>
     <w:p>
       <w:pPr>
@@ -6174,12 +6394,29 @@
     <w:p>
       <w:pPr>
         <w:jc w:val="both"/>
-      </w:pPr>
-      <w:r>
-        <w:t xml:space="preserve">int </w:t>
-      </w:r>
-      <w:proofErr w:type="spellStart"/>
-      <w:r>
+        <w:rPr>
+          <w:lang w:val="pt-BR"/>
+        </w:rPr>
+      </w:pPr>
+      <w:proofErr w:type="spellStart"/>
+      <w:r>
+        <w:rPr>
+          <w:lang w:val="pt-BR"/>
+        </w:rPr>
+        <w:t>int</w:t>
+      </w:r>
+      <w:proofErr w:type="spellEnd"/>
+      <w:r>
+        <w:rPr>
+          <w:lang w:val="pt-BR"/>
+        </w:rPr>
+        <w:t xml:space="preserve"> </w:t>
+      </w:r>
+      <w:proofErr w:type="spellStart"/>
+      <w:r>
+        <w:rPr>
+          <w:lang w:val="pt-BR"/>
+        </w:rPr>
         <w:t>yPosition</w:t>
       </w:r>
       <w:proofErr w:type="spellEnd"/>
@@ -6215,17 +6452,29 @@
     <w:p>
       <w:pPr>
         <w:jc w:val="both"/>
-      </w:pPr>
-      <w:proofErr w:type="spellStart"/>
-      <w:r>
+        <w:rPr>
+          <w:lang w:val="pt-BR"/>
+        </w:rPr>
+      </w:pPr>
+      <w:proofErr w:type="spellStart"/>
+      <w:r>
+        <w:rPr>
+          <w:lang w:val="pt-BR"/>
+        </w:rPr>
         <w:t>GEApiWrapper</w:t>
       </w:r>
       <w:proofErr w:type="spellEnd"/>
       <w:r>
+        <w:rPr>
+          <w:lang w:val="pt-BR"/>
+        </w:rPr>
         <w:t xml:space="preserve"> *</w:t>
       </w:r>
       <w:proofErr w:type="spellStart"/>
       <w:r>
+        <w:rPr>
+          <w:lang w:val="pt-BR"/>
+        </w:rPr>
         <w:t>apiWrapper</w:t>
       </w:r>
       <w:proofErr w:type="spellEnd"/>
@@ -6274,52 +6523,77 @@
     </w:p>
     <w:p>
       <w:pPr>
-        <w:pStyle w:val="Heading3"/>
+        <w:pStyle w:val="Ttulo3"/>
+        <w:rPr>
+          <w:lang w:val="pt-BR"/>
+        </w:rPr>
       </w:pPr>
       <w:bookmarkStart w:id="22" w:name="_Toc36146223"/>
       <w:r>
-        <w:t xml:space="preserve">6.2.2 </w:t>
-      </w:r>
-      <w:proofErr w:type="spellStart"/>
-      <w:r>
-        <w:t>Métodos</w:t>
+        <w:rPr>
+          <w:lang w:val="pt-BR"/>
+        </w:rPr>
+        <w:t>6.2.2 Métodos</w:t>
       </w:r>
       <w:bookmarkEnd w:id="22"/>
-      <w:proofErr w:type="spellEnd"/>
-    </w:p>
-    <w:p>
-      <w:pPr>
-        <w:jc w:val="both"/>
-      </w:pPr>
-    </w:p>
-    <w:p>
-      <w:pPr>
-        <w:jc w:val="both"/>
+    </w:p>
+    <w:p>
+      <w:pPr>
+        <w:jc w:val="both"/>
+        <w:rPr>
+          <w:lang w:val="pt-BR"/>
+        </w:rPr>
+      </w:pPr>
+    </w:p>
+    <w:p>
+      <w:pPr>
+        <w:jc w:val="both"/>
+        <w:rPr>
+          <w:lang w:val="pt-BR"/>
+        </w:rPr>
       </w:pPr>
       <w:proofErr w:type="spellStart"/>
       <w:proofErr w:type="gramStart"/>
       <w:r>
+        <w:rPr>
+          <w:lang w:val="pt-BR"/>
+        </w:rPr>
         <w:t>GEWindow</w:t>
       </w:r>
       <w:proofErr w:type="spellEnd"/>
       <w:r>
+        <w:rPr>
+          <w:lang w:val="pt-BR"/>
+        </w:rPr>
         <w:t>(</w:t>
       </w:r>
       <w:proofErr w:type="spellStart"/>
       <w:proofErr w:type="gramEnd"/>
       <w:r>
+        <w:rPr>
+          <w:lang w:val="pt-BR"/>
+        </w:rPr>
         <w:t>GEApiWrapper</w:t>
       </w:r>
       <w:proofErr w:type="spellEnd"/>
       <w:r>
+        <w:rPr>
+          <w:lang w:val="pt-BR"/>
+        </w:rPr>
         <w:t xml:space="preserve"> *</w:t>
       </w:r>
       <w:proofErr w:type="spellStart"/>
       <w:r>
+        <w:rPr>
+          <w:lang w:val="pt-BR"/>
+        </w:rPr>
         <w:t>apiWrapper</w:t>
       </w:r>
       <w:proofErr w:type="spellEnd"/>
       <w:r>
+        <w:rPr>
+          <w:lang w:val="pt-BR"/>
+        </w:rPr>
         <w:t>)</w:t>
       </w:r>
     </w:p>
@@ -6565,7 +6839,7 @@
     </w:p>
     <w:p>
       <w:pPr>
-        <w:pStyle w:val="Heading2"/>
+        <w:pStyle w:val="Ttulo2"/>
         <w:rPr>
           <w:lang w:val="pt-BR"/>
         </w:rPr>
@@ -6616,6 +6890,7 @@
       </w:pPr>
       <w:r>
         <w:rPr>
+          <w:noProof/>
           <w:lang w:val="pt-BR"/>
         </w:rPr>
         <w:drawing>
@@ -6657,15 +6932,15 @@
     </w:p>
     <w:p>
       <w:pPr>
-        <w:pStyle w:val="Heading3"/>
-        <w:rPr>
-          <w:lang w:val="pt-BR"/>
-        </w:rPr>
-      </w:pPr>
-    </w:p>
-    <w:p>
-      <w:pPr>
-        <w:pStyle w:val="Heading3"/>
+        <w:pStyle w:val="Ttulo3"/>
+        <w:rPr>
+          <w:lang w:val="pt-BR"/>
+        </w:rPr>
+      </w:pPr>
+    </w:p>
+    <w:p>
+      <w:pPr>
+        <w:pStyle w:val="Ttulo3"/>
         <w:rPr>
           <w:lang w:val="pt-BR"/>
         </w:rPr>
@@ -6783,7 +7058,7 @@
     </w:p>
     <w:p>
       <w:pPr>
-        <w:pStyle w:val="Heading3"/>
+        <w:pStyle w:val="Ttulo3"/>
         <w:rPr>
           <w:lang w:val="pt-BR"/>
         </w:rPr>
@@ -6960,7 +7235,7 @@
     </w:p>
     <w:p>
       <w:pPr>
-        <w:pStyle w:val="Heading2"/>
+        <w:pStyle w:val="Ttulo2"/>
         <w:rPr>
           <w:lang w:val="pt-BR"/>
         </w:rPr>
@@ -7049,6 +7324,7 @@
       </w:pPr>
       <w:r>
         <w:rPr>
+          <w:noProof/>
           <w:lang w:val="pt-BR"/>
         </w:rPr>
         <w:lastRenderedPageBreak/>
@@ -7099,7 +7375,7 @@
     </w:p>
     <w:p>
       <w:pPr>
-        <w:pStyle w:val="Heading3"/>
+        <w:pStyle w:val="Ttulo3"/>
       </w:pPr>
       <w:bookmarkStart w:id="27" w:name="_Toc36146228"/>
       <w:r>
@@ -7161,7 +7437,7 @@
     </w:p>
     <w:p>
       <w:pPr>
-        <w:pStyle w:val="Heading3"/>
+        <w:pStyle w:val="Ttulo3"/>
       </w:pPr>
       <w:bookmarkStart w:id="28" w:name="_Toc36146229"/>
       <w:r>
@@ -7369,7 +7645,7 @@
     </w:p>
     <w:p>
       <w:pPr>
-        <w:pStyle w:val="Heading2"/>
+        <w:pStyle w:val="Ttulo2"/>
       </w:pPr>
       <w:bookmarkStart w:id="29" w:name="_Toc36146230"/>
       <w:r>
@@ -7399,6 +7675,9 @@
     <w:p/>
     <w:p>
       <w:r>
+        <w:rPr>
+          <w:noProof/>
+        </w:rPr>
         <w:lastRenderedPageBreak/>
         <w:drawing>
           <wp:inline distT="0" distB="0" distL="0" distR="0" wp14:anchorId="1B5467D9" wp14:editId="1020C361">
@@ -7447,7 +7726,7 @@
     </w:p>
     <w:p>
       <w:pPr>
-        <w:pStyle w:val="Heading3"/>
+        <w:pStyle w:val="Ttulo3"/>
         <w:rPr>
           <w:lang w:val="pt-BR"/>
         </w:rPr>
@@ -7623,22 +7902,16 @@
     <w:p>
       <w:pPr>
         <w:jc w:val="both"/>
-        <w:rPr>
-          <w:lang w:val="pt-BR"/>
-        </w:rPr>
-      </w:pPr>
-    </w:p>
-    <w:p>
-      <w:pPr>
-        <w:pStyle w:val="Heading1"/>
-        <w:rPr>
-          <w:lang w:val="pt-BR"/>
-        </w:rPr>
-      </w:pPr>
-    </w:p>
-    <w:p>
-      <w:pPr>
-        <w:pStyle w:val="Heading1"/>
+      </w:pPr>
+    </w:p>
+    <w:p>
+      <w:pPr>
+        <w:pStyle w:val="Ttulo1"/>
+      </w:pPr>
+    </w:p>
+    <w:p>
+      <w:pPr>
+        <w:pStyle w:val="Ttulo1"/>
         <w:rPr>
           <w:lang w:val="pt-BR"/>
         </w:rPr>
@@ -8067,11 +8340,11 @@
     <w:name w:val="Normal"/>
     <w:qFormat/>
   </w:style>
-  <w:style w:type="paragraph" w:styleId="Heading1">
+  <w:style w:type="paragraph" w:styleId="Ttulo1">
     <w:name w:val="heading 1"/>
     <w:basedOn w:val="Normal"/>
     <w:next w:val="Normal"/>
-    <w:link w:val="Heading1Char"/>
+    <w:link w:val="Ttulo1Char"/>
     <w:uiPriority w:val="9"/>
     <w:qFormat/>
     <w:rsid w:val="00680917"/>
@@ -8088,11 +8361,11 @@
       <w:szCs w:val="32"/>
     </w:rPr>
   </w:style>
-  <w:style w:type="paragraph" w:styleId="Heading2">
+  <w:style w:type="paragraph" w:styleId="Ttulo2">
     <w:name w:val="heading 2"/>
     <w:basedOn w:val="Normal"/>
     <w:next w:val="Normal"/>
-    <w:link w:val="Heading2Char"/>
+    <w:link w:val="Ttulo2Char"/>
     <w:uiPriority w:val="9"/>
     <w:unhideWhenUsed/>
     <w:qFormat/>
@@ -8110,11 +8383,11 @@
       <w:szCs w:val="26"/>
     </w:rPr>
   </w:style>
-  <w:style w:type="paragraph" w:styleId="Heading3">
+  <w:style w:type="paragraph" w:styleId="Ttulo3">
     <w:name w:val="heading 3"/>
     <w:basedOn w:val="Normal"/>
     <w:next w:val="Normal"/>
-    <w:link w:val="Heading3Char"/>
+    <w:link w:val="Ttulo3Char"/>
     <w:uiPriority w:val="9"/>
     <w:unhideWhenUsed/>
     <w:qFormat/>
@@ -8132,13 +8405,13 @@
       <w:szCs w:val="24"/>
     </w:rPr>
   </w:style>
-  <w:style w:type="character" w:default="1" w:styleId="DefaultParagraphFont">
+  <w:style w:type="character" w:default="1" w:styleId="Fontepargpadro">
     <w:name w:val="Default Paragraph Font"/>
     <w:uiPriority w:val="1"/>
     <w:semiHidden/>
     <w:unhideWhenUsed/>
   </w:style>
-  <w:style w:type="table" w:default="1" w:styleId="TableNormal">
+  <w:style w:type="table" w:default="1" w:styleId="Tabelanormal">
     <w:name w:val="Normal Table"/>
     <w:uiPriority w:val="99"/>
     <w:semiHidden/>
@@ -8153,16 +8426,16 @@
       </w:tblCellMar>
     </w:tblPr>
   </w:style>
-  <w:style w:type="numbering" w:default="1" w:styleId="NoList">
+  <w:style w:type="numbering" w:default="1" w:styleId="Semlista">
     <w:name w:val="No List"/>
     <w:uiPriority w:val="99"/>
     <w:semiHidden/>
     <w:unhideWhenUsed/>
   </w:style>
-  <w:style w:type="character" w:customStyle="1" w:styleId="Heading1Char">
-    <w:name w:val="Heading 1 Char"/>
-    <w:basedOn w:val="DefaultParagraphFont"/>
-    <w:link w:val="Heading1"/>
+  <w:style w:type="character" w:customStyle="1" w:styleId="Ttulo1Char">
+    <w:name w:val="Título 1 Char"/>
+    <w:basedOn w:val="Fontepargpadro"/>
+    <w:link w:val="Ttulo1"/>
     <w:uiPriority w:val="9"/>
     <w:rsid w:val="00680917"/>
     <w:rPr>
@@ -8172,9 +8445,9 @@
       <w:szCs w:val="32"/>
     </w:rPr>
   </w:style>
-  <w:style w:type="paragraph" w:styleId="TOCHeading">
+  <w:style w:type="paragraph" w:styleId="CabealhodoSumrio">
     <w:name w:val="TOC Heading"/>
-    <w:basedOn w:val="Heading1"/>
+    <w:basedOn w:val="Ttulo1"/>
     <w:next w:val="Normal"/>
     <w:uiPriority w:val="39"/>
     <w:unhideWhenUsed/>
@@ -8184,7 +8457,7 @@
       <w:outlineLvl w:val="9"/>
     </w:pPr>
   </w:style>
-  <w:style w:type="paragraph" w:styleId="ListParagraph">
+  <w:style w:type="paragraph" w:styleId="PargrafodaLista">
     <w:name w:val="List Paragraph"/>
     <w:basedOn w:val="Normal"/>
     <w:uiPriority w:val="34"/>
@@ -8195,7 +8468,7 @@
       <w:contextualSpacing/>
     </w:pPr>
   </w:style>
-  <w:style w:type="paragraph" w:styleId="TOC1">
+  <w:style w:type="paragraph" w:styleId="Sumrio1">
     <w:name w:val="toc 1"/>
     <w:basedOn w:val="Normal"/>
     <w:next w:val="Normal"/>
@@ -8209,7 +8482,7 @@
   </w:style>
   <w:style w:type="character" w:styleId="Hyperlink">
     <w:name w:val="Hyperlink"/>
-    <w:basedOn w:val="DefaultParagraphFont"/>
+    <w:basedOn w:val="Fontepargpadro"/>
     <w:uiPriority w:val="99"/>
     <w:unhideWhenUsed/>
     <w:rsid w:val="00680917"/>
@@ -8218,10 +8491,10 @@
       <w:u w:val="single"/>
     </w:rPr>
   </w:style>
-  <w:style w:type="character" w:customStyle="1" w:styleId="Heading2Char">
-    <w:name w:val="Heading 2 Char"/>
-    <w:basedOn w:val="DefaultParagraphFont"/>
-    <w:link w:val="Heading2"/>
+  <w:style w:type="character" w:customStyle="1" w:styleId="Ttulo2Char">
+    <w:name w:val="Título 2 Char"/>
+    <w:basedOn w:val="Fontepargpadro"/>
+    <w:link w:val="Ttulo2"/>
     <w:uiPriority w:val="9"/>
     <w:rsid w:val="00573679"/>
     <w:rPr>
@@ -8231,10 +8504,10 @@
       <w:szCs w:val="26"/>
     </w:rPr>
   </w:style>
-  <w:style w:type="character" w:customStyle="1" w:styleId="Heading3Char">
-    <w:name w:val="Heading 3 Char"/>
-    <w:basedOn w:val="DefaultParagraphFont"/>
-    <w:link w:val="Heading3"/>
+  <w:style w:type="character" w:customStyle="1" w:styleId="Ttulo3Char">
+    <w:name w:val="Título 3 Char"/>
+    <w:basedOn w:val="Fontepargpadro"/>
+    <w:link w:val="Ttulo3"/>
     <w:uiPriority w:val="9"/>
     <w:rsid w:val="00573679"/>
     <w:rPr>
@@ -8244,7 +8517,7 @@
       <w:szCs w:val="24"/>
     </w:rPr>
   </w:style>
-  <w:style w:type="paragraph" w:styleId="TOC2">
+  <w:style w:type="paragraph" w:styleId="Sumrio2">
     <w:name w:val="toc 2"/>
     <w:basedOn w:val="Normal"/>
     <w:next w:val="Normal"/>
@@ -8257,7 +8530,7 @@
       <w:ind w:left="220"/>
     </w:pPr>
   </w:style>
-  <w:style w:type="paragraph" w:styleId="TOC3">
+  <w:style w:type="paragraph" w:styleId="Sumrio3">
     <w:name w:val="toc 3"/>
     <w:basedOn w:val="Normal"/>
     <w:next w:val="Normal"/>
@@ -8270,9 +8543,9 @@
       <w:ind w:left="440"/>
     </w:pPr>
   </w:style>
-  <w:style w:type="character" w:styleId="PlaceholderText">
+  <w:style w:type="character" w:styleId="TextodoEspaoReservado">
     <w:name w:val="Placeholder Text"/>
-    <w:basedOn w:val="DefaultParagraphFont"/>
+    <w:basedOn w:val="Fontepargpadro"/>
     <w:uiPriority w:val="99"/>
     <w:semiHidden/>
     <w:rsid w:val="00C534DF"/>
@@ -8583,7 +8856,7 @@
 </file>
 
 <file path=customXml/itemProps1.xml><?xml version="1.0" encoding="utf-8"?>
-<ds:datastoreItem xmlns:ds="http://schemas.openxmlformats.org/officeDocument/2006/customXml" ds:itemID="{58D8686D-5CD8-4749-9E4C-E419957400BA}">
+<ds:datastoreItem xmlns:ds="http://schemas.openxmlformats.org/officeDocument/2006/customXml" ds:itemID="{92AB8E93-0B75-47A6-9F41-BF46433685AF}">
   <ds:schemaRefs>
     <ds:schemaRef ds:uri="http://schemas.openxmlformats.org/officeDocument/2006/bibliography"/>
   </ds:schemaRefs>

</xml_diff>

<commit_message>
Atualização na Guia de Desenvolvimento para sprint #1
</commit_message>
<xml_diff>
--- a/docs/Guia de Desenvolvimento.docx
+++ b/docs/Guia de Desenvolvimento.docx
@@ -2599,7 +2599,13 @@
         <w:rPr>
           <w:lang w:val="pt-BR"/>
         </w:rPr>
-        <w:t xml:space="preserve"> – um motor de jogo para</w:t>
+        <w:t xml:space="preserve">, </w:t>
+      </w:r>
+      <w:r>
+        <w:rPr>
+          <w:lang w:val="pt-BR"/>
+        </w:rPr>
+        <w:t>um motor de jogo para</w:t>
       </w:r>
       <w:r>
         <w:rPr>
@@ -2617,49 +2623,59 @@
         <w:rPr>
           <w:lang w:val="pt-BR"/>
         </w:rPr>
-        <w:t xml:space="preserve"> – assim como todas as classes e os seus relacionamentos que fazem parte deste motor de jogo</w:t>
-      </w:r>
-      <w:r>
-        <w:rPr>
-          <w:lang w:val="pt-BR"/>
-        </w:rPr>
-        <w:t>.</w:t>
-      </w:r>
-      <w:r>
-        <w:rPr>
-          <w:lang w:val="pt-BR"/>
-        </w:rPr>
-        <w:t xml:space="preserve"> </w:t>
-      </w:r>
-      <w:r>
-        <w:rPr>
-          <w:lang w:val="pt-BR"/>
-        </w:rPr>
-        <w:t>São abordadas também as ferramentas e as linguagens de programação utilizadas para o seu desenvolvimento, assim como</w:t>
-      </w:r>
-      <w:r>
-        <w:rPr>
-          <w:lang w:val="pt-BR"/>
-        </w:rPr>
-        <w:t xml:space="preserve"> as práticas e os processos de engenharia de software adotad</w:t>
-      </w:r>
-      <w:r>
-        <w:rPr>
-          <w:lang w:val="pt-BR"/>
-        </w:rPr>
-        <w:t>o</w:t>
-      </w:r>
-      <w:r>
-        <w:rPr>
-          <w:lang w:val="pt-BR"/>
-        </w:rPr>
-        <w:t>s neste projeto, incluindo o gerenciamento de configuração, c</w:t>
-      </w:r>
-      <w:r>
-        <w:rPr>
-          <w:lang w:val="pt-BR"/>
-        </w:rPr>
-        <w:t xml:space="preserve">onvenção de código, planejamento e execução de testes, ferramentas de depuração de código, fluxo de trabalho com </w:t>
+        <w:t>. São apresentadas também todas as classes que compõem o motor de jogo, assim como os seus relacionamentos.</w:t>
+      </w:r>
+    </w:p>
+    <w:p>
+      <w:pPr>
+        <w:jc w:val="both"/>
+        <w:rPr>
+          <w:lang w:val="pt-BR"/>
+        </w:rPr>
+      </w:pPr>
+    </w:p>
+    <w:p>
+      <w:pPr>
+        <w:jc w:val="both"/>
+        <w:rPr>
+          <w:lang w:val="pt-BR"/>
+        </w:rPr>
+      </w:pPr>
+      <w:r>
+        <w:rPr>
+          <w:lang w:val="pt-BR"/>
+        </w:rPr>
+        <w:t xml:space="preserve">Abordamos também as ferramentas e linguagens de programação utilizadas para o desenvolvimento, práticas e conceitos de engenharia de software aplicadas neste projeto, </w:t>
+      </w:r>
+      <w:r>
+        <w:rPr>
+          <w:lang w:val="pt-BR"/>
+        </w:rPr>
+        <w:t>incluindo o gerenciamento de configuração, c</w:t>
+      </w:r>
+      <w:r>
+        <w:rPr>
+          <w:lang w:val="pt-BR"/>
+        </w:rPr>
+        <w:t>onvenção de código, planejamento e execução de testes, ferramentas de depuração de código,</w:t>
+      </w:r>
+      <w:r>
+        <w:rPr>
+          <w:lang w:val="pt-BR"/>
+        </w:rPr>
+        <w:t xml:space="preserve"> o </w:t>
+      </w:r>
+      <w:r>
+        <w:rPr>
+          <w:lang w:val="pt-BR"/>
+        </w:rPr>
+        <w:t>fluxo de trabalho</w:t>
+      </w:r>
+      <w:r>
+        <w:rPr>
+          <w:lang w:val="pt-BR"/>
+        </w:rPr>
+        <w:t xml:space="preserve"> adotado com </w:t>
       </w:r>
       <w:proofErr w:type="spellStart"/>
       <w:r>
@@ -2675,7 +2691,13 @@
         <w:rPr>
           <w:lang w:val="pt-BR"/>
         </w:rPr>
-        <w:t xml:space="preserve"> (sistema de controle de versão) e integração contínua com </w:t>
+        <w:t xml:space="preserve"> </w:t>
+      </w:r>
+      <w:r>
+        <w:rPr>
+          <w:lang w:val="pt-BR"/>
+        </w:rPr>
+        <w:t xml:space="preserve">(sistema de controle de versão) e integração contínua com </w:t>
       </w:r>
       <w:r>
         <w:rPr>
@@ -2883,22 +2905,6 @@
         </w:rPr>
         <w:t>propósitos.</w:t>
       </w:r>
-    </w:p>
-    <w:p>
-      <w:pPr>
-        <w:jc w:val="both"/>
-        <w:rPr>
-          <w:lang w:val="pt-BR"/>
-        </w:rPr>
-      </w:pPr>
-    </w:p>
-    <w:p>
-      <w:pPr>
-        <w:jc w:val="both"/>
-        <w:rPr>
-          <w:lang w:val="pt-BR"/>
-        </w:rPr>
-      </w:pPr>
     </w:p>
     <w:p>
       <w:pPr>
@@ -3324,31 +3330,13 @@
         <w:rPr>
           <w:lang w:val="pt-BR"/>
         </w:rPr>
-        <w:t>Neste projeto há</w:t>
-      </w:r>
-      <w:r>
-        <w:rPr>
-          <w:lang w:val="pt-BR"/>
-        </w:rPr>
-        <w:t xml:space="preserve"> também</w:t>
-      </w:r>
-      <w:r>
-        <w:rPr>
-          <w:lang w:val="pt-BR"/>
-        </w:rPr>
-        <w:t xml:space="preserve"> diversas considerações relacionadas a</w:t>
-      </w:r>
-      <w:r>
-        <w:rPr>
-          <w:lang w:val="pt-BR"/>
-        </w:rPr>
-        <w:t xml:space="preserve"> computação paralela.</w:t>
-      </w:r>
-      <w:r>
-        <w:rPr>
-          <w:lang w:val="pt-BR"/>
-        </w:rPr>
-        <w:t xml:space="preserve"> A</w:t>
+        <w:t xml:space="preserve">Neste projeto há também diversas considerações relacionadas à computação paralela tanto na parte de software como em hardware. </w:t>
+      </w:r>
+      <w:r>
+        <w:rPr>
+          <w:lang w:val="pt-BR"/>
+        </w:rPr>
+        <w:t>A</w:t>
       </w:r>
       <w:r>
         <w:rPr>
@@ -3422,32 +3410,68 @@
         <w:rPr>
           <w:lang w:val="pt-BR"/>
         </w:rPr>
-        <w:t xml:space="preserve">. Por exemplo, sistemas como Playstation 4 possui oito núcleos divididos em dois clusters onde </w:t>
-      </w:r>
-      <w:r>
-        <w:rPr>
-          <w:lang w:val="pt-BR"/>
-        </w:rPr>
-        <w:t xml:space="preserve">cada cluster </w:t>
-      </w:r>
-      <w:r>
-        <w:rPr>
-          <w:lang w:val="pt-BR"/>
-        </w:rPr>
-        <w:t>com</w:t>
-      </w:r>
-      <w:r>
-        <w:rPr>
-          <w:lang w:val="pt-BR"/>
-        </w:rPr>
-        <w:t xml:space="preserve"> quatro núcleos compartilham a mesma memória cache (L2) e todos os núcleos compartilham a mesma </w:t>
+        <w:t>.</w:t>
+      </w:r>
+      <w:r>
+        <w:rPr>
+          <w:lang w:val="pt-BR"/>
+        </w:rPr>
+        <w:t xml:space="preserve"> </w:t>
+      </w:r>
+      <w:r>
+        <w:rPr>
+          <w:lang w:val="pt-BR"/>
+        </w:rPr>
+        <w:t>Por exemplo,</w:t>
+      </w:r>
+      <w:r>
+        <w:rPr>
+          <w:lang w:val="pt-BR"/>
+        </w:rPr>
+        <w:t xml:space="preserve"> </w:t>
+      </w:r>
+      <w:r>
+        <w:rPr>
+          <w:lang w:val="pt-BR"/>
+        </w:rPr>
+        <w:t>o</w:t>
+      </w:r>
+      <w:r>
+        <w:rPr>
+          <w:lang w:val="pt-BR"/>
+        </w:rPr>
+        <w:t xml:space="preserve"> sistema </w:t>
+      </w:r>
+      <w:r>
+        <w:rPr>
+          <w:lang w:val="pt-BR"/>
+        </w:rPr>
+        <w:t xml:space="preserve">Playstation 4 possui oito núcleos divididos em dois clusters onde </w:t>
+      </w:r>
+      <w:r>
+        <w:rPr>
+          <w:lang w:val="pt-BR"/>
+        </w:rPr>
+        <w:t>cada cluster</w:t>
+      </w:r>
+      <w:r>
+        <w:rPr>
+          <w:lang w:val="pt-BR"/>
+        </w:rPr>
+        <w:t xml:space="preserve"> de </w:t>
+      </w:r>
+      <w:r>
+        <w:rPr>
+          <w:lang w:val="pt-BR"/>
+        </w:rPr>
+        <w:t xml:space="preserve">quatro núcleos compartilham a mesma memória cache (L2) e todos </w:t>
       </w:r>
       <w:r>
         <w:rPr>
           <w:lang w:val="pt-BR"/>
         </w:rPr>
         <w:lastRenderedPageBreak/>
-        <w:t>memória RAM formando uma arquitetura de memória NUMA (</w:t>
+        <w:t>os núcleos compartilham a mesma memória RAM formando uma arquitetura de memória NUMA (</w:t>
       </w:r>
       <w:r>
         <w:rPr>
@@ -3603,43 +3627,147 @@
         <w:rPr>
           <w:lang w:val="pt-BR"/>
         </w:rPr>
-        <w:t>Para suportar diferentes tipos de hardware é necessário lidar também com diferentes tipos de sistemas operacionais.</w:t>
-      </w:r>
-      <w:r>
-        <w:rPr>
-          <w:lang w:val="pt-BR"/>
-        </w:rPr>
-        <w:t xml:space="preserve"> Existem muitos elementos </w:t>
-      </w:r>
-      <w:r>
-        <w:rPr>
-          <w:lang w:val="pt-BR"/>
-        </w:rPr>
-        <w:t>de um software</w:t>
-      </w:r>
-      <w:r>
-        <w:rPr>
-          <w:lang w:val="pt-BR"/>
-        </w:rPr>
-        <w:t xml:space="preserve"> que são dependentes d</w:t>
-      </w:r>
-      <w:r>
-        <w:rPr>
-          <w:lang w:val="pt-BR"/>
-        </w:rPr>
-        <w:t>o</w:t>
-      </w:r>
-      <w:r>
-        <w:rPr>
-          <w:lang w:val="pt-BR"/>
-        </w:rPr>
-        <w:t xml:space="preserve"> sistema operacional</w:t>
-      </w:r>
-      <w:r>
-        <w:rPr>
-          <w:lang w:val="pt-BR"/>
-        </w:rPr>
-        <w:t xml:space="preserve">. Por exemplo, cada sistema operacional possui a sua própria maneira de gerenciar as janelas de aplicações. Microsoft Windows utiliza </w:t>
+        <w:t>Além do suporte a diferentes tipos de hardwares, o motor de jogo deverá lidar com diferentes tipos</w:t>
+      </w:r>
+      <w:r>
+        <w:rPr>
+          <w:lang w:val="pt-BR"/>
+        </w:rPr>
+        <w:t xml:space="preserve"> de sistemas operacionais.</w:t>
+      </w:r>
+      <w:r>
+        <w:rPr>
+          <w:lang w:val="pt-BR"/>
+        </w:rPr>
+        <w:t xml:space="preserve"> Cada sistema operacional possui o seu próprio gerenciamento de processos,</w:t>
+      </w:r>
+      <w:r>
+        <w:rPr>
+          <w:lang w:val="pt-BR"/>
+        </w:rPr>
+        <w:t xml:space="preserve"> gerenciamento de</w:t>
+      </w:r>
+      <w:r>
+        <w:rPr>
+          <w:lang w:val="pt-BR"/>
+        </w:rPr>
+        <w:t xml:space="preserve"> memória</w:t>
+      </w:r>
+      <w:r>
+        <w:rPr>
+          <w:lang w:val="pt-BR"/>
+        </w:rPr>
+        <w:t xml:space="preserve">, sistema de </w:t>
+      </w:r>
+      <w:r>
+        <w:rPr>
+          <w:lang w:val="pt-BR"/>
+        </w:rPr>
+        <w:t xml:space="preserve"> arquivos</w:t>
+      </w:r>
+      <w:r>
+        <w:rPr>
+          <w:lang w:val="pt-BR"/>
+        </w:rPr>
+        <w:t>, biblioteca de threads entre outros</w:t>
+      </w:r>
+      <w:r>
+        <w:rPr>
+          <w:lang w:val="pt-BR"/>
+        </w:rPr>
+        <w:t>. [</w:t>
+      </w:r>
+      <w:r>
+        <w:rPr>
+          <w:color w:val="FF0000"/>
+          <w:lang w:val="pt-BR"/>
+        </w:rPr>
+        <w:t>Detalhar mais esta parte e e</w:t>
+      </w:r>
+      <w:r>
+        <w:rPr>
+          <w:color w:val="FF0000"/>
+          <w:lang w:val="pt-BR"/>
+        </w:rPr>
+        <w:t>xemplificar aqui como funciona</w:t>
+      </w:r>
+      <w:r>
+        <w:rPr>
+          <w:color w:val="FF0000"/>
+          <w:lang w:val="pt-BR"/>
+        </w:rPr>
+        <w:t xml:space="preserve"> os itens citados</w:t>
+      </w:r>
+      <w:r>
+        <w:rPr>
+          <w:color w:val="FF0000"/>
+          <w:lang w:val="pt-BR"/>
+        </w:rPr>
+        <w:t xml:space="preserve"> no Windows e no Linux</w:t>
+      </w:r>
+      <w:r>
+        <w:rPr>
+          <w:lang w:val="pt-BR"/>
+        </w:rPr>
+        <w:t>].</w:t>
+      </w:r>
+    </w:p>
+    <w:p>
+      <w:pPr>
+        <w:jc w:val="both"/>
+        <w:rPr>
+          <w:lang w:val="pt-BR"/>
+        </w:rPr>
+      </w:pPr>
+    </w:p>
+    <w:p>
+      <w:pPr>
+        <w:jc w:val="both"/>
+        <w:rPr>
+          <w:lang w:val="pt-BR"/>
+        </w:rPr>
+      </w:pPr>
+      <w:r>
+        <w:rPr>
+          <w:lang w:val="pt-BR"/>
+        </w:rPr>
+        <w:t>Além disso, cada sistema operacional gerencia a interface gráfica do usuário (GUI) de uma maneira diferente. Por exemplo, no Microsoft Windows, as aplicações que utilizam interface gráfica (isto é, aplicações com janelas) são aplicações orientadas a mensagens.</w:t>
+      </w:r>
+      <w:r>
+        <w:rPr>
+          <w:lang w:val="pt-BR"/>
+        </w:rPr>
+        <w:t xml:space="preserve"> O fluxo de execução</w:t>
+      </w:r>
+      <w:r>
+        <w:rPr>
+          <w:lang w:val="pt-BR"/>
+        </w:rPr>
+        <w:t xml:space="preserve"> </w:t>
+      </w:r>
+      <w:r>
+        <w:rPr>
+          <w:lang w:val="pt-BR"/>
+        </w:rPr>
+        <w:t xml:space="preserve">é </w:t>
+      </w:r>
+      <w:r>
+        <w:rPr>
+          <w:lang w:val="pt-BR"/>
+        </w:rPr>
+        <w:t>baseado em mensagens que o sistema operacional envia para a aplicação.</w:t>
+      </w:r>
+      <w:r>
+        <w:rPr>
+          <w:lang w:val="pt-BR"/>
+        </w:rPr>
+        <w:t xml:space="preserve"> (MORRISSON, 2002). </w:t>
+      </w:r>
+      <w:r>
+        <w:rPr>
+          <w:lang w:val="pt-BR"/>
+        </w:rPr>
+        <w:t xml:space="preserve">A Microsoft oferece uma API chamada de </w:t>
       </w:r>
       <w:proofErr w:type="spellStart"/>
       <w:r>
@@ -3653,29 +3781,7 @@
         <w:rPr>
           <w:lang w:val="pt-BR"/>
         </w:rPr>
-        <w:t xml:space="preserve"> [</w:t>
-      </w:r>
-      <w:r>
-        <w:rPr>
-          <w:color w:val="C00000"/>
-          <w:lang w:val="pt-BR"/>
-        </w:rPr>
-        <w:t xml:space="preserve">explicar o que é </w:t>
-      </w:r>
-      <w:proofErr w:type="spellStart"/>
-      <w:r>
-        <w:rPr>
-          <w:color w:val="C00000"/>
-          <w:lang w:val="pt-BR"/>
-        </w:rPr>
-        <w:t>WinAPi</w:t>
-      </w:r>
-      <w:proofErr w:type="spellEnd"/>
-      <w:r>
-        <w:rPr>
-          <w:lang w:val="pt-BR"/>
-        </w:rPr>
-        <w:t xml:space="preserve">] e o Linux utiliza </w:t>
+        <w:t xml:space="preserve"> para criar aplicações com interface gráfica do sistema operacional enquanto no Linux é utilizada a API </w:t>
       </w:r>
       <w:proofErr w:type="spellStart"/>
       <w:r>
@@ -3689,30 +3795,24 @@
         <w:rPr>
           <w:lang w:val="pt-BR"/>
         </w:rPr>
-        <w:t xml:space="preserve"> [</w:t>
-      </w:r>
-      <w:r>
-        <w:rPr>
-          <w:color w:val="C00000"/>
-          <w:lang w:val="pt-BR"/>
-        </w:rPr>
-        <w:t xml:space="preserve">explicar o que é </w:t>
-      </w:r>
-      <w:proofErr w:type="spellStart"/>
-      <w:r>
-        <w:rPr>
-          <w:color w:val="C00000"/>
-          <w:lang w:val="pt-BR"/>
-        </w:rPr>
-        <w:t>XWindow</w:t>
-      </w:r>
-      <w:proofErr w:type="spellEnd"/>
-      <w:r>
-        <w:rPr>
-          <w:lang w:val="pt-BR"/>
-        </w:rPr>
-        <w:t xml:space="preserve">] para criar as janelas das aplicações. Além disso, cada sistema operacional possui a sua própria biblioteca de threads, sistema de arquivos, gerenciamento de mensagens e assim por diante. </w:t>
-      </w:r>
+        <w:t>. O motor de jogo deve abstrair as funções dessas APIs para criar as aplicações de jogo independente de sistema operacional.</w:t>
+      </w:r>
+    </w:p>
+    <w:p>
+      <w:pPr>
+        <w:jc w:val="both"/>
+        <w:rPr>
+          <w:lang w:val="pt-BR"/>
+        </w:rPr>
+      </w:pPr>
+    </w:p>
+    <w:p>
+      <w:pPr>
+        <w:jc w:val="both"/>
+        <w:rPr>
+          <w:lang w:val="pt-BR"/>
+        </w:rPr>
+      </w:pPr>
       <w:r>
         <w:rPr>
           <w:lang w:val="pt-BR"/>
@@ -3797,7 +3897,25 @@
         <w:rPr>
           <w:lang w:val="pt-BR"/>
         </w:rPr>
-        <w:t>O projeto utiliza API</w:t>
+        <w:t>Este projeto</w:t>
+      </w:r>
+      <w:r>
+        <w:rPr>
+          <w:lang w:val="pt-BR"/>
+        </w:rPr>
+        <w:t xml:space="preserve"> utiliza</w:t>
+      </w:r>
+      <w:r>
+        <w:rPr>
+          <w:lang w:val="pt-BR"/>
+        </w:rPr>
+        <w:t xml:space="preserve"> algumas</w:t>
+      </w:r>
+      <w:r>
+        <w:rPr>
+          <w:lang w:val="pt-BR"/>
+        </w:rPr>
+        <w:t xml:space="preserve"> API</w:t>
       </w:r>
       <w:r>
         <w:rPr>
@@ -3977,134 +4095,72 @@
         <w:rPr>
           <w:lang w:val="pt-BR"/>
         </w:rPr>
-        <w:t xml:space="preserve">A camada multiplataforma é formada por um conjunto de componentes que </w:t>
-      </w:r>
-      <w:r>
-        <w:rPr>
-          <w:lang w:val="pt-BR"/>
-        </w:rPr>
-        <w:t xml:space="preserve">encapsulam os objetos e funções específicas </w:t>
-      </w:r>
-      <w:r>
-        <w:rPr>
-          <w:lang w:val="pt-BR"/>
-        </w:rPr>
-        <w:t>dos</w:t>
-      </w:r>
-      <w:r>
-        <w:rPr>
-          <w:lang w:val="pt-BR"/>
-        </w:rPr>
-        <w:t xml:space="preserve"> sistemas operacionais</w:t>
-      </w:r>
-      <w:r>
-        <w:rPr>
-          <w:lang w:val="pt-BR"/>
-        </w:rPr>
-        <w:t xml:space="preserve"> (objetos e funções da </w:t>
-      </w:r>
-      <w:proofErr w:type="spellStart"/>
-      <w:r>
-        <w:rPr>
-          <w:lang w:val="pt-BR"/>
-        </w:rPr>
-        <w:t>WinAPI</w:t>
-      </w:r>
-      <w:proofErr w:type="spellEnd"/>
-      <w:r>
-        <w:rPr>
-          <w:lang w:val="pt-BR"/>
-        </w:rPr>
-        <w:t xml:space="preserve"> e </w:t>
-      </w:r>
-      <w:proofErr w:type="spellStart"/>
-      <w:r>
-        <w:rPr>
-          <w:lang w:val="pt-BR"/>
-        </w:rPr>
-        <w:t>XWindow</w:t>
-      </w:r>
-      <w:proofErr w:type="spellEnd"/>
-      <w:r>
-        <w:rPr>
-          <w:lang w:val="pt-BR"/>
-        </w:rPr>
-        <w:t>, por exemplo)</w:t>
-      </w:r>
-      <w:r>
-        <w:rPr>
-          <w:lang w:val="pt-BR"/>
-        </w:rPr>
-        <w:t xml:space="preserve"> e d</w:t>
-      </w:r>
-      <w:r>
-        <w:rPr>
-          <w:lang w:val="pt-BR"/>
-        </w:rPr>
-        <w:t>o</w:t>
-      </w:r>
-      <w:r>
-        <w:rPr>
-          <w:lang w:val="pt-BR"/>
-        </w:rPr>
-        <w:t xml:space="preserve"> hardware</w:t>
-      </w:r>
-      <w:r>
-        <w:rPr>
-          <w:lang w:val="pt-BR"/>
-        </w:rPr>
-        <w:t xml:space="preserve"> (</w:t>
-      </w:r>
-      <w:r>
-        <w:rPr>
-          <w:lang w:val="pt-BR"/>
-        </w:rPr>
-        <w:t>registradores especiais</w:t>
-      </w:r>
-      <w:r>
-        <w:rPr>
-          <w:lang w:val="pt-BR"/>
-        </w:rPr>
-        <w:t xml:space="preserve"> como o</w:t>
-      </w:r>
-      <w:r>
-        <w:rPr>
-          <w:lang w:val="pt-BR"/>
-        </w:rPr>
-        <w:t xml:space="preserve"> </w:t>
-      </w:r>
-      <w:r>
-        <w:rPr>
-          <w:i/>
-          <w:iCs/>
-          <w:lang w:val="pt-BR"/>
-        </w:rPr>
-        <w:t xml:space="preserve">high </w:t>
-      </w:r>
-      <w:proofErr w:type="spellStart"/>
-      <w:r>
-        <w:rPr>
-          <w:i/>
-          <w:iCs/>
-          <w:lang w:val="pt-BR"/>
-        </w:rPr>
-        <w:t>resolution</w:t>
-      </w:r>
-      <w:proofErr w:type="spellEnd"/>
-      <w:r>
-        <w:rPr>
-          <w:i/>
-          <w:iCs/>
-          <w:lang w:val="pt-BR"/>
-        </w:rPr>
-        <w:t xml:space="preserve"> timer</w:t>
-      </w:r>
-      <w:r>
-        <w:rPr>
-          <w:lang w:val="pt-BR"/>
-        </w:rPr>
-        <w:t xml:space="preserve"> dos processadores). </w:t>
-      </w:r>
+        <w:t>A camada multiplataforma é</w:t>
+      </w:r>
+      <w:r>
+        <w:rPr>
+          <w:lang w:val="pt-BR"/>
+        </w:rPr>
+        <w:t xml:space="preserve"> responsável por definir os componentes que abstraem os componentes específicos de sistema operacional (por exemplo, </w:t>
+      </w:r>
+      <w:proofErr w:type="spellStart"/>
+      <w:r>
+        <w:rPr>
+          <w:lang w:val="pt-BR"/>
+        </w:rPr>
+        <w:t>WinAPi</w:t>
+      </w:r>
+      <w:proofErr w:type="spellEnd"/>
+      <w:r>
+        <w:rPr>
+          <w:lang w:val="pt-BR"/>
+        </w:rPr>
+        <w:t xml:space="preserve"> e X </w:t>
+      </w:r>
+      <w:proofErr w:type="spellStart"/>
+      <w:r>
+        <w:rPr>
+          <w:lang w:val="pt-BR"/>
+        </w:rPr>
+        <w:t>Window</w:t>
+      </w:r>
+      <w:proofErr w:type="spellEnd"/>
+      <w:r>
+        <w:rPr>
+          <w:lang w:val="pt-BR"/>
+        </w:rPr>
+        <w:t xml:space="preserve">) e de hardware (por exemplo, registradores especiais como High </w:t>
+      </w:r>
+      <w:proofErr w:type="spellStart"/>
+      <w:r>
+        <w:rPr>
+          <w:lang w:val="pt-BR"/>
+        </w:rPr>
+        <w:t>Resolution</w:t>
+      </w:r>
+      <w:proofErr w:type="spellEnd"/>
+      <w:r>
+        <w:rPr>
+          <w:lang w:val="pt-BR"/>
+        </w:rPr>
+        <w:t xml:space="preserve"> Timer).</w:t>
+      </w:r>
+    </w:p>
+    <w:p>
+      <w:pPr>
+        <w:jc w:val="both"/>
+        <w:rPr>
+          <w:lang w:val="pt-BR"/>
+        </w:rPr>
+      </w:pPr>
+    </w:p>
+    <w:p>
+      <w:pPr>
+        <w:jc w:val="both"/>
+        <w:rPr>
+          <w:lang w:val="pt-BR"/>
+        </w:rPr>
+      </w:pPr>
       <w:r>
         <w:rPr>
           <w:lang w:val="pt-BR"/>
@@ -4143,7 +4199,6 @@
         <w:rPr>
           <w:noProof/>
         </w:rPr>
-        <w:lastRenderedPageBreak/>
         <w:drawing>
           <wp:inline distT="0" distB="0" distL="0" distR="0" wp14:anchorId="48B40977" wp14:editId="4FDB4E43">
             <wp:extent cx="4400550" cy="3438525"/>
@@ -4267,7 +4322,55 @@
         <w:rPr>
           <w:lang w:val="pt-BR"/>
         </w:rPr>
-        <w:t xml:space="preserve">responsável por executar métodos específicos do sistema operacional. Para cada sistema operacional, é necessário criar uma classe derivada de </w:t>
+        <w:t xml:space="preserve">responsável por </w:t>
+      </w:r>
+      <w:r>
+        <w:rPr>
+          <w:lang w:val="pt-BR"/>
+        </w:rPr>
+        <w:t>disponibilizar</w:t>
+      </w:r>
+      <w:r>
+        <w:rPr>
+          <w:lang w:val="pt-BR"/>
+        </w:rPr>
+        <w:t xml:space="preserve"> métodos específicos d</w:t>
+      </w:r>
+      <w:r>
+        <w:rPr>
+          <w:lang w:val="pt-BR"/>
+        </w:rPr>
+        <w:t>e cada</w:t>
+      </w:r>
+      <w:r>
+        <w:rPr>
+          <w:lang w:val="pt-BR"/>
+        </w:rPr>
+        <w:t xml:space="preserve"> sistema operacional</w:t>
+      </w:r>
+      <w:r>
+        <w:rPr>
+          <w:lang w:val="pt-BR"/>
+        </w:rPr>
+        <w:t xml:space="preserve"> de forma abstraída e transparente</w:t>
+      </w:r>
+      <w:r>
+        <w:rPr>
+          <w:lang w:val="pt-BR"/>
+        </w:rPr>
+        <w:t>.</w:t>
+      </w:r>
+      <w:r>
+        <w:rPr>
+          <w:lang w:val="pt-BR"/>
+        </w:rPr>
+        <w:t xml:space="preserve"> Dessa forma, p</w:t>
+      </w:r>
+      <w:r>
+        <w:rPr>
+          <w:lang w:val="pt-BR"/>
+        </w:rPr>
+        <w:t xml:space="preserve">ara cada sistema operacional, é necessário criar uma classe derivada de </w:t>
       </w:r>
       <w:proofErr w:type="spellStart"/>
       <w:r>
@@ -4281,7 +4384,57 @@
         <w:rPr>
           <w:lang w:val="pt-BR"/>
         </w:rPr>
-        <w:t xml:space="preserve"> e definir os métodos virtuais. O tipo do objeto é definido no momento da compilação através de uma constante de compilação.</w:t>
+        <w:t xml:space="preserve"> e definir o</w:t>
+      </w:r>
+      <w:r>
+        <w:rPr>
+          <w:lang w:val="pt-BR"/>
+        </w:rPr>
+        <w:t>s seus</w:t>
+      </w:r>
+      <w:r>
+        <w:rPr>
+          <w:lang w:val="pt-BR"/>
+        </w:rPr>
+        <w:t xml:space="preserve"> métodos virtuais</w:t>
+      </w:r>
+      <w:r>
+        <w:rPr>
+          <w:lang w:val="pt-BR"/>
+        </w:rPr>
+        <w:t xml:space="preserve"> com funções correspondentes ao sistema operacional</w:t>
+      </w:r>
+      <w:r>
+        <w:rPr>
+          <w:lang w:val="pt-BR"/>
+        </w:rPr>
+        <w:t>.</w:t>
+      </w:r>
+      <w:r>
+        <w:rPr>
+          <w:lang w:val="pt-BR"/>
+        </w:rPr>
+        <w:t xml:space="preserve"> Com o polimorfismo, a utilização de funções específicas do sistema operacional fica transparente com </w:t>
+      </w:r>
+      <w:proofErr w:type="spellStart"/>
+      <w:r>
+        <w:rPr>
+          <w:lang w:val="pt-BR"/>
+        </w:rPr>
+        <w:t>ApiWrapper</w:t>
+      </w:r>
+      <w:proofErr w:type="spellEnd"/>
+      <w:r>
+        <w:rPr>
+          <w:lang w:val="pt-BR"/>
+        </w:rPr>
+        <w:t xml:space="preserve">. </w:t>
+      </w:r>
+      <w:r>
+        <w:rPr>
+          <w:lang w:val="pt-BR"/>
+        </w:rPr>
+        <w:t>O tipo do objeto é definido no momento da compilação através de uma constante de compilação.</w:t>
       </w:r>
     </w:p>
     <w:p>
@@ -4353,20 +4506,26 @@
         <w:rPr>
           <w:lang w:val="pt-BR"/>
         </w:rPr>
-        <w:t xml:space="preserve">. </w:t>
-      </w:r>
-      <w:r>
-        <w:rPr>
-          <w:lang w:val="pt-BR"/>
-        </w:rPr>
-        <w:t xml:space="preserve">A classe </w:t>
-      </w:r>
-      <w:proofErr w:type="spellStart"/>
-      <w:r>
-        <w:rPr>
-          <w:lang w:val="pt-BR"/>
-        </w:rPr>
-        <w:t>TimeHandler</w:t>
+        <w:t>.</w:t>
+      </w:r>
+      <w:r>
+        <w:rPr>
+          <w:lang w:val="pt-BR"/>
+        </w:rPr>
+        <w:t xml:space="preserve"> (GREGORY, 2018). </w:t>
+      </w:r>
+      <w:r>
+        <w:rPr>
+          <w:lang w:val="pt-BR"/>
+        </w:rPr>
+        <w:t>A classe T</w:t>
+      </w:r>
+      <w:proofErr w:type="spellStart"/>
+      <w:r>
+        <w:rPr>
+          <w:lang w:val="pt-BR"/>
+        </w:rPr>
+        <w:t>imeHandler</w:t>
       </w:r>
       <w:proofErr w:type="spellEnd"/>
       <w:r>
@@ -4421,34 +4580,20 @@
         <w:rPr>
           <w:lang w:val="pt-BR"/>
         </w:rPr>
+        <w:t xml:space="preserve"> time() da biblioteca padrão de C que retorna o tempo percorrido em segundos ou</w:t>
+      </w:r>
+      <w:r>
+        <w:rPr>
+          <w:lang w:val="pt-BR"/>
+        </w:rPr>
+        <w:t xml:space="preserve"> a função</w:t>
+      </w:r>
+      <w:r>
+        <w:rPr>
+          <w:lang w:val="pt-BR"/>
+        </w:rPr>
         <w:t xml:space="preserve"> </w:t>
       </w:r>
-      <w:proofErr w:type="gramStart"/>
-      <w:r>
-        <w:rPr>
-          <w:lang w:val="pt-BR"/>
-        </w:rPr>
-        <w:t>time(</w:t>
-      </w:r>
-      <w:proofErr w:type="gramEnd"/>
-      <w:r>
-        <w:rPr>
-          <w:lang w:val="pt-BR"/>
-        </w:rPr>
-        <w:t>) da biblioteca padrão de C que retorna o tempo percorrido em segundos ou</w:t>
-      </w:r>
-      <w:r>
-        <w:rPr>
-          <w:lang w:val="pt-BR"/>
-        </w:rPr>
-        <w:t xml:space="preserve"> a função</w:t>
-      </w:r>
-      <w:r>
-        <w:rPr>
-          <w:lang w:val="pt-BR"/>
-        </w:rPr>
-        <w:t xml:space="preserve"> </w:t>
-      </w:r>
       <w:proofErr w:type="spellStart"/>
       <w:r>
         <w:rPr>
@@ -4518,49 +4663,55 @@
         <w:rPr>
           <w:lang w:val="pt-BR"/>
         </w:rPr>
-        <w:t xml:space="preserve">). </w:t>
-      </w:r>
-      <w:r>
-        <w:rPr>
-          <w:lang w:val="pt-BR"/>
-        </w:rPr>
-        <w:t xml:space="preserve">Este registrador é obtido através do componente </w:t>
-      </w:r>
-      <w:proofErr w:type="spellStart"/>
-      <w:r>
-        <w:rPr>
-          <w:lang w:val="pt-BR"/>
-        </w:rPr>
-        <w:t>HighResolutionTimer</w:t>
-      </w:r>
-      <w:proofErr w:type="spellEnd"/>
-      <w:r>
-        <w:rPr>
-          <w:lang w:val="pt-BR"/>
-        </w:rPr>
-        <w:t>.</w:t>
-      </w:r>
-    </w:p>
-    <w:p>
-      <w:pPr>
-        <w:jc w:val="both"/>
-        <w:rPr>
-          <w:lang w:val="pt-BR"/>
-        </w:rPr>
-      </w:pPr>
-    </w:p>
-    <w:p>
-      <w:pPr>
-        <w:jc w:val="both"/>
-        <w:rPr>
-          <w:lang w:val="pt-BR"/>
-        </w:rPr>
-      </w:pPr>
-      <w:r>
-        <w:rPr>
-          <w:lang w:val="pt-BR"/>
-        </w:rPr>
-        <w:t>Demonstração do cálculo da duração do quadro para Microsoft Windows:</w:t>
+        <w:t>).</w:t>
+      </w:r>
+    </w:p>
+    <w:p>
+      <w:pPr>
+        <w:jc w:val="both"/>
+        <w:rPr>
+          <w:lang w:val="pt-BR"/>
+        </w:rPr>
+      </w:pPr>
+    </w:p>
+    <w:p>
+      <w:pPr>
+        <w:jc w:val="both"/>
+        <w:rPr>
+          <w:lang w:val="pt-BR"/>
+        </w:rPr>
+      </w:pPr>
+      <w:r>
+        <w:rPr>
+          <w:lang w:val="pt-BR"/>
+        </w:rPr>
+        <w:t>Demonstração do cálculo da duração do quadro</w:t>
+      </w:r>
+      <w:r>
+        <w:rPr>
+          <w:lang w:val="pt-BR"/>
+        </w:rPr>
+        <w:t xml:space="preserve"> utilizando os registradores High </w:t>
+      </w:r>
+      <w:proofErr w:type="spellStart"/>
+      <w:r>
+        <w:rPr>
+          <w:lang w:val="pt-BR"/>
+        </w:rPr>
+        <w:t>Resolution</w:t>
+      </w:r>
+      <w:proofErr w:type="spellEnd"/>
+      <w:r>
+        <w:rPr>
+          <w:lang w:val="pt-BR"/>
+        </w:rPr>
+        <w:t xml:space="preserve"> Timer</w:t>
+      </w:r>
+      <w:r>
+        <w:rPr>
+          <w:lang w:val="pt-BR"/>
+        </w:rPr>
+        <w:t xml:space="preserve"> para Microsoft Windows:</w:t>
       </w:r>
     </w:p>
     <w:p>
@@ -4828,32 +4979,16 @@
         </w:rPr>
         <w:t>do motor de jogo.</w:t>
       </w:r>
-      <w:r>
-        <w:rPr>
-          <w:lang w:val="pt-BR"/>
-        </w:rPr>
-        <w:t xml:space="preserve"> Pode se dizer que eles formam o coração </w:t>
-      </w:r>
-      <w:r>
-        <w:rPr>
-          <w:lang w:val="pt-BR"/>
-        </w:rPr>
-        <w:t xml:space="preserve">e o cérebro </w:t>
-      </w:r>
-      <w:r>
-        <w:rPr>
-          <w:lang w:val="pt-BR"/>
-        </w:rPr>
-        <w:t>do motor de jogo.</w:t>
-      </w:r>
-    </w:p>
-    <w:p>
-      <w:pPr>
-        <w:jc w:val="both"/>
-        <w:rPr>
-          <w:lang w:val="pt-BR"/>
-        </w:rPr>
-      </w:pPr>
+    </w:p>
+    <w:p>
+      <w:pPr>
+        <w:jc w:val="both"/>
+        <w:rPr>
+          <w:lang w:val="pt-BR"/>
+        </w:rPr>
+      </w:pPr>
+      <w:bookmarkStart w:id="8" w:name="_GoBack"/>
+      <w:bookmarkEnd w:id="8"/>
     </w:p>
     <w:p>
       <w:pPr>
@@ -4864,7 +4999,7 @@
           <w:lang w:val="pt-BR"/>
         </w:rPr>
       </w:pPr>
-      <w:bookmarkStart w:id="8" w:name="_Toc36146210"/>
+      <w:bookmarkStart w:id="9" w:name="_Toc36146210"/>
       <w:r>
         <w:rPr>
           <w:b/>
@@ -4873,7 +5008,7 @@
         </w:rPr>
         <w:t>2.5.1 Loop principal</w:t>
       </w:r>
-      <w:bookmarkEnd w:id="8"/>
+      <w:bookmarkEnd w:id="9"/>
     </w:p>
     <w:p>
       <w:pPr>
@@ -4892,7 +5027,7 @@
           <w:lang w:val="pt-BR"/>
         </w:rPr>
       </w:pPr>
-      <w:bookmarkStart w:id="9" w:name="_Toc36146211"/>
+      <w:bookmarkStart w:id="10" w:name="_Toc36146211"/>
       <w:r>
         <w:rPr>
           <w:b/>
@@ -4901,7 +5036,7 @@
         </w:rPr>
         <w:t>2.5.2 Controlando o tempo</w:t>
       </w:r>
-      <w:bookmarkEnd w:id="9"/>
+      <w:bookmarkEnd w:id="10"/>
     </w:p>
     <w:p>
       <w:pPr>
@@ -4971,14 +5106,13 @@
           <w:lang w:val="pt-BR"/>
         </w:rPr>
       </w:pPr>
-      <w:bookmarkStart w:id="10" w:name="_Toc36146212"/>
+      <w:bookmarkStart w:id="11" w:name="_Toc36146212"/>
       <w:r>
         <w:rPr>
           <w:b/>
           <w:bCs/>
           <w:lang w:val="pt-BR"/>
         </w:rPr>
-        <w:lastRenderedPageBreak/>
         <w:t xml:space="preserve">2.5.3 </w:t>
       </w:r>
       <w:r>
@@ -4997,27 +5131,28 @@
         </w:rPr>
         <w:t>Janelas</w:t>
       </w:r>
-      <w:bookmarkEnd w:id="10"/>
-    </w:p>
-    <w:p>
-      <w:pPr>
-        <w:jc w:val="both"/>
-        <w:rPr>
-          <w:lang w:val="pt-BR"/>
-        </w:rPr>
-      </w:pPr>
-    </w:p>
-    <w:p>
-      <w:pPr>
-        <w:jc w:val="both"/>
-        <w:rPr>
-          <w:lang w:val="pt-BR"/>
-        </w:rPr>
-      </w:pPr>
-      <w:r>
-        <w:rPr>
-          <w:lang w:val="pt-BR"/>
-        </w:rPr>
+      <w:bookmarkEnd w:id="11"/>
+    </w:p>
+    <w:p>
+      <w:pPr>
+        <w:jc w:val="both"/>
+        <w:rPr>
+          <w:lang w:val="pt-BR"/>
+        </w:rPr>
+      </w:pPr>
+    </w:p>
+    <w:p>
+      <w:pPr>
+        <w:jc w:val="both"/>
+        <w:rPr>
+          <w:lang w:val="pt-BR"/>
+        </w:rPr>
+      </w:pPr>
+      <w:r>
+        <w:rPr>
+          <w:lang w:val="pt-BR"/>
+        </w:rPr>
+        <w:lastRenderedPageBreak/>
         <w:t xml:space="preserve">O sistema de janelas deste motor de jogo é formado pelas classes </w:t>
       </w:r>
       <w:proofErr w:type="spellStart"/>
@@ -5437,7 +5572,7 @@
           <w:lang w:val="pt-BR"/>
         </w:rPr>
       </w:pPr>
-      <w:bookmarkStart w:id="11" w:name="_Toc36146213"/>
+      <w:bookmarkStart w:id="12" w:name="_Toc36146213"/>
       <w:r>
         <w:rPr>
           <w:b/>
@@ -5446,7 +5581,7 @@
         </w:rPr>
         <w:t>2.5.4 Eventos de Usuários</w:t>
       </w:r>
-      <w:bookmarkEnd w:id="11"/>
+      <w:bookmarkEnd w:id="12"/>
     </w:p>
     <w:p>
       <w:pPr>
@@ -5541,15 +5676,7 @@
         <w:rPr>
           <w:lang w:val="pt-BR"/>
         </w:rPr>
-        <w:t xml:space="preserve"> vazias. Elas devem ser configuradas com f</w:t>
-      </w:r>
-      <w:bookmarkStart w:id="12" w:name="_GoBack"/>
-      <w:bookmarkEnd w:id="12"/>
-      <w:r>
-        <w:rPr>
-          <w:lang w:val="pt-BR"/>
-        </w:rPr>
-        <w:t xml:space="preserve">unções de </w:t>
+        <w:t xml:space="preserve"> vazias. Elas devem ser configuradas com funções de </w:t>
       </w:r>
       <w:proofErr w:type="spellStart"/>
       <w:r>
@@ -6098,7 +6225,6 @@
         </w:rPr>
       </w:pPr>
       <w:proofErr w:type="spellStart"/>
-      <w:proofErr w:type="gramStart"/>
       <w:r>
         <w:rPr>
           <w:lang w:val="pt-BR"/>
@@ -6113,7 +6239,6 @@
         <w:t>::</w:t>
       </w:r>
       <w:proofErr w:type="spellStart"/>
-      <w:proofErr w:type="gramEnd"/>
       <w:r>
         <w:rPr>
           <w:lang w:val="pt-BR"/>
@@ -6553,7 +6678,6 @@
         </w:rPr>
       </w:pPr>
       <w:proofErr w:type="spellStart"/>
-      <w:proofErr w:type="gramStart"/>
       <w:r>
         <w:rPr>
           <w:lang w:val="pt-BR"/>
@@ -6568,7 +6692,6 @@
         <w:t>(</w:t>
       </w:r>
       <w:proofErr w:type="spellStart"/>
-      <w:proofErr w:type="gramEnd"/>
       <w:r>
         <w:rPr>
           <w:lang w:val="pt-BR"/>
@@ -6661,7 +6784,6 @@
         <w:t xml:space="preserve"> </w:t>
       </w:r>
       <w:proofErr w:type="spellStart"/>
-      <w:proofErr w:type="gramStart"/>
       <w:r>
         <w:rPr>
           <w:lang w:val="pt-BR"/>
@@ -6673,14 +6795,7 @@
         <w:rPr>
           <w:lang w:val="pt-BR"/>
         </w:rPr>
-        <w:t>(</w:t>
-      </w:r>
-      <w:proofErr w:type="gramEnd"/>
-      <w:r>
-        <w:rPr>
-          <w:lang w:val="pt-BR"/>
-        </w:rPr>
-        <w:t>)</w:t>
+        <w:t>()</w:t>
       </w:r>
     </w:p>
     <w:p>
@@ -6727,7 +6842,6 @@
         <w:t xml:space="preserve"> </w:t>
       </w:r>
       <w:proofErr w:type="spellStart"/>
-      <w:proofErr w:type="gramStart"/>
       <w:r>
         <w:rPr>
           <w:lang w:val="pt-BR"/>
@@ -6739,14 +6853,7 @@
         <w:rPr>
           <w:lang w:val="pt-BR"/>
         </w:rPr>
-        <w:t>(</w:t>
-      </w:r>
-      <w:proofErr w:type="gramEnd"/>
-      <w:r>
-        <w:rPr>
-          <w:lang w:val="pt-BR"/>
-        </w:rPr>
-        <w:t>)</w:t>
+        <w:t>()</w:t>
       </w:r>
     </w:p>
     <w:p>
@@ -6793,7 +6900,6 @@
         <w:t xml:space="preserve"> </w:t>
       </w:r>
       <w:proofErr w:type="spellStart"/>
-      <w:proofErr w:type="gramStart"/>
       <w:r>
         <w:rPr>
           <w:lang w:val="pt-BR"/>
@@ -6805,14 +6911,7 @@
         <w:rPr>
           <w:lang w:val="pt-BR"/>
         </w:rPr>
-        <w:t>(</w:t>
-      </w:r>
-      <w:proofErr w:type="gramEnd"/>
-      <w:r>
-        <w:rPr>
-          <w:lang w:val="pt-BR"/>
-        </w:rPr>
-        <w:t>)</w:t>
+        <w:t>()</w:t>
       </w:r>
     </w:p>
     <w:p>
@@ -7100,17 +7199,12 @@
         <w:t xml:space="preserve">virtual int </w:t>
       </w:r>
       <w:proofErr w:type="spellStart"/>
-      <w:proofErr w:type="gramStart"/>
       <w:r>
         <w:t>initializeWindow</w:t>
       </w:r>
       <w:proofErr w:type="spellEnd"/>
       <w:r>
-        <w:t>(</w:t>
-      </w:r>
-      <w:proofErr w:type="gramEnd"/>
-      <w:r>
-        <w:t>)</w:t>
+        <w:t>()</w:t>
       </w:r>
       <w:r>
         <w:t>;</w:t>
@@ -7124,17 +7218,12 @@
         <w:t xml:space="preserve">virtual int </w:t>
       </w:r>
       <w:proofErr w:type="spellStart"/>
-      <w:proofErr w:type="gramStart"/>
       <w:r>
         <w:t>initializeRenderingSystem</w:t>
       </w:r>
       <w:proofErr w:type="spellEnd"/>
       <w:r>
-        <w:t>(</w:t>
-      </w:r>
-      <w:proofErr w:type="gramEnd"/>
-      <w:r>
-        <w:t>)</w:t>
+        <w:t>()</w:t>
       </w:r>
       <w:r>
         <w:t>;</w:t>
@@ -7148,17 +7237,12 @@
         <w:t xml:space="preserve">virtual int </w:t>
       </w:r>
       <w:proofErr w:type="spellStart"/>
-      <w:proofErr w:type="gramStart"/>
       <w:r>
         <w:t>createWindow</w:t>
       </w:r>
       <w:proofErr w:type="spellEnd"/>
       <w:r>
-        <w:t>(</w:t>
-      </w:r>
-      <w:proofErr w:type="gramEnd"/>
-      <w:r>
-        <w:t xml:space="preserve">int </w:t>
+        <w:t xml:space="preserve">(int </w:t>
       </w:r>
       <w:proofErr w:type="spellStart"/>
       <w:r>
@@ -7188,17 +7272,12 @@
         <w:t xml:space="preserve">virtual int </w:t>
       </w:r>
       <w:proofErr w:type="spellStart"/>
-      <w:proofErr w:type="gramStart"/>
       <w:r>
         <w:t>destroyWindow</w:t>
       </w:r>
       <w:proofErr w:type="spellEnd"/>
       <w:r>
-        <w:t>(</w:t>
-      </w:r>
-      <w:proofErr w:type="gramEnd"/>
-      <w:r>
-        <w:t>)</w:t>
+        <w:t>()</w:t>
       </w:r>
       <w:r>
         <w:t>;</w:t>
@@ -7212,17 +7291,12 @@
         <w:t xml:space="preserve">virtual int </w:t>
       </w:r>
       <w:proofErr w:type="spellStart"/>
-      <w:proofErr w:type="gramStart"/>
       <w:r>
         <w:t>showWindow</w:t>
       </w:r>
       <w:proofErr w:type="spellEnd"/>
       <w:r>
-        <w:t>(</w:t>
-      </w:r>
-      <w:proofErr w:type="gramEnd"/>
-      <w:r>
-        <w:t>)</w:t>
+        <w:t>()</w:t>
       </w:r>
       <w:r>
         <w:t>;</w:t>
@@ -7403,13 +7477,8 @@
       <w:pPr>
         <w:jc w:val="both"/>
       </w:pPr>
-      <w:proofErr w:type="gramStart"/>
-      <w:r>
-        <w:t>std::</w:t>
-      </w:r>
-      <w:proofErr w:type="gramEnd"/>
-      <w:r>
-        <w:t xml:space="preserve">string </w:t>
+      <w:r>
+        <w:t xml:space="preserve">std::string </w:t>
       </w:r>
       <w:proofErr w:type="spellStart"/>
       <w:r>
@@ -7472,17 +7541,12 @@
         <w:t xml:space="preserve">int </w:t>
       </w:r>
       <w:proofErr w:type="spellStart"/>
-      <w:proofErr w:type="gramStart"/>
       <w:r>
         <w:t>initializeWindow</w:t>
       </w:r>
       <w:proofErr w:type="spellEnd"/>
       <w:r>
-        <w:t>(</w:t>
-      </w:r>
-      <w:proofErr w:type="gramEnd"/>
-      <w:r>
-        <w:t>)</w:t>
+        <w:t>()</w:t>
       </w:r>
     </w:p>
     <w:p>
@@ -7493,17 +7557,12 @@
         <w:t xml:space="preserve">int </w:t>
       </w:r>
       <w:proofErr w:type="spellStart"/>
-      <w:proofErr w:type="gramStart"/>
       <w:r>
         <w:t>initializeRenderingSystem</w:t>
       </w:r>
       <w:proofErr w:type="spellEnd"/>
       <w:r>
-        <w:t>(</w:t>
-      </w:r>
-      <w:proofErr w:type="gramEnd"/>
-      <w:r>
-        <w:t>)</w:t>
+        <w:t>()</w:t>
       </w:r>
     </w:p>
     <w:p>
@@ -7514,33 +7573,44 @@
         <w:t xml:space="preserve">int </w:t>
       </w:r>
       <w:proofErr w:type="spellStart"/>
-      <w:proofErr w:type="gramStart"/>
       <w:r>
         <w:t>createWindow</w:t>
       </w:r>
       <w:proofErr w:type="spellEnd"/>
       <w:r>
-        <w:t>(</w:t>
-      </w:r>
-      <w:proofErr w:type="gramEnd"/>
+        <w:t xml:space="preserve">(int </w:t>
+      </w:r>
+      <w:proofErr w:type="spellStart"/>
+      <w:r>
+        <w:t>xPostion</w:t>
+      </w:r>
+      <w:proofErr w:type="spellEnd"/>
+      <w:r>
+        <w:t xml:space="preserve">, int </w:t>
+      </w:r>
+      <w:proofErr w:type="spellStart"/>
+      <w:r>
+        <w:t>yPostion</w:t>
+      </w:r>
+      <w:proofErr w:type="spellEnd"/>
+      <w:r>
+        <w:t>, int width, int height, std::string name)</w:t>
+      </w:r>
+    </w:p>
+    <w:p>
+      <w:pPr>
+        <w:jc w:val="both"/>
+      </w:pPr>
       <w:r>
         <w:t xml:space="preserve">int </w:t>
       </w:r>
       <w:proofErr w:type="spellStart"/>
       <w:r>
-        <w:t>xPostion</w:t>
-      </w:r>
-      <w:proofErr w:type="spellEnd"/>
-      <w:r>
-        <w:t xml:space="preserve">, int </w:t>
-      </w:r>
-      <w:proofErr w:type="spellStart"/>
-      <w:r>
-        <w:t>yPostion</w:t>
-      </w:r>
-      <w:proofErr w:type="spellEnd"/>
-      <w:r>
-        <w:t>, int width, int height, std::string name)</w:t>
+        <w:t>destroyWindow</w:t>
+      </w:r>
+      <w:proofErr w:type="spellEnd"/>
+      <w:r>
+        <w:t>()</w:t>
       </w:r>
     </w:p>
     <w:p>
@@ -7551,38 +7621,12 @@
         <w:t xml:space="preserve">int </w:t>
       </w:r>
       <w:proofErr w:type="spellStart"/>
-      <w:proofErr w:type="gramStart"/>
-      <w:r>
-        <w:t>destroyWindow</w:t>
-      </w:r>
-      <w:proofErr w:type="spellEnd"/>
-      <w:r>
-        <w:t>(</w:t>
-      </w:r>
-      <w:proofErr w:type="gramEnd"/>
-      <w:r>
-        <w:t>)</w:t>
-      </w:r>
-    </w:p>
-    <w:p>
-      <w:pPr>
-        <w:jc w:val="both"/>
-      </w:pPr>
-      <w:r>
-        <w:t xml:space="preserve">int </w:t>
-      </w:r>
-      <w:proofErr w:type="spellStart"/>
-      <w:proofErr w:type="gramStart"/>
       <w:r>
         <w:t>showWindow</w:t>
       </w:r>
       <w:proofErr w:type="spellEnd"/>
       <w:r>
-        <w:t>(</w:t>
-      </w:r>
-      <w:proofErr w:type="gramEnd"/>
-      <w:r>
-        <w:t>)</w:t>
+        <w:t>()</w:t>
       </w:r>
     </w:p>
     <w:p>
@@ -7593,17 +7637,12 @@
         <w:t xml:space="preserve">static LRESULT CALLBACK </w:t>
       </w:r>
       <w:proofErr w:type="spellStart"/>
-      <w:proofErr w:type="gramStart"/>
       <w:r>
         <w:t>windowProcedure</w:t>
       </w:r>
       <w:proofErr w:type="spellEnd"/>
       <w:r>
-        <w:t>(</w:t>
-      </w:r>
-      <w:proofErr w:type="gramEnd"/>
-      <w:r>
-        <w:t xml:space="preserve">HWND </w:t>
+        <w:t xml:space="preserve">(HWND </w:t>
       </w:r>
       <w:proofErr w:type="spellStart"/>
       <w:r>
@@ -7752,17 +7791,12 @@
         <w:t xml:space="preserve">virtual void </w:t>
       </w:r>
       <w:proofErr w:type="spellStart"/>
-      <w:proofErr w:type="gramStart"/>
       <w:r>
         <w:t>drawFrame</w:t>
       </w:r>
       <w:proofErr w:type="spellEnd"/>
       <w:r>
-        <w:t>(</w:t>
-      </w:r>
-      <w:proofErr w:type="gramEnd"/>
-      <w:r>
-        <w:t>) {}</w:t>
+        <w:t>() {}</w:t>
       </w:r>
     </w:p>
     <w:p>
@@ -7770,17 +7804,12 @@
         <w:t xml:space="preserve">virtual void </w:t>
       </w:r>
       <w:proofErr w:type="spellStart"/>
-      <w:proofErr w:type="gramStart"/>
       <w:r>
         <w:t>mouseEvent</w:t>
       </w:r>
       <w:proofErr w:type="spellEnd"/>
       <w:r>
-        <w:t>(</w:t>
-      </w:r>
-      <w:proofErr w:type="gramEnd"/>
-      <w:r>
-        <w:t>int button, int state, int x, int y) {}</w:t>
+        <w:t>(int button, int state, int x, int y) {}</w:t>
       </w:r>
     </w:p>
     <w:p>
@@ -7788,17 +7817,12 @@
         <w:t xml:space="preserve">virtual void </w:t>
       </w:r>
       <w:proofErr w:type="spellStart"/>
-      <w:proofErr w:type="gramStart"/>
       <w:r>
         <w:t>mouseMotionEvent</w:t>
       </w:r>
       <w:proofErr w:type="spellEnd"/>
       <w:r>
-        <w:t>(</w:t>
-      </w:r>
-      <w:proofErr w:type="gramEnd"/>
-      <w:r>
-        <w:t>int x, int y) {}</w:t>
+        <w:t>(int x, int y) {}</w:t>
       </w:r>
     </w:p>
     <w:p>
@@ -7806,17 +7830,12 @@
         <w:t xml:space="preserve">virtual void </w:t>
       </w:r>
       <w:proofErr w:type="spellStart"/>
-      <w:proofErr w:type="gramStart"/>
       <w:r>
         <w:t>resizeWindow</w:t>
       </w:r>
       <w:proofErr w:type="spellEnd"/>
       <w:r>
-        <w:t>(</w:t>
-      </w:r>
-      <w:proofErr w:type="gramEnd"/>
-      <w:r>
-        <w:t>int width, int height) {}</w:t>
+        <w:t>(int width, int height) {}</w:t>
       </w:r>
     </w:p>
     <w:p>
@@ -8856,7 +8875,7 @@
 </file>
 
 <file path=customXml/itemProps1.xml><?xml version="1.0" encoding="utf-8"?>
-<ds:datastoreItem xmlns:ds="http://schemas.openxmlformats.org/officeDocument/2006/customXml" ds:itemID="{92AB8E93-0B75-47A6-9F41-BF46433685AF}">
+<ds:datastoreItem xmlns:ds="http://schemas.openxmlformats.org/officeDocument/2006/customXml" ds:itemID="{50914710-44C8-486D-BD00-75B1BB27D9DE}">
   <ds:schemaRefs>
     <ds:schemaRef ds:uri="http://schemas.openxmlformats.org/officeDocument/2006/bibliography"/>
   </ds:schemaRefs>

</xml_diff>

<commit_message>
Atualização da classe GEEventHandler
Inclusão da função virtual keyboardSpecialEvent
Inclusão dos eventos de teclado em GEWinApiWrapper
Inclusão de novos casos de teste para eventos de mouse e teclado
</commit_message>
<xml_diff>
--- a/docs/Guia de Desenvolvimento.docx
+++ b/docs/Guia de Desenvolvimento.docx
@@ -74,7 +74,7 @@
                     </pic:cNvPicPr>
                   </pic:nvPicPr>
                   <pic:blipFill>
-                    <a:blip r:embed="rId5">
+                    <a:blip r:embed="rId6">
                       <a:extLst>
                         <a:ext uri="{28A0092B-C50C-407E-A947-70E740481C1C}">
                           <a14:useLocalDpi xmlns:a14="http://schemas.microsoft.com/office/drawing/2010/main" val="0"/>
@@ -299,6 +299,8 @@
           <w:r>
             <w:t>Sumário</w:t>
           </w:r>
+          <w:bookmarkStart w:id="0" w:name="_GoBack"/>
+          <w:bookmarkEnd w:id="0"/>
           <w:proofErr w:type="spellEnd"/>
         </w:p>
         <w:p/>
@@ -322,7 +324,7 @@
           <w:r>
             <w:fldChar w:fldCharType="separate"/>
           </w:r>
-          <w:hyperlink w:anchor="_Toc36146202" w:history="1">
+          <w:hyperlink w:anchor="_Toc37706092" w:history="1">
             <w:r>
               <w:rPr>
                 <w:rStyle w:val="Hyperlink"/>
@@ -352,7 +354,7 @@
                 <w:noProof/>
                 <w:webHidden/>
               </w:rPr>
-              <w:instrText xml:space="preserve"> PAGEREF _Toc36146202 \h </w:instrText>
+              <w:instrText xml:space="preserve"> PAGEREF _Toc37706092 \h </w:instrText>
             </w:r>
             <w:r>
               <w:rPr>
@@ -394,7 +396,7 @@
               <w:noProof/>
             </w:rPr>
           </w:pPr>
-          <w:hyperlink w:anchor="_Toc36146203" w:history="1">
+          <w:hyperlink w:anchor="_Toc37706093" w:history="1">
             <w:r>
               <w:rPr>
                 <w:rStyle w:val="Hyperlink"/>
@@ -424,7 +426,7 @@
                 <w:noProof/>
                 <w:webHidden/>
               </w:rPr>
-              <w:instrText xml:space="preserve"> PAGEREF _Toc36146203 \h </w:instrText>
+              <w:instrText xml:space="preserve"> PAGEREF _Toc37706093 \h </w:instrText>
             </w:r>
             <w:r>
               <w:rPr>
@@ -444,7 +446,7 @@
                 <w:noProof/>
                 <w:webHidden/>
               </w:rPr>
-              <w:t>4</w:t>
+              <w:t>3</w:t>
             </w:r>
             <w:r>
               <w:rPr>
@@ -466,7 +468,7 @@
               <w:noProof/>
             </w:rPr>
           </w:pPr>
-          <w:hyperlink w:anchor="_Toc36146204" w:history="1">
+          <w:hyperlink w:anchor="_Toc37706094" w:history="1">
             <w:r>
               <w:rPr>
                 <w:rStyle w:val="Hyperlink"/>
@@ -496,7 +498,7 @@
                 <w:noProof/>
                 <w:webHidden/>
               </w:rPr>
-              <w:instrText xml:space="preserve"> PAGEREF _Toc36146204 \h </w:instrText>
+              <w:instrText xml:space="preserve"> PAGEREF _Toc37706094 \h </w:instrText>
             </w:r>
             <w:r>
               <w:rPr>
@@ -538,7 +540,7 @@
               <w:noProof/>
             </w:rPr>
           </w:pPr>
-          <w:hyperlink w:anchor="_Toc36146205" w:history="1">
+          <w:hyperlink w:anchor="_Toc37706095" w:history="1">
             <w:r>
               <w:rPr>
                 <w:rStyle w:val="Hyperlink"/>
@@ -568,7 +570,7 @@
                 <w:noProof/>
                 <w:webHidden/>
               </w:rPr>
-              <w:instrText xml:space="preserve"> PAGEREF _Toc36146205 \h </w:instrText>
+              <w:instrText xml:space="preserve"> PAGEREF _Toc37706095 \h </w:instrText>
             </w:r>
             <w:r>
               <w:rPr>
@@ -588,7 +590,7 @@
                 <w:noProof/>
                 <w:webHidden/>
               </w:rPr>
-              <w:t>5</w:t>
+              <w:t>4</w:t>
             </w:r>
             <w:r>
               <w:rPr>
@@ -610,7 +612,7 @@
               <w:noProof/>
             </w:rPr>
           </w:pPr>
-          <w:hyperlink w:anchor="_Toc36146206" w:history="1">
+          <w:hyperlink w:anchor="_Toc37706096" w:history="1">
             <w:r>
               <w:rPr>
                 <w:rStyle w:val="Hyperlink"/>
@@ -640,7 +642,7 @@
                 <w:noProof/>
                 <w:webHidden/>
               </w:rPr>
-              <w:instrText xml:space="preserve"> PAGEREF _Toc36146206 \h </w:instrText>
+              <w:instrText xml:space="preserve"> PAGEREF _Toc37706096 \h </w:instrText>
             </w:r>
             <w:r>
               <w:rPr>
@@ -682,7 +684,7 @@
               <w:noProof/>
             </w:rPr>
           </w:pPr>
-          <w:hyperlink w:anchor="_Toc36146207" w:history="1">
+          <w:hyperlink w:anchor="_Toc37706097" w:history="1">
             <w:r>
               <w:rPr>
                 <w:rStyle w:val="Hyperlink"/>
@@ -712,7 +714,7 @@
                 <w:noProof/>
                 <w:webHidden/>
               </w:rPr>
-              <w:instrText xml:space="preserve"> PAGEREF _Toc36146207 \h </w:instrText>
+              <w:instrText xml:space="preserve"> PAGEREF _Toc37706097 \h </w:instrText>
             </w:r>
             <w:r>
               <w:rPr>
@@ -732,7 +734,7 @@
                 <w:noProof/>
                 <w:webHidden/>
               </w:rPr>
-              <w:t>6</w:t>
+              <w:t>5</w:t>
             </w:r>
             <w:r>
               <w:rPr>
@@ -754,7 +756,7 @@
               <w:noProof/>
             </w:rPr>
           </w:pPr>
-          <w:hyperlink w:anchor="_Toc36146208" w:history="1">
+          <w:hyperlink w:anchor="_Toc37706098" w:history="1">
             <w:r>
               <w:rPr>
                 <w:rStyle w:val="Hyperlink"/>
@@ -784,7 +786,7 @@
                 <w:noProof/>
                 <w:webHidden/>
               </w:rPr>
-              <w:instrText xml:space="preserve"> PAGEREF _Toc36146208 \h </w:instrText>
+              <w:instrText xml:space="preserve"> PAGEREF _Toc37706098 \h </w:instrText>
             </w:r>
             <w:r>
               <w:rPr>
@@ -804,7 +806,7 @@
                 <w:noProof/>
                 <w:webHidden/>
               </w:rPr>
-              <w:t>6</w:t>
+              <w:t>5</w:t>
             </w:r>
             <w:r>
               <w:rPr>
@@ -826,7 +828,7 @@
               <w:noProof/>
             </w:rPr>
           </w:pPr>
-          <w:hyperlink w:anchor="_Toc36146209" w:history="1">
+          <w:hyperlink w:anchor="_Toc37706099" w:history="1">
             <w:r>
               <w:rPr>
                 <w:rStyle w:val="Hyperlink"/>
@@ -856,7 +858,7 @@
                 <w:noProof/>
                 <w:webHidden/>
               </w:rPr>
-              <w:instrText xml:space="preserve"> PAGEREF _Toc36146209 \h </w:instrText>
+              <w:instrText xml:space="preserve"> PAGEREF _Toc37706099 \h </w:instrText>
             </w:r>
             <w:r>
               <w:rPr>
@@ -876,7 +878,7 @@
                 <w:noProof/>
                 <w:webHidden/>
               </w:rPr>
-              <w:t>8</w:t>
+              <w:t>7</w:t>
             </w:r>
             <w:r>
               <w:rPr>
@@ -898,7 +900,7 @@
               <w:noProof/>
             </w:rPr>
           </w:pPr>
-          <w:hyperlink w:anchor="_Toc36146210" w:history="1">
+          <w:hyperlink w:anchor="_Toc37706100" w:history="1">
             <w:r>
               <w:rPr>
                 <w:rStyle w:val="Hyperlink"/>
@@ -928,7 +930,7 @@
                 <w:noProof/>
                 <w:webHidden/>
               </w:rPr>
-              <w:instrText xml:space="preserve"> PAGEREF _Toc36146210 \h </w:instrText>
+              <w:instrText xml:space="preserve"> PAGEREF _Toc37706100 \h </w:instrText>
             </w:r>
             <w:r>
               <w:rPr>
@@ -948,7 +950,7 @@
                 <w:noProof/>
                 <w:webHidden/>
               </w:rPr>
-              <w:t>8</w:t>
+              <w:t>7</w:t>
             </w:r>
             <w:r>
               <w:rPr>
@@ -970,7 +972,7 @@
               <w:noProof/>
             </w:rPr>
           </w:pPr>
-          <w:hyperlink w:anchor="_Toc36146211" w:history="1">
+          <w:hyperlink w:anchor="_Toc37706101" w:history="1">
             <w:r>
               <w:rPr>
                 <w:rStyle w:val="Hyperlink"/>
@@ -1000,7 +1002,7 @@
                 <w:noProof/>
                 <w:webHidden/>
               </w:rPr>
-              <w:instrText xml:space="preserve"> PAGEREF _Toc36146211 \h </w:instrText>
+              <w:instrText xml:space="preserve"> PAGEREF _Toc37706101 \h </w:instrText>
             </w:r>
             <w:r>
               <w:rPr>
@@ -1020,7 +1022,7 @@
                 <w:noProof/>
                 <w:webHidden/>
               </w:rPr>
-              <w:t>8</w:t>
+              <w:t>7</w:t>
             </w:r>
             <w:r>
               <w:rPr>
@@ -1042,7 +1044,7 @@
               <w:noProof/>
             </w:rPr>
           </w:pPr>
-          <w:hyperlink w:anchor="_Toc36146212" w:history="1">
+          <w:hyperlink w:anchor="_Toc37706102" w:history="1">
             <w:r>
               <w:rPr>
                 <w:rStyle w:val="Hyperlink"/>
@@ -1072,7 +1074,7 @@
                 <w:noProof/>
                 <w:webHidden/>
               </w:rPr>
-              <w:instrText xml:space="preserve"> PAGEREF _Toc36146212 \h </w:instrText>
+              <w:instrText xml:space="preserve"> PAGEREF _Toc37706102 \h </w:instrText>
             </w:r>
             <w:r>
               <w:rPr>
@@ -1092,7 +1094,7 @@
                 <w:noProof/>
                 <w:webHidden/>
               </w:rPr>
-              <w:t>8</w:t>
+              <w:t>7</w:t>
             </w:r>
             <w:r>
               <w:rPr>
@@ -1114,7 +1116,7 @@
               <w:noProof/>
             </w:rPr>
           </w:pPr>
-          <w:hyperlink w:anchor="_Toc36146213" w:history="1">
+          <w:hyperlink w:anchor="_Toc37706103" w:history="1">
             <w:r>
               <w:rPr>
                 <w:rStyle w:val="Hyperlink"/>
@@ -1144,7 +1146,7 @@
                 <w:noProof/>
                 <w:webHidden/>
               </w:rPr>
-              <w:instrText xml:space="preserve"> PAGEREF _Toc36146213 \h </w:instrText>
+              <w:instrText xml:space="preserve"> PAGEREF _Toc37706103 \h </w:instrText>
             </w:r>
             <w:r>
               <w:rPr>
@@ -1164,7 +1166,7 @@
                 <w:noProof/>
                 <w:webHidden/>
               </w:rPr>
-              <w:t>9</w:t>
+              <w:t>12</w:t>
             </w:r>
             <w:r>
               <w:rPr>
@@ -1186,7 +1188,7 @@
               <w:noProof/>
             </w:rPr>
           </w:pPr>
-          <w:hyperlink w:anchor="_Toc36146214" w:history="1">
+          <w:hyperlink w:anchor="_Toc37706104" w:history="1">
             <w:r>
               <w:rPr>
                 <w:rStyle w:val="Hyperlink"/>
@@ -1216,7 +1218,7 @@
                 <w:noProof/>
                 <w:webHidden/>
               </w:rPr>
-              <w:instrText xml:space="preserve"> PAGEREF _Toc36146214 \h </w:instrText>
+              <w:instrText xml:space="preserve"> PAGEREF _Toc37706104 \h </w:instrText>
             </w:r>
             <w:r>
               <w:rPr>
@@ -1236,7 +1238,7 @@
                 <w:noProof/>
                 <w:webHidden/>
               </w:rPr>
-              <w:t>9</w:t>
+              <w:t>13</w:t>
             </w:r>
             <w:r>
               <w:rPr>
@@ -1258,7 +1260,7 @@
               <w:noProof/>
             </w:rPr>
           </w:pPr>
-          <w:hyperlink w:anchor="_Toc36146215" w:history="1">
+          <w:hyperlink w:anchor="_Toc37706105" w:history="1">
             <w:r>
               <w:rPr>
                 <w:rStyle w:val="Hyperlink"/>
@@ -1286,7 +1288,7 @@
                 <w:noProof/>
                 <w:webHidden/>
               </w:rPr>
-              <w:instrText xml:space="preserve"> PAGEREF _Toc36146215 \h </w:instrText>
+              <w:instrText xml:space="preserve"> PAGEREF _Toc37706105 \h </w:instrText>
             </w:r>
             <w:r>
               <w:rPr>
@@ -1306,7 +1308,7 @@
                 <w:noProof/>
                 <w:webHidden/>
               </w:rPr>
-              <w:t>9</w:t>
+              <w:t>13</w:t>
             </w:r>
             <w:r>
               <w:rPr>
@@ -1328,7 +1330,7 @@
               <w:noProof/>
             </w:rPr>
           </w:pPr>
-          <w:hyperlink w:anchor="_Toc36146216" w:history="1">
+          <w:hyperlink w:anchor="_Toc37706106" w:history="1">
             <w:r>
               <w:rPr>
                 <w:rStyle w:val="Hyperlink"/>
@@ -1356,7 +1358,7 @@
                 <w:noProof/>
                 <w:webHidden/>
               </w:rPr>
-              <w:instrText xml:space="preserve"> PAGEREF _Toc36146216 \h </w:instrText>
+              <w:instrText xml:space="preserve"> PAGEREF _Toc37706106 \h </w:instrText>
             </w:r>
             <w:r>
               <w:rPr>
@@ -1376,7 +1378,7 @@
                 <w:noProof/>
                 <w:webHidden/>
               </w:rPr>
-              <w:t>9</w:t>
+              <w:t>13</w:t>
             </w:r>
             <w:r>
               <w:rPr>
@@ -1398,7 +1400,7 @@
               <w:noProof/>
             </w:rPr>
           </w:pPr>
-          <w:hyperlink w:anchor="_Toc36146217" w:history="1">
+          <w:hyperlink w:anchor="_Toc37706107" w:history="1">
             <w:r>
               <w:rPr>
                 <w:rStyle w:val="Hyperlink"/>
@@ -1428,7 +1430,7 @@
                 <w:noProof/>
                 <w:webHidden/>
               </w:rPr>
-              <w:instrText xml:space="preserve"> PAGEREF _Toc36146217 \h </w:instrText>
+              <w:instrText xml:space="preserve"> PAGEREF _Toc37706107 \h </w:instrText>
             </w:r>
             <w:r>
               <w:rPr>
@@ -1448,7 +1450,7 @@
                 <w:noProof/>
                 <w:webHidden/>
               </w:rPr>
-              <w:t>10</w:t>
+              <w:t>14</w:t>
             </w:r>
             <w:r>
               <w:rPr>
@@ -1470,7 +1472,7 @@
               <w:noProof/>
             </w:rPr>
           </w:pPr>
-          <w:hyperlink w:anchor="_Toc36146218" w:history="1">
+          <w:hyperlink w:anchor="_Toc37706108" w:history="1">
             <w:r>
               <w:rPr>
                 <w:rStyle w:val="Hyperlink"/>
@@ -1498,7 +1500,7 @@
                 <w:noProof/>
                 <w:webHidden/>
               </w:rPr>
-              <w:instrText xml:space="preserve"> PAGEREF _Toc36146218 \h </w:instrText>
+              <w:instrText xml:space="preserve"> PAGEREF _Toc37706108 \h </w:instrText>
             </w:r>
             <w:r>
               <w:rPr>
@@ -1518,7 +1520,7 @@
                 <w:noProof/>
                 <w:webHidden/>
               </w:rPr>
-              <w:t>10</w:t>
+              <w:t>14</w:t>
             </w:r>
             <w:r>
               <w:rPr>
@@ -1540,7 +1542,7 @@
               <w:noProof/>
             </w:rPr>
           </w:pPr>
-          <w:hyperlink w:anchor="_Toc36146219" w:history="1">
+          <w:hyperlink w:anchor="_Toc37706109" w:history="1">
             <w:r>
               <w:rPr>
                 <w:rStyle w:val="Hyperlink"/>
@@ -1568,7 +1570,7 @@
                 <w:noProof/>
                 <w:webHidden/>
               </w:rPr>
-              <w:instrText xml:space="preserve"> PAGEREF _Toc36146219 \h </w:instrText>
+              <w:instrText xml:space="preserve"> PAGEREF _Toc37706109 \h </w:instrText>
             </w:r>
             <w:r>
               <w:rPr>
@@ -1588,7 +1590,7 @@
                 <w:noProof/>
                 <w:webHidden/>
               </w:rPr>
-              <w:t>10</w:t>
+              <w:t>14</w:t>
             </w:r>
             <w:r>
               <w:rPr>
@@ -1610,7 +1612,7 @@
               <w:noProof/>
             </w:rPr>
           </w:pPr>
-          <w:hyperlink w:anchor="_Toc36146220" w:history="1">
+          <w:hyperlink w:anchor="_Toc37706110" w:history="1">
             <w:r>
               <w:rPr>
                 <w:rStyle w:val="Hyperlink"/>
@@ -1638,7 +1640,7 @@
                 <w:noProof/>
                 <w:webHidden/>
               </w:rPr>
-              <w:instrText xml:space="preserve"> PAGEREF _Toc36146220 \h </w:instrText>
+              <w:instrText xml:space="preserve"> PAGEREF _Toc37706110 \h </w:instrText>
             </w:r>
             <w:r>
               <w:rPr>
@@ -1658,7 +1660,7 @@
                 <w:noProof/>
                 <w:webHidden/>
               </w:rPr>
-              <w:t>10</w:t>
+              <w:t>14</w:t>
             </w:r>
             <w:r>
               <w:rPr>
@@ -1680,7 +1682,7 @@
               <w:noProof/>
             </w:rPr>
           </w:pPr>
-          <w:hyperlink w:anchor="_Toc36146221" w:history="1">
+          <w:hyperlink w:anchor="_Toc37706111" w:history="1">
             <w:r>
               <w:rPr>
                 <w:rStyle w:val="Hyperlink"/>
@@ -1708,7 +1710,7 @@
                 <w:noProof/>
                 <w:webHidden/>
               </w:rPr>
-              <w:instrText xml:space="preserve"> PAGEREF _Toc36146221 \h </w:instrText>
+              <w:instrText xml:space="preserve"> PAGEREF _Toc37706111 \h </w:instrText>
             </w:r>
             <w:r>
               <w:rPr>
@@ -1728,7 +1730,7 @@
                 <w:noProof/>
                 <w:webHidden/>
               </w:rPr>
-              <w:t>10</w:t>
+              <w:t>14</w:t>
             </w:r>
             <w:r>
               <w:rPr>
@@ -1750,7 +1752,7 @@
               <w:noProof/>
             </w:rPr>
           </w:pPr>
-          <w:hyperlink w:anchor="_Toc36146222" w:history="1">
+          <w:hyperlink w:anchor="_Toc37706112" w:history="1">
             <w:r>
               <w:rPr>
                 <w:rStyle w:val="Hyperlink"/>
@@ -1778,7 +1780,7 @@
                 <w:noProof/>
                 <w:webHidden/>
               </w:rPr>
-              <w:instrText xml:space="preserve"> PAGEREF _Toc36146222 \h </w:instrText>
+              <w:instrText xml:space="preserve"> PAGEREF _Toc37706112 \h </w:instrText>
             </w:r>
             <w:r>
               <w:rPr>
@@ -1798,7 +1800,7 @@
                 <w:noProof/>
                 <w:webHidden/>
               </w:rPr>
-              <w:t>11</w:t>
+              <w:t>15</w:t>
             </w:r>
             <w:r>
               <w:rPr>
@@ -1820,11 +1822,12 @@
               <w:noProof/>
             </w:rPr>
           </w:pPr>
-          <w:hyperlink w:anchor="_Toc36146223" w:history="1">
+          <w:hyperlink w:anchor="_Toc37706113" w:history="1">
             <w:r>
               <w:rPr>
                 <w:rStyle w:val="Hyperlink"/>
                 <w:noProof/>
+                <w:lang w:val="pt-BR"/>
               </w:rPr>
               <w:t>6.2.2 Métodos</w:t>
             </w:r>
@@ -1847,7 +1850,7 @@
                 <w:noProof/>
                 <w:webHidden/>
               </w:rPr>
-              <w:instrText xml:space="preserve"> PAGEREF _Toc36146223 \h </w:instrText>
+              <w:instrText xml:space="preserve"> PAGEREF _Toc37706113 \h </w:instrText>
             </w:r>
             <w:r>
               <w:rPr>
@@ -1867,7 +1870,7 @@
                 <w:noProof/>
                 <w:webHidden/>
               </w:rPr>
-              <w:t>12</w:t>
+              <w:t>17</w:t>
             </w:r>
             <w:r>
               <w:rPr>
@@ -1889,7 +1892,7 @@
               <w:noProof/>
             </w:rPr>
           </w:pPr>
-          <w:hyperlink w:anchor="_Toc36146224" w:history="1">
+          <w:hyperlink w:anchor="_Toc37706114" w:history="1">
             <w:r>
               <w:rPr>
                 <w:rStyle w:val="Hyperlink"/>
@@ -1917,7 +1920,7 @@
                 <w:noProof/>
                 <w:webHidden/>
               </w:rPr>
-              <w:instrText xml:space="preserve"> PAGEREF _Toc36146224 \h </w:instrText>
+              <w:instrText xml:space="preserve"> PAGEREF _Toc37706114 \h </w:instrText>
             </w:r>
             <w:r>
               <w:rPr>
@@ -1937,7 +1940,7 @@
                 <w:noProof/>
                 <w:webHidden/>
               </w:rPr>
-              <w:t>13</w:t>
+              <w:t>17</w:t>
             </w:r>
             <w:r>
               <w:rPr>
@@ -1959,7 +1962,7 @@
               <w:noProof/>
             </w:rPr>
           </w:pPr>
-          <w:hyperlink w:anchor="_Toc36146225" w:history="1">
+          <w:hyperlink w:anchor="_Toc37706115" w:history="1">
             <w:r>
               <w:rPr>
                 <w:rStyle w:val="Hyperlink"/>
@@ -1987,7 +1990,7 @@
                 <w:noProof/>
                 <w:webHidden/>
               </w:rPr>
-              <w:instrText xml:space="preserve"> PAGEREF _Toc36146225 \h </w:instrText>
+              <w:instrText xml:space="preserve"> PAGEREF _Toc37706115 \h </w:instrText>
             </w:r>
             <w:r>
               <w:rPr>
@@ -2007,7 +2010,7 @@
                 <w:noProof/>
                 <w:webHidden/>
               </w:rPr>
-              <w:t>13</w:t>
+              <w:t>18</w:t>
             </w:r>
             <w:r>
               <w:rPr>
@@ -2029,12 +2032,11 @@
               <w:noProof/>
             </w:rPr>
           </w:pPr>
-          <w:hyperlink w:anchor="_Toc36146226" w:history="1">
+          <w:hyperlink w:anchor="_Toc37706116" w:history="1">
             <w:r>
               <w:rPr>
                 <w:rStyle w:val="Hyperlink"/>
                 <w:noProof/>
-                <w:lang w:val="pt-BR"/>
               </w:rPr>
               <w:t>6.3.2 Métodos</w:t>
             </w:r>
@@ -2057,7 +2059,7 @@
                 <w:noProof/>
                 <w:webHidden/>
               </w:rPr>
-              <w:instrText xml:space="preserve"> PAGEREF _Toc36146226 \h </w:instrText>
+              <w:instrText xml:space="preserve"> PAGEREF _Toc37706116 \h </w:instrText>
             </w:r>
             <w:r>
               <w:rPr>
@@ -2077,7 +2079,7 @@
                 <w:noProof/>
                 <w:webHidden/>
               </w:rPr>
-              <w:t>13</w:t>
+              <w:t>18</w:t>
             </w:r>
             <w:r>
               <w:rPr>
@@ -2099,7 +2101,7 @@
               <w:noProof/>
             </w:rPr>
           </w:pPr>
-          <w:hyperlink w:anchor="_Toc36146227" w:history="1">
+          <w:hyperlink w:anchor="_Toc37706117" w:history="1">
             <w:r>
               <w:rPr>
                 <w:rStyle w:val="Hyperlink"/>
@@ -2127,7 +2129,7 @@
                 <w:noProof/>
                 <w:webHidden/>
               </w:rPr>
-              <w:instrText xml:space="preserve"> PAGEREF _Toc36146227 \h </w:instrText>
+              <w:instrText xml:space="preserve"> PAGEREF _Toc37706117 \h </w:instrText>
             </w:r>
             <w:r>
               <w:rPr>
@@ -2147,7 +2149,7 @@
                 <w:noProof/>
                 <w:webHidden/>
               </w:rPr>
-              <w:t>13</w:t>
+              <w:t>18</w:t>
             </w:r>
             <w:r>
               <w:rPr>
@@ -2169,7 +2171,7 @@
               <w:noProof/>
             </w:rPr>
           </w:pPr>
-          <w:hyperlink w:anchor="_Toc36146228" w:history="1">
+          <w:hyperlink w:anchor="_Toc37706118" w:history="1">
             <w:r>
               <w:rPr>
                 <w:rStyle w:val="Hyperlink"/>
@@ -2196,7 +2198,7 @@
                 <w:noProof/>
                 <w:webHidden/>
               </w:rPr>
-              <w:instrText xml:space="preserve"> PAGEREF _Toc36146228 \h </w:instrText>
+              <w:instrText xml:space="preserve"> PAGEREF _Toc37706118 \h </w:instrText>
             </w:r>
             <w:r>
               <w:rPr>
@@ -2216,7 +2218,7 @@
                 <w:noProof/>
                 <w:webHidden/>
               </w:rPr>
-              <w:t>14</w:t>
+              <w:t>19</w:t>
             </w:r>
             <w:r>
               <w:rPr>
@@ -2238,7 +2240,7 @@
               <w:noProof/>
             </w:rPr>
           </w:pPr>
-          <w:hyperlink w:anchor="_Toc36146229" w:history="1">
+          <w:hyperlink w:anchor="_Toc37706119" w:history="1">
             <w:r>
               <w:rPr>
                 <w:rStyle w:val="Hyperlink"/>
@@ -2265,7 +2267,7 @@
                 <w:noProof/>
                 <w:webHidden/>
               </w:rPr>
-              <w:instrText xml:space="preserve"> PAGEREF _Toc36146229 \h </w:instrText>
+              <w:instrText xml:space="preserve"> PAGEREF _Toc37706119 \h </w:instrText>
             </w:r>
             <w:r>
               <w:rPr>
@@ -2285,7 +2287,7 @@
                 <w:noProof/>
                 <w:webHidden/>
               </w:rPr>
-              <w:t>14</w:t>
+              <w:t>19</w:t>
             </w:r>
             <w:r>
               <w:rPr>
@@ -2307,7 +2309,7 @@
               <w:noProof/>
             </w:rPr>
           </w:pPr>
-          <w:hyperlink w:anchor="_Toc36146230" w:history="1">
+          <w:hyperlink w:anchor="_Toc37706120" w:history="1">
             <w:r>
               <w:rPr>
                 <w:rStyle w:val="Hyperlink"/>
@@ -2334,7 +2336,7 @@
                 <w:noProof/>
                 <w:webHidden/>
               </w:rPr>
-              <w:instrText xml:space="preserve"> PAGEREF _Toc36146230 \h </w:instrText>
+              <w:instrText xml:space="preserve"> PAGEREF _Toc37706120 \h </w:instrText>
             </w:r>
             <w:r>
               <w:rPr>
@@ -2354,7 +2356,7 @@
                 <w:noProof/>
                 <w:webHidden/>
               </w:rPr>
-              <w:t>14</w:t>
+              <w:t>19</w:t>
             </w:r>
             <w:r>
               <w:rPr>
@@ -2376,12 +2378,11 @@
               <w:noProof/>
             </w:rPr>
           </w:pPr>
-          <w:hyperlink w:anchor="_Toc36146231" w:history="1">
+          <w:hyperlink w:anchor="_Toc37706121" w:history="1">
             <w:r>
               <w:rPr>
                 <w:rStyle w:val="Hyperlink"/>
                 <w:noProof/>
-                <w:lang w:val="pt-BR"/>
               </w:rPr>
               <w:t>6.5.1 Métodos</w:t>
             </w:r>
@@ -2404,7 +2405,7 @@
                 <w:noProof/>
                 <w:webHidden/>
               </w:rPr>
-              <w:instrText xml:space="preserve"> PAGEREF _Toc36146231 \h </w:instrText>
+              <w:instrText xml:space="preserve"> PAGEREF _Toc37706121 \h </w:instrText>
             </w:r>
             <w:r>
               <w:rPr>
@@ -2424,7 +2425,7 @@
                 <w:noProof/>
                 <w:webHidden/>
               </w:rPr>
-              <w:t>15</w:t>
+              <w:t>20</w:t>
             </w:r>
             <w:r>
               <w:rPr>
@@ -2446,7 +2447,7 @@
               <w:noProof/>
             </w:rPr>
           </w:pPr>
-          <w:hyperlink w:anchor="_Toc36146232" w:history="1">
+          <w:hyperlink w:anchor="_Toc37706122" w:history="1">
             <w:r>
               <w:rPr>
                 <w:rStyle w:val="Hyperlink"/>
@@ -2474,7 +2475,7 @@
                 <w:noProof/>
                 <w:webHidden/>
               </w:rPr>
-              <w:instrText xml:space="preserve"> PAGEREF _Toc36146232 \h </w:instrText>
+              <w:instrText xml:space="preserve"> PAGEREF _Toc37706122 \h </w:instrText>
             </w:r>
             <w:r>
               <w:rPr>
@@ -2494,7 +2495,7 @@
                 <w:noProof/>
                 <w:webHidden/>
               </w:rPr>
-              <w:t>16</w:t>
+              <w:t>21</w:t>
             </w:r>
             <w:r>
               <w:rPr>
@@ -2540,7 +2541,7 @@
           <w:lang w:val="pt-BR"/>
         </w:rPr>
       </w:pPr>
-      <w:bookmarkStart w:id="0" w:name="_Toc36146202"/>
+      <w:bookmarkStart w:id="1" w:name="_Toc37706092"/>
       <w:r>
         <w:rPr>
           <w:b/>
@@ -2558,7 +2559,7 @@
         </w:rPr>
         <w:t>Introdução</w:t>
       </w:r>
-      <w:bookmarkEnd w:id="0"/>
+      <w:bookmarkEnd w:id="1"/>
     </w:p>
     <w:p>
       <w:pPr>
@@ -2645,7 +2646,7 @@
         <w:rPr>
           <w:lang w:val="pt-BR"/>
         </w:rPr>
-        <w:t xml:space="preserve">Abordamos também as ferramentas e linguagens de programação utilizadas para o desenvolvimento, práticas e conceitos de engenharia de software aplicadas neste projeto, </w:t>
+        <w:t xml:space="preserve">Abordamos as ferramentas e linguagens de programação utilizadas para o desenvolvimento, práticas e conceitos de engenharia de software aplicadas neste projeto, </w:t>
       </w:r>
       <w:r>
         <w:rPr>
@@ -2731,7 +2732,7 @@
           <w:lang w:val="pt-BR"/>
         </w:rPr>
       </w:pPr>
-      <w:bookmarkStart w:id="1" w:name="_Toc36146203"/>
+      <w:bookmarkStart w:id="2" w:name="_Toc37706093"/>
       <w:r>
         <w:rPr>
           <w:b/>
@@ -2749,7 +2750,7 @@
         </w:rPr>
         <w:t>Engine</w:t>
       </w:r>
-      <w:bookmarkEnd w:id="1"/>
+      <w:bookmarkEnd w:id="2"/>
       <w:proofErr w:type="spellEnd"/>
     </w:p>
     <w:p>
@@ -2853,23 +2854,69 @@
       </w:r>
       <w:r>
         <w:rPr>
-          <w:color w:val="C00000"/>
           <w:lang w:val="pt-BR"/>
         </w:rPr>
         <w:t>.</w:t>
       </w:r>
-      <w:r>
-        <w:rPr>
-          <w:color w:val="C00000"/>
-          <w:lang w:val="pt-BR"/>
-        </w:rPr>
-        <w:t xml:space="preserve"> [detalhar mais sobre os benefícios dos jogos deste gênero]</w:t>
-      </w:r>
-      <w:r>
-        <w:rPr>
-          <w:lang w:val="pt-BR"/>
-        </w:rPr>
-        <w:t>.</w:t>
+    </w:p>
+    <w:p>
+      <w:pPr>
+        <w:jc w:val="both"/>
+        <w:rPr>
+          <w:lang w:val="pt-BR"/>
+        </w:rPr>
+      </w:pPr>
+    </w:p>
+    <w:p>
+      <w:pPr>
+        <w:jc w:val="both"/>
+        <w:rPr>
+          <w:lang w:val="pt-BR"/>
+        </w:rPr>
+      </w:pPr>
+      <w:r>
+        <w:rPr>
+          <w:lang w:val="pt-BR"/>
+        </w:rPr>
+        <w:t>Jogos digitais baseados em modelos de processos de negócio são j</w:t>
+      </w:r>
+      <w:r>
+        <w:rPr>
+          <w:lang w:val="pt-BR"/>
+        </w:rPr>
+        <w:t>ogos</w:t>
+      </w:r>
+      <w:r>
+        <w:rPr>
+          <w:lang w:val="pt-BR"/>
+        </w:rPr>
+        <w:t xml:space="preserve"> </w:t>
+      </w:r>
+      <w:r>
+        <w:rPr>
+          <w:lang w:val="pt-BR"/>
+        </w:rPr>
+        <w:t xml:space="preserve">com propósito que apresentam um processo de negócio de forma ludificada e permitem assim, aos jogadores, compreender e aprender seu funcionamento de forma divertida e </w:t>
+      </w:r>
+      <w:proofErr w:type="spellStart"/>
+      <w:r>
+        <w:rPr>
+          <w:lang w:val="pt-BR"/>
+        </w:rPr>
+        <w:t>engajante</w:t>
+      </w:r>
+      <w:proofErr w:type="spellEnd"/>
+      <w:r>
+        <w:rPr>
+          <w:lang w:val="pt-BR"/>
+        </w:rPr>
+        <w:t xml:space="preserve"> e desenvolver reflexões em relação à sua necessidade, sua prática, seus valores, seus desafios e limitações de execução.</w:t>
+      </w:r>
+      <w:r>
+        <w:rPr>
+          <w:lang w:val="pt-BR"/>
+        </w:rPr>
+        <w:t xml:space="preserve"> (CLASSE e ARAUJO). </w:t>
       </w:r>
     </w:p>
     <w:p>
@@ -2905,38 +2952,6 @@
         </w:rPr>
         <w:t>propósitos.</w:t>
       </w:r>
-    </w:p>
-    <w:p>
-      <w:pPr>
-        <w:jc w:val="both"/>
-        <w:rPr>
-          <w:lang w:val="pt-BR"/>
-        </w:rPr>
-      </w:pPr>
-    </w:p>
-    <w:p>
-      <w:pPr>
-        <w:jc w:val="both"/>
-        <w:rPr>
-          <w:lang w:val="pt-BR"/>
-        </w:rPr>
-      </w:pPr>
-    </w:p>
-    <w:p>
-      <w:pPr>
-        <w:jc w:val="both"/>
-        <w:rPr>
-          <w:lang w:val="pt-BR"/>
-        </w:rPr>
-      </w:pPr>
-    </w:p>
-    <w:p>
-      <w:pPr>
-        <w:jc w:val="both"/>
-        <w:rPr>
-          <w:lang w:val="pt-BR"/>
-        </w:rPr>
-      </w:pPr>
     </w:p>
     <w:p>
       <w:pPr>
@@ -2995,7 +3010,7 @@
           <w:lang w:val="pt-BR"/>
         </w:rPr>
       </w:pPr>
-      <w:bookmarkStart w:id="2" w:name="_Toc36146204"/>
+      <w:bookmarkStart w:id="3" w:name="_Toc37706094"/>
       <w:r>
         <w:rPr>
           <w:b/>
@@ -3021,7 +3036,7 @@
         </w:rPr>
         <w:t>Arquitetura</w:t>
       </w:r>
-      <w:bookmarkEnd w:id="2"/>
+      <w:bookmarkEnd w:id="3"/>
     </w:p>
     <w:p>
       <w:pPr>
@@ -3095,7 +3110,7 @@
                     </pic:cNvPicPr>
                   </pic:nvPicPr>
                   <pic:blipFill>
-                    <a:blip r:embed="rId6">
+                    <a:blip r:embed="rId7">
                       <a:extLst>
                         <a:ext uri="{28A0092B-C50C-407E-A947-70E740481C1C}">
                           <a14:useLocalDpi xmlns:a14="http://schemas.microsoft.com/office/drawing/2010/main" val="0"/>
@@ -3180,7 +3195,7 @@
           <w:lang w:val="pt-BR"/>
         </w:rPr>
       </w:pPr>
-      <w:bookmarkStart w:id="3" w:name="_Toc36146205"/>
+      <w:bookmarkStart w:id="4" w:name="_Toc37706095"/>
       <w:r>
         <w:rPr>
           <w:b/>
@@ -3189,7 +3204,7 @@
         </w:rPr>
         <w:t>2.1 Camada de Hardware</w:t>
       </w:r>
-      <w:bookmarkEnd w:id="3"/>
+      <w:bookmarkEnd w:id="4"/>
     </w:p>
     <w:p>
       <w:pPr>
@@ -3581,7 +3596,7 @@
           <w:lang w:val="pt-BR"/>
         </w:rPr>
       </w:pPr>
-      <w:bookmarkStart w:id="4" w:name="_Toc36146206"/>
+      <w:bookmarkStart w:id="5" w:name="_Toc37706096"/>
       <w:r>
         <w:rPr>
           <w:b/>
@@ -3606,7 +3621,7 @@
         </w:rPr>
         <w:t>Sistema Operacionais</w:t>
       </w:r>
-      <w:bookmarkEnd w:id="4"/>
+      <w:bookmarkEnd w:id="5"/>
     </w:p>
     <w:p>
       <w:pPr>
@@ -3851,7 +3866,7 @@
           <w:lang w:val="pt-BR"/>
         </w:rPr>
       </w:pPr>
-      <w:bookmarkStart w:id="5" w:name="_Toc36146207"/>
+      <w:bookmarkStart w:id="6" w:name="_Toc37706097"/>
       <w:r>
         <w:rPr>
           <w:b/>
@@ -3876,7 +3891,7 @@
         </w:rPr>
         <w:t>API de Terceiros</w:t>
       </w:r>
-      <w:bookmarkEnd w:id="5"/>
+      <w:bookmarkEnd w:id="6"/>
     </w:p>
     <w:p>
       <w:pPr>
@@ -4065,7 +4080,7 @@
           <w:lang w:val="pt-BR"/>
         </w:rPr>
       </w:pPr>
-      <w:bookmarkStart w:id="6" w:name="_Toc36146208"/>
+      <w:bookmarkStart w:id="7" w:name="_Toc37706098"/>
       <w:r>
         <w:rPr>
           <w:b/>
@@ -4074,7 +4089,7 @@
         </w:rPr>
         <w:t>2.4 Camada Multiplataforma</w:t>
       </w:r>
-      <w:bookmarkEnd w:id="6"/>
+      <w:bookmarkEnd w:id="7"/>
     </w:p>
     <w:p>
       <w:pPr>
@@ -4217,7 +4232,7 @@
                     </pic:cNvPicPr>
                   </pic:nvPicPr>
                   <pic:blipFill>
-                    <a:blip r:embed="rId7">
+                    <a:blip r:embed="rId8">
                       <a:extLst>
                         <a:ext uri="{28A0092B-C50C-407E-A947-70E740481C1C}">
                           <a14:useLocalDpi xmlns:a14="http://schemas.microsoft.com/office/drawing/2010/main" val="0"/>
@@ -4767,7 +4782,7 @@
                     </pic:cNvPicPr>
                   </pic:nvPicPr>
                   <pic:blipFill>
-                    <a:blip r:embed="rId8">
+                    <a:blip r:embed="rId9">
                       <a:extLst>
                         <a:ext uri="{28A0092B-C50C-407E-A947-70E740481C1C}">
                           <a14:useLocalDpi xmlns:a14="http://schemas.microsoft.com/office/drawing/2010/main" val="0"/>
@@ -4955,7 +4970,7 @@
           <w:lang w:val="pt-BR"/>
         </w:rPr>
       </w:pPr>
-      <w:bookmarkStart w:id="7" w:name="_Toc36146209"/>
+      <w:bookmarkStart w:id="8" w:name="_Toc37706099"/>
       <w:r>
         <w:rPr>
           <w:b/>
@@ -4964,7 +4979,7 @@
         </w:rPr>
         <w:t>2.5 Camada Core</w:t>
       </w:r>
-      <w:bookmarkEnd w:id="7"/>
+      <w:bookmarkEnd w:id="8"/>
     </w:p>
     <w:p>
       <w:pPr>
@@ -5011,7 +5026,7 @@
           <w:lang w:val="pt-BR"/>
         </w:rPr>
       </w:pPr>
-      <w:bookmarkStart w:id="8" w:name="_Toc36146210"/>
+      <w:bookmarkStart w:id="9" w:name="_Toc37706100"/>
       <w:r>
         <w:rPr>
           <w:b/>
@@ -5020,7 +5035,7 @@
         </w:rPr>
         <w:t>2.5.1 Loop principal</w:t>
       </w:r>
-      <w:bookmarkEnd w:id="8"/>
+      <w:bookmarkEnd w:id="9"/>
     </w:p>
     <w:p>
       <w:pPr>
@@ -5039,7 +5054,7 @@
           <w:lang w:val="pt-BR"/>
         </w:rPr>
       </w:pPr>
-      <w:bookmarkStart w:id="9" w:name="_Toc36146211"/>
+      <w:bookmarkStart w:id="10" w:name="_Toc37706101"/>
       <w:r>
         <w:rPr>
           <w:b/>
@@ -5048,7 +5063,7 @@
         </w:rPr>
         <w:t>2.5.2 Controlando o tempo</w:t>
       </w:r>
-      <w:bookmarkEnd w:id="9"/>
+      <w:bookmarkEnd w:id="10"/>
     </w:p>
     <w:p>
       <w:pPr>
@@ -5118,7 +5133,7 @@
           <w:lang w:val="pt-BR"/>
         </w:rPr>
       </w:pPr>
-      <w:bookmarkStart w:id="10" w:name="_Toc36146212"/>
+      <w:bookmarkStart w:id="11" w:name="_Toc37706102"/>
       <w:r>
         <w:rPr>
           <w:b/>
@@ -5143,17 +5158,15 @@
         </w:rPr>
         <w:t>Janelas</w:t>
       </w:r>
-      <w:bookmarkEnd w:id="10"/>
-    </w:p>
-    <w:p>
-      <w:pPr>
-        <w:jc w:val="both"/>
-        <w:rPr>
-          <w:lang w:val="pt-BR"/>
-        </w:rPr>
-      </w:pPr>
-      <w:bookmarkStart w:id="11" w:name="_GoBack"/>
       <w:bookmarkEnd w:id="11"/>
+    </w:p>
+    <w:p>
+      <w:pPr>
+        <w:jc w:val="both"/>
+        <w:rPr>
+          <w:lang w:val="pt-BR"/>
+        </w:rPr>
+      </w:pPr>
     </w:p>
     <w:p>
       <w:pPr>
@@ -5263,31 +5276,13 @@
         <w:rPr>
           <w:lang w:val="pt-BR"/>
         </w:rPr>
-        <w:t xml:space="preserve"> Est</w:t>
-      </w:r>
-      <w:r>
-        <w:rPr>
-          <w:lang w:val="pt-BR"/>
-        </w:rPr>
-        <w:t xml:space="preserve">a classe </w:t>
-      </w:r>
-      <w:r>
-        <w:rPr>
-          <w:lang w:val="pt-BR"/>
-        </w:rPr>
-        <w:t>também pode ser utilizad</w:t>
-      </w:r>
-      <w:r>
-        <w:rPr>
-          <w:lang w:val="pt-BR"/>
-        </w:rPr>
-        <w:t>a</w:t>
-      </w:r>
-      <w:r>
-        <w:rPr>
-          <w:lang w:val="pt-BR"/>
-        </w:rPr>
-        <w:t xml:space="preserve"> para criar uma janela de aplicação, entretanto, el</w:t>
+        <w:t xml:space="preserve"> Uma janela de aplicação é criada utilizando esta classe, </w:t>
+      </w:r>
+      <w:r>
+        <w:rPr>
+          <w:lang w:val="pt-BR"/>
+        </w:rPr>
+        <w:t>entretanto, el</w:t>
       </w:r>
       <w:r>
         <w:rPr>
@@ -5475,7 +5470,7 @@
                     </pic:cNvPicPr>
                   </pic:nvPicPr>
                   <pic:blipFill>
-                    <a:blip r:embed="rId9">
+                    <a:blip r:embed="rId10">
                       <a:extLst>
                         <a:ext uri="{28A0092B-C50C-407E-A947-70E740481C1C}">
                           <a14:useLocalDpi xmlns:a14="http://schemas.microsoft.com/office/drawing/2010/main" val="0"/>
@@ -5579,166 +5574,1209 @@
     </w:p>
     <w:p>
       <w:pPr>
-        <w:pStyle w:val="Ttulo3"/>
+        <w:pStyle w:val="Ttulo4"/>
+        <w:rPr>
+          <w:lang w:val="pt-BR"/>
+        </w:rPr>
+      </w:pPr>
+      <w:r>
+        <w:rPr>
+          <w:lang w:val="pt-BR"/>
+        </w:rPr>
+        <w:t>2.5.3</w:t>
+      </w:r>
+      <w:r>
+        <w:rPr>
+          <w:lang w:val="pt-BR"/>
+        </w:rPr>
+        <w:t>.1 Estilos da janela</w:t>
+      </w:r>
+    </w:p>
+    <w:p>
+      <w:pPr>
+        <w:jc w:val="both"/>
+        <w:rPr>
+          <w:lang w:val="pt-BR"/>
+        </w:rPr>
+      </w:pPr>
+    </w:p>
+    <w:p>
+      <w:pPr>
+        <w:jc w:val="both"/>
+        <w:rPr>
+          <w:lang w:val="pt-BR"/>
+        </w:rPr>
+      </w:pPr>
+      <w:r>
+        <w:rPr>
+          <w:lang w:val="pt-BR"/>
+        </w:rPr>
+        <w:t xml:space="preserve">Com o sistema de janelas de BPM Game </w:t>
+      </w:r>
+      <w:proofErr w:type="spellStart"/>
+      <w:r>
+        <w:rPr>
+          <w:lang w:val="pt-BR"/>
+        </w:rPr>
+        <w:t>Engine</w:t>
+      </w:r>
+      <w:proofErr w:type="spellEnd"/>
+      <w:r>
+        <w:rPr>
+          <w:lang w:val="pt-BR"/>
+        </w:rPr>
+        <w:t>, é possível criar diferentes estilos de janelas. A seguir, segue os estilos que podem ser definidos:</w:t>
+      </w:r>
+    </w:p>
+    <w:p>
+      <w:pPr>
+        <w:jc w:val="both"/>
+        <w:rPr>
+          <w:lang w:val="pt-BR"/>
+        </w:rPr>
+      </w:pPr>
+    </w:p>
+    <w:p>
+      <w:pPr>
+        <w:jc w:val="both"/>
         <w:rPr>
           <w:b/>
           <w:bCs/>
           <w:lang w:val="pt-BR"/>
         </w:rPr>
       </w:pPr>
-      <w:bookmarkStart w:id="12" w:name="_Toc36146213"/>
       <w:r>
         <w:rPr>
           <w:b/>
           <w:bCs/>
           <w:lang w:val="pt-BR"/>
         </w:rPr>
-        <w:t>2.5.4 Eventos de Usuários</w:t>
-      </w:r>
-      <w:bookmarkEnd w:id="12"/>
-    </w:p>
-    <w:p>
-      <w:pPr>
-        <w:rPr>
-          <w:lang w:val="pt-BR"/>
-        </w:rPr>
-      </w:pPr>
-      <w:r>
-        <w:rPr>
-          <w:lang w:val="pt-BR"/>
-        </w:rPr>
-        <w:t xml:space="preserve">Objeto </w:t>
-      </w:r>
-      <w:proofErr w:type="spellStart"/>
-      <w:r>
-        <w:rPr>
-          <w:lang w:val="pt-BR"/>
-        </w:rPr>
-        <w:t>GameEngineEventHandler</w:t>
-      </w:r>
-      <w:proofErr w:type="spellEnd"/>
-      <w:r>
-        <w:rPr>
-          <w:lang w:val="pt-BR"/>
-        </w:rPr>
-        <w:t xml:space="preserve"> (classe abstrata)</w:t>
-      </w:r>
-    </w:p>
-    <w:p>
-      <w:pPr>
-        <w:rPr>
-          <w:lang w:val="pt-BR"/>
-        </w:rPr>
-      </w:pPr>
-      <w:r>
-        <w:rPr>
-          <w:lang w:val="pt-BR"/>
-        </w:rPr>
-        <w:t xml:space="preserve">Este objeto especifica as funções de </w:t>
-      </w:r>
-      <w:proofErr w:type="spellStart"/>
-      <w:r>
-        <w:rPr>
-          <w:lang w:val="pt-BR"/>
-        </w:rPr>
-        <w:t>callback</w:t>
-      </w:r>
-      <w:proofErr w:type="spellEnd"/>
-      <w:r>
-        <w:rPr>
-          <w:lang w:val="pt-BR"/>
-        </w:rPr>
-        <w:t xml:space="preserve"> da game </w:t>
-      </w:r>
-      <w:proofErr w:type="spellStart"/>
-      <w:r>
-        <w:rPr>
-          <w:lang w:val="pt-BR"/>
-        </w:rPr>
-        <w:t>engine</w:t>
-      </w:r>
-      <w:proofErr w:type="spellEnd"/>
-      <w:r>
-        <w:rPr>
-          <w:lang w:val="pt-BR"/>
-        </w:rPr>
-        <w:t xml:space="preserve"> como, por exemplo, as funções de inicialização, renderização e de finalização. Como padrão, a game </w:t>
-      </w:r>
-      <w:proofErr w:type="spellStart"/>
-      <w:r>
-        <w:rPr>
-          <w:lang w:val="pt-BR"/>
-        </w:rPr>
-        <w:t>engine</w:t>
-      </w:r>
-      <w:proofErr w:type="spellEnd"/>
-      <w:r>
-        <w:rPr>
-          <w:lang w:val="pt-BR"/>
-        </w:rPr>
-        <w:t xml:space="preserve"> cria as suas próprias funções de </w:t>
-      </w:r>
-      <w:proofErr w:type="spellStart"/>
-      <w:r>
-        <w:rPr>
-          <w:lang w:val="pt-BR"/>
-        </w:rPr>
-        <w:t>callback</w:t>
-      </w:r>
-      <w:proofErr w:type="spellEnd"/>
-      <w:r>
-        <w:rPr>
-          <w:lang w:val="pt-BR"/>
-        </w:rPr>
-        <w:t xml:space="preserve"> vazias. Elas devem ser configuradas com funções de </w:t>
-      </w:r>
-      <w:proofErr w:type="spellStart"/>
-      <w:r>
-        <w:rPr>
-          <w:lang w:val="pt-BR"/>
-        </w:rPr>
-        <w:t>callback</w:t>
-      </w:r>
-      <w:proofErr w:type="spellEnd"/>
-      <w:r>
-        <w:rPr>
-          <w:lang w:val="pt-BR"/>
-        </w:rPr>
-        <w:t xml:space="preserve"> definidas pelo usuário.</w:t>
-      </w:r>
-    </w:p>
-    <w:p>
-      <w:pPr>
-        <w:jc w:val="both"/>
-        <w:rPr>
-          <w:lang w:val="pt-BR"/>
-        </w:rPr>
-      </w:pPr>
-    </w:p>
-    <w:p>
-      <w:pPr>
-        <w:jc w:val="both"/>
-        <w:rPr>
-          <w:lang w:val="pt-BR"/>
-        </w:rPr>
-      </w:pPr>
-    </w:p>
-    <w:p>
-      <w:pPr>
-        <w:pStyle w:val="Ttulo1"/>
+        <w:t>Estilo padrão (GE_WIN_DEFAULT)</w:t>
+      </w:r>
+    </w:p>
+    <w:p>
+      <w:pPr>
+        <w:jc w:val="both"/>
+        <w:rPr>
+          <w:lang w:val="pt-BR"/>
+        </w:rPr>
+      </w:pPr>
+      <w:r>
+        <w:rPr>
+          <w:lang w:val="pt-BR"/>
+        </w:rPr>
+        <w:t xml:space="preserve">Este estilo define uma janela de aplicação </w:t>
+      </w:r>
+      <w:proofErr w:type="spellStart"/>
+      <w:r>
+        <w:rPr>
+          <w:lang w:val="pt-BR"/>
+        </w:rPr>
+        <w:t>popup</w:t>
+      </w:r>
+      <w:proofErr w:type="spellEnd"/>
+      <w:r>
+        <w:rPr>
+          <w:lang w:val="pt-BR"/>
+        </w:rPr>
+        <w:t>, com uma barra de título e ícone, botão de sistema fechar e não redimensionável.</w:t>
+      </w:r>
+    </w:p>
+    <w:p>
+      <w:pPr>
+        <w:jc w:val="both"/>
+        <w:rPr>
+          <w:lang w:val="pt-BR"/>
+        </w:rPr>
+      </w:pPr>
+    </w:p>
+    <w:p>
+      <w:pPr>
+        <w:jc w:val="both"/>
+        <w:rPr>
+          <w:lang w:val="pt-BR"/>
+        </w:rPr>
+      </w:pPr>
+      <w:r>
+        <w:rPr>
+          <w:noProof/>
+        </w:rPr>
+        <w:lastRenderedPageBreak/>
+        <w:drawing>
+          <wp:inline distT="0" distB="0" distL="0" distR="0" wp14:anchorId="3485049D" wp14:editId="11B7D372">
+            <wp:extent cx="5731510" cy="4526280"/>
+            <wp:effectExtent l="0" t="0" r="2540" b="7620"/>
+            <wp:docPr id="10" name="Imagem 10"/>
+            <wp:cNvGraphicFramePr>
+              <a:graphicFrameLocks xmlns:a="http://schemas.openxmlformats.org/drawingml/2006/main" noChangeAspect="1"/>
+            </wp:cNvGraphicFramePr>
+            <a:graphic xmlns:a="http://schemas.openxmlformats.org/drawingml/2006/main">
+              <a:graphicData uri="http://schemas.openxmlformats.org/drawingml/2006/picture">
+                <pic:pic xmlns:pic="http://schemas.openxmlformats.org/drawingml/2006/picture">
+                  <pic:nvPicPr>
+                    <pic:cNvPr id="0" name="Picture 1"/>
+                    <pic:cNvPicPr>
+                      <a:picLocks noChangeAspect="1" noChangeArrowheads="1"/>
+                    </pic:cNvPicPr>
+                  </pic:nvPicPr>
+                  <pic:blipFill>
+                    <a:blip r:embed="rId11">
+                      <a:extLst>
+                        <a:ext uri="{28A0092B-C50C-407E-A947-70E740481C1C}">
+                          <a14:useLocalDpi xmlns:a14="http://schemas.microsoft.com/office/drawing/2010/main" val="0"/>
+                        </a:ext>
+                      </a:extLst>
+                    </a:blip>
+                    <a:srcRect/>
+                    <a:stretch>
+                      <a:fillRect/>
+                    </a:stretch>
+                  </pic:blipFill>
+                  <pic:spPr bwMode="auto">
+                    <a:xfrm>
+                      <a:off x="0" y="0"/>
+                      <a:ext cx="5731510" cy="4526280"/>
+                    </a:xfrm>
+                    <a:prstGeom prst="rect">
+                      <a:avLst/>
+                    </a:prstGeom>
+                    <a:noFill/>
+                    <a:ln>
+                      <a:noFill/>
+                    </a:ln>
+                  </pic:spPr>
+                </pic:pic>
+              </a:graphicData>
+            </a:graphic>
+          </wp:inline>
+        </w:drawing>
+      </w:r>
+    </w:p>
+    <w:p>
+      <w:pPr>
+        <w:jc w:val="both"/>
+        <w:rPr>
+          <w:lang w:val="pt-BR"/>
+        </w:rPr>
+      </w:pPr>
+    </w:p>
+    <w:p>
+      <w:pPr>
+        <w:jc w:val="both"/>
         <w:rPr>
           <w:b/>
           <w:bCs/>
           <w:lang w:val="pt-BR"/>
         </w:rPr>
       </w:pPr>
-      <w:bookmarkStart w:id="13" w:name="_Toc36146214"/>
       <w:r>
         <w:rPr>
           <w:b/>
           <w:bCs/>
           <w:lang w:val="pt-BR"/>
         </w:rPr>
+        <w:t>Estilo padrão</w:t>
+      </w:r>
+      <w:r>
+        <w:rPr>
+          <w:b/>
+          <w:bCs/>
+          <w:lang w:val="pt-BR"/>
+        </w:rPr>
+        <w:t xml:space="preserve"> sem o botão fechar</w:t>
+      </w:r>
+      <w:r>
+        <w:rPr>
+          <w:b/>
+          <w:bCs/>
+          <w:lang w:val="pt-BR"/>
+        </w:rPr>
+        <w:t xml:space="preserve"> (GE_WIN_DEFAULT</w:t>
+      </w:r>
+      <w:r>
+        <w:rPr>
+          <w:b/>
+          <w:bCs/>
+          <w:lang w:val="pt-BR"/>
+        </w:rPr>
+        <w:t>_NO_SYS</w:t>
+      </w:r>
+      <w:r>
+        <w:rPr>
+          <w:b/>
+          <w:bCs/>
+          <w:lang w:val="pt-BR"/>
+        </w:rPr>
+        <w:t>)</w:t>
+      </w:r>
+    </w:p>
+    <w:p>
+      <w:pPr>
+        <w:jc w:val="both"/>
+        <w:rPr>
+          <w:lang w:val="pt-BR"/>
+        </w:rPr>
+      </w:pPr>
+      <w:r>
+        <w:rPr>
+          <w:lang w:val="pt-BR"/>
+        </w:rPr>
+        <w:t xml:space="preserve">Este estilo define uma janela de aplicação </w:t>
+      </w:r>
+      <w:proofErr w:type="spellStart"/>
+      <w:r>
+        <w:rPr>
+          <w:lang w:val="pt-BR"/>
+        </w:rPr>
+        <w:t>popup</w:t>
+      </w:r>
+      <w:proofErr w:type="spellEnd"/>
+      <w:r>
+        <w:rPr>
+          <w:lang w:val="pt-BR"/>
+        </w:rPr>
+        <w:t>, com uma barra de título</w:t>
+      </w:r>
+      <w:r>
+        <w:rPr>
+          <w:lang w:val="pt-BR"/>
+        </w:rPr>
+        <w:t xml:space="preserve"> </w:t>
+      </w:r>
+      <w:r>
+        <w:rPr>
+          <w:lang w:val="pt-BR"/>
+        </w:rPr>
+        <w:t>e não redimensionável.</w:t>
+      </w:r>
+    </w:p>
+    <w:p>
+      <w:pPr>
+        <w:jc w:val="both"/>
+        <w:rPr>
+          <w:lang w:val="pt-BR"/>
+        </w:rPr>
+      </w:pPr>
+    </w:p>
+    <w:p>
+      <w:pPr>
+        <w:jc w:val="both"/>
+        <w:rPr>
+          <w:lang w:val="pt-BR"/>
+        </w:rPr>
+      </w:pPr>
+      <w:r>
+        <w:rPr>
+          <w:noProof/>
+        </w:rPr>
+        <w:lastRenderedPageBreak/>
+        <w:drawing>
+          <wp:inline distT="0" distB="0" distL="0" distR="0" wp14:anchorId="1985A294" wp14:editId="388CFEC7">
+            <wp:extent cx="5731510" cy="4526280"/>
+            <wp:effectExtent l="0" t="0" r="2540" b="7620"/>
+            <wp:docPr id="11" name="Imagem 11"/>
+            <wp:cNvGraphicFramePr>
+              <a:graphicFrameLocks xmlns:a="http://schemas.openxmlformats.org/drawingml/2006/main" noChangeAspect="1"/>
+            </wp:cNvGraphicFramePr>
+            <a:graphic xmlns:a="http://schemas.openxmlformats.org/drawingml/2006/main">
+              <a:graphicData uri="http://schemas.openxmlformats.org/drawingml/2006/picture">
+                <pic:pic xmlns:pic="http://schemas.openxmlformats.org/drawingml/2006/picture">
+                  <pic:nvPicPr>
+                    <pic:cNvPr id="0" name="Picture 3"/>
+                    <pic:cNvPicPr>
+                      <a:picLocks noChangeAspect="1" noChangeArrowheads="1"/>
+                    </pic:cNvPicPr>
+                  </pic:nvPicPr>
+                  <pic:blipFill>
+                    <a:blip r:embed="rId12">
+                      <a:extLst>
+                        <a:ext uri="{28A0092B-C50C-407E-A947-70E740481C1C}">
+                          <a14:useLocalDpi xmlns:a14="http://schemas.microsoft.com/office/drawing/2010/main" val="0"/>
+                        </a:ext>
+                      </a:extLst>
+                    </a:blip>
+                    <a:srcRect/>
+                    <a:stretch>
+                      <a:fillRect/>
+                    </a:stretch>
+                  </pic:blipFill>
+                  <pic:spPr bwMode="auto">
+                    <a:xfrm>
+                      <a:off x="0" y="0"/>
+                      <a:ext cx="5731510" cy="4526280"/>
+                    </a:xfrm>
+                    <a:prstGeom prst="rect">
+                      <a:avLst/>
+                    </a:prstGeom>
+                    <a:noFill/>
+                    <a:ln>
+                      <a:noFill/>
+                    </a:ln>
+                  </pic:spPr>
+                </pic:pic>
+              </a:graphicData>
+            </a:graphic>
+          </wp:inline>
+        </w:drawing>
+      </w:r>
+    </w:p>
+    <w:p>
+      <w:pPr>
+        <w:jc w:val="both"/>
+        <w:rPr>
+          <w:lang w:val="pt-BR"/>
+        </w:rPr>
+      </w:pPr>
+    </w:p>
+    <w:p>
+      <w:pPr>
+        <w:jc w:val="both"/>
+        <w:rPr>
+          <w:b/>
+          <w:bCs/>
+        </w:rPr>
+      </w:pPr>
+      <w:proofErr w:type="spellStart"/>
+      <w:r>
+        <w:rPr>
+          <w:b/>
+          <w:bCs/>
+        </w:rPr>
+        <w:t>Estilo</w:t>
+      </w:r>
+      <w:proofErr w:type="spellEnd"/>
+      <w:r>
+        <w:rPr>
+          <w:b/>
+          <w:bCs/>
+        </w:rPr>
+        <w:t xml:space="preserve"> </w:t>
+      </w:r>
+      <w:r>
+        <w:rPr>
+          <w:b/>
+          <w:bCs/>
+        </w:rPr>
+        <w:t>splash screen</w:t>
+      </w:r>
+      <w:r>
+        <w:rPr>
+          <w:b/>
+          <w:bCs/>
+        </w:rPr>
+        <w:t xml:space="preserve"> (GE_WIN_</w:t>
+      </w:r>
+      <w:r>
+        <w:rPr>
+          <w:b/>
+          <w:bCs/>
+        </w:rPr>
+        <w:t>SPLASH</w:t>
+      </w:r>
+      <w:r>
+        <w:rPr>
+          <w:b/>
+          <w:bCs/>
+        </w:rPr>
+        <w:t>)</w:t>
+      </w:r>
+    </w:p>
+    <w:p>
+      <w:pPr>
+        <w:jc w:val="both"/>
+        <w:rPr>
+          <w:lang w:val="pt-BR"/>
+        </w:rPr>
+      </w:pPr>
+      <w:r>
+        <w:rPr>
+          <w:lang w:val="pt-BR"/>
+        </w:rPr>
+        <w:t xml:space="preserve">Este estilo define uma janela de aplicação </w:t>
+      </w:r>
+      <w:proofErr w:type="spellStart"/>
+      <w:r>
+        <w:rPr>
+          <w:lang w:val="pt-BR"/>
+        </w:rPr>
+        <w:t>popup</w:t>
+      </w:r>
+      <w:proofErr w:type="spellEnd"/>
+      <w:r>
+        <w:rPr>
+          <w:lang w:val="pt-BR"/>
+        </w:rPr>
+        <w:t xml:space="preserve">, </w:t>
+      </w:r>
+      <w:r>
+        <w:rPr>
+          <w:lang w:val="pt-BR"/>
+        </w:rPr>
+        <w:t>sem</w:t>
+      </w:r>
+      <w:r>
+        <w:rPr>
+          <w:lang w:val="pt-BR"/>
+        </w:rPr>
+        <w:t xml:space="preserve"> barra de título</w:t>
+      </w:r>
+      <w:r>
+        <w:rPr>
+          <w:lang w:val="pt-BR"/>
+        </w:rPr>
+        <w:t>, sem botões de sistema</w:t>
+      </w:r>
+      <w:r>
+        <w:rPr>
+          <w:lang w:val="pt-BR"/>
+        </w:rPr>
+        <w:t xml:space="preserve"> e não redimensionável.</w:t>
+      </w:r>
+    </w:p>
+    <w:p>
+      <w:pPr>
+        <w:jc w:val="both"/>
+        <w:rPr>
+          <w:lang w:val="pt-BR"/>
+        </w:rPr>
+      </w:pPr>
+    </w:p>
+    <w:p>
+      <w:pPr>
+        <w:jc w:val="both"/>
+        <w:rPr>
+          <w:lang w:val="pt-BR"/>
+        </w:rPr>
+      </w:pPr>
+      <w:r>
+        <w:rPr>
+          <w:noProof/>
+        </w:rPr>
+        <w:lastRenderedPageBreak/>
+        <w:drawing>
+          <wp:inline distT="0" distB="0" distL="0" distR="0" wp14:anchorId="34C69C20" wp14:editId="46C6CE14">
+            <wp:extent cx="5731510" cy="4303395"/>
+            <wp:effectExtent l="0" t="0" r="2540" b="1905"/>
+            <wp:docPr id="12" name="Imagem 12"/>
+            <wp:cNvGraphicFramePr>
+              <a:graphicFrameLocks xmlns:a="http://schemas.openxmlformats.org/drawingml/2006/main" noChangeAspect="1"/>
+            </wp:cNvGraphicFramePr>
+            <a:graphic xmlns:a="http://schemas.openxmlformats.org/drawingml/2006/main">
+              <a:graphicData uri="http://schemas.openxmlformats.org/drawingml/2006/picture">
+                <pic:pic xmlns:pic="http://schemas.openxmlformats.org/drawingml/2006/picture">
+                  <pic:nvPicPr>
+                    <pic:cNvPr id="0" name="Picture 5"/>
+                    <pic:cNvPicPr>
+                      <a:picLocks noChangeAspect="1" noChangeArrowheads="1"/>
+                    </pic:cNvPicPr>
+                  </pic:nvPicPr>
+                  <pic:blipFill>
+                    <a:blip r:embed="rId13">
+                      <a:extLst>
+                        <a:ext uri="{28A0092B-C50C-407E-A947-70E740481C1C}">
+                          <a14:useLocalDpi xmlns:a14="http://schemas.microsoft.com/office/drawing/2010/main" val="0"/>
+                        </a:ext>
+                      </a:extLst>
+                    </a:blip>
+                    <a:srcRect/>
+                    <a:stretch>
+                      <a:fillRect/>
+                    </a:stretch>
+                  </pic:blipFill>
+                  <pic:spPr bwMode="auto">
+                    <a:xfrm>
+                      <a:off x="0" y="0"/>
+                      <a:ext cx="5731510" cy="4303395"/>
+                    </a:xfrm>
+                    <a:prstGeom prst="rect">
+                      <a:avLst/>
+                    </a:prstGeom>
+                    <a:noFill/>
+                    <a:ln>
+                      <a:noFill/>
+                    </a:ln>
+                  </pic:spPr>
+                </pic:pic>
+              </a:graphicData>
+            </a:graphic>
+          </wp:inline>
+        </w:drawing>
+      </w:r>
+    </w:p>
+    <w:p>
+      <w:pPr>
+        <w:jc w:val="both"/>
+        <w:rPr>
+          <w:lang w:val="pt-BR"/>
+        </w:rPr>
+      </w:pPr>
+    </w:p>
+    <w:p>
+      <w:pPr>
+        <w:jc w:val="both"/>
+        <w:rPr>
+          <w:b/>
+          <w:bCs/>
+          <w:lang w:val="pt-BR"/>
+        </w:rPr>
+      </w:pPr>
+      <w:r>
+        <w:rPr>
+          <w:b/>
+          <w:bCs/>
+          <w:lang w:val="pt-BR"/>
+        </w:rPr>
+        <w:t xml:space="preserve">Estilo </w:t>
+      </w:r>
+      <w:r>
+        <w:rPr>
+          <w:b/>
+          <w:bCs/>
+          <w:lang w:val="pt-BR"/>
+        </w:rPr>
+        <w:t>tela cheia modo janela</w:t>
+      </w:r>
+      <w:r>
+        <w:rPr>
+          <w:b/>
+          <w:bCs/>
+          <w:lang w:val="pt-BR"/>
+        </w:rPr>
+        <w:t xml:space="preserve"> (GE_WIN_</w:t>
+      </w:r>
+      <w:r>
+        <w:rPr>
+          <w:b/>
+          <w:bCs/>
+          <w:lang w:val="pt-BR"/>
+        </w:rPr>
+        <w:t>WINDOWED_FULLSCREEN</w:t>
+      </w:r>
+      <w:r>
+        <w:rPr>
+          <w:b/>
+          <w:bCs/>
+          <w:lang w:val="pt-BR"/>
+        </w:rPr>
+        <w:t>)</w:t>
+      </w:r>
+    </w:p>
+    <w:p>
+      <w:pPr>
+        <w:jc w:val="both"/>
+        <w:rPr>
+          <w:lang w:val="pt-BR"/>
+        </w:rPr>
+      </w:pPr>
+      <w:r>
+        <w:rPr>
+          <w:lang w:val="pt-BR"/>
+        </w:rPr>
+        <w:t xml:space="preserve">Este estilo define uma janela de aplicação </w:t>
+      </w:r>
+      <w:proofErr w:type="spellStart"/>
+      <w:r>
+        <w:rPr>
+          <w:lang w:val="pt-BR"/>
+        </w:rPr>
+        <w:t>popup</w:t>
+      </w:r>
+      <w:proofErr w:type="spellEnd"/>
+      <w:r>
+        <w:rPr>
+          <w:lang w:val="pt-BR"/>
+        </w:rPr>
+        <w:t>, sem barra de título, sem botões de sistema</w:t>
+      </w:r>
+      <w:r>
+        <w:rPr>
+          <w:lang w:val="pt-BR"/>
+        </w:rPr>
+        <w:t>, maximizada (tela cheia)</w:t>
+      </w:r>
+      <w:r>
+        <w:rPr>
+          <w:lang w:val="pt-BR"/>
+        </w:rPr>
+        <w:t xml:space="preserve"> e não redimensionável.</w:t>
+      </w:r>
+    </w:p>
+    <w:p>
+      <w:pPr>
+        <w:jc w:val="both"/>
+        <w:rPr>
+          <w:lang w:val="pt-BR"/>
+        </w:rPr>
+      </w:pPr>
+    </w:p>
+    <w:p>
+      <w:pPr>
+        <w:jc w:val="both"/>
+        <w:rPr>
+          <w:lang w:val="pt-BR"/>
+        </w:rPr>
+      </w:pPr>
+      <w:r>
+        <w:rPr>
+          <w:lang w:val="pt-BR"/>
+        </w:rPr>
+        <w:t xml:space="preserve">Nota: Falar sobre as diferenças entre este modo e </w:t>
+      </w:r>
+      <w:r>
+        <w:rPr>
+          <w:lang w:val="pt-BR"/>
+        </w:rPr>
+        <w:t>a</w:t>
+      </w:r>
+      <w:r>
+        <w:rPr>
+          <w:lang w:val="pt-BR"/>
+        </w:rPr>
+        <w:t xml:space="preserve"> tela cheia de fato.</w:t>
+      </w:r>
+    </w:p>
+    <w:p>
+      <w:pPr>
+        <w:jc w:val="both"/>
+        <w:rPr>
+          <w:lang w:val="pt-BR"/>
+        </w:rPr>
+      </w:pPr>
+    </w:p>
+    <w:p>
+      <w:pPr>
+        <w:jc w:val="both"/>
+        <w:rPr>
+          <w:b/>
+          <w:bCs/>
+          <w:lang w:val="pt-BR"/>
+        </w:rPr>
+      </w:pPr>
+      <w:r>
+        <w:rPr>
+          <w:b/>
+          <w:bCs/>
+          <w:lang w:val="pt-BR"/>
+        </w:rPr>
+        <w:t xml:space="preserve">Estilo </w:t>
+      </w:r>
+      <w:r>
+        <w:rPr>
+          <w:b/>
+          <w:bCs/>
+          <w:lang w:val="pt-BR"/>
+        </w:rPr>
+        <w:t xml:space="preserve">janela </w:t>
+      </w:r>
+      <w:proofErr w:type="spellStart"/>
+      <w:r>
+        <w:rPr>
+          <w:b/>
+          <w:bCs/>
+          <w:lang w:val="pt-BR"/>
+        </w:rPr>
+        <w:t>popup</w:t>
+      </w:r>
+      <w:proofErr w:type="spellEnd"/>
+      <w:r>
+        <w:rPr>
+          <w:b/>
+          <w:bCs/>
+          <w:lang w:val="pt-BR"/>
+        </w:rPr>
+        <w:t xml:space="preserve"> completo</w:t>
+      </w:r>
+      <w:r>
+        <w:rPr>
+          <w:b/>
+          <w:bCs/>
+          <w:lang w:val="pt-BR"/>
+        </w:rPr>
+        <w:t xml:space="preserve"> (GE_WIN_</w:t>
+      </w:r>
+      <w:r>
+        <w:rPr>
+          <w:b/>
+          <w:bCs/>
+          <w:lang w:val="pt-BR"/>
+        </w:rPr>
+        <w:t>COMPLETE</w:t>
+      </w:r>
+      <w:r>
+        <w:rPr>
+          <w:b/>
+          <w:bCs/>
+          <w:lang w:val="pt-BR"/>
+        </w:rPr>
+        <w:t>)</w:t>
+      </w:r>
+    </w:p>
+    <w:p>
+      <w:pPr>
+        <w:jc w:val="both"/>
+        <w:rPr>
+          <w:lang w:val="pt-BR"/>
+        </w:rPr>
+      </w:pPr>
+      <w:r>
+        <w:rPr>
+          <w:lang w:val="pt-BR"/>
+        </w:rPr>
+        <w:t xml:space="preserve">Este estilo define uma janela de aplicação </w:t>
+      </w:r>
+      <w:proofErr w:type="spellStart"/>
+      <w:r>
+        <w:rPr>
+          <w:lang w:val="pt-BR"/>
+        </w:rPr>
+        <w:t>popup</w:t>
+      </w:r>
+      <w:proofErr w:type="spellEnd"/>
+      <w:r>
+        <w:rPr>
+          <w:lang w:val="pt-BR"/>
+        </w:rPr>
+        <w:t xml:space="preserve">, </w:t>
+      </w:r>
+      <w:r>
+        <w:rPr>
+          <w:lang w:val="pt-BR"/>
+        </w:rPr>
+        <w:t>com</w:t>
+      </w:r>
+      <w:r>
+        <w:rPr>
+          <w:lang w:val="pt-BR"/>
+        </w:rPr>
+        <w:t xml:space="preserve"> barra de título, </w:t>
+      </w:r>
+      <w:r>
+        <w:rPr>
+          <w:lang w:val="pt-BR"/>
+        </w:rPr>
+        <w:t>com todos os</w:t>
+      </w:r>
+      <w:r>
+        <w:rPr>
+          <w:lang w:val="pt-BR"/>
+        </w:rPr>
+        <w:t xml:space="preserve"> botões de sistema</w:t>
+      </w:r>
+      <w:r>
+        <w:rPr>
+          <w:lang w:val="pt-BR"/>
+        </w:rPr>
+        <w:t xml:space="preserve"> (minimizar, maximizar e fechar janela) e </w:t>
+      </w:r>
+      <w:r>
+        <w:rPr>
+          <w:lang w:val="pt-BR"/>
+        </w:rPr>
+        <w:t>redimensionável.</w:t>
+      </w:r>
+    </w:p>
+    <w:p>
+      <w:pPr>
+        <w:jc w:val="both"/>
+        <w:rPr>
+          <w:lang w:val="pt-BR"/>
+        </w:rPr>
+      </w:pPr>
+    </w:p>
+    <w:p>
+      <w:pPr>
+        <w:jc w:val="both"/>
+        <w:rPr>
+          <w:lang w:val="pt-BR"/>
+        </w:rPr>
+      </w:pPr>
+      <w:r>
+        <w:rPr>
+          <w:noProof/>
+        </w:rPr>
+        <w:lastRenderedPageBreak/>
+        <w:drawing>
+          <wp:inline distT="0" distB="0" distL="0" distR="0" wp14:anchorId="0814F5A8" wp14:editId="4C0A1D75">
+            <wp:extent cx="5731510" cy="4568825"/>
+            <wp:effectExtent l="0" t="0" r="2540" b="3175"/>
+            <wp:docPr id="13" name="Imagem 13"/>
+            <wp:cNvGraphicFramePr>
+              <a:graphicFrameLocks xmlns:a="http://schemas.openxmlformats.org/drawingml/2006/main" noChangeAspect="1"/>
+            </wp:cNvGraphicFramePr>
+            <a:graphic xmlns:a="http://schemas.openxmlformats.org/drawingml/2006/main">
+              <a:graphicData uri="http://schemas.openxmlformats.org/drawingml/2006/picture">
+                <pic:pic xmlns:pic="http://schemas.openxmlformats.org/drawingml/2006/picture">
+                  <pic:nvPicPr>
+                    <pic:cNvPr id="0" name="Picture 7"/>
+                    <pic:cNvPicPr>
+                      <a:picLocks noChangeAspect="1" noChangeArrowheads="1"/>
+                    </pic:cNvPicPr>
+                  </pic:nvPicPr>
+                  <pic:blipFill>
+                    <a:blip r:embed="rId14">
+                      <a:extLst>
+                        <a:ext uri="{28A0092B-C50C-407E-A947-70E740481C1C}">
+                          <a14:useLocalDpi xmlns:a14="http://schemas.microsoft.com/office/drawing/2010/main" val="0"/>
+                        </a:ext>
+                      </a:extLst>
+                    </a:blip>
+                    <a:srcRect/>
+                    <a:stretch>
+                      <a:fillRect/>
+                    </a:stretch>
+                  </pic:blipFill>
+                  <pic:spPr bwMode="auto">
+                    <a:xfrm>
+                      <a:off x="0" y="0"/>
+                      <a:ext cx="5731510" cy="4568825"/>
+                    </a:xfrm>
+                    <a:prstGeom prst="rect">
+                      <a:avLst/>
+                    </a:prstGeom>
+                    <a:noFill/>
+                    <a:ln>
+                      <a:noFill/>
+                    </a:ln>
+                  </pic:spPr>
+                </pic:pic>
+              </a:graphicData>
+            </a:graphic>
+          </wp:inline>
+        </w:drawing>
+      </w:r>
+    </w:p>
+    <w:p>
+      <w:pPr>
+        <w:jc w:val="both"/>
+        <w:rPr>
+          <w:lang w:val="pt-BR"/>
+        </w:rPr>
+      </w:pPr>
+    </w:p>
+    <w:p>
+      <w:pPr>
+        <w:jc w:val="both"/>
+        <w:rPr>
+          <w:lang w:val="pt-BR"/>
+        </w:rPr>
+      </w:pPr>
+      <w:r>
+        <w:rPr>
+          <w:lang w:val="pt-BR"/>
+        </w:rPr>
+        <w:t xml:space="preserve">Configurações adicionais </w:t>
+      </w:r>
+      <w:r>
+        <w:rPr>
+          <w:lang w:val="pt-BR"/>
+        </w:rPr>
+        <w:t>de estilos de janela</w:t>
+      </w:r>
+    </w:p>
+    <w:p>
+      <w:pPr>
+        <w:jc w:val="both"/>
+        <w:rPr>
+          <w:lang w:val="pt-BR"/>
+        </w:rPr>
+      </w:pPr>
+    </w:p>
+    <w:p>
+      <w:pPr>
+        <w:jc w:val="both"/>
+        <w:rPr>
+          <w:lang w:val="pt-BR"/>
+        </w:rPr>
+      </w:pPr>
+      <w:r>
+        <w:rPr>
+          <w:lang w:val="pt-BR"/>
+        </w:rPr>
+        <w:t>Ainda é possível adicionar alguns estilos adicionais para os estilos citados acima:</w:t>
+      </w:r>
+    </w:p>
+    <w:p>
+      <w:pPr>
+        <w:jc w:val="both"/>
+        <w:rPr>
+          <w:lang w:val="pt-BR"/>
+        </w:rPr>
+      </w:pPr>
+    </w:p>
+    <w:p>
+      <w:pPr>
+        <w:pStyle w:val="PargrafodaLista"/>
+        <w:numPr>
+          <w:ilvl w:val="0"/>
+          <w:numId w:val="1"/>
+        </w:numPr>
+        <w:jc w:val="both"/>
+        <w:rPr>
+          <w:lang w:val="pt-BR"/>
+        </w:rPr>
+      </w:pPr>
+      <w:r>
+        <w:rPr>
+          <w:lang w:val="pt-BR"/>
+        </w:rPr>
+        <w:t>Iniciar a janela maximizada</w:t>
+      </w:r>
+    </w:p>
+    <w:p>
+      <w:pPr>
+        <w:pStyle w:val="PargrafodaLista"/>
+        <w:numPr>
+          <w:ilvl w:val="0"/>
+          <w:numId w:val="1"/>
+        </w:numPr>
+        <w:jc w:val="both"/>
+        <w:rPr>
+          <w:lang w:val="pt-BR"/>
+        </w:rPr>
+      </w:pPr>
+      <w:r>
+        <w:rPr>
+          <w:lang w:val="pt-BR"/>
+        </w:rPr>
+        <w:t>Iniciar a janela minimizada</w:t>
+      </w:r>
+    </w:p>
+    <w:p>
+      <w:pPr>
+        <w:pStyle w:val="PargrafodaLista"/>
+        <w:numPr>
+          <w:ilvl w:val="0"/>
+          <w:numId w:val="1"/>
+        </w:numPr>
+        <w:jc w:val="both"/>
+        <w:rPr>
+          <w:lang w:val="pt-BR"/>
+        </w:rPr>
+      </w:pPr>
+      <w:r>
+        <w:rPr>
+          <w:lang w:val="pt-BR"/>
+        </w:rPr>
+        <w:t>Adicionar um botão de sistema minimizar</w:t>
+      </w:r>
+    </w:p>
+    <w:p>
+      <w:pPr>
+        <w:pStyle w:val="PargrafodaLista"/>
+        <w:numPr>
+          <w:ilvl w:val="0"/>
+          <w:numId w:val="1"/>
+        </w:numPr>
+        <w:jc w:val="both"/>
+        <w:rPr>
+          <w:lang w:val="pt-BR"/>
+        </w:rPr>
+      </w:pPr>
+      <w:r>
+        <w:rPr>
+          <w:lang w:val="pt-BR"/>
+        </w:rPr>
+        <w:t>Adicionar um botão de sistema maximizar</w:t>
+      </w:r>
+    </w:p>
+    <w:p>
+      <w:pPr>
+        <w:pStyle w:val="PargrafodaLista"/>
+        <w:numPr>
+          <w:ilvl w:val="0"/>
+          <w:numId w:val="1"/>
+        </w:numPr>
+        <w:jc w:val="both"/>
+        <w:rPr>
+          <w:lang w:val="pt-BR"/>
+        </w:rPr>
+      </w:pPr>
+      <w:r>
+        <w:rPr>
+          <w:lang w:val="pt-BR"/>
+        </w:rPr>
+        <w:t>Adicionar um botão de sistema fechar janela</w:t>
+      </w:r>
+    </w:p>
+    <w:p>
+      <w:pPr>
+        <w:pStyle w:val="PargrafodaLista"/>
+        <w:numPr>
+          <w:ilvl w:val="0"/>
+          <w:numId w:val="1"/>
+        </w:numPr>
+        <w:jc w:val="both"/>
+        <w:rPr>
+          <w:lang w:val="pt-BR"/>
+        </w:rPr>
+      </w:pPr>
+      <w:r>
+        <w:rPr>
+          <w:lang w:val="pt-BR"/>
+        </w:rPr>
+        <w:t>Tornar a janela redimensionável</w:t>
+      </w:r>
+    </w:p>
+    <w:p>
+      <w:pPr>
+        <w:jc w:val="both"/>
+        <w:rPr>
+          <w:lang w:val="pt-BR"/>
+        </w:rPr>
+      </w:pPr>
+    </w:p>
+    <w:p>
+      <w:pPr>
+        <w:pStyle w:val="Ttulo3"/>
+        <w:rPr>
+          <w:b/>
+          <w:bCs/>
+          <w:lang w:val="pt-BR"/>
+        </w:rPr>
+      </w:pPr>
+      <w:bookmarkStart w:id="12" w:name="_Toc37706103"/>
+      <w:r>
+        <w:rPr>
+          <w:b/>
+          <w:bCs/>
+          <w:lang w:val="pt-BR"/>
+        </w:rPr>
+        <w:t>2.5.4 Eventos de Usuários</w:t>
+      </w:r>
+      <w:bookmarkEnd w:id="12"/>
+    </w:p>
+    <w:p>
+      <w:pPr>
+        <w:rPr>
+          <w:lang w:val="pt-BR"/>
+        </w:rPr>
+      </w:pPr>
+      <w:r>
+        <w:rPr>
+          <w:lang w:val="pt-BR"/>
+        </w:rPr>
+        <w:t xml:space="preserve">Objeto </w:t>
+      </w:r>
+      <w:proofErr w:type="spellStart"/>
+      <w:r>
+        <w:rPr>
+          <w:lang w:val="pt-BR"/>
+        </w:rPr>
+        <w:t>GameEngineEventHandler</w:t>
+      </w:r>
+      <w:proofErr w:type="spellEnd"/>
+      <w:r>
+        <w:rPr>
+          <w:lang w:val="pt-BR"/>
+        </w:rPr>
+        <w:t xml:space="preserve"> (classe abstrata)</w:t>
+      </w:r>
+    </w:p>
+    <w:p>
+      <w:pPr>
+        <w:rPr>
+          <w:lang w:val="pt-BR"/>
+        </w:rPr>
+      </w:pPr>
+      <w:r>
+        <w:rPr>
+          <w:lang w:val="pt-BR"/>
+        </w:rPr>
+        <w:t xml:space="preserve">Este objeto especifica as funções de </w:t>
+      </w:r>
+      <w:proofErr w:type="spellStart"/>
+      <w:r>
+        <w:rPr>
+          <w:lang w:val="pt-BR"/>
+        </w:rPr>
+        <w:t>callback</w:t>
+      </w:r>
+      <w:proofErr w:type="spellEnd"/>
+      <w:r>
+        <w:rPr>
+          <w:lang w:val="pt-BR"/>
+        </w:rPr>
+        <w:t xml:space="preserve"> da game </w:t>
+      </w:r>
+      <w:proofErr w:type="spellStart"/>
+      <w:r>
+        <w:rPr>
+          <w:lang w:val="pt-BR"/>
+        </w:rPr>
+        <w:t>engine</w:t>
+      </w:r>
+      <w:proofErr w:type="spellEnd"/>
+      <w:r>
+        <w:rPr>
+          <w:lang w:val="pt-BR"/>
+        </w:rPr>
+        <w:t xml:space="preserve"> como, por exemplo, as funções de inicialização, renderização e de finalização. Como padrão, a game </w:t>
+      </w:r>
+      <w:proofErr w:type="spellStart"/>
+      <w:r>
+        <w:rPr>
+          <w:lang w:val="pt-BR"/>
+        </w:rPr>
+        <w:t>engine</w:t>
+      </w:r>
+      <w:proofErr w:type="spellEnd"/>
+      <w:r>
+        <w:rPr>
+          <w:lang w:val="pt-BR"/>
+        </w:rPr>
+        <w:t xml:space="preserve"> cria as suas próprias funções de </w:t>
+      </w:r>
+      <w:proofErr w:type="spellStart"/>
+      <w:r>
+        <w:rPr>
+          <w:lang w:val="pt-BR"/>
+        </w:rPr>
+        <w:t>callback</w:t>
+      </w:r>
+      <w:proofErr w:type="spellEnd"/>
+      <w:r>
+        <w:rPr>
+          <w:lang w:val="pt-BR"/>
+        </w:rPr>
+        <w:t xml:space="preserve"> vazias. Elas devem ser configuradas com funções de </w:t>
+      </w:r>
+      <w:proofErr w:type="spellStart"/>
+      <w:r>
+        <w:rPr>
+          <w:lang w:val="pt-BR"/>
+        </w:rPr>
+        <w:t>callback</w:t>
+      </w:r>
+      <w:proofErr w:type="spellEnd"/>
+      <w:r>
+        <w:rPr>
+          <w:lang w:val="pt-BR"/>
+        </w:rPr>
+        <w:t xml:space="preserve"> definidas pelo usuário</w:t>
+      </w:r>
+      <w:r>
+        <w:rPr>
+          <w:lang w:val="pt-BR"/>
+        </w:rPr>
+        <w:t>.</w:t>
+      </w:r>
+    </w:p>
+    <w:p>
+      <w:pPr>
+        <w:pStyle w:val="Ttulo1"/>
+        <w:rPr>
+          <w:b/>
+          <w:bCs/>
+          <w:lang w:val="pt-BR"/>
+        </w:rPr>
+      </w:pPr>
+      <w:bookmarkStart w:id="13" w:name="_Toc37706104"/>
+      <w:r>
+        <w:rPr>
+          <w:b/>
+          <w:bCs/>
+          <w:lang w:val="pt-BR"/>
+        </w:rPr>
         <w:lastRenderedPageBreak/>
         <w:t>3</w:t>
       </w:r>
@@ -5759,7 +6797,7 @@
           <w:lang w:val="pt-BR"/>
         </w:rPr>
       </w:pPr>
-      <w:bookmarkStart w:id="14" w:name="_Toc36146215"/>
+      <w:bookmarkStart w:id="14" w:name="_Toc37706105"/>
       <w:r>
         <w:rPr>
           <w:lang w:val="pt-BR"/>
@@ -5781,7 +6819,7 @@
           <w:lang w:val="pt-BR"/>
         </w:rPr>
       </w:pPr>
-      <w:bookmarkStart w:id="15" w:name="_Toc36146216"/>
+      <w:bookmarkStart w:id="15" w:name="_Toc37706106"/>
       <w:r>
         <w:rPr>
           <w:lang w:val="pt-BR"/>
@@ -5995,7 +7033,7 @@
           <w:lang w:val="pt-BR"/>
         </w:rPr>
       </w:pPr>
-      <w:bookmarkStart w:id="16" w:name="_Toc36146217"/>
+      <w:bookmarkStart w:id="16" w:name="_Toc37706107"/>
       <w:r>
         <w:rPr>
           <w:b/>
@@ -6047,7 +7085,7 @@
           <w:lang w:val="pt-BR"/>
         </w:rPr>
       </w:pPr>
-      <w:bookmarkStart w:id="17" w:name="_Toc36146218"/>
+      <w:bookmarkStart w:id="17" w:name="_Toc37706108"/>
       <w:r>
         <w:rPr>
           <w:lang w:val="pt-BR"/>
@@ -6078,7 +7116,7 @@
           <w:lang w:val="pt-BR"/>
         </w:rPr>
       </w:pPr>
-      <w:bookmarkStart w:id="18" w:name="_Toc36146219"/>
+      <w:bookmarkStart w:id="18" w:name="_Toc37706109"/>
       <w:r>
         <w:rPr>
           <w:lang w:val="pt-BR"/>
@@ -6094,7 +7132,7 @@
           <w:lang w:val="pt-BR"/>
         </w:rPr>
       </w:pPr>
-      <w:bookmarkStart w:id="19" w:name="_Toc36146220"/>
+      <w:bookmarkStart w:id="19" w:name="_Toc37706110"/>
       <w:r>
         <w:rPr>
           <w:lang w:val="pt-BR"/>
@@ -6113,12 +7151,156 @@
     </w:p>
     <w:p>
       <w:pPr>
+        <w:jc w:val="both"/>
+        <w:rPr>
+          <w:lang w:val="pt-BR"/>
+        </w:rPr>
+      </w:pPr>
+      <w:r>
+        <w:rPr>
+          <w:lang w:val="pt-BR"/>
+        </w:rPr>
+        <w:t>??</w:t>
+      </w:r>
+    </w:p>
+    <w:p>
+      <w:pPr>
+        <w:jc w:val="both"/>
+        <w:rPr>
+          <w:lang w:val="pt-BR"/>
+        </w:rPr>
+      </w:pPr>
+      <w:proofErr w:type="spellStart"/>
+      <w:r>
+        <w:rPr>
+          <w:lang w:val="pt-BR"/>
+        </w:rPr>
+        <w:t>mainLoop</w:t>
+      </w:r>
+      <w:proofErr w:type="spellEnd"/>
+    </w:p>
+    <w:p>
+      <w:pPr>
+        <w:jc w:val="both"/>
+        <w:rPr>
+          <w:lang w:val="pt-BR"/>
+        </w:rPr>
+      </w:pPr>
+      <w:r>
+        <w:rPr>
+          <w:lang w:val="pt-BR"/>
+        </w:rPr>
+        <w:t xml:space="preserve">Função de execução da game </w:t>
+      </w:r>
+      <w:proofErr w:type="spellStart"/>
+      <w:r>
+        <w:rPr>
+          <w:lang w:val="pt-BR"/>
+        </w:rPr>
+        <w:t>engine</w:t>
+      </w:r>
+      <w:proofErr w:type="spellEnd"/>
+      <w:r>
+        <w:rPr>
+          <w:lang w:val="pt-BR"/>
+        </w:rPr>
+        <w:t xml:space="preserve">. Assim que esse método é chamado, a game </w:t>
+      </w:r>
+      <w:proofErr w:type="spellStart"/>
+      <w:r>
+        <w:rPr>
+          <w:lang w:val="pt-BR"/>
+        </w:rPr>
+        <w:t>engine</w:t>
+      </w:r>
+      <w:proofErr w:type="spellEnd"/>
+      <w:r>
+        <w:rPr>
+          <w:lang w:val="pt-BR"/>
+        </w:rPr>
+        <w:t xml:space="preserve"> </w:t>
+      </w:r>
+      <w:proofErr w:type="spellStart"/>
+      <w:r>
+        <w:rPr>
+          <w:lang w:val="pt-BR"/>
+        </w:rPr>
+        <w:t>obtem</w:t>
+      </w:r>
+      <w:proofErr w:type="spellEnd"/>
+      <w:r>
+        <w:rPr>
+          <w:lang w:val="pt-BR"/>
+        </w:rPr>
+        <w:t xml:space="preserve"> o controle total da aplicação. Obviamente, ela respeitará as funções de </w:t>
+      </w:r>
+      <w:proofErr w:type="spellStart"/>
+      <w:r>
+        <w:rPr>
+          <w:lang w:val="pt-BR"/>
+        </w:rPr>
+        <w:t>callback</w:t>
+      </w:r>
+      <w:proofErr w:type="spellEnd"/>
+      <w:r>
+        <w:rPr>
+          <w:lang w:val="pt-BR"/>
+        </w:rPr>
+        <w:t xml:space="preserve"> do usuário para responder aos eventos conforme o desejo do usuário.</w:t>
+      </w:r>
+    </w:p>
+    <w:p>
+      <w:pPr>
+        <w:jc w:val="both"/>
+        <w:rPr>
+          <w:lang w:val="pt-BR"/>
+        </w:rPr>
+      </w:pPr>
+      <w:proofErr w:type="spellStart"/>
+      <w:r>
+        <w:rPr>
+          <w:lang w:val="pt-BR"/>
+        </w:rPr>
+        <w:t>InitGameEngine</w:t>
+      </w:r>
+      <w:proofErr w:type="spellEnd"/>
+    </w:p>
+    <w:p>
+      <w:pPr>
+        <w:jc w:val="both"/>
+        <w:rPr>
+          <w:lang w:val="pt-BR"/>
+        </w:rPr>
+      </w:pPr>
+      <w:r>
+        <w:rPr>
+          <w:lang w:val="pt-BR"/>
+        </w:rPr>
+        <w:t xml:space="preserve">Método para inicializar a game </w:t>
+      </w:r>
+      <w:proofErr w:type="spellStart"/>
+      <w:r>
+        <w:rPr>
+          <w:lang w:val="pt-BR"/>
+        </w:rPr>
+        <w:t>engine</w:t>
+      </w:r>
+      <w:proofErr w:type="spellEnd"/>
+      <w:r>
+        <w:rPr>
+          <w:lang w:val="pt-BR"/>
+        </w:rPr>
+        <w:t>.</w:t>
+      </w:r>
+    </w:p>
+    <w:p>
+      <w:pPr>
         <w:pStyle w:val="Ttulo2"/>
         <w:rPr>
           <w:lang w:val="pt-BR"/>
         </w:rPr>
       </w:pPr>
-      <w:bookmarkStart w:id="20" w:name="_Toc36146221"/>
+      <w:bookmarkStart w:id="20" w:name="_Toc37706111"/>
       <w:r>
         <w:rPr>
           <w:lang w:val="pt-BR"/>
@@ -6177,7 +7359,7 @@
                     <pic:cNvPicPr/>
                   </pic:nvPicPr>
                   <pic:blipFill>
-                    <a:blip r:embed="rId10"/>
+                    <a:blip r:embed="rId15"/>
                     <a:stretch>
                       <a:fillRect/>
                     </a:stretch>
@@ -6214,7 +7396,7 @@
           <w:lang w:val="pt-BR"/>
         </w:rPr>
       </w:pPr>
-      <w:bookmarkStart w:id="21" w:name="_Toc36146222"/>
+      <w:bookmarkStart w:id="21" w:name="_Toc37706112"/>
       <w:r>
         <w:rPr>
           <w:lang w:val="pt-BR"/>
@@ -6487,6 +7669,444 @@
           <w:lang w:val="pt-BR"/>
         </w:rPr>
       </w:pPr>
+      <w:r>
+        <w:rPr>
+          <w:lang w:val="pt-BR"/>
+        </w:rPr>
+        <w:t xml:space="preserve">|- </w:t>
+      </w:r>
+      <w:proofErr w:type="spellStart"/>
+      <w:r>
+        <w:rPr>
+          <w:lang w:val="pt-BR"/>
+        </w:rPr>
+        <w:t>style</w:t>
+      </w:r>
+      <w:proofErr w:type="spellEnd"/>
+    </w:p>
+    <w:p>
+      <w:pPr>
+        <w:jc w:val="both"/>
+        <w:rPr>
+          <w:lang w:val="pt-BR"/>
+        </w:rPr>
+      </w:pPr>
+      <w:r>
+        <w:rPr>
+          <w:lang w:val="pt-BR"/>
+        </w:rPr>
+        <w:t xml:space="preserve">   |- </w:t>
+      </w:r>
+      <w:proofErr w:type="spellStart"/>
+      <w:r>
+        <w:rPr>
+          <w:lang w:val="pt-BR"/>
+        </w:rPr>
+        <w:t>dialog</w:t>
+      </w:r>
+      <w:proofErr w:type="spellEnd"/>
+      <w:r>
+        <w:rPr>
+          <w:lang w:val="pt-BR"/>
+        </w:rPr>
+        <w:t xml:space="preserve"> box</w:t>
+      </w:r>
+    </w:p>
+    <w:p>
+      <w:pPr>
+        <w:jc w:val="both"/>
+        <w:rPr>
+          <w:lang w:val="pt-BR"/>
+        </w:rPr>
+      </w:pPr>
+      <w:r>
+        <w:rPr>
+          <w:lang w:val="pt-BR"/>
+        </w:rPr>
+        <w:t xml:space="preserve">   |- Grupo de Controle</w:t>
+      </w:r>
+    </w:p>
+    <w:p>
+      <w:pPr>
+        <w:jc w:val="both"/>
+        <w:rPr>
+          <w:lang w:val="pt-BR"/>
+        </w:rPr>
+      </w:pPr>
+      <w:r>
+        <w:rPr>
+          <w:lang w:val="pt-BR"/>
+        </w:rPr>
+        <w:t xml:space="preserve">   |- Scroll horizontal</w:t>
+      </w:r>
+    </w:p>
+    <w:p>
+      <w:pPr>
+        <w:jc w:val="both"/>
+        <w:rPr>
+          <w:lang w:val="pt-BR"/>
+        </w:rPr>
+      </w:pPr>
+      <w:r>
+        <w:rPr>
+          <w:lang w:val="pt-BR"/>
+        </w:rPr>
+        <w:t xml:space="preserve">   |- Scroll vertical</w:t>
+      </w:r>
+    </w:p>
+    <w:p>
+      <w:pPr>
+        <w:jc w:val="both"/>
+        <w:rPr>
+          <w:lang w:val="pt-BR"/>
+        </w:rPr>
+      </w:pPr>
+      <w:r>
+        <w:rPr>
+          <w:lang w:val="pt-BR"/>
+        </w:rPr>
+        <w:t xml:space="preserve">   |- Botão de maximizar</w:t>
+      </w:r>
+    </w:p>
+    <w:p>
+      <w:pPr>
+        <w:jc w:val="both"/>
+        <w:rPr>
+          <w:lang w:val="pt-BR"/>
+        </w:rPr>
+      </w:pPr>
+      <w:r>
+        <w:rPr>
+          <w:lang w:val="pt-BR"/>
+        </w:rPr>
+        <w:t xml:space="preserve">   |- Botão de minimizar</w:t>
+      </w:r>
+    </w:p>
+    <w:p>
+      <w:pPr>
+        <w:jc w:val="both"/>
+        <w:rPr>
+          <w:lang w:val="pt-BR"/>
+        </w:rPr>
+      </w:pPr>
+      <w:r>
+        <w:rPr>
+          <w:lang w:val="pt-BR"/>
+        </w:rPr>
+        <w:t xml:space="preserve">   |- Desativar</w:t>
+      </w:r>
+    </w:p>
+    <w:p>
+      <w:pPr>
+        <w:jc w:val="both"/>
+        <w:rPr>
+          <w:lang w:val="pt-BR"/>
+        </w:rPr>
+      </w:pPr>
+      <w:r>
+        <w:rPr>
+          <w:lang w:val="pt-BR"/>
+        </w:rPr>
+        <w:t xml:space="preserve">   |- Bordar</w:t>
+      </w:r>
+    </w:p>
+    <w:p>
+      <w:pPr>
+        <w:jc w:val="both"/>
+        <w:rPr>
+          <w:lang w:val="pt-BR"/>
+        </w:rPr>
+      </w:pPr>
+      <w:r>
+        <w:rPr>
+          <w:lang w:val="pt-BR"/>
+        </w:rPr>
+        <w:t xml:space="preserve">   |- </w:t>
+      </w:r>
+      <w:proofErr w:type="gramStart"/>
+      <w:r>
+        <w:rPr>
+          <w:lang w:val="pt-BR"/>
+        </w:rPr>
+        <w:t>Titulo</w:t>
+      </w:r>
+      <w:proofErr w:type="gramEnd"/>
+    </w:p>
+    <w:p>
+      <w:pPr>
+        <w:jc w:val="both"/>
+        <w:rPr>
+          <w:lang w:val="pt-BR"/>
+        </w:rPr>
+      </w:pPr>
+      <w:r>
+        <w:rPr>
+          <w:lang w:val="pt-BR"/>
+        </w:rPr>
+        <w:t xml:space="preserve">   |- WS_OVERLAPPED (</w:t>
+      </w:r>
+      <w:proofErr w:type="spellStart"/>
+      <w:proofErr w:type="gramStart"/>
+      <w:r>
+        <w:rPr>
+          <w:lang w:val="pt-BR"/>
+        </w:rPr>
+        <w:t>titulo</w:t>
+      </w:r>
+      <w:proofErr w:type="spellEnd"/>
+      <w:proofErr w:type="gramEnd"/>
+      <w:r>
+        <w:rPr>
+          <w:lang w:val="pt-BR"/>
+        </w:rPr>
+        <w:t xml:space="preserve"> e borda)</w:t>
+      </w:r>
+    </w:p>
+    <w:p>
+      <w:pPr>
+        <w:jc w:val="both"/>
+        <w:rPr>
+          <w:lang w:val="pt-BR"/>
+        </w:rPr>
+      </w:pPr>
+      <w:r>
+        <w:rPr>
+          <w:lang w:val="pt-BR"/>
+        </w:rPr>
+        <w:t xml:space="preserve">   |- WS_OVERLAPPED_WINDOW (</w:t>
+      </w:r>
+      <w:proofErr w:type="spellStart"/>
+      <w:proofErr w:type="gramStart"/>
+      <w:r>
+        <w:rPr>
+          <w:lang w:val="pt-BR"/>
+        </w:rPr>
+        <w:t>titulo</w:t>
+      </w:r>
+      <w:proofErr w:type="spellEnd"/>
+      <w:proofErr w:type="gramEnd"/>
+      <w:r>
+        <w:rPr>
+          <w:lang w:val="pt-BR"/>
+        </w:rPr>
+        <w:t xml:space="preserve">, borda, </w:t>
+      </w:r>
+      <w:proofErr w:type="spellStart"/>
+      <w:r>
+        <w:rPr>
+          <w:lang w:val="pt-BR"/>
+        </w:rPr>
+        <w:t>icone</w:t>
+      </w:r>
+      <w:proofErr w:type="spellEnd"/>
+      <w:r>
+        <w:rPr>
+          <w:lang w:val="pt-BR"/>
+        </w:rPr>
+        <w:t xml:space="preserve">, </w:t>
+      </w:r>
+      <w:proofErr w:type="spellStart"/>
+      <w:r>
+        <w:rPr>
+          <w:lang w:val="pt-BR"/>
+        </w:rPr>
+        <w:t>botao</w:t>
+      </w:r>
+      <w:proofErr w:type="spellEnd"/>
+      <w:r>
+        <w:rPr>
+          <w:lang w:val="pt-BR"/>
+        </w:rPr>
+        <w:t xml:space="preserve"> minimizar, </w:t>
+      </w:r>
+      <w:proofErr w:type="spellStart"/>
+      <w:r>
+        <w:rPr>
+          <w:lang w:val="pt-BR"/>
+        </w:rPr>
+        <w:t>botao</w:t>
+      </w:r>
+      <w:proofErr w:type="spellEnd"/>
+      <w:r>
+        <w:rPr>
+          <w:lang w:val="pt-BR"/>
+        </w:rPr>
+        <w:t xml:space="preserve"> maximizar, </w:t>
+      </w:r>
+      <w:proofErr w:type="spellStart"/>
+      <w:r>
+        <w:rPr>
+          <w:lang w:val="pt-BR"/>
+        </w:rPr>
+        <w:t>botao</w:t>
+      </w:r>
+      <w:proofErr w:type="spellEnd"/>
+      <w:r>
+        <w:rPr>
+          <w:lang w:val="pt-BR"/>
+        </w:rPr>
+        <w:t xml:space="preserve"> sair)</w:t>
+      </w:r>
+    </w:p>
+    <w:p>
+      <w:pPr>
+        <w:jc w:val="both"/>
+        <w:rPr>
+          <w:lang w:val="pt-BR"/>
+        </w:rPr>
+      </w:pPr>
+      <w:r>
+        <w:rPr>
+          <w:lang w:val="pt-BR"/>
+        </w:rPr>
+        <w:t xml:space="preserve">   |- janela </w:t>
+      </w:r>
+      <w:proofErr w:type="spellStart"/>
+      <w:r>
+        <w:rPr>
+          <w:lang w:val="pt-BR"/>
+        </w:rPr>
+        <w:t>redimensionavel</w:t>
+      </w:r>
+      <w:proofErr w:type="spellEnd"/>
+    </w:p>
+    <w:p>
+      <w:pPr>
+        <w:jc w:val="both"/>
+        <w:rPr>
+          <w:lang w:val="pt-BR"/>
+        </w:rPr>
+      </w:pPr>
+      <w:r>
+        <w:rPr>
+          <w:lang w:val="pt-BR"/>
+        </w:rPr>
+        <w:t xml:space="preserve">   |- WS_SYSMENU (</w:t>
+      </w:r>
+      <w:proofErr w:type="spellStart"/>
+      <w:r>
+        <w:rPr>
+          <w:lang w:val="pt-BR"/>
+        </w:rPr>
+        <w:t>icon</w:t>
+      </w:r>
+      <w:proofErr w:type="spellEnd"/>
+      <w:r>
+        <w:rPr>
+          <w:lang w:val="pt-BR"/>
+        </w:rPr>
+        <w:t xml:space="preserve">, </w:t>
+      </w:r>
+      <w:proofErr w:type="spellStart"/>
+      <w:proofErr w:type="gramStart"/>
+      <w:r>
+        <w:rPr>
+          <w:lang w:val="pt-BR"/>
+        </w:rPr>
+        <w:t>titulo</w:t>
+      </w:r>
+      <w:proofErr w:type="spellEnd"/>
+      <w:proofErr w:type="gramEnd"/>
+      <w:r>
+        <w:rPr>
+          <w:lang w:val="pt-BR"/>
+        </w:rPr>
+        <w:t xml:space="preserve">, borda, </w:t>
+      </w:r>
+      <w:proofErr w:type="spellStart"/>
+      <w:r>
+        <w:rPr>
+          <w:lang w:val="pt-BR"/>
+        </w:rPr>
+        <w:t>botao</w:t>
+      </w:r>
+      <w:proofErr w:type="spellEnd"/>
+      <w:r>
+        <w:rPr>
+          <w:lang w:val="pt-BR"/>
+        </w:rPr>
+        <w:t xml:space="preserve"> sair)</w:t>
+      </w:r>
+    </w:p>
+    <w:p>
+      <w:pPr>
+        <w:jc w:val="both"/>
+        <w:rPr>
+          <w:lang w:val="pt-BR"/>
+        </w:rPr>
+      </w:pPr>
+      <w:r>
+        <w:rPr>
+          <w:lang w:val="pt-BR"/>
+        </w:rPr>
+        <w:t xml:space="preserve">   |- TABCONTROL</w:t>
+      </w:r>
+    </w:p>
+    <w:p>
+      <w:pPr>
+        <w:jc w:val="both"/>
+        <w:rPr>
+          <w:lang w:val="pt-BR"/>
+        </w:rPr>
+      </w:pPr>
+      <w:r>
+        <w:rPr>
+          <w:lang w:val="pt-BR"/>
+        </w:rPr>
+        <w:t>- Barra de título com todos os botões e da mesma cor de fundo da tela</w:t>
+      </w:r>
+    </w:p>
+    <w:p>
+      <w:pPr>
+        <w:jc w:val="both"/>
+        <w:rPr>
+          <w:lang w:val="pt-BR"/>
+        </w:rPr>
+      </w:pPr>
+      <w:r>
+        <w:rPr>
+          <w:lang w:val="pt-BR"/>
+        </w:rPr>
+        <w:t xml:space="preserve">- Janela com várias opções de menu e com a cor da barra de </w:t>
+      </w:r>
+      <w:proofErr w:type="gramStart"/>
+      <w:r>
+        <w:rPr>
+          <w:lang w:val="pt-BR"/>
+        </w:rPr>
+        <w:t>título  personalizada</w:t>
+      </w:r>
+      <w:proofErr w:type="gramEnd"/>
+    </w:p>
+    <w:p>
+      <w:pPr>
+        <w:jc w:val="both"/>
+        <w:rPr>
+          <w:lang w:val="pt-BR"/>
+        </w:rPr>
+      </w:pPr>
+      <w:r>
+        <w:rPr>
+          <w:lang w:val="pt-BR"/>
+        </w:rPr>
+        <w:t>- Janela com fundo transparente</w:t>
+      </w:r>
+    </w:p>
+    <w:p>
+      <w:pPr>
+        <w:jc w:val="both"/>
+        <w:rPr>
+          <w:lang w:val="pt-BR"/>
+        </w:rPr>
+      </w:pPr>
+    </w:p>
+    <w:p>
+      <w:pPr>
+        <w:jc w:val="both"/>
+        <w:rPr>
+          <w:lang w:val="pt-BR"/>
+        </w:rPr>
+      </w:pPr>
       <w:proofErr w:type="spellStart"/>
       <w:r>
         <w:rPr>
@@ -6521,6 +8141,7 @@
         <w:rPr>
           <w:lang w:val="pt-BR"/>
         </w:rPr>
+        <w:lastRenderedPageBreak/>
         <w:t>Posição inicial em pixel no eixo x da tela.</w:t>
       </w:r>
     </w:p>
@@ -6669,7 +8290,7 @@
           <w:lang w:val="pt-BR"/>
         </w:rPr>
       </w:pPr>
-      <w:bookmarkStart w:id="22" w:name="_Toc36146223"/>
+      <w:bookmarkStart w:id="22" w:name="_Toc37706113"/>
       <w:r>
         <w:rPr>
           <w:lang w:val="pt-BR"/>
@@ -6985,7 +8606,7 @@
           <w:lang w:val="pt-BR"/>
         </w:rPr>
       </w:pPr>
-      <w:bookmarkStart w:id="23" w:name="_Toc36146224"/>
+      <w:bookmarkStart w:id="23" w:name="_Toc37706114"/>
       <w:r>
         <w:rPr>
           <w:lang w:val="pt-BR"/>
@@ -7034,6 +8655,7 @@
           <w:noProof/>
           <w:lang w:val="pt-BR"/>
         </w:rPr>
+        <w:lastRenderedPageBreak/>
         <w:drawing>
           <wp:inline distT="0" distB="0" distL="0" distR="0" wp14:anchorId="6FA46E39" wp14:editId="16801ED8">
             <wp:extent cx="5731510" cy="2473960"/>
@@ -7050,7 +8672,7 @@
                     <pic:cNvPicPr/>
                   </pic:nvPicPr>
                   <pic:blipFill>
-                    <a:blip r:embed="rId11"/>
+                    <a:blip r:embed="rId16"/>
                     <a:stretch>
                       <a:fillRect/>
                     </a:stretch>
@@ -7086,7 +8708,7 @@
           <w:lang w:val="pt-BR"/>
         </w:rPr>
       </w:pPr>
-      <w:bookmarkStart w:id="24" w:name="_Toc36146225"/>
+      <w:bookmarkStart w:id="24" w:name="_Toc37706115"/>
       <w:r>
         <w:rPr>
           <w:lang w:val="pt-BR"/>
@@ -7201,7 +8823,7 @@
       <w:pPr>
         <w:pStyle w:val="Ttulo3"/>
       </w:pPr>
-      <w:bookmarkStart w:id="25" w:name="_Toc36146226"/>
+      <w:bookmarkStart w:id="25" w:name="_Toc37706116"/>
       <w:r>
         <w:t>6.</w:t>
       </w:r>
@@ -7371,7 +8993,7 @@
           <w:lang w:val="pt-BR"/>
         </w:rPr>
       </w:pPr>
-      <w:bookmarkStart w:id="26" w:name="_Toc36146227"/>
+      <w:bookmarkStart w:id="26" w:name="_Toc37706117"/>
       <w:r>
         <w:rPr>
           <w:lang w:val="pt-BR"/>
@@ -7475,7 +9097,7 @@
                     <pic:cNvPicPr/>
                   </pic:nvPicPr>
                   <pic:blipFill>
-                    <a:blip r:embed="rId12"/>
+                    <a:blip r:embed="rId17"/>
                     <a:stretch>
                       <a:fillRect/>
                     </a:stretch>
@@ -7508,7 +9130,7 @@
       <w:pPr>
         <w:pStyle w:val="Ttulo3"/>
       </w:pPr>
-      <w:bookmarkStart w:id="27" w:name="_Toc36146228"/>
+      <w:bookmarkStart w:id="27" w:name="_Toc37706118"/>
       <w:r>
         <w:t>6.</w:t>
       </w:r>
@@ -7570,7 +9192,7 @@
       <w:pPr>
         <w:pStyle w:val="Ttulo3"/>
       </w:pPr>
-      <w:bookmarkStart w:id="28" w:name="_Toc36146229"/>
+      <w:bookmarkStart w:id="28" w:name="_Toc37706119"/>
       <w:r>
         <w:t>6.</w:t>
       </w:r>
@@ -7775,7 +9397,7 @@
       <w:pPr>
         <w:pStyle w:val="Ttulo2"/>
       </w:pPr>
-      <w:bookmarkStart w:id="29" w:name="_Toc36146230"/>
+      <w:bookmarkStart w:id="29" w:name="_Toc37706120"/>
       <w:r>
         <w:t>6.</w:t>
       </w:r>
@@ -7823,7 +9445,7 @@
                     <pic:cNvPicPr/>
                   </pic:nvPicPr>
                   <pic:blipFill>
-                    <a:blip r:embed="rId13"/>
+                    <a:blip r:embed="rId18"/>
                     <a:stretch>
                       <a:fillRect/>
                     </a:stretch>
@@ -7856,7 +9478,7 @@
       <w:pPr>
         <w:pStyle w:val="Ttulo3"/>
       </w:pPr>
-      <w:bookmarkStart w:id="30" w:name="_Toc36146231"/>
+      <w:bookmarkStart w:id="30" w:name="_Toc37706121"/>
       <w:r>
         <w:t xml:space="preserve">6.5.1 </w:t>
       </w:r>
@@ -8037,7 +9659,7 @@
           <w:lang w:val="pt-BR"/>
         </w:rPr>
       </w:pPr>
-      <w:bookmarkStart w:id="31" w:name="_Toc36146232"/>
+      <w:bookmarkStart w:id="31" w:name="_Toc37706122"/>
       <w:r>
         <w:rPr>
           <w:lang w:val="pt-BR"/>
@@ -8060,6 +9682,127 @@
     </w:sectPr>
   </w:body>
 </w:document>
+</file>
+
+<file path=word/numbering.xml><?xml version="1.0" encoding="utf-8"?>
+<w:numbering xmlns:wpc="http://schemas.microsoft.com/office/word/2010/wordprocessingCanvas" xmlns:cx="http://schemas.microsoft.com/office/drawing/2014/chartex" xmlns:cx1="http://schemas.microsoft.com/office/drawing/2015/9/8/chartex" xmlns:cx2="http://schemas.microsoft.com/office/drawing/2015/10/21/chartex" xmlns:cx3="http://schemas.microsoft.com/office/drawing/2016/5/9/chartex" xmlns:cx4="http://schemas.microsoft.com/office/drawing/2016/5/10/chartex" xmlns:cx5="http://schemas.microsoft.com/office/drawing/2016/5/11/chartex" xmlns:cx6="http://schemas.microsoft.com/office/drawing/2016/5/12/chartex" xmlns:cx7="http://schemas.microsoft.com/office/drawing/2016/5/13/chartex" xmlns:cx8="http://schemas.microsoft.com/office/drawing/2016/5/14/chartex" xmlns:mc="http://schemas.openxmlformats.org/markup-compatibility/2006" xmlns:aink="http://schemas.microsoft.com/office/drawing/2016/ink" xmlns:am3d="http://schemas.microsoft.com/office/drawing/2017/model3d" xmlns:o="urn:schemas-microsoft-com:office:office" xmlns:r="http://schemas.openxmlformats.org/officeDocument/2006/relationships" xmlns:m="http://schemas.openxmlformats.org/officeDocument/2006/math" xmlns:v="urn:schemas-microsoft-com:vml" xmlns:wp14="http://schemas.microsoft.com/office/word/2010/wordprocessingDrawing" xmlns:wp="http://schemas.openxmlformats.org/drawingml/2006/wordprocessingDrawing" xmlns:w10="urn:schemas-microsoft-com:office:word" xmlns:w="http://schemas.openxmlformats.org/wordprocessingml/2006/main" xmlns:w14="http://schemas.microsoft.com/office/word/2010/wordml" xmlns:w15="http://schemas.microsoft.com/office/word/2012/wordml" xmlns:w16cid="http://schemas.microsoft.com/office/word/2016/wordml/cid" xmlns:w16se="http://schemas.microsoft.com/office/word/2015/wordml/symex" xmlns:wpg="http://schemas.microsoft.com/office/word/2010/wordprocessingGroup" xmlns:wpi="http://schemas.microsoft.com/office/word/2010/wordprocessingInk" xmlns:wne="http://schemas.microsoft.com/office/word/2006/wordml" xmlns:wps="http://schemas.microsoft.com/office/word/2010/wordprocessingShape" mc:Ignorable="w14 w15 w16se w16cid wp14">
+  <w:abstractNum w:abstractNumId="0" w15:restartNumberingAfterBreak="0">
+    <w:nsid w:val="75797D02"/>
+    <w:multiLevelType w:val="hybridMultilevel"/>
+    <w:tmpl w:val="09F66E76"/>
+    <w:lvl w:ilvl="0" w:tplc="04090001">
+      <w:start w:val="1"/>
+      <w:numFmt w:val="bullet"/>
+      <w:lvlText w:val=""/>
+      <w:lvlJc w:val="left"/>
+      <w:pPr>
+        <w:ind w:left="720" w:hanging="360"/>
+      </w:pPr>
+      <w:rPr>
+        <w:rFonts w:ascii="Symbol" w:hAnsi="Symbol" w:hint="default"/>
+      </w:rPr>
+    </w:lvl>
+    <w:lvl w:ilvl="1" w:tplc="04090003" w:tentative="1">
+      <w:start w:val="1"/>
+      <w:numFmt w:val="bullet"/>
+      <w:lvlText w:val="o"/>
+      <w:lvlJc w:val="left"/>
+      <w:pPr>
+        <w:ind w:left="1440" w:hanging="360"/>
+      </w:pPr>
+      <w:rPr>
+        <w:rFonts w:ascii="Courier New" w:hAnsi="Courier New" w:cs="Courier New" w:hint="default"/>
+      </w:rPr>
+    </w:lvl>
+    <w:lvl w:ilvl="2" w:tplc="04090005" w:tentative="1">
+      <w:start w:val="1"/>
+      <w:numFmt w:val="bullet"/>
+      <w:lvlText w:val=""/>
+      <w:lvlJc w:val="left"/>
+      <w:pPr>
+        <w:ind w:left="2160" w:hanging="360"/>
+      </w:pPr>
+      <w:rPr>
+        <w:rFonts w:ascii="Wingdings" w:hAnsi="Wingdings" w:hint="default"/>
+      </w:rPr>
+    </w:lvl>
+    <w:lvl w:ilvl="3" w:tplc="04090001" w:tentative="1">
+      <w:start w:val="1"/>
+      <w:numFmt w:val="bullet"/>
+      <w:lvlText w:val=""/>
+      <w:lvlJc w:val="left"/>
+      <w:pPr>
+        <w:ind w:left="2880" w:hanging="360"/>
+      </w:pPr>
+      <w:rPr>
+        <w:rFonts w:ascii="Symbol" w:hAnsi="Symbol" w:hint="default"/>
+      </w:rPr>
+    </w:lvl>
+    <w:lvl w:ilvl="4" w:tplc="04090003" w:tentative="1">
+      <w:start w:val="1"/>
+      <w:numFmt w:val="bullet"/>
+      <w:lvlText w:val="o"/>
+      <w:lvlJc w:val="left"/>
+      <w:pPr>
+        <w:ind w:left="3600" w:hanging="360"/>
+      </w:pPr>
+      <w:rPr>
+        <w:rFonts w:ascii="Courier New" w:hAnsi="Courier New" w:cs="Courier New" w:hint="default"/>
+      </w:rPr>
+    </w:lvl>
+    <w:lvl w:ilvl="5" w:tplc="04090005" w:tentative="1">
+      <w:start w:val="1"/>
+      <w:numFmt w:val="bullet"/>
+      <w:lvlText w:val=""/>
+      <w:lvlJc w:val="left"/>
+      <w:pPr>
+        <w:ind w:left="4320" w:hanging="360"/>
+      </w:pPr>
+      <w:rPr>
+        <w:rFonts w:ascii="Wingdings" w:hAnsi="Wingdings" w:hint="default"/>
+      </w:rPr>
+    </w:lvl>
+    <w:lvl w:ilvl="6" w:tplc="04090001" w:tentative="1">
+      <w:start w:val="1"/>
+      <w:numFmt w:val="bullet"/>
+      <w:lvlText w:val=""/>
+      <w:lvlJc w:val="left"/>
+      <w:pPr>
+        <w:ind w:left="5040" w:hanging="360"/>
+      </w:pPr>
+      <w:rPr>
+        <w:rFonts w:ascii="Symbol" w:hAnsi="Symbol" w:hint="default"/>
+      </w:rPr>
+    </w:lvl>
+    <w:lvl w:ilvl="7" w:tplc="04090003" w:tentative="1">
+      <w:start w:val="1"/>
+      <w:numFmt w:val="bullet"/>
+      <w:lvlText w:val="o"/>
+      <w:lvlJc w:val="left"/>
+      <w:pPr>
+        <w:ind w:left="5760" w:hanging="360"/>
+      </w:pPr>
+      <w:rPr>
+        <w:rFonts w:ascii="Courier New" w:hAnsi="Courier New" w:cs="Courier New" w:hint="default"/>
+      </w:rPr>
+    </w:lvl>
+    <w:lvl w:ilvl="8" w:tplc="04090005" w:tentative="1">
+      <w:start w:val="1"/>
+      <w:numFmt w:val="bullet"/>
+      <w:lvlText w:val=""/>
+      <w:lvlJc w:val="left"/>
+      <w:pPr>
+        <w:ind w:left="6480" w:hanging="360"/>
+      </w:pPr>
+      <w:rPr>
+        <w:rFonts w:ascii="Wingdings" w:hAnsi="Wingdings" w:hint="default"/>
+      </w:rPr>
+    </w:lvl>
+  </w:abstractNum>
+  <w:num w:numId="1">
+    <w:abstractNumId w:val="0"/>
+  </w:num>
+</w:numbering>
 </file>
 
 <file path=word/styles.xml><?xml version="1.0" encoding="utf-8"?>
@@ -8526,6 +10269,28 @@
       <w:szCs w:val="24"/>
     </w:rPr>
   </w:style>
+  <w:style w:type="paragraph" w:styleId="Ttulo4">
+    <w:name w:val="heading 4"/>
+    <w:basedOn w:val="Normal"/>
+    <w:next w:val="Normal"/>
+    <w:link w:val="Ttulo4Char"/>
+    <w:uiPriority w:val="9"/>
+    <w:unhideWhenUsed/>
+    <w:qFormat/>
+    <w:rsid w:val="0021423A"/>
+    <w:pPr>
+      <w:keepNext/>
+      <w:keepLines/>
+      <w:spacing w:before="40" w:after="0"/>
+      <w:outlineLvl w:val="3"/>
+    </w:pPr>
+    <w:rPr>
+      <w:rFonts w:asciiTheme="majorHAnsi" w:eastAsiaTheme="majorEastAsia" w:hAnsiTheme="majorHAnsi" w:cstheme="majorBidi"/>
+      <w:i/>
+      <w:iCs/>
+      <w:color w:val="2F5496" w:themeColor="accent1" w:themeShade="BF"/>
+    </w:rPr>
+  </w:style>
   <w:style w:type="character" w:default="1" w:styleId="Fontepargpadro">
     <w:name w:val="Default Paragraph Font"/>
     <w:uiPriority w:val="1"/>
@@ -8672,6 +10437,19 @@
     <w:rsid w:val="00C534DF"/>
     <w:rPr>
       <w:color w:val="808080"/>
+    </w:rPr>
+  </w:style>
+  <w:style w:type="character" w:customStyle="1" w:styleId="Ttulo4Char">
+    <w:name w:val="Título 4 Char"/>
+    <w:basedOn w:val="Fontepargpadro"/>
+    <w:link w:val="Ttulo4"/>
+    <w:uiPriority w:val="9"/>
+    <w:rsid w:val="0021423A"/>
+    <w:rPr>
+      <w:rFonts w:asciiTheme="majorHAnsi" w:eastAsiaTheme="majorEastAsia" w:hAnsiTheme="majorHAnsi" w:cstheme="majorBidi"/>
+      <w:i/>
+      <w:iCs/>
+      <w:color w:val="2F5496" w:themeColor="accent1" w:themeShade="BF"/>
     </w:rPr>
   </w:style>
 </w:styles>
@@ -8977,7 +10755,7 @@
 </file>
 
 <file path=customXml/itemProps1.xml><?xml version="1.0" encoding="utf-8"?>
-<ds:datastoreItem xmlns:ds="http://schemas.openxmlformats.org/officeDocument/2006/customXml" ds:itemID="{AD20B097-0C65-4689-BA9D-C099DE23DF63}">
+<ds:datastoreItem xmlns:ds="http://schemas.openxmlformats.org/officeDocument/2006/customXml" ds:itemID="{0BC4E6D3-4235-4867-A356-F88DB71C34DF}">
   <ds:schemaRefs>
     <ds:schemaRef ds:uri="http://schemas.openxmlformats.org/officeDocument/2006/bibliography"/>
   </ds:schemaRefs>

</xml_diff>